<commit_message>
refactor styles in PBM and Presensi components; add formatName helper function; update documentation for clarity
</commit_message>
<xml_diff>
--- a/Pedoman Teknis PBMP.docx
+++ b/Pedoman Teknis PBMP.docx
@@ -1,6 +1,6 @@
 
 <file path=word/document.xml><?xml version="1.0" encoding="utf-8"?>
-<w:document xmlns:wpc="http://schemas.microsoft.com/office/word/2010/wordprocessingCanvas" xmlns:cx="http://schemas.microsoft.com/office/drawing/2014/chartex" xmlns:cx1="http://schemas.microsoft.com/office/drawing/2015/9/8/chartex" xmlns:cx2="http://schemas.microsoft.com/office/drawing/2015/10/21/chartex" xmlns:cx3="http://schemas.microsoft.com/office/drawing/2016/5/9/chartex" xmlns:cx4="http://schemas.microsoft.com/office/drawing/2016/5/10/chartex" xmlns:cx5="http://schemas.microsoft.com/office/drawing/2016/5/11/chartex" xmlns:cx6="http://schemas.microsoft.com/office/drawing/2016/5/12/chartex" xmlns:cx7="http://schemas.microsoft.com/office/drawing/2016/5/13/chartex" xmlns:cx8="http://schemas.microsoft.com/office/drawing/2016/5/14/chartex" xmlns:mc="http://schemas.openxmlformats.org/markup-compatibility/2006" xmlns:aink="http://schemas.microsoft.com/office/drawing/2016/ink" xmlns:am3d="http://schemas.microsoft.com/office/drawing/2017/model3d" xmlns:o="urn:schemas-microsoft-com:office:office" xmlns:oel="http://schemas.microsoft.com/office/2019/extlst" xmlns:r="http://schemas.openxmlformats.org/officeDocument/2006/relationships" xmlns:m="http://schemas.openxmlformats.org/officeDocument/2006/math" xmlns:v="urn:schemas-microsoft-com:vml" xmlns:wp14="http://schemas.microsoft.com/office/word/2010/wordprocessingDrawing" xmlns:wp="http://schemas.openxmlformats.org/drawingml/2006/wordprocessingDrawing" xmlns:w10="urn:schemas-microsoft-com:office:word" xmlns:w="http://schemas.openxmlformats.org/wordprocessingml/2006/main" xmlns:w14="http://schemas.microsoft.com/office/word/2010/wordml" xmlns:w15="http://schemas.microsoft.com/office/word/2012/wordml" xmlns:w16cex="http://schemas.microsoft.com/office/word/2018/wordml/cex" xmlns:w16cid="http://schemas.microsoft.com/office/word/2016/wordml/cid" xmlns:w16="http://schemas.microsoft.com/office/word/2018/wordml" xmlns:w16du="http://schemas.microsoft.com/office/word/2023/wordml/word16du" xmlns:w16sdtdh="http://schemas.microsoft.com/office/word/2020/wordml/sdtdatahash" xmlns:w16sdtfl="http://schemas.microsoft.com/office/word/2024/wordml/sdtformatlock" xmlns:w16se="http://schemas.microsoft.com/office/word/2015/wordml/symex" xmlns:wpg="http://schemas.microsoft.com/office/word/2010/wordprocessingGroup" xmlns:wpi="http://schemas.microsoft.com/office/word/2010/wordprocessingInk" xmlns:wne="http://schemas.microsoft.com/office/word/2006/wordml" xmlns:wps="http://schemas.microsoft.com/office/word/2010/wordprocessingShape" mc:Ignorable="w14 w15 w16se w16cid w16 w16cex w16sdtdh w16sdtfl w16du wp14">
+<w:document xmlns:wpc="http://schemas.microsoft.com/office/word/2010/wordprocessingCanvas" xmlns:cx="http://schemas.microsoft.com/office/drawing/2014/chartex" xmlns:cx1="http://schemas.microsoft.com/office/drawing/2015/9/8/chartex" xmlns:cx2="http://schemas.microsoft.com/office/drawing/2015/10/21/chartex" xmlns:cx3="http://schemas.microsoft.com/office/drawing/2016/5/9/chartex" xmlns:cx4="http://schemas.microsoft.com/office/drawing/2016/5/10/chartex" xmlns:cx5="http://schemas.microsoft.com/office/drawing/2016/5/11/chartex" xmlns:cx6="http://schemas.microsoft.com/office/drawing/2016/5/12/chartex" xmlns:cx7="http://schemas.microsoft.com/office/drawing/2016/5/13/chartex" xmlns:cx8="http://schemas.microsoft.com/office/drawing/2016/5/14/chartex" xmlns:mc="http://schemas.openxmlformats.org/markup-compatibility/2006" xmlns:aink="http://schemas.microsoft.com/office/drawing/2016/ink" xmlns:am3d="http://schemas.microsoft.com/office/drawing/2017/model3d" xmlns:o="urn:schemas-microsoft-com:office:office" xmlns:r="http://schemas.openxmlformats.org/officeDocument/2006/relationships" xmlns:m="http://schemas.openxmlformats.org/officeDocument/2006/math" xmlns:v="urn:schemas-microsoft-com:vml" xmlns:wp14="http://schemas.microsoft.com/office/word/2010/wordprocessingDrawing" xmlns:wp="http://schemas.openxmlformats.org/drawingml/2006/wordprocessingDrawing" xmlns:w10="urn:schemas-microsoft-com:office:word" xmlns:w="http://schemas.openxmlformats.org/wordprocessingml/2006/main" xmlns:w14="http://schemas.microsoft.com/office/word/2010/wordml" xmlns:w15="http://schemas.microsoft.com/office/word/2012/wordml" xmlns:w16cex="http://schemas.microsoft.com/office/word/2018/wordml/cex" xmlns:w16cid="http://schemas.microsoft.com/office/word/2016/wordml/cid" xmlns:w16="http://schemas.microsoft.com/office/word/2018/wordml" xmlns:w16sdtdh="http://schemas.microsoft.com/office/word/2020/wordml/sdtdatahash" xmlns:w16se="http://schemas.microsoft.com/office/word/2015/wordml/symex" xmlns:wpg="http://schemas.microsoft.com/office/word/2010/wordprocessingGroup" xmlns:wpi="http://schemas.microsoft.com/office/word/2010/wordprocessingInk" xmlns:wne="http://schemas.microsoft.com/office/word/2006/wordml" xmlns:wps="http://schemas.microsoft.com/office/word/2010/wordprocessingShape" mc:Ignorable="w14 w15 w16se w16cid w16 w16cex w16sdtdh wp14">
   <w:body>
     <w:p>
       <w:pPr>
@@ -565,9 +565,9 @@
           <w:lang w:val="en-US"/>
         </w:rPr>
         <w:drawing>
-          <wp:inline distT="0" distB="0" distL="0" distR="0" wp14:anchorId="602AD3A7" wp14:editId="5760975E">
-            <wp:extent cx="4860000" cy="2260631"/>
-            <wp:effectExtent l="0" t="0" r="0" b="6350"/>
+          <wp:inline distT="0" distB="0" distL="0" distR="0" wp14:anchorId="602AD3A7" wp14:editId="484767DA">
+            <wp:extent cx="4846320" cy="2254268"/>
+            <wp:effectExtent l="0" t="0" r="0" b="0"/>
             <wp:docPr id="12" name="Picture 12"/>
             <wp:cNvGraphicFramePr>
               <a:graphicFrameLocks xmlns:a="http://schemas.openxmlformats.org/drawingml/2006/main" noChangeAspect="1"/>
@@ -594,7 +594,7 @@
                   <pic:spPr>
                     <a:xfrm>
                       <a:off x="0" y="0"/>
-                      <a:ext cx="4860000" cy="2260631"/>
+                      <a:ext cx="4846320" cy="2254268"/>
                     </a:xfrm>
                     <a:prstGeom prst="rect">
                       <a:avLst/>
@@ -1238,7 +1238,25 @@
           <w:szCs w:val="24"/>
           <w:lang w:val="en-US"/>
         </w:rPr>
-        <w:t xml:space="preserve"> batas yang </w:t>
+        <w:t xml:space="preserve"> </w:t>
+      </w:r>
+      <w:proofErr w:type="spellStart"/>
+      <w:r>
+        <w:rPr>
+          <w:sz w:val="24"/>
+          <w:szCs w:val="24"/>
+          <w:lang w:val="en-US"/>
+        </w:rPr>
+        <w:t>batas</w:t>
+      </w:r>
+      <w:proofErr w:type="spellEnd"/>
+      <w:r>
+        <w:rPr>
+          <w:sz w:val="24"/>
+          <w:szCs w:val="24"/>
+          <w:lang w:val="en-US"/>
+        </w:rPr>
+        <w:t xml:space="preserve"> yang </w:t>
       </w:r>
       <w:proofErr w:type="spellStart"/>
       <w:r>
@@ -1494,7 +1512,7 @@
           <w:ilvl w:val="0"/>
           <w:numId w:val="11"/>
         </w:numPr>
-        <w:spacing w:line="276" w:lineRule="auto"/>
+        <w:spacing w:after="240" w:line="276" w:lineRule="auto"/>
         <w:ind w:left="1080"/>
         <w:jc w:val="left"/>
         <w:rPr>
@@ -1519,6 +1537,7 @@
           <w:ilvl w:val="0"/>
           <w:numId w:val="16"/>
         </w:numPr>
+        <w:spacing w:after="240"/>
         <w:ind w:left="1418"/>
         <w:rPr>
           <w:lang w:val="en-US"/>
@@ -1557,13 +1576,14 @@
       </w:pPr>
       <w:r>
         <w:rPr>
+          <w:noProof/>
           <w:lang w:val="en-US"/>
         </w:rPr>
         <w:drawing>
-          <wp:inline distT="0" distB="0" distL="0" distR="0" wp14:anchorId="7FC3F746" wp14:editId="26BB9D6C">
-            <wp:extent cx="4644000" cy="2165115"/>
-            <wp:effectExtent l="0" t="0" r="4445" b="6985"/>
-            <wp:docPr id="1669504707" name="Picture 1" descr="A screenshot of a computer&#10;&#10;Description automatically generated"/>
+          <wp:inline distT="0" distB="0" distL="0" distR="0" wp14:anchorId="7FC3F746" wp14:editId="5E0105FA">
+            <wp:extent cx="4617720" cy="2286000"/>
+            <wp:effectExtent l="0" t="0" r="0" b="0"/>
+            <wp:docPr id="1669504707" name="Picture 1"/>
             <wp:cNvGraphicFramePr>
               <a:graphicFrameLocks xmlns:a="http://schemas.openxmlformats.org/drawingml/2006/main" noChangeAspect="1"/>
             </wp:cNvGraphicFramePr>
@@ -1571,11 +1591,17 @@
               <a:graphicData uri="http://schemas.openxmlformats.org/drawingml/2006/picture">
                 <pic:pic xmlns:pic="http://schemas.openxmlformats.org/drawingml/2006/picture">
                   <pic:nvPicPr>
-                    <pic:cNvPr id="1669504707" name="Picture 1" descr="A screenshot of a computer&#10;&#10;Description automatically generated"/>
+                    <pic:cNvPr id="1669504707" name="Picture 1"/>
                     <pic:cNvPicPr/>
                   </pic:nvPicPr>
                   <pic:blipFill>
-                    <a:blip r:embed="rId10"/>
+                    <a:blip r:embed="rId10" cstate="print">
+                      <a:extLst>
+                        <a:ext uri="{28A0092B-C50C-407E-A947-70E740481C1C}">
+                          <a14:useLocalDpi xmlns:a14="http://schemas.microsoft.com/office/drawing/2010/main" val="0"/>
+                        </a:ext>
+                      </a:extLst>
+                    </a:blip>
                     <a:stretch>
                       <a:fillRect/>
                     </a:stretch>
@@ -1583,7 +1609,7 @@
                   <pic:spPr>
                     <a:xfrm>
                       <a:off x="0" y="0"/>
-                      <a:ext cx="4644000" cy="2165115"/>
+                      <a:ext cx="4617720" cy="2286000"/>
                     </a:xfrm>
                     <a:prstGeom prst="rect">
                       <a:avLst/>
@@ -1821,14 +1847,14 @@
         <w:rPr>
           <w:lang w:val="en-US"/>
         </w:rPr>
-        <w:t xml:space="preserve"> j</w:t>
-      </w:r>
-      <w:proofErr w:type="spellStart"/>
-      <w:r>
-        <w:rPr>
-          <w:lang w:val="en-US"/>
-        </w:rPr>
-        <w:t>urnal</w:t>
+        <w:t xml:space="preserve"> </w:t>
+      </w:r>
+      <w:proofErr w:type="spellStart"/>
+      <w:r>
+        <w:rPr>
+          <w:lang w:val="en-US"/>
+        </w:rPr>
+        <w:t>jurnal</w:t>
       </w:r>
       <w:proofErr w:type="spellEnd"/>
       <w:r>
@@ -1905,7 +1931,19 @@
         <w:rPr>
           <w:lang w:val="en-US"/>
         </w:rPr>
-        <w:t xml:space="preserve"> 14 </w:t>
+        <w:t xml:space="preserve"> </w:t>
+      </w:r>
+      <w:r>
+        <w:rPr>
+          <w:lang w:val="id-ID"/>
+        </w:rPr>
+        <w:t>6</w:t>
+      </w:r>
+      <w:r>
+        <w:rPr>
+          <w:lang w:val="en-US"/>
+        </w:rPr>
+        <w:t xml:space="preserve"> </w:t>
       </w:r>
       <w:proofErr w:type="spellStart"/>
       <w:r>
@@ -2018,7 +2056,49 @@
         <w:rPr>
           <w:lang w:val="en-US"/>
         </w:rPr>
-        <w:t>nama</w:t>
+        <w:t>pertemuan</w:t>
+      </w:r>
+      <w:proofErr w:type="spellEnd"/>
+      <w:r>
+        <w:rPr>
+          <w:lang w:val="en-US"/>
+        </w:rPr>
+        <w:t xml:space="preserve"> </w:t>
+      </w:r>
+      <w:proofErr w:type="spellStart"/>
+      <w:r>
+        <w:rPr>
+          <w:lang w:val="en-US"/>
+        </w:rPr>
+        <w:t>ke</w:t>
+      </w:r>
+      <w:proofErr w:type="spellEnd"/>
+      <w:r>
+        <w:rPr>
+          <w:lang w:val="en-US"/>
+        </w:rPr>
+        <w:t xml:space="preserve"> </w:t>
+      </w:r>
+      <w:proofErr w:type="spellStart"/>
+      <w:r>
+        <w:rPr>
+          <w:lang w:val="en-US"/>
+        </w:rPr>
+        <w:t>berapa</w:t>
+      </w:r>
+      <w:proofErr w:type="spellEnd"/>
+      <w:r>
+        <w:rPr>
+          <w:lang w:val="en-US"/>
+        </w:rPr>
+        <w:t xml:space="preserve">, </w:t>
+      </w:r>
+      <w:proofErr w:type="spellStart"/>
+      <w:r>
+        <w:rPr>
+          <w:lang w:val="en-US"/>
+        </w:rPr>
+        <w:t>tanggal</w:t>
       </w:r>
       <w:proofErr w:type="spellEnd"/>
       <w:r>
@@ -2039,119 +2119,13 @@
         <w:rPr>
           <w:lang w:val="en-US"/>
         </w:rPr>
-        <w:t xml:space="preserve">, </w:t>
-      </w:r>
-      <w:proofErr w:type="spellStart"/>
-      <w:r>
-        <w:rPr>
-          <w:lang w:val="en-US"/>
-        </w:rPr>
-        <w:t>pertemuan</w:t>
-      </w:r>
-      <w:proofErr w:type="spellEnd"/>
-      <w:r>
-        <w:rPr>
-          <w:lang w:val="en-US"/>
-        </w:rPr>
-        <w:t xml:space="preserve"> </w:t>
-      </w:r>
-      <w:proofErr w:type="spellStart"/>
-      <w:r>
-        <w:rPr>
-          <w:lang w:val="en-US"/>
-        </w:rPr>
-        <w:t>ke</w:t>
-      </w:r>
-      <w:proofErr w:type="spellEnd"/>
-      <w:r>
-        <w:rPr>
-          <w:lang w:val="en-US"/>
-        </w:rPr>
-        <w:t xml:space="preserve"> </w:t>
-      </w:r>
-      <w:proofErr w:type="spellStart"/>
-      <w:r>
-        <w:rPr>
-          <w:lang w:val="en-US"/>
-        </w:rPr>
-        <w:t>berapa</w:t>
-      </w:r>
-      <w:proofErr w:type="spellEnd"/>
-      <w:r>
-        <w:rPr>
-          <w:lang w:val="en-US"/>
-        </w:rPr>
-        <w:t xml:space="preserve">, </w:t>
-      </w:r>
-      <w:proofErr w:type="spellStart"/>
-      <w:r>
-        <w:rPr>
-          <w:lang w:val="en-US"/>
-        </w:rPr>
-        <w:t>tanggal</w:t>
-      </w:r>
-      <w:proofErr w:type="spellEnd"/>
-      <w:r>
-        <w:rPr>
-          <w:lang w:val="en-US"/>
-        </w:rPr>
-        <w:t xml:space="preserve"> </w:t>
-      </w:r>
-      <w:proofErr w:type="spellStart"/>
-      <w:r>
-        <w:rPr>
-          <w:lang w:val="en-US"/>
-        </w:rPr>
-        <w:t>kelas</w:t>
-      </w:r>
-      <w:proofErr w:type="spellEnd"/>
-      <w:r>
-        <w:rPr>
-          <w:lang w:val="en-US"/>
-        </w:rPr>
-        <w:t xml:space="preserve">, </w:t>
-      </w:r>
-      <w:proofErr w:type="spellStart"/>
-      <w:r>
-        <w:rPr>
-          <w:lang w:val="en-US"/>
-        </w:rPr>
-        <w:t>mulai-selesainya</w:t>
-      </w:r>
-      <w:proofErr w:type="spellEnd"/>
-      <w:r>
-        <w:rPr>
-          <w:lang w:val="en-US"/>
-        </w:rPr>
-        <w:t xml:space="preserve"> </w:t>
-      </w:r>
-      <w:proofErr w:type="spellStart"/>
-      <w:r>
-        <w:rPr>
-          <w:lang w:val="en-US"/>
-        </w:rPr>
-        <w:t>kelas</w:t>
-      </w:r>
-      <w:proofErr w:type="spellEnd"/>
-      <w:r>
-        <w:rPr>
-          <w:lang w:val="en-US"/>
-        </w:rPr>
-        <w:t xml:space="preserve">, </w:t>
-      </w:r>
-      <w:proofErr w:type="spellStart"/>
-      <w:r>
-        <w:rPr>
-          <w:lang w:val="en-US"/>
-        </w:rPr>
-        <w:t>ruangan</w:t>
-      </w:r>
-      <w:proofErr w:type="spellEnd"/>
-      <w:r>
-        <w:rPr>
-          <w:lang w:val="en-US"/>
-        </w:rPr>
-        <w:t xml:space="preserve">, status, </w:t>
+        <w:t>,</w:t>
+      </w:r>
+      <w:r>
+        <w:rPr>
+          <w:lang w:val="id-ID"/>
+        </w:rPr>
+        <w:t xml:space="preserve"> </w:t>
       </w:r>
       <w:proofErr w:type="spellStart"/>
       <w:r>
@@ -2177,7 +2151,7 @@
       <w:proofErr w:type="spellEnd"/>
       <w:r>
         <w:rPr>
-          <w:lang w:val="en-US"/>
+          <w:lang w:val="id-ID"/>
         </w:rPr>
         <w:t xml:space="preserve"> </w:t>
       </w:r>
@@ -2193,131 +2167,29 @@
         <w:rPr>
           <w:lang w:val="en-US"/>
         </w:rPr>
-        <w:t xml:space="preserve">, </w:t>
-      </w:r>
-      <w:proofErr w:type="spellStart"/>
-      <w:r>
-        <w:rPr>
-          <w:lang w:val="en-US"/>
-        </w:rPr>
-        <w:t>kehadiran</w:t>
-      </w:r>
-      <w:proofErr w:type="spellEnd"/>
-      <w:r>
-        <w:rPr>
-          <w:lang w:val="en-US"/>
-        </w:rPr>
-        <w:t xml:space="preserve"> </w:t>
-      </w:r>
-      <w:proofErr w:type="spellStart"/>
-      <w:r>
-        <w:rPr>
-          <w:lang w:val="en-US"/>
-        </w:rPr>
-        <w:t>mahasiswa</w:t>
-      </w:r>
-      <w:proofErr w:type="spellEnd"/>
-      <w:r>
-        <w:rPr>
-          <w:lang w:val="en-US"/>
-        </w:rPr>
-        <w:t xml:space="preserve"> pada </w:t>
-      </w:r>
-      <w:proofErr w:type="spellStart"/>
-      <w:r>
-        <w:rPr>
-          <w:lang w:val="en-US"/>
-        </w:rPr>
-        <w:t>perkuliahan</w:t>
-      </w:r>
-      <w:proofErr w:type="spellEnd"/>
-      <w:r>
-        <w:rPr>
-          <w:lang w:val="en-US"/>
-        </w:rPr>
-        <w:t xml:space="preserve"> </w:t>
-      </w:r>
-      <w:proofErr w:type="spellStart"/>
-      <w:r>
-        <w:rPr>
-          <w:lang w:val="en-US"/>
-        </w:rPr>
-        <w:t>saat</w:t>
-      </w:r>
-      <w:proofErr w:type="spellEnd"/>
-      <w:r>
-        <w:rPr>
-          <w:lang w:val="en-US"/>
-        </w:rPr>
-        <w:t xml:space="preserve"> </w:t>
-      </w:r>
-      <w:proofErr w:type="spellStart"/>
-      <w:r>
-        <w:rPr>
-          <w:lang w:val="en-US"/>
-        </w:rPr>
-        <w:t>tersebut</w:t>
-      </w:r>
-      <w:proofErr w:type="spellEnd"/>
-      <w:r>
-        <w:rPr>
-          <w:lang w:val="en-US"/>
-        </w:rPr>
-        <w:t xml:space="preserve">, </w:t>
-      </w:r>
-      <w:proofErr w:type="spellStart"/>
-      <w:r>
-        <w:rPr>
-          <w:lang w:val="en-US"/>
-        </w:rPr>
-        <w:t>pengajar</w:t>
-      </w:r>
-      <w:proofErr w:type="spellEnd"/>
-      <w:r>
-        <w:rPr>
-          <w:lang w:val="en-US"/>
-        </w:rPr>
-        <w:t xml:space="preserve">, </w:t>
-      </w:r>
-      <w:proofErr w:type="spellStart"/>
-      <w:r>
-        <w:rPr>
-          <w:lang w:val="en-US"/>
-        </w:rPr>
-        <w:t>serta</w:t>
-      </w:r>
-      <w:proofErr w:type="spellEnd"/>
-      <w:r>
-        <w:rPr>
-          <w:lang w:val="en-US"/>
-        </w:rPr>
-        <w:t xml:space="preserve"> </w:t>
-      </w:r>
-      <w:proofErr w:type="spellStart"/>
-      <w:r>
-        <w:rPr>
-          <w:lang w:val="en-US"/>
-        </w:rPr>
-        <w:t>sks</w:t>
-      </w:r>
-      <w:proofErr w:type="spellEnd"/>
-      <w:r>
-        <w:rPr>
-          <w:lang w:val="en-US"/>
-        </w:rPr>
-        <w:t xml:space="preserve">. </w:t>
-      </w:r>
-      <w:proofErr w:type="spellStart"/>
-      <w:r>
-        <w:rPr>
-          <w:lang w:val="en-US"/>
-        </w:rPr>
+        <w:t>.</w:t>
+      </w:r>
+    </w:p>
+    <w:p>
+      <w:pPr>
+        <w:pStyle w:val="ListParagraph"/>
+        <w:ind w:left="1418" w:right="718" w:firstLine="0"/>
+        <w:rPr>
+          <w:lang w:val="en-US"/>
+        </w:rPr>
+      </w:pPr>
+      <w:proofErr w:type="spellStart"/>
+      <w:r>
+        <w:rPr>
+          <w:lang w:val="en-US"/>
+        </w:rPr>
+        <w:lastRenderedPageBreak/>
         <w:t>Jurnal</w:t>
       </w:r>
       <w:proofErr w:type="spellEnd"/>
       <w:r>
         <w:rPr>
-          <w:lang w:val="en-US"/>
+          <w:lang w:val="id-ID"/>
         </w:rPr>
         <w:t xml:space="preserve"> </w:t>
       </w:r>
@@ -2395,26 +2267,15 @@
       <w:proofErr w:type="spellEnd"/>
       <w:r>
         <w:rPr>
-          <w:lang w:val="en-US"/>
-        </w:rPr>
-        <w:t xml:space="preserve"> </w:t>
-      </w:r>
-    </w:p>
-    <w:p>
-      <w:pPr>
-        <w:pStyle w:val="ListParagraph"/>
-        <w:spacing w:before="240" w:after="240"/>
-        <w:ind w:left="1418" w:right="767" w:firstLine="0"/>
-        <w:rPr>
-          <w:lang w:val="en-US"/>
-        </w:rPr>
-      </w:pPr>
-      <w:proofErr w:type="spellStart"/>
-      <w:r>
-        <w:rPr>
-          <w:lang w:val="en-US"/>
-        </w:rPr>
-        <w:lastRenderedPageBreak/>
+          <w:lang w:val="id-ID"/>
+        </w:rPr>
+        <w:t xml:space="preserve"> </w:t>
+      </w:r>
+      <w:proofErr w:type="spellStart"/>
+      <w:r>
+        <w:rPr>
+          <w:lang w:val="en-US"/>
+        </w:rPr>
         <w:t>menggati</w:t>
       </w:r>
       <w:proofErr w:type="spellEnd"/>
@@ -2444,28 +2305,40 @@
           <w:iCs/>
           <w:lang w:val="en-US"/>
         </w:rPr>
-        <w:t xml:space="preserve">button pagination </w:t>
-      </w:r>
-      <w:proofErr w:type="spellStart"/>
-      <w:r>
-        <w:rPr>
-          <w:lang w:val="en-US"/>
-        </w:rPr>
-        <w:t>atau</w:t>
-      </w:r>
-      <w:proofErr w:type="spellEnd"/>
-      <w:r>
-        <w:rPr>
-          <w:lang w:val="en-US"/>
-        </w:rPr>
-        <w:t xml:space="preserve"> </w:t>
-      </w:r>
-      <w:proofErr w:type="spellStart"/>
-      <w:r>
-        <w:rPr>
-          <w:lang w:val="en-US"/>
-        </w:rPr>
-        <w:t>mencari</w:t>
+        <w:t>button pagination</w:t>
+      </w:r>
+      <w:r>
+        <w:rPr>
+          <w:lang w:val="id-ID"/>
+        </w:rPr>
+        <w:t xml:space="preserve">, atau melakukan </w:t>
+      </w:r>
+      <w:r>
+        <w:rPr>
+          <w:i/>
+          <w:iCs/>
+          <w:lang w:val="id-ID"/>
+        </w:rPr>
+        <w:t>filter</w:t>
+      </w:r>
+      <w:r>
+        <w:rPr>
+          <w:lang w:val="id-ID"/>
+        </w:rPr>
+        <w:t xml:space="preserve"> berdasarkan mata kuliah ataupun juga dengan</w:t>
+      </w:r>
+      <w:r>
+        <w:rPr>
+          <w:lang w:val="en-US"/>
+        </w:rPr>
+        <w:t xml:space="preserve"> m</w:t>
+      </w:r>
+      <w:proofErr w:type="spellStart"/>
+      <w:r>
+        <w:rPr>
+          <w:lang w:val="en-US"/>
+        </w:rPr>
+        <w:t>encari</w:t>
       </w:r>
       <w:proofErr w:type="spellEnd"/>
       <w:r>
@@ -2696,130 +2569,22 @@
     <w:p>
       <w:pPr>
         <w:pStyle w:val="ListParagraph"/>
+        <w:spacing w:before="240"/>
         <w:ind w:left="1418" w:firstLine="0"/>
         <w:rPr>
-          <w:lang w:val="en-US"/>
-        </w:rPr>
-      </w:pPr>
-    </w:p>
-    <w:p>
-      <w:pPr>
-        <w:pStyle w:val="ListParagraph"/>
-        <w:numPr>
-          <w:ilvl w:val="0"/>
-          <w:numId w:val="16"/>
-        </w:numPr>
-        <w:ind w:left="1418"/>
-        <w:rPr>
-          <w:lang w:val="en-US"/>
-        </w:rPr>
-      </w:pPr>
-      <w:proofErr w:type="spellStart"/>
-      <w:r>
-        <w:rPr>
-          <w:lang w:val="en-US"/>
-        </w:rPr>
-        <w:t>Transkrip</w:t>
-      </w:r>
-      <w:proofErr w:type="spellEnd"/>
-      <w:r>
-        <w:rPr>
-          <w:lang w:val="en-US"/>
-        </w:rPr>
-        <w:t xml:space="preserve"> Nilai</w:t>
-      </w:r>
-    </w:p>
-    <w:p>
-      <w:pPr>
-        <w:pStyle w:val="Heading1"/>
-        <w:numPr>
-          <w:ilvl w:val="0"/>
-          <w:numId w:val="11"/>
-        </w:numPr>
-        <w:spacing w:line="276" w:lineRule="auto"/>
-        <w:ind w:left="1080"/>
-        <w:jc w:val="left"/>
-        <w:rPr>
-          <w:b w:val="0"/>
-          <w:bCs w:val="0"/>
-          <w:lang w:val="en-US"/>
-        </w:rPr>
-      </w:pPr>
-      <w:proofErr w:type="spellStart"/>
-      <w:r>
-        <w:rPr>
-          <w:b w:val="0"/>
-          <w:bCs w:val="0"/>
-          <w:lang w:val="en-US"/>
-        </w:rPr>
-        <w:t>Perwaklian</w:t>
-      </w:r>
-      <w:proofErr w:type="spellEnd"/>
-    </w:p>
-    <w:p>
-      <w:pPr>
-        <w:pStyle w:val="Heading1"/>
-        <w:numPr>
-          <w:ilvl w:val="0"/>
-          <w:numId w:val="11"/>
-        </w:numPr>
-        <w:spacing w:line="276" w:lineRule="auto"/>
-        <w:ind w:left="1080"/>
-        <w:jc w:val="left"/>
-        <w:rPr>
-          <w:b w:val="0"/>
-          <w:bCs w:val="0"/>
-          <w:lang w:val="en-US"/>
-        </w:rPr>
-      </w:pPr>
-      <w:proofErr w:type="spellStart"/>
-      <w:r>
-        <w:rPr>
-          <w:b w:val="0"/>
-          <w:bCs w:val="0"/>
-          <w:lang w:val="en-US"/>
-        </w:rPr>
-        <w:t>Sinkronisasi</w:t>
-      </w:r>
-      <w:proofErr w:type="spellEnd"/>
-      <w:r>
-        <w:rPr>
-          <w:b w:val="0"/>
-          <w:bCs w:val="0"/>
-          <w:lang w:val="en-US"/>
-        </w:rPr>
-        <w:t xml:space="preserve"> (</w:t>
-      </w:r>
-      <w:proofErr w:type="spellStart"/>
-      <w:r>
-        <w:rPr>
-          <w:b w:val="0"/>
-          <w:bCs w:val="0"/>
-          <w:lang w:val="en-US"/>
-        </w:rPr>
-        <w:t>Khusus</w:t>
-      </w:r>
-      <w:proofErr w:type="spellEnd"/>
-      <w:r>
-        <w:rPr>
-          <w:b w:val="0"/>
-          <w:bCs w:val="0"/>
-          <w:lang w:val="en-US"/>
-        </w:rPr>
-        <w:t xml:space="preserve"> Admin)</w:t>
-      </w:r>
-      <w:r>
-        <w:rPr>
-          <w:b w:val="0"/>
-          <w:bCs w:val="0"/>
+          <w:lang w:val="id-ID"/>
+        </w:rPr>
+      </w:pPr>
+      <w:r>
+        <w:rPr>
           <w:noProof/>
-          <w:lang w:val="en-US"/>
+          <w:lang w:val="id-ID"/>
         </w:rPr>
         <w:drawing>
-          <wp:inline distT="0" distB="0" distL="0" distR="0" wp14:anchorId="0523CDB4" wp14:editId="26E91893">
-            <wp:extent cx="4860000" cy="2260701"/>
-            <wp:effectExtent l="0" t="0" r="0" b="6350"/>
-            <wp:docPr id="1816478696" name="Picture 6" descr="A screenshot of a computer&#10;&#10;Description automatically generated"/>
+          <wp:inline distT="0" distB="0" distL="0" distR="0" wp14:anchorId="2B5A7468" wp14:editId="05847E55">
+            <wp:extent cx="4658532" cy="2306204"/>
+            <wp:effectExtent l="0" t="0" r="0" b="0"/>
+            <wp:docPr id="7" name="Picture 7"/>
             <wp:cNvGraphicFramePr>
               <a:graphicFrameLocks xmlns:a="http://schemas.openxmlformats.org/drawingml/2006/main" noChangeAspect="1"/>
             </wp:cNvGraphicFramePr>
@@ -2827,7 +2592,7 @@
               <a:graphicData uri="http://schemas.openxmlformats.org/drawingml/2006/picture">
                 <pic:pic xmlns:pic="http://schemas.openxmlformats.org/drawingml/2006/picture">
                   <pic:nvPicPr>
-                    <pic:cNvPr id="1816478696" name="Picture 6" descr="A screenshot of a computer&#10;&#10;Description automatically generated"/>
+                    <pic:cNvPr id="7" name="Picture 7"/>
                     <pic:cNvPicPr/>
                   </pic:nvPicPr>
                   <pic:blipFill>
@@ -2845,7 +2610,7 @@
                   <pic:spPr>
                     <a:xfrm>
                       <a:off x="0" y="0"/>
-                      <a:ext cx="4860000" cy="2260701"/>
+                      <a:ext cx="4658532" cy="2306204"/>
                     </a:xfrm>
                     <a:prstGeom prst="rect">
                       <a:avLst/>
@@ -2861,106 +2626,149 @@
     <w:p>
       <w:pPr>
         <w:pStyle w:val="ListParagraph"/>
-        <w:numPr>
-          <w:ilvl w:val="0"/>
-          <w:numId w:val="15"/>
-        </w:numPr>
-        <w:ind w:left="1418"/>
-        <w:rPr>
-          <w:sz w:val="24"/>
-          <w:szCs w:val="24"/>
-          <w:lang w:val="en-US"/>
-        </w:rPr>
-      </w:pPr>
-      <w:proofErr w:type="spellStart"/>
-      <w:r>
-        <w:rPr>
-          <w:sz w:val="24"/>
-          <w:szCs w:val="24"/>
-          <w:lang w:val="en-US"/>
-        </w:rPr>
-        <w:t>Jurnal</w:t>
-      </w:r>
-      <w:proofErr w:type="spellEnd"/>
-      <w:r>
-        <w:rPr>
-          <w:sz w:val="24"/>
-          <w:szCs w:val="24"/>
-          <w:lang w:val="en-US"/>
-        </w:rPr>
-        <w:t xml:space="preserve"> </w:t>
-      </w:r>
-      <w:proofErr w:type="spellStart"/>
-      <w:r>
-        <w:rPr>
-          <w:sz w:val="24"/>
-          <w:szCs w:val="24"/>
-          <w:lang w:val="en-US"/>
-        </w:rPr>
-        <w:t>Perkuliahan</w:t>
-      </w:r>
-      <w:proofErr w:type="spellEnd"/>
-      <w:r>
-        <w:rPr>
-          <w:sz w:val="24"/>
-          <w:szCs w:val="24"/>
-          <w:lang w:val="en-US"/>
-        </w:rPr>
-        <w:t xml:space="preserve"> (</w:t>
-      </w:r>
-      <w:proofErr w:type="spellStart"/>
-      <w:r>
-        <w:rPr>
-          <w:sz w:val="24"/>
-          <w:szCs w:val="24"/>
-          <w:lang w:val="en-US"/>
-        </w:rPr>
-        <w:t>Estimasi</w:t>
-      </w:r>
-      <w:proofErr w:type="spellEnd"/>
-      <w:r>
-        <w:rPr>
-          <w:sz w:val="24"/>
-          <w:szCs w:val="24"/>
-          <w:lang w:val="en-US"/>
-        </w:rPr>
-        <w:t xml:space="preserve"> </w:t>
-      </w:r>
-      <w:proofErr w:type="spellStart"/>
-      <w:r>
-        <w:rPr>
-          <w:sz w:val="24"/>
-          <w:szCs w:val="24"/>
-          <w:lang w:val="en-US"/>
-        </w:rPr>
-        <w:t>waktu</w:t>
-      </w:r>
-      <w:proofErr w:type="spellEnd"/>
-      <w:r>
-        <w:rPr>
-          <w:sz w:val="24"/>
-          <w:szCs w:val="24"/>
-          <w:lang w:val="en-US"/>
-        </w:rPr>
-        <w:t xml:space="preserve"> 10 </w:t>
-      </w:r>
-      <w:proofErr w:type="spellStart"/>
-      <w:r>
-        <w:rPr>
-          <w:sz w:val="24"/>
-          <w:szCs w:val="24"/>
-          <w:lang w:val="en-US"/>
-        </w:rPr>
-        <w:t>menit</w:t>
-      </w:r>
-      <w:proofErr w:type="spellEnd"/>
-      <w:r>
-        <w:rPr>
-          <w:sz w:val="24"/>
-          <w:szCs w:val="24"/>
-          <w:lang w:val="en-US"/>
-        </w:rPr>
-        <w:t>)</w:t>
+        <w:spacing w:before="240"/>
+        <w:ind w:left="1418" w:right="718" w:firstLine="0"/>
+        <w:rPr>
+          <w:lang w:val="id-ID"/>
+        </w:rPr>
+      </w:pPr>
+      <w:r>
+        <w:rPr>
+          <w:lang w:val="id-ID"/>
+        </w:rPr>
+        <w:t xml:space="preserve">Halaman PBM dengan </w:t>
+      </w:r>
+      <w:r>
+        <w:rPr>
+          <w:i/>
+          <w:iCs/>
+          <w:lang w:val="id-ID"/>
+        </w:rPr>
+        <w:t xml:space="preserve">submenu </w:t>
+      </w:r>
+      <w:r>
+        <w:rPr>
+          <w:lang w:val="id-ID"/>
+        </w:rPr>
+        <w:t xml:space="preserve">“Presensi” menampilkan data akumulasi presensi untuk masing-masing mahasiswa. Terdapat 10 kolom dengan </w:t>
+      </w:r>
+      <w:r>
+        <w:rPr>
+          <w:i/>
+          <w:iCs/>
+          <w:lang w:val="id-ID"/>
+        </w:rPr>
+        <w:t xml:space="preserve">include </w:t>
+      </w:r>
+      <w:r>
+        <w:rPr>
+          <w:lang w:val="id-ID"/>
+        </w:rPr>
+        <w:t xml:space="preserve">kolom nomor pada halaman ini, seperti mata kuliah, NPM, nama mahasiswa, total pertemuan, </w:t>
+      </w:r>
+      <w:r>
+        <w:rPr>
+          <w:i/>
+          <w:iCs/>
+          <w:lang w:val="id-ID"/>
+        </w:rPr>
+        <w:t>alfa</w:t>
+      </w:r>
+      <w:r>
+        <w:rPr>
+          <w:lang w:val="id-ID"/>
+        </w:rPr>
+        <w:t>, hadir, ijin, sakit, dan persentase mahasis</w:t>
+      </w:r>
+      <w:r>
+        <w:rPr>
+          <w:lang w:val="id-ID"/>
+        </w:rPr>
+        <w:t xml:space="preserve">wa. Sama halnya pada </w:t>
+      </w:r>
+      <w:r>
+        <w:rPr>
+          <w:i/>
+          <w:iCs/>
+          <w:lang w:val="id-ID"/>
+        </w:rPr>
+        <w:t xml:space="preserve">submenu </w:t>
+      </w:r>
+      <w:r>
+        <w:rPr>
+          <w:lang w:val="id-ID"/>
+        </w:rPr>
+        <w:t xml:space="preserve">“Jurnal Perkuliahan”, data yang ditampilkan berjumlah 10 </w:t>
+      </w:r>
+      <w:r>
+        <w:rPr>
+          <w:i/>
+          <w:iCs/>
+          <w:lang w:val="id-ID"/>
+        </w:rPr>
+        <w:t>rows</w:t>
+      </w:r>
+      <w:r>
+        <w:rPr>
+          <w:lang w:val="id-ID"/>
+        </w:rPr>
+        <w:t xml:space="preserve">, </w:t>
+      </w:r>
+      <w:r>
+        <w:rPr>
+          <w:i/>
+          <w:iCs/>
+          <w:lang w:val="id-ID"/>
+        </w:rPr>
+        <w:t xml:space="preserve">user </w:t>
+      </w:r>
+      <w:r>
+        <w:rPr>
+          <w:lang w:val="id-ID"/>
+        </w:rPr>
+        <w:t xml:space="preserve">dapat mengganti atau mencari data yang dimaksud dengan fitur </w:t>
+      </w:r>
+      <w:r>
+        <w:rPr>
+          <w:i/>
+          <w:iCs/>
+          <w:lang w:val="id-ID"/>
+        </w:rPr>
+        <w:t xml:space="preserve">search, pagination button, </w:t>
+      </w:r>
+      <w:r>
+        <w:rPr>
+          <w:lang w:val="id-ID"/>
+        </w:rPr>
+        <w:t xml:space="preserve">dan </w:t>
+      </w:r>
+      <w:r>
+        <w:rPr>
+          <w:i/>
+          <w:iCs/>
+          <w:lang w:val="id-ID"/>
+        </w:rPr>
+        <w:t xml:space="preserve">search </w:t>
+      </w:r>
+      <w:r>
+        <w:rPr>
+          <w:lang w:val="id-ID"/>
+        </w:rPr>
+        <w:t xml:space="preserve">yang berada pada topbar dengan </w:t>
+      </w:r>
+      <w:r>
+        <w:rPr>
+          <w:i/>
+          <w:iCs/>
+          <w:lang w:val="id-ID"/>
+        </w:rPr>
+        <w:t xml:space="preserve">keyword </w:t>
+      </w:r>
+      <w:r>
+        <w:rPr>
+          <w:lang w:val="id-ID"/>
+        </w:rPr>
+        <w:t>yang sesuai.</w:t>
       </w:r>
     </w:p>
     <w:p>
@@ -2968,15 +2776,297 @@
         <w:pStyle w:val="ListParagraph"/>
         <w:numPr>
           <w:ilvl w:val="0"/>
-          <w:numId w:val="15"/>
+          <w:numId w:val="16"/>
         </w:numPr>
+        <w:spacing w:before="240" w:after="240"/>
         <w:ind w:left="1418"/>
         <w:rPr>
-          <w:sz w:val="24"/>
-          <w:szCs w:val="24"/>
-          <w:lang w:val="en-US"/>
-        </w:rPr>
-      </w:pPr>
+          <w:lang w:val="en-US"/>
+        </w:rPr>
+      </w:pPr>
+      <w:proofErr w:type="spellStart"/>
+      <w:r>
+        <w:rPr>
+          <w:lang w:val="en-US"/>
+        </w:rPr>
+        <w:t>Transkrip</w:t>
+      </w:r>
+      <w:proofErr w:type="spellEnd"/>
+      <w:r>
+        <w:rPr>
+          <w:lang w:val="en-US"/>
+        </w:rPr>
+        <w:t xml:space="preserve"> Nilai</w:t>
+      </w:r>
+    </w:p>
+    <w:p>
+      <w:pPr>
+        <w:pStyle w:val="ListParagraph"/>
+        <w:numPr>
+          <w:ilvl w:val="0"/>
+          <w:numId w:val="16"/>
+        </w:numPr>
+        <w:spacing w:before="240" w:after="240"/>
+        <w:ind w:left="1418"/>
+        <w:rPr>
+          <w:lang w:val="en-US"/>
+        </w:rPr>
+      </w:pPr>
+      <w:r>
+        <w:rPr>
+          <w:i/>
+          <w:iCs/>
+          <w:lang w:val="id-ID"/>
+        </w:rPr>
+        <w:t>G</w:t>
+      </w:r>
+      <w:r>
+        <w:rPr>
+          <w:i/>
+          <w:iCs/>
+          <w:lang w:val="id-ID"/>
+        </w:rPr>
+        <w:t xml:space="preserve">enerate </w:t>
+      </w:r>
+      <w:r>
+        <w:rPr>
+          <w:lang w:val="id-ID"/>
+        </w:rPr>
+        <w:t>Laporan</w:t>
+      </w:r>
+    </w:p>
+    <w:p>
+      <w:pPr>
+        <w:pStyle w:val="ListParagraph"/>
+        <w:spacing w:before="240" w:after="240"/>
+        <w:ind w:left="1418" w:firstLine="0"/>
+        <w:rPr>
+          <w:lang w:val="en-US"/>
+        </w:rPr>
+      </w:pPr>
+      <w:r>
+        <w:rPr>
+          <w:lang w:val="en-US"/>
+        </w:rPr>
+        <w:drawing>
+          <wp:inline distT="0" distB="0" distL="0" distR="0" wp14:anchorId="3A1FC420" wp14:editId="65476A3F">
+            <wp:extent cx="4663440" cy="986637"/>
+            <wp:effectExtent l="0" t="0" r="3810" b="4445"/>
+            <wp:docPr id="8" name="Picture 8"/>
+            <wp:cNvGraphicFramePr>
+              <a:graphicFrameLocks xmlns:a="http://schemas.openxmlformats.org/drawingml/2006/main" noChangeAspect="1"/>
+            </wp:cNvGraphicFramePr>
+            <a:graphic xmlns:a="http://schemas.openxmlformats.org/drawingml/2006/main">
+              <a:graphicData uri="http://schemas.openxmlformats.org/drawingml/2006/picture">
+                <pic:pic xmlns:pic="http://schemas.openxmlformats.org/drawingml/2006/picture">
+                  <pic:nvPicPr>
+                    <pic:cNvPr id="8" name="Picture 8"/>
+                    <pic:cNvPicPr/>
+                  </pic:nvPicPr>
+                  <pic:blipFill>
+                    <a:blip r:embed="rId12" cstate="print">
+                      <a:extLst>
+                        <a:ext uri="{28A0092B-C50C-407E-A947-70E740481C1C}">
+                          <a14:useLocalDpi xmlns:a14="http://schemas.microsoft.com/office/drawing/2010/main" val="0"/>
+                        </a:ext>
+                      </a:extLst>
+                    </a:blip>
+                    <a:stretch>
+                      <a:fillRect/>
+                    </a:stretch>
+                  </pic:blipFill>
+                  <pic:spPr>
+                    <a:xfrm>
+                      <a:off x="0" y="0"/>
+                      <a:ext cx="4663440" cy="986637"/>
+                    </a:xfrm>
+                    <a:prstGeom prst="rect">
+                      <a:avLst/>
+                    </a:prstGeom>
+                  </pic:spPr>
+                </pic:pic>
+              </a:graphicData>
+            </a:graphic>
+          </wp:inline>
+        </w:drawing>
+      </w:r>
+    </w:p>
+    <w:p>
+      <w:pPr>
+        <w:pStyle w:val="ListParagraph"/>
+        <w:spacing w:before="240" w:after="240"/>
+        <w:ind w:left="1418" w:right="718" w:firstLine="0"/>
+        <w:rPr>
+          <w:lang w:val="id-ID"/>
+        </w:rPr>
+      </w:pPr>
+      <w:r>
+        <w:rPr>
+          <w:lang w:val="id-ID"/>
+        </w:rPr>
+        <w:t xml:space="preserve">Fitur </w:t>
+      </w:r>
+      <w:r>
+        <w:rPr>
+          <w:i/>
+          <w:iCs/>
+          <w:lang w:val="id-ID"/>
+        </w:rPr>
+        <w:t xml:space="preserve">generate </w:t>
+      </w:r>
+      <w:r>
+        <w:rPr>
+          <w:lang w:val="id-ID"/>
+        </w:rPr>
+        <w:t xml:space="preserve">laporan terdapat pada </w:t>
+      </w:r>
+      <w:r>
+        <w:rPr>
+          <w:i/>
+          <w:iCs/>
+          <w:lang w:val="id-ID"/>
+        </w:rPr>
+        <w:t xml:space="preserve">button print </w:t>
+      </w:r>
+      <w:r>
+        <w:rPr>
+          <w:lang w:val="id-ID"/>
+        </w:rPr>
+        <w:t xml:space="preserve">yang dapat diakses di masing-masing </w:t>
+      </w:r>
+      <w:r>
+        <w:rPr>
+          <w:i/>
+          <w:iCs/>
+          <w:lang w:val="id-ID"/>
+        </w:rPr>
+        <w:t xml:space="preserve">submenu </w:t>
+      </w:r>
+      <w:r>
+        <w:rPr>
+          <w:lang w:val="id-ID"/>
+        </w:rPr>
+        <w:t xml:space="preserve">pada menu “PBM”. Ketika </w:t>
+      </w:r>
+      <w:r>
+        <w:rPr>
+          <w:i/>
+          <w:iCs/>
+          <w:lang w:val="id-ID"/>
+        </w:rPr>
+        <w:t xml:space="preserve">user </w:t>
+      </w:r>
+      <w:r>
+        <w:rPr>
+          <w:lang w:val="id-ID"/>
+        </w:rPr>
+        <w:t xml:space="preserve">mengklik </w:t>
+      </w:r>
+      <w:r>
+        <w:rPr>
+          <w:i/>
+          <w:iCs/>
+          <w:lang w:val="id-ID"/>
+        </w:rPr>
+        <w:t>button print</w:t>
+      </w:r>
+      <w:r>
+        <w:rPr>
+          <w:lang w:val="id-ID"/>
+        </w:rPr>
+        <w:t xml:space="preserve">, akan ada </w:t>
+      </w:r>
+      <w:r>
+        <w:rPr>
+          <w:i/>
+          <w:iCs/>
+          <w:lang w:val="id-ID"/>
+        </w:rPr>
+        <w:t xml:space="preserve">modal </w:t>
+      </w:r>
+      <w:r>
+        <w:rPr>
+          <w:lang w:val="id-ID"/>
+        </w:rPr>
+        <w:t xml:space="preserve">untuk </w:t>
+      </w:r>
+      <w:r>
+        <w:rPr>
+          <w:i/>
+          <w:iCs/>
+          <w:lang w:val="id-ID"/>
+        </w:rPr>
+        <w:t xml:space="preserve">user </w:t>
+      </w:r>
+      <w:r>
+        <w:rPr>
+          <w:lang w:val="id-ID"/>
+        </w:rPr>
+        <w:t xml:space="preserve">memilih laporan berdasarkan periode tahun ajaran bersamaan dengan sk pada periode yang sama (dengan yang dipilih </w:t>
+      </w:r>
+      <w:r>
+        <w:rPr>
+          <w:i/>
+          <w:iCs/>
+          <w:lang w:val="id-ID"/>
+        </w:rPr>
+        <w:t>user</w:t>
+      </w:r>
+      <w:r>
+        <w:rPr>
+          <w:lang w:val="id-ID"/>
+        </w:rPr>
+        <w:t>)</w:t>
+      </w:r>
+      <w:r>
+        <w:rPr>
+          <w:lang w:val="id-ID"/>
+        </w:rPr>
+        <w:t>.</w:t>
+      </w:r>
+    </w:p>
+    <w:p>
+      <w:pPr>
+        <w:rPr>
+          <w:sz w:val="24"/>
+          <w:szCs w:val="24"/>
+          <w:lang w:val="id-ID"/>
+        </w:rPr>
+      </w:pPr>
+      <w:r>
+        <w:rPr>
+          <w:b/>
+          <w:bCs/>
+          <w:lang w:val="id-ID"/>
+        </w:rPr>
+        <w:br w:type="page"/>
+      </w:r>
+    </w:p>
+    <w:p>
+      <w:pPr>
+        <w:pStyle w:val="Heading1"/>
+        <w:numPr>
+          <w:ilvl w:val="0"/>
+          <w:numId w:val="11"/>
+        </w:numPr>
+        <w:spacing w:before="240" w:after="240" w:line="276" w:lineRule="auto"/>
+        <w:ind w:left="1080"/>
+        <w:jc w:val="left"/>
+        <w:rPr>
+          <w:b w:val="0"/>
+          <w:bCs w:val="0"/>
+          <w:lang w:val="en-US"/>
+        </w:rPr>
+      </w:pPr>
+      <w:r>
+        <w:rPr>
+          <w:b w:val="0"/>
+          <w:bCs w:val="0"/>
+          <w:lang w:val="id-ID"/>
+        </w:rPr>
+        <w:lastRenderedPageBreak/>
+        <w:t>Perwalian</w:t>
+      </w:r>
     </w:p>
     <w:p>
       <w:pPr>
@@ -3836,7 +3926,7 @@
       <w:r>
         <w:t xml:space="preserve"> dapat diakses melalui browser modern dengan membuka URL berikut: </w:t>
       </w:r>
-      <w:hyperlink r:id="rId12" w:history="1">
+      <w:hyperlink r:id="rId13" w:history="1">
         <w:r>
           <w:rPr>
             <w:rStyle w:val="Hyperlink"/>
@@ -4227,8 +4317,8 @@
       </w:r>
     </w:p>
     <w:sectPr>
-      <w:headerReference w:type="default" r:id="rId13"/>
-      <w:footerReference w:type="default" r:id="rId14"/>
+      <w:headerReference w:type="default" r:id="rId14"/>
+      <w:footerReference w:type="default" r:id="rId15"/>
       <w:pgSz w:w="11910" w:h="16840"/>
       <w:pgMar w:top="1420" w:right="708" w:bottom="1540" w:left="1700" w:header="758" w:footer="1355" w:gutter="0"/>
       <w:cols w:space="720"/>
@@ -4238,7 +4328,7 @@
 </file>
 
 <file path=word/endnotes.xml><?xml version="1.0" encoding="utf-8"?>
-<w:endnotes xmlns:wpc="http://schemas.microsoft.com/office/word/2010/wordprocessingCanvas" xmlns:cx="http://schemas.microsoft.com/office/drawing/2014/chartex" xmlns:cx1="http://schemas.microsoft.com/office/drawing/2015/9/8/chartex" xmlns:cx2="http://schemas.microsoft.com/office/drawing/2015/10/21/chartex" xmlns:cx3="http://schemas.microsoft.com/office/drawing/2016/5/9/chartex" xmlns:cx4="http://schemas.microsoft.com/office/drawing/2016/5/10/chartex" xmlns:cx5="http://schemas.microsoft.com/office/drawing/2016/5/11/chartex" xmlns:cx6="http://schemas.microsoft.com/office/drawing/2016/5/12/chartex" xmlns:cx7="http://schemas.microsoft.com/office/drawing/2016/5/13/chartex" xmlns:cx8="http://schemas.microsoft.com/office/drawing/2016/5/14/chartex" xmlns:mc="http://schemas.openxmlformats.org/markup-compatibility/2006" xmlns:aink="http://schemas.microsoft.com/office/drawing/2016/ink" xmlns:am3d="http://schemas.microsoft.com/office/drawing/2017/model3d" xmlns:o="urn:schemas-microsoft-com:office:office" xmlns:oel="http://schemas.microsoft.com/office/2019/extlst" xmlns:r="http://schemas.openxmlformats.org/officeDocument/2006/relationships" xmlns:m="http://schemas.openxmlformats.org/officeDocument/2006/math" xmlns:v="urn:schemas-microsoft-com:vml" xmlns:wp14="http://schemas.microsoft.com/office/word/2010/wordprocessingDrawing" xmlns:wp="http://schemas.openxmlformats.org/drawingml/2006/wordprocessingDrawing" xmlns:w10="urn:schemas-microsoft-com:office:word" xmlns:w="http://schemas.openxmlformats.org/wordprocessingml/2006/main" xmlns:w14="http://schemas.microsoft.com/office/word/2010/wordml" xmlns:w15="http://schemas.microsoft.com/office/word/2012/wordml" xmlns:w16cex="http://schemas.microsoft.com/office/word/2018/wordml/cex" xmlns:w16cid="http://schemas.microsoft.com/office/word/2016/wordml/cid" xmlns:w16="http://schemas.microsoft.com/office/word/2018/wordml" xmlns:w16du="http://schemas.microsoft.com/office/word/2023/wordml/word16du" xmlns:w16sdtdh="http://schemas.microsoft.com/office/word/2020/wordml/sdtdatahash" xmlns:w16sdtfl="http://schemas.microsoft.com/office/word/2024/wordml/sdtformatlock" xmlns:w16se="http://schemas.microsoft.com/office/word/2015/wordml/symex" xmlns:wpg="http://schemas.microsoft.com/office/word/2010/wordprocessingGroup" xmlns:wpi="http://schemas.microsoft.com/office/word/2010/wordprocessingInk" xmlns:wne="http://schemas.microsoft.com/office/word/2006/wordml" xmlns:wps="http://schemas.microsoft.com/office/word/2010/wordprocessingShape" mc:Ignorable="w14 w15 w16se w16cid w16 w16cex w16sdtdh w16sdtfl w16du wp14">
+<w:endnotes xmlns:wpc="http://schemas.microsoft.com/office/word/2010/wordprocessingCanvas" xmlns:cx="http://schemas.microsoft.com/office/drawing/2014/chartex" xmlns:cx1="http://schemas.microsoft.com/office/drawing/2015/9/8/chartex" xmlns:cx2="http://schemas.microsoft.com/office/drawing/2015/10/21/chartex" xmlns:cx3="http://schemas.microsoft.com/office/drawing/2016/5/9/chartex" xmlns:cx4="http://schemas.microsoft.com/office/drawing/2016/5/10/chartex" xmlns:cx5="http://schemas.microsoft.com/office/drawing/2016/5/11/chartex" xmlns:cx6="http://schemas.microsoft.com/office/drawing/2016/5/12/chartex" xmlns:cx7="http://schemas.microsoft.com/office/drawing/2016/5/13/chartex" xmlns:cx8="http://schemas.microsoft.com/office/drawing/2016/5/14/chartex" xmlns:mc="http://schemas.openxmlformats.org/markup-compatibility/2006" xmlns:aink="http://schemas.microsoft.com/office/drawing/2016/ink" xmlns:am3d="http://schemas.microsoft.com/office/drawing/2017/model3d" xmlns:o="urn:schemas-microsoft-com:office:office" xmlns:r="http://schemas.openxmlformats.org/officeDocument/2006/relationships" xmlns:m="http://schemas.openxmlformats.org/officeDocument/2006/math" xmlns:v="urn:schemas-microsoft-com:vml" xmlns:wp14="http://schemas.microsoft.com/office/word/2010/wordprocessingDrawing" xmlns:wp="http://schemas.openxmlformats.org/drawingml/2006/wordprocessingDrawing" xmlns:w10="urn:schemas-microsoft-com:office:word" xmlns:w="http://schemas.openxmlformats.org/wordprocessingml/2006/main" xmlns:w14="http://schemas.microsoft.com/office/word/2010/wordml" xmlns:w15="http://schemas.microsoft.com/office/word/2012/wordml" xmlns:w16cex="http://schemas.microsoft.com/office/word/2018/wordml/cex" xmlns:w16cid="http://schemas.microsoft.com/office/word/2016/wordml/cid" xmlns:w16="http://schemas.microsoft.com/office/word/2018/wordml" xmlns:w16sdtdh="http://schemas.microsoft.com/office/word/2020/wordml/sdtdatahash" xmlns:w16se="http://schemas.microsoft.com/office/word/2015/wordml/symex" xmlns:wpg="http://schemas.microsoft.com/office/word/2010/wordprocessingGroup" xmlns:wpi="http://schemas.microsoft.com/office/word/2010/wordprocessingInk" xmlns:wne="http://schemas.microsoft.com/office/word/2006/wordml" xmlns:wps="http://schemas.microsoft.com/office/word/2010/wordprocessingShape" mc:Ignorable="w14 w15 w16se w16cid w16 w16cex w16sdtdh wp14">
   <w:endnote w:type="separator" w:id="-1">
     <w:p>
       <w:r>
@@ -4257,7 +4347,7 @@
 </file>
 
 <file path=word/footer1.xml><?xml version="1.0" encoding="utf-8"?>
-<w:ftr xmlns:wpc="http://schemas.microsoft.com/office/word/2010/wordprocessingCanvas" xmlns:cx="http://schemas.microsoft.com/office/drawing/2014/chartex" xmlns:cx1="http://schemas.microsoft.com/office/drawing/2015/9/8/chartex" xmlns:cx2="http://schemas.microsoft.com/office/drawing/2015/10/21/chartex" xmlns:cx3="http://schemas.microsoft.com/office/drawing/2016/5/9/chartex" xmlns:cx4="http://schemas.microsoft.com/office/drawing/2016/5/10/chartex" xmlns:cx5="http://schemas.microsoft.com/office/drawing/2016/5/11/chartex" xmlns:cx6="http://schemas.microsoft.com/office/drawing/2016/5/12/chartex" xmlns:cx7="http://schemas.microsoft.com/office/drawing/2016/5/13/chartex" xmlns:cx8="http://schemas.microsoft.com/office/drawing/2016/5/14/chartex" xmlns:mc="http://schemas.openxmlformats.org/markup-compatibility/2006" xmlns:aink="http://schemas.microsoft.com/office/drawing/2016/ink" xmlns:am3d="http://schemas.microsoft.com/office/drawing/2017/model3d" xmlns:o="urn:schemas-microsoft-com:office:office" xmlns:oel="http://schemas.microsoft.com/office/2019/extlst" xmlns:r="http://schemas.openxmlformats.org/officeDocument/2006/relationships" xmlns:m="http://schemas.openxmlformats.org/officeDocument/2006/math" xmlns:v="urn:schemas-microsoft-com:vml" xmlns:wp14="http://schemas.microsoft.com/office/word/2010/wordprocessingDrawing" xmlns:wp="http://schemas.openxmlformats.org/drawingml/2006/wordprocessingDrawing" xmlns:w10="urn:schemas-microsoft-com:office:word" xmlns:w="http://schemas.openxmlformats.org/wordprocessingml/2006/main" xmlns:w14="http://schemas.microsoft.com/office/word/2010/wordml" xmlns:w15="http://schemas.microsoft.com/office/word/2012/wordml" xmlns:w16cex="http://schemas.microsoft.com/office/word/2018/wordml/cex" xmlns:w16cid="http://schemas.microsoft.com/office/word/2016/wordml/cid" xmlns:w16="http://schemas.microsoft.com/office/word/2018/wordml" xmlns:w16du="http://schemas.microsoft.com/office/word/2023/wordml/word16du" xmlns:w16sdtdh="http://schemas.microsoft.com/office/word/2020/wordml/sdtdatahash" xmlns:w16sdtfl="http://schemas.microsoft.com/office/word/2024/wordml/sdtformatlock" xmlns:w16se="http://schemas.microsoft.com/office/word/2015/wordml/symex" xmlns:wpg="http://schemas.microsoft.com/office/word/2010/wordprocessingGroup" xmlns:wpi="http://schemas.microsoft.com/office/word/2010/wordprocessingInk" xmlns:wne="http://schemas.microsoft.com/office/word/2006/wordml" xmlns:wps="http://schemas.microsoft.com/office/word/2010/wordprocessingShape" mc:Ignorable="w14 w15 w16se w16cid w16 w16cex w16sdtdh w16sdtfl w16du wp14">
+<w:ftr xmlns:wpc="http://schemas.microsoft.com/office/word/2010/wordprocessingCanvas" xmlns:cx="http://schemas.microsoft.com/office/drawing/2014/chartex" xmlns:cx1="http://schemas.microsoft.com/office/drawing/2015/9/8/chartex" xmlns:cx2="http://schemas.microsoft.com/office/drawing/2015/10/21/chartex" xmlns:cx3="http://schemas.microsoft.com/office/drawing/2016/5/9/chartex" xmlns:cx4="http://schemas.microsoft.com/office/drawing/2016/5/10/chartex" xmlns:cx5="http://schemas.microsoft.com/office/drawing/2016/5/11/chartex" xmlns:cx6="http://schemas.microsoft.com/office/drawing/2016/5/12/chartex" xmlns:cx7="http://schemas.microsoft.com/office/drawing/2016/5/13/chartex" xmlns:cx8="http://schemas.microsoft.com/office/drawing/2016/5/14/chartex" xmlns:mc="http://schemas.openxmlformats.org/markup-compatibility/2006" xmlns:aink="http://schemas.microsoft.com/office/drawing/2016/ink" xmlns:am3d="http://schemas.microsoft.com/office/drawing/2017/model3d" xmlns:o="urn:schemas-microsoft-com:office:office" xmlns:r="http://schemas.openxmlformats.org/officeDocument/2006/relationships" xmlns:m="http://schemas.openxmlformats.org/officeDocument/2006/math" xmlns:v="urn:schemas-microsoft-com:vml" xmlns:wp14="http://schemas.microsoft.com/office/word/2010/wordprocessingDrawing" xmlns:wp="http://schemas.openxmlformats.org/drawingml/2006/wordprocessingDrawing" xmlns:w10="urn:schemas-microsoft-com:office:word" xmlns:w="http://schemas.openxmlformats.org/wordprocessingml/2006/main" xmlns:w14="http://schemas.microsoft.com/office/word/2010/wordml" xmlns:w15="http://schemas.microsoft.com/office/word/2012/wordml" xmlns:w16cex="http://schemas.microsoft.com/office/word/2018/wordml/cex" xmlns:w16cid="http://schemas.microsoft.com/office/word/2016/wordml/cid" xmlns:w16="http://schemas.microsoft.com/office/word/2018/wordml" xmlns:w16sdtdh="http://schemas.microsoft.com/office/word/2020/wordml/sdtdatahash" xmlns:w16se="http://schemas.microsoft.com/office/word/2015/wordml/symex" xmlns:wpg="http://schemas.microsoft.com/office/word/2010/wordprocessingGroup" xmlns:wpi="http://schemas.microsoft.com/office/word/2010/wordprocessingInk" xmlns:wne="http://schemas.microsoft.com/office/word/2006/wordml" xmlns:wps="http://schemas.microsoft.com/office/word/2010/wordprocessingShape" mc:Ignorable="w14 w15 w16se w16cid w16 w16cex w16sdtdh wp14">
   <w:p>
     <w:pPr>
       <w:pStyle w:val="BodyText"/>
@@ -4349,7 +4439,7 @@
             </wp:anchor>
           </w:drawing>
         </mc:Choice>
-        <mc:Fallback>
+        <mc:Fallback xmlns:w16sdtfl="http://schemas.microsoft.com/office/word/2024/wordml/sdtformatlock" xmlns:w16du="http://schemas.microsoft.com/office/word/2023/wordml/word16du" xmlns:oel="http://schemas.microsoft.com/office/2019/extlst">
           <w:pict>
             <v:shape w14:anchorId="0D8678B8" id="Graphic 3" o:spid="_x0000_s1026" style="position:absolute;margin-left:1in;margin-top:760.2pt;width:451.4pt;height:5.8pt;z-index:-251633664;visibility:visible;mso-wrap-style:square;mso-wrap-distance-left:0;mso-wrap-distance-top:0;mso-wrap-distance-right:0;mso-wrap-distance-bottom:0;mso-position-horizontal:absolute;mso-position-horizontal-relative:page;mso-position-vertical:absolute;mso-position-vertical-relative:page;v-text-anchor:top" coordsize="5732780,73660" o:gfxdata="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" path="m5732399,l2882265,,,,,73660r2882265,l5732399,73660r,-73660xe" fillcolor="#155f82" stroked="f">
               <v:path arrowok="t"/>
@@ -4448,7 +4538,7 @@
               <v:stroke joinstyle="miter"/>
               <v:path gradientshapeok="t" o:connecttype="rect"/>
             </v:shapetype>
-            <v:shape id="Textbox 4" o:spid="_x0000_s1027" type="#_x0000_t202" style="position:absolute;margin-left:76.8pt;margin-top:772.2pt;width:155.2pt;height:13pt;z-index:-251582464;visibility:visible;mso-wrap-style:square;mso-wrap-distance-left:0;mso-wrap-distance-top:0;mso-wrap-distance-right:0;mso-wrap-distance-bottom:0;mso-position-horizontal:absolute;mso-position-horizontal-relative:page;mso-position-vertical:absolute;mso-position-vertical-relative:page;v-text-anchor:top" o:gfxdata="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" filled="f" stroked="f">
+            <v:shape id="Textbox 4" o:spid="_x0000_s1027" type="#_x0000_t202" style="position:absolute;margin-left:76.8pt;margin-top:772.2pt;width:155.2pt;height:13pt;z-index:-251582464;visibility:visible;mso-wrap-style:square;mso-wrap-distance-left:0;mso-wrap-distance-top:0;mso-wrap-distance-right:0;mso-wrap-distance-bottom:0;mso-position-horizontal:absolute;mso-position-horizontal-relative:page;mso-position-vertical:absolute;mso-position-vertical-relative:page;v-text-anchor:top" o:gfxdata="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" filled="f" stroked="f">
               <v:textbox inset="0,0,0,0">
                 <w:txbxContent>
                   <w:p>
@@ -4593,7 +4683,7 @@
         </mc:Choice>
         <mc:Fallback>
           <w:pict>
-            <v:shape w14:anchorId="5A99B686" id="Textbox 5" o:spid="_x0000_s1028" type="#_x0000_t202" style="position:absolute;margin-left:509.75pt;margin-top:772.2pt;width:11.85pt;height:13pt;z-index:-251531264;visibility:visible;mso-wrap-style:square;mso-wrap-distance-left:0;mso-wrap-distance-top:0;mso-wrap-distance-right:0;mso-wrap-distance-bottom:0;mso-position-horizontal:absolute;mso-position-horizontal-relative:page;mso-position-vertical:absolute;mso-position-vertical-relative:page;v-text-anchor:top" o:gfxdata="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" filled="f" stroked="f">
+            <v:shape w14:anchorId="5A99B686" id="Textbox 5" o:spid="_x0000_s1028" type="#_x0000_t202" style="position:absolute;margin-left:509.75pt;margin-top:772.2pt;width:11.85pt;height:13pt;z-index:-251531264;visibility:visible;mso-wrap-style:square;mso-wrap-distance-left:0;mso-wrap-distance-top:0;mso-wrap-distance-right:0;mso-wrap-distance-bottom:0;mso-position-horizontal:absolute;mso-position-horizontal-relative:page;mso-position-vertical:absolute;mso-position-vertical-relative:page;v-text-anchor:top" o:gfxdata="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" filled="f" stroked="f">
               <v:textbox inset="0,0,0,0">
                 <w:txbxContent>
                   <w:p>
@@ -4658,7 +4748,7 @@
 </file>
 
 <file path=word/footnotes.xml><?xml version="1.0" encoding="utf-8"?>
-<w:footnotes xmlns:wpc="http://schemas.microsoft.com/office/word/2010/wordprocessingCanvas" xmlns:cx="http://schemas.microsoft.com/office/drawing/2014/chartex" xmlns:cx1="http://schemas.microsoft.com/office/drawing/2015/9/8/chartex" xmlns:cx2="http://schemas.microsoft.com/office/drawing/2015/10/21/chartex" xmlns:cx3="http://schemas.microsoft.com/office/drawing/2016/5/9/chartex" xmlns:cx4="http://schemas.microsoft.com/office/drawing/2016/5/10/chartex" xmlns:cx5="http://schemas.microsoft.com/office/drawing/2016/5/11/chartex" xmlns:cx6="http://schemas.microsoft.com/office/drawing/2016/5/12/chartex" xmlns:cx7="http://schemas.microsoft.com/office/drawing/2016/5/13/chartex" xmlns:cx8="http://schemas.microsoft.com/office/drawing/2016/5/14/chartex" xmlns:mc="http://schemas.openxmlformats.org/markup-compatibility/2006" xmlns:aink="http://schemas.microsoft.com/office/drawing/2016/ink" xmlns:am3d="http://schemas.microsoft.com/office/drawing/2017/model3d" xmlns:o="urn:schemas-microsoft-com:office:office" xmlns:oel="http://schemas.microsoft.com/office/2019/extlst" xmlns:r="http://schemas.openxmlformats.org/officeDocument/2006/relationships" xmlns:m="http://schemas.openxmlformats.org/officeDocument/2006/math" xmlns:v="urn:schemas-microsoft-com:vml" xmlns:wp14="http://schemas.microsoft.com/office/word/2010/wordprocessingDrawing" xmlns:wp="http://schemas.openxmlformats.org/drawingml/2006/wordprocessingDrawing" xmlns:w10="urn:schemas-microsoft-com:office:word" xmlns:w="http://schemas.openxmlformats.org/wordprocessingml/2006/main" xmlns:w14="http://schemas.microsoft.com/office/word/2010/wordml" xmlns:w15="http://schemas.microsoft.com/office/word/2012/wordml" xmlns:w16cex="http://schemas.microsoft.com/office/word/2018/wordml/cex" xmlns:w16cid="http://schemas.microsoft.com/office/word/2016/wordml/cid" xmlns:w16="http://schemas.microsoft.com/office/word/2018/wordml" xmlns:w16du="http://schemas.microsoft.com/office/word/2023/wordml/word16du" xmlns:w16sdtdh="http://schemas.microsoft.com/office/word/2020/wordml/sdtdatahash" xmlns:w16sdtfl="http://schemas.microsoft.com/office/word/2024/wordml/sdtformatlock" xmlns:w16se="http://schemas.microsoft.com/office/word/2015/wordml/symex" xmlns:wpg="http://schemas.microsoft.com/office/word/2010/wordprocessingGroup" xmlns:wpi="http://schemas.microsoft.com/office/word/2010/wordprocessingInk" xmlns:wne="http://schemas.microsoft.com/office/word/2006/wordml" xmlns:wps="http://schemas.microsoft.com/office/word/2010/wordprocessingShape" mc:Ignorable="w14 w15 w16se w16cid w16 w16cex w16sdtdh w16sdtfl w16du wp14">
+<w:footnotes xmlns:wpc="http://schemas.microsoft.com/office/word/2010/wordprocessingCanvas" xmlns:cx="http://schemas.microsoft.com/office/drawing/2014/chartex" xmlns:cx1="http://schemas.microsoft.com/office/drawing/2015/9/8/chartex" xmlns:cx2="http://schemas.microsoft.com/office/drawing/2015/10/21/chartex" xmlns:cx3="http://schemas.microsoft.com/office/drawing/2016/5/9/chartex" xmlns:cx4="http://schemas.microsoft.com/office/drawing/2016/5/10/chartex" xmlns:cx5="http://schemas.microsoft.com/office/drawing/2016/5/11/chartex" xmlns:cx6="http://schemas.microsoft.com/office/drawing/2016/5/12/chartex" xmlns:cx7="http://schemas.microsoft.com/office/drawing/2016/5/13/chartex" xmlns:cx8="http://schemas.microsoft.com/office/drawing/2016/5/14/chartex" xmlns:mc="http://schemas.openxmlformats.org/markup-compatibility/2006" xmlns:aink="http://schemas.microsoft.com/office/drawing/2016/ink" xmlns:am3d="http://schemas.microsoft.com/office/drawing/2017/model3d" xmlns:o="urn:schemas-microsoft-com:office:office" xmlns:r="http://schemas.openxmlformats.org/officeDocument/2006/relationships" xmlns:m="http://schemas.openxmlformats.org/officeDocument/2006/math" xmlns:v="urn:schemas-microsoft-com:vml" xmlns:wp14="http://schemas.microsoft.com/office/word/2010/wordprocessingDrawing" xmlns:wp="http://schemas.openxmlformats.org/drawingml/2006/wordprocessingDrawing" xmlns:w10="urn:schemas-microsoft-com:office:word" xmlns:w="http://schemas.openxmlformats.org/wordprocessingml/2006/main" xmlns:w14="http://schemas.microsoft.com/office/word/2010/wordml" xmlns:w15="http://schemas.microsoft.com/office/word/2012/wordml" xmlns:w16cex="http://schemas.microsoft.com/office/word/2018/wordml/cex" xmlns:w16cid="http://schemas.microsoft.com/office/word/2016/wordml/cid" xmlns:w16="http://schemas.microsoft.com/office/word/2018/wordml" xmlns:w16sdtdh="http://schemas.microsoft.com/office/word/2020/wordml/sdtdatahash" xmlns:w16se="http://schemas.microsoft.com/office/word/2015/wordml/symex" xmlns:wpg="http://schemas.microsoft.com/office/word/2010/wordprocessingGroup" xmlns:wpi="http://schemas.microsoft.com/office/word/2010/wordprocessingInk" xmlns:wne="http://schemas.microsoft.com/office/word/2006/wordml" xmlns:wps="http://schemas.microsoft.com/office/word/2010/wordprocessingShape" mc:Ignorable="w14 w15 w16se w16cid w16 w16cex w16sdtdh wp14">
   <w:footnote w:type="separator" w:id="-1">
     <w:p>
       <w:r>
@@ -4677,7 +4767,7 @@
 </file>
 
 <file path=word/header1.xml><?xml version="1.0" encoding="utf-8"?>
-<w:hdr xmlns:wpc="http://schemas.microsoft.com/office/word/2010/wordprocessingCanvas" xmlns:cx="http://schemas.microsoft.com/office/drawing/2014/chartex" xmlns:cx1="http://schemas.microsoft.com/office/drawing/2015/9/8/chartex" xmlns:cx2="http://schemas.microsoft.com/office/drawing/2015/10/21/chartex" xmlns:cx3="http://schemas.microsoft.com/office/drawing/2016/5/9/chartex" xmlns:cx4="http://schemas.microsoft.com/office/drawing/2016/5/10/chartex" xmlns:cx5="http://schemas.microsoft.com/office/drawing/2016/5/11/chartex" xmlns:cx6="http://schemas.microsoft.com/office/drawing/2016/5/12/chartex" xmlns:cx7="http://schemas.microsoft.com/office/drawing/2016/5/13/chartex" xmlns:cx8="http://schemas.microsoft.com/office/drawing/2016/5/14/chartex" xmlns:mc="http://schemas.openxmlformats.org/markup-compatibility/2006" xmlns:aink="http://schemas.microsoft.com/office/drawing/2016/ink" xmlns:am3d="http://schemas.microsoft.com/office/drawing/2017/model3d" xmlns:o="urn:schemas-microsoft-com:office:office" xmlns:oel="http://schemas.microsoft.com/office/2019/extlst" xmlns:r="http://schemas.openxmlformats.org/officeDocument/2006/relationships" xmlns:m="http://schemas.openxmlformats.org/officeDocument/2006/math" xmlns:v="urn:schemas-microsoft-com:vml" xmlns:wp14="http://schemas.microsoft.com/office/word/2010/wordprocessingDrawing" xmlns:wp="http://schemas.openxmlformats.org/drawingml/2006/wordprocessingDrawing" xmlns:w10="urn:schemas-microsoft-com:office:word" xmlns:w="http://schemas.openxmlformats.org/wordprocessingml/2006/main" xmlns:w14="http://schemas.microsoft.com/office/word/2010/wordml" xmlns:w15="http://schemas.microsoft.com/office/word/2012/wordml" xmlns:w16cex="http://schemas.microsoft.com/office/word/2018/wordml/cex" xmlns:w16cid="http://schemas.microsoft.com/office/word/2016/wordml/cid" xmlns:w16="http://schemas.microsoft.com/office/word/2018/wordml" xmlns:w16du="http://schemas.microsoft.com/office/word/2023/wordml/word16du" xmlns:w16sdtdh="http://schemas.microsoft.com/office/word/2020/wordml/sdtdatahash" xmlns:w16sdtfl="http://schemas.microsoft.com/office/word/2024/wordml/sdtformatlock" xmlns:w16se="http://schemas.microsoft.com/office/word/2015/wordml/symex" xmlns:wpg="http://schemas.microsoft.com/office/word/2010/wordprocessingGroup" xmlns:wpi="http://schemas.microsoft.com/office/word/2010/wordprocessingInk" xmlns:wne="http://schemas.microsoft.com/office/word/2006/wordml" xmlns:wps="http://schemas.microsoft.com/office/word/2010/wordprocessingShape" mc:Ignorable="w14 w15 w16se w16cid w16 w16cex w16sdtdh w16sdtfl w16du wp14">
+<w:hdr xmlns:wpc="http://schemas.microsoft.com/office/word/2010/wordprocessingCanvas" xmlns:cx="http://schemas.microsoft.com/office/drawing/2014/chartex" xmlns:cx1="http://schemas.microsoft.com/office/drawing/2015/9/8/chartex" xmlns:cx2="http://schemas.microsoft.com/office/drawing/2015/10/21/chartex" xmlns:cx3="http://schemas.microsoft.com/office/drawing/2016/5/9/chartex" xmlns:cx4="http://schemas.microsoft.com/office/drawing/2016/5/10/chartex" xmlns:cx5="http://schemas.microsoft.com/office/drawing/2016/5/11/chartex" xmlns:cx6="http://schemas.microsoft.com/office/drawing/2016/5/12/chartex" xmlns:cx7="http://schemas.microsoft.com/office/drawing/2016/5/13/chartex" xmlns:cx8="http://schemas.microsoft.com/office/drawing/2016/5/14/chartex" xmlns:mc="http://schemas.openxmlformats.org/markup-compatibility/2006" xmlns:aink="http://schemas.microsoft.com/office/drawing/2016/ink" xmlns:am3d="http://schemas.microsoft.com/office/drawing/2017/model3d" xmlns:o="urn:schemas-microsoft-com:office:office" xmlns:r="http://schemas.openxmlformats.org/officeDocument/2006/relationships" xmlns:m="http://schemas.openxmlformats.org/officeDocument/2006/math" xmlns:v="urn:schemas-microsoft-com:vml" xmlns:wp14="http://schemas.microsoft.com/office/word/2010/wordprocessingDrawing" xmlns:wp="http://schemas.openxmlformats.org/drawingml/2006/wordprocessingDrawing" xmlns:w10="urn:schemas-microsoft-com:office:word" xmlns:w="http://schemas.openxmlformats.org/wordprocessingml/2006/main" xmlns:w14="http://schemas.microsoft.com/office/word/2010/wordml" xmlns:w15="http://schemas.microsoft.com/office/word/2012/wordml" xmlns:w16cex="http://schemas.microsoft.com/office/word/2018/wordml/cex" xmlns:w16cid="http://schemas.microsoft.com/office/word/2016/wordml/cid" xmlns:w16="http://schemas.microsoft.com/office/word/2018/wordml" xmlns:w16sdtdh="http://schemas.microsoft.com/office/word/2020/wordml/sdtdatahash" xmlns:w16se="http://schemas.microsoft.com/office/word/2015/wordml/symex" xmlns:wpg="http://schemas.microsoft.com/office/word/2010/wordprocessingGroup" xmlns:wpi="http://schemas.microsoft.com/office/word/2010/wordprocessingInk" xmlns:wne="http://schemas.microsoft.com/office/word/2006/wordml" xmlns:wps="http://schemas.microsoft.com/office/word/2010/wordprocessingShape" mc:Ignorable="w14 w15 w16se w16cid w16 w16cex w16sdtdh wp14">
   <w:p>
     <w:pPr>
       <w:pStyle w:val="BodyText"/>
@@ -4763,7 +4853,7 @@
             </wp:anchor>
           </w:drawing>
         </mc:Choice>
-        <mc:Fallback>
+        <mc:Fallback xmlns:w16sdtfl="http://schemas.microsoft.com/office/word/2024/wordml/sdtformatlock" xmlns:w16du="http://schemas.microsoft.com/office/word/2023/wordml/word16du" xmlns:oel="http://schemas.microsoft.com/office/2019/extlst">
           <w:pict>
             <v:shape w14:anchorId="062E200C" id="Graphic 1" o:spid="_x0000_s1026" style="position:absolute;margin-left:1in;margin-top:37.9pt;width:451.3pt;height:22.85pt;z-index:-251736064;visibility:visible;mso-wrap-style:square;mso-wrap-distance-left:0;mso-wrap-distance-top:0;mso-wrap-distance-right:0;mso-wrap-distance-bottom:0;mso-position-horizontal:absolute;mso-position-horizontal-relative:page;mso-position-vertical:absolute;mso-position-vertical-relative:page;v-text-anchor:top" coordsize="5731510,290195" o:gfxdata="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" path="m5731509,l,,,290195r5731509,l5731509,xe" fillcolor="#155f82" stroked="f">
               <v:path arrowok="t"/>
@@ -4844,7 +4934,7 @@
               <v:stroke joinstyle="miter"/>
               <v:path gradientshapeok="t" o:connecttype="rect"/>
             </v:shapetype>
-            <v:shape id="Textbox 2" o:spid="_x0000_s1026" type="#_x0000_t202" style="position:absolute;margin-left:249.5pt;margin-top:40.95pt;width:96.3pt;height:16.65pt;z-index:-251684864;visibility:visible;mso-wrap-style:square;mso-wrap-distance-left:0;mso-wrap-distance-top:0;mso-wrap-distance-right:0;mso-wrap-distance-bottom:0;mso-position-horizontal:absolute;mso-position-horizontal-relative:page;mso-position-vertical:absolute;mso-position-vertical-relative:page;v-text-anchor:top" o:gfxdata="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" filled="f" stroked="f">
+            <v:shape id="Textbox 2" o:spid="_x0000_s1026" type="#_x0000_t202" style="position:absolute;margin-left:249.5pt;margin-top:40.95pt;width:96.3pt;height:16.65pt;z-index:-251684864;visibility:visible;mso-wrap-style:square;mso-wrap-distance-left:0;mso-wrap-distance-top:0;mso-wrap-distance-right:0;mso-wrap-distance-bottom:0;mso-position-horizontal:absolute;mso-position-horizontal-relative:page;mso-position-vertical:absolute;mso-position-vertical-relative:page;v-text-anchor:top" o:gfxdata="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" filled="f" stroked="f">
               <v:textbox inset="0,0,0,0">
                 <w:txbxContent>
                   <w:p>
@@ -4874,7 +4964,7 @@
 </file>
 
 <file path=word/numbering.xml><?xml version="1.0" encoding="utf-8"?>
-<w:numbering xmlns:wpc="http://schemas.microsoft.com/office/word/2010/wordprocessingCanvas" xmlns:cx="http://schemas.microsoft.com/office/drawing/2014/chartex" xmlns:cx1="http://schemas.microsoft.com/office/drawing/2015/9/8/chartex" xmlns:cx2="http://schemas.microsoft.com/office/drawing/2015/10/21/chartex" xmlns:cx3="http://schemas.microsoft.com/office/drawing/2016/5/9/chartex" xmlns:cx4="http://schemas.microsoft.com/office/drawing/2016/5/10/chartex" xmlns:cx5="http://schemas.microsoft.com/office/drawing/2016/5/11/chartex" xmlns:cx6="http://schemas.microsoft.com/office/drawing/2016/5/12/chartex" xmlns:cx7="http://schemas.microsoft.com/office/drawing/2016/5/13/chartex" xmlns:cx8="http://schemas.microsoft.com/office/drawing/2016/5/14/chartex" xmlns:mc="http://schemas.openxmlformats.org/markup-compatibility/2006" xmlns:aink="http://schemas.microsoft.com/office/drawing/2016/ink" xmlns:am3d="http://schemas.microsoft.com/office/drawing/2017/model3d" xmlns:o="urn:schemas-microsoft-com:office:office" xmlns:oel="http://schemas.microsoft.com/office/2019/extlst" xmlns:r="http://schemas.openxmlformats.org/officeDocument/2006/relationships" xmlns:m="http://schemas.openxmlformats.org/officeDocument/2006/math" xmlns:v="urn:schemas-microsoft-com:vml" xmlns:wp14="http://schemas.microsoft.com/office/word/2010/wordprocessingDrawing" xmlns:wp="http://schemas.openxmlformats.org/drawingml/2006/wordprocessingDrawing" xmlns:w10="urn:schemas-microsoft-com:office:word" xmlns:w="http://schemas.openxmlformats.org/wordprocessingml/2006/main" xmlns:w14="http://schemas.microsoft.com/office/word/2010/wordml" xmlns:w15="http://schemas.microsoft.com/office/word/2012/wordml" xmlns:w16cex="http://schemas.microsoft.com/office/word/2018/wordml/cex" xmlns:w16cid="http://schemas.microsoft.com/office/word/2016/wordml/cid" xmlns:w16="http://schemas.microsoft.com/office/word/2018/wordml" xmlns:w16du="http://schemas.microsoft.com/office/word/2023/wordml/word16du" xmlns:w16sdtdh="http://schemas.microsoft.com/office/word/2020/wordml/sdtdatahash" xmlns:w16sdtfl="http://schemas.microsoft.com/office/word/2024/wordml/sdtformatlock" xmlns:w16se="http://schemas.microsoft.com/office/word/2015/wordml/symex" xmlns:wpg="http://schemas.microsoft.com/office/word/2010/wordprocessingGroup" xmlns:wpi="http://schemas.microsoft.com/office/word/2010/wordprocessingInk" xmlns:wne="http://schemas.microsoft.com/office/word/2006/wordml" xmlns:wps="http://schemas.microsoft.com/office/word/2010/wordprocessingShape" mc:Ignorable="w14 w15 w16se w16cid w16 w16cex w16sdtdh w16sdtfl w16du wp14">
+<w:numbering xmlns:wpc="http://schemas.microsoft.com/office/word/2010/wordprocessingCanvas" xmlns:cx="http://schemas.microsoft.com/office/drawing/2014/chartex" xmlns:cx1="http://schemas.microsoft.com/office/drawing/2015/9/8/chartex" xmlns:cx2="http://schemas.microsoft.com/office/drawing/2015/10/21/chartex" xmlns:cx3="http://schemas.microsoft.com/office/drawing/2016/5/9/chartex" xmlns:cx4="http://schemas.microsoft.com/office/drawing/2016/5/10/chartex" xmlns:cx5="http://schemas.microsoft.com/office/drawing/2016/5/11/chartex" xmlns:cx6="http://schemas.microsoft.com/office/drawing/2016/5/12/chartex" xmlns:cx7="http://schemas.microsoft.com/office/drawing/2016/5/13/chartex" xmlns:cx8="http://schemas.microsoft.com/office/drawing/2016/5/14/chartex" xmlns:mc="http://schemas.openxmlformats.org/markup-compatibility/2006" xmlns:aink="http://schemas.microsoft.com/office/drawing/2016/ink" xmlns:am3d="http://schemas.microsoft.com/office/drawing/2017/model3d" xmlns:o="urn:schemas-microsoft-com:office:office" xmlns:r="http://schemas.openxmlformats.org/officeDocument/2006/relationships" xmlns:m="http://schemas.openxmlformats.org/officeDocument/2006/math" xmlns:v="urn:schemas-microsoft-com:vml" xmlns:wp14="http://schemas.microsoft.com/office/word/2010/wordprocessingDrawing" xmlns:wp="http://schemas.openxmlformats.org/drawingml/2006/wordprocessingDrawing" xmlns:w10="urn:schemas-microsoft-com:office:word" xmlns:w="http://schemas.openxmlformats.org/wordprocessingml/2006/main" xmlns:w14="http://schemas.microsoft.com/office/word/2010/wordml" xmlns:w15="http://schemas.microsoft.com/office/word/2012/wordml" xmlns:w16cex="http://schemas.microsoft.com/office/word/2018/wordml/cex" xmlns:w16cid="http://schemas.microsoft.com/office/word/2016/wordml/cid" xmlns:w16="http://schemas.microsoft.com/office/word/2018/wordml" xmlns:w16sdtdh="http://schemas.microsoft.com/office/word/2020/wordml/sdtdatahash" xmlns:w16se="http://schemas.microsoft.com/office/word/2015/wordml/symex" xmlns:wpg="http://schemas.microsoft.com/office/word/2010/wordprocessingGroup" xmlns:wpi="http://schemas.microsoft.com/office/word/2010/wordprocessingInk" xmlns:wne="http://schemas.microsoft.com/office/word/2006/wordml" xmlns:wps="http://schemas.microsoft.com/office/word/2010/wordprocessingShape" mc:Ignorable="w14 w15 w16se w16cid w16 w16cex w16sdtdh wp14">
   <w:abstractNum w:abstractNumId="0" w15:restartNumberingAfterBreak="0">
     <w:nsid w:val="074E5AB8"/>
     <w:multiLevelType w:val="hybridMultilevel"/>
@@ -5216,7 +5306,7 @@
         <w:rFonts w:ascii="Wingdings" w:hAnsi="Wingdings" w:hint="default"/>
       </w:rPr>
     </w:lvl>
-    <w:lvl w:ilvl="1" w:tplc="38090003" w:tentative="1">
+    <w:lvl w:ilvl="1" w:tplc="38090003">
       <w:start w:val="1"/>
       <w:numFmt w:val="bullet"/>
       <w:lvlText w:val="o"/>
@@ -6762,59 +6852,59 @@
       </w:pPr>
     </w:lvl>
   </w:abstractNum>
-  <w:num w:numId="1" w16cid:durableId="2105106532">
+  <w:num w:numId="1">
     <w:abstractNumId w:val="14"/>
   </w:num>
-  <w:num w:numId="2" w16cid:durableId="329797613">
+  <w:num w:numId="2">
     <w:abstractNumId w:val="5"/>
   </w:num>
-  <w:num w:numId="3" w16cid:durableId="1296370282">
+  <w:num w:numId="3">
     <w:abstractNumId w:val="1"/>
   </w:num>
-  <w:num w:numId="4" w16cid:durableId="2026400603">
+  <w:num w:numId="4">
     <w:abstractNumId w:val="13"/>
   </w:num>
-  <w:num w:numId="5" w16cid:durableId="116291750">
+  <w:num w:numId="5">
     <w:abstractNumId w:val="11"/>
   </w:num>
-  <w:num w:numId="6" w16cid:durableId="1971742434">
+  <w:num w:numId="6">
     <w:abstractNumId w:val="6"/>
   </w:num>
-  <w:num w:numId="7" w16cid:durableId="2061710277">
+  <w:num w:numId="7">
     <w:abstractNumId w:val="10"/>
   </w:num>
-  <w:num w:numId="8" w16cid:durableId="43524698">
+  <w:num w:numId="8">
     <w:abstractNumId w:val="9"/>
   </w:num>
-  <w:num w:numId="9" w16cid:durableId="47654456">
+  <w:num w:numId="9">
     <w:abstractNumId w:val="7"/>
   </w:num>
-  <w:num w:numId="10" w16cid:durableId="681279379">
+  <w:num w:numId="10">
     <w:abstractNumId w:val="8"/>
   </w:num>
-  <w:num w:numId="11" w16cid:durableId="631253652">
+  <w:num w:numId="11">
     <w:abstractNumId w:val="15"/>
   </w:num>
-  <w:num w:numId="12" w16cid:durableId="1750422617">
+  <w:num w:numId="12">
     <w:abstractNumId w:val="0"/>
   </w:num>
-  <w:num w:numId="13" w16cid:durableId="1117942343">
+  <w:num w:numId="13">
     <w:abstractNumId w:val="2"/>
   </w:num>
-  <w:num w:numId="14" w16cid:durableId="342240972">
+  <w:num w:numId="14">
     <w:abstractNumId w:val="4"/>
   </w:num>
-  <w:num w:numId="15" w16cid:durableId="2067489350">
+  <w:num w:numId="15">
     <w:abstractNumId w:val="12"/>
   </w:num>
-  <w:num w:numId="16" w16cid:durableId="392854212">
+  <w:num w:numId="16">
     <w:abstractNumId w:val="3"/>
   </w:num>
 </w:numbering>
 </file>
 
 <file path=word/styles.xml><?xml version="1.0" encoding="utf-8"?>
-<w:styles xmlns:mc="http://schemas.openxmlformats.org/markup-compatibility/2006" xmlns:r="http://schemas.openxmlformats.org/officeDocument/2006/relationships" xmlns:w="http://schemas.openxmlformats.org/wordprocessingml/2006/main" xmlns:w14="http://schemas.microsoft.com/office/word/2010/wordml" xmlns:w15="http://schemas.microsoft.com/office/word/2012/wordml" xmlns:w16cex="http://schemas.microsoft.com/office/word/2018/wordml/cex" xmlns:w16cid="http://schemas.microsoft.com/office/word/2016/wordml/cid" xmlns:w16="http://schemas.microsoft.com/office/word/2018/wordml" xmlns:w16du="http://schemas.microsoft.com/office/word/2023/wordml/word16du" xmlns:w16sdtdh="http://schemas.microsoft.com/office/word/2020/wordml/sdtdatahash" xmlns:w16sdtfl="http://schemas.microsoft.com/office/word/2024/wordml/sdtformatlock" xmlns:w16se="http://schemas.microsoft.com/office/word/2015/wordml/symex" mc:Ignorable="w14 w15 w16se w16cid w16 w16cex w16sdtdh w16sdtfl w16du">
+<w:styles xmlns:mc="http://schemas.openxmlformats.org/markup-compatibility/2006" xmlns:r="http://schemas.openxmlformats.org/officeDocument/2006/relationships" xmlns:w="http://schemas.openxmlformats.org/wordprocessingml/2006/main" xmlns:w14="http://schemas.microsoft.com/office/word/2010/wordml" xmlns:w15="http://schemas.microsoft.com/office/word/2012/wordml" xmlns:w16cex="http://schemas.microsoft.com/office/word/2018/wordml/cex" xmlns:w16cid="http://schemas.microsoft.com/office/word/2016/wordml/cid" xmlns:w16="http://schemas.microsoft.com/office/word/2018/wordml" xmlns:w16sdtdh="http://schemas.microsoft.com/office/word/2020/wordml/sdtdatahash" xmlns:w16se="http://schemas.microsoft.com/office/word/2015/wordml/symex" mc:Ignorable="w14 w15 w16se w16cid w16 w16cex w16sdtdh">
   <w:docDefaults>
     <w:rPrDefault>
       <w:rPr>
@@ -7239,6 +7329,7 @@
   <w:style w:type="character" w:default="1" w:styleId="DefaultParagraphFont">
     <w:name w:val="Default Paragraph Font"/>
     <w:uiPriority w:val="1"/>
+    <w:semiHidden/>
     <w:unhideWhenUsed/>
   </w:style>
   <w:style w:type="table" w:default="1" w:styleId="TableNormal">

</xml_diff>

<commit_message>
feat: update documentation to reflect changes in PBMP features and improve clarity
</commit_message>
<xml_diff>
--- a/Pedoman Teknis PBMP.docx
+++ b/Pedoman Teknis PBMP.docx
@@ -1537,7 +1537,7 @@
           <w:ilvl w:val="0"/>
           <w:numId w:val="16"/>
         </w:numPr>
-        <w:spacing w:after="240"/>
+        <w:spacing w:before="240" w:after="240"/>
         <w:ind w:left="1418"/>
         <w:rPr>
           <w:lang w:val="en-US"/>
@@ -1548,27 +1548,28 @@
         <w:rPr>
           <w:lang w:val="en-US"/>
         </w:rPr>
-        <w:t>Jurnal</w:t>
-      </w:r>
-      <w:proofErr w:type="spellEnd"/>
-      <w:r>
-        <w:rPr>
-          <w:lang w:val="en-US"/>
-        </w:rPr>
-        <w:t xml:space="preserve"> </w:t>
-      </w:r>
-      <w:proofErr w:type="spellStart"/>
-      <w:r>
-        <w:rPr>
-          <w:lang w:val="en-US"/>
-        </w:rPr>
-        <w:t>Perkuliahan</w:t>
+        <w:t>Laporan</w:t>
+      </w:r>
+      <w:proofErr w:type="spellEnd"/>
+      <w:r>
+        <w:rPr>
+          <w:lang w:val="en-US"/>
+        </w:rPr>
+        <w:t xml:space="preserve"> Mata </w:t>
+      </w:r>
+      <w:proofErr w:type="spellStart"/>
+      <w:r>
+        <w:rPr>
+          <w:lang w:val="en-US"/>
+        </w:rPr>
+        <w:t>Kuliah</w:t>
       </w:r>
       <w:proofErr w:type="spellEnd"/>
     </w:p>
     <w:p>
       <w:pPr>
         <w:pStyle w:val="ListParagraph"/>
+        <w:spacing w:after="240"/>
         <w:ind w:left="1418" w:firstLine="0"/>
         <w:rPr>
           <w:lang w:val="en-US"/>
@@ -1576,14 +1577,13 @@
       </w:pPr>
       <w:r>
         <w:rPr>
-          <w:noProof/>
           <w:lang w:val="en-US"/>
         </w:rPr>
         <w:drawing>
-          <wp:inline distT="0" distB="0" distL="0" distR="0" wp14:anchorId="7FC3F746" wp14:editId="5E0105FA">
-            <wp:extent cx="4617720" cy="2286000"/>
-            <wp:effectExtent l="0" t="0" r="0" b="0"/>
-            <wp:docPr id="1669504707" name="Picture 1"/>
+          <wp:inline distT="0" distB="0" distL="0" distR="0" wp14:anchorId="270D9698" wp14:editId="1DFEA3D4">
+            <wp:extent cx="4663440" cy="2308653"/>
+            <wp:effectExtent l="0" t="0" r="3810" b="0"/>
+            <wp:docPr id="9" name="Picture 9"/>
             <wp:cNvGraphicFramePr>
               <a:graphicFrameLocks xmlns:a="http://schemas.openxmlformats.org/drawingml/2006/main" noChangeAspect="1"/>
             </wp:cNvGraphicFramePr>
@@ -1591,17 +1591,11 @@
               <a:graphicData uri="http://schemas.openxmlformats.org/drawingml/2006/picture">
                 <pic:pic xmlns:pic="http://schemas.openxmlformats.org/drawingml/2006/picture">
                   <pic:nvPicPr>
-                    <pic:cNvPr id="1669504707" name="Picture 1"/>
+                    <pic:cNvPr id="1" name=""/>
                     <pic:cNvPicPr/>
                   </pic:nvPicPr>
                   <pic:blipFill>
-                    <a:blip r:embed="rId10" cstate="print">
-                      <a:extLst>
-                        <a:ext uri="{28A0092B-C50C-407E-A947-70E740481C1C}">
-                          <a14:useLocalDpi xmlns:a14="http://schemas.microsoft.com/office/drawing/2010/main" val="0"/>
-                        </a:ext>
-                      </a:extLst>
-                    </a:blip>
+                    <a:blip r:embed="rId10"/>
                     <a:stretch>
                       <a:fillRect/>
                     </a:stretch>
@@ -1609,7 +1603,7 @@
                   <pic:spPr>
                     <a:xfrm>
                       <a:off x="0" y="0"/>
-                      <a:ext cx="4617720" cy="2286000"/>
+                      <a:ext cx="4663440" cy="2308653"/>
                     </a:xfrm>
                     <a:prstGeom prst="rect">
                       <a:avLst/>
@@ -1625,24 +1619,74 @@
     <w:p>
       <w:pPr>
         <w:pStyle w:val="ListParagraph"/>
-        <w:spacing w:before="240"/>
-        <w:ind w:left="1418" w:right="767" w:firstLine="0"/>
-        <w:rPr>
-          <w:lang w:val="en-US"/>
-        </w:rPr>
-      </w:pPr>
-      <w:r>
-        <w:rPr>
-          <w:lang w:val="en-US"/>
-        </w:rPr>
-        <w:t xml:space="preserve">Halaman PBM </w:t>
-      </w:r>
-      <w:proofErr w:type="spellStart"/>
-      <w:r>
-        <w:rPr>
-          <w:lang w:val="en-US"/>
-        </w:rPr>
-        <w:t>dengan</w:t>
+        <w:spacing w:after="240"/>
+        <w:ind w:left="1418" w:right="772" w:firstLine="0"/>
+        <w:rPr>
+          <w:lang w:val="en-US"/>
+        </w:rPr>
+      </w:pPr>
+      <w:proofErr w:type="spellStart"/>
+      <w:r>
+        <w:rPr>
+          <w:lang w:val="en-US"/>
+        </w:rPr>
+        <w:t>Laporan</w:t>
+      </w:r>
+      <w:proofErr w:type="spellEnd"/>
+      <w:r>
+        <w:rPr>
+          <w:lang w:val="en-US"/>
+        </w:rPr>
+        <w:t xml:space="preserve"> </w:t>
+      </w:r>
+      <w:proofErr w:type="spellStart"/>
+      <w:r>
+        <w:rPr>
+          <w:lang w:val="en-US"/>
+        </w:rPr>
+        <w:t>mata</w:t>
+      </w:r>
+      <w:proofErr w:type="spellEnd"/>
+      <w:r>
+        <w:rPr>
+          <w:lang w:val="en-US"/>
+        </w:rPr>
+        <w:t xml:space="preserve"> </w:t>
+      </w:r>
+      <w:proofErr w:type="spellStart"/>
+      <w:r>
+        <w:rPr>
+          <w:lang w:val="en-US"/>
+        </w:rPr>
+        <w:t>kuliah</w:t>
+      </w:r>
+      <w:proofErr w:type="spellEnd"/>
+      <w:r>
+        <w:rPr>
+          <w:lang w:val="en-US"/>
+        </w:rPr>
+        <w:t xml:space="preserve"> </w:t>
+      </w:r>
+      <w:proofErr w:type="spellStart"/>
+      <w:r>
+        <w:rPr>
+          <w:lang w:val="en-US"/>
+        </w:rPr>
+        <w:t>menjadi</w:t>
+      </w:r>
+      <w:proofErr w:type="spellEnd"/>
+      <w:r>
+        <w:rPr>
+          <w:lang w:val="en-US"/>
+        </w:rPr>
+        <w:t xml:space="preserve"> </w:t>
+      </w:r>
+      <w:proofErr w:type="spellStart"/>
+      <w:r>
+        <w:rPr>
+          <w:lang w:val="en-US"/>
+        </w:rPr>
+        <w:t>halaman</w:t>
       </w:r>
       <w:proofErr w:type="spellEnd"/>
       <w:r>
@@ -1657,62 +1701,20 @@
           <w:iCs/>
           <w:lang w:val="en-US"/>
         </w:rPr>
-        <w:t xml:space="preserve">submenu </w:t>
-      </w:r>
-      <w:r>
-        <w:rPr>
-          <w:lang w:val="en-US"/>
-        </w:rPr>
-        <w:t>“</w:t>
-      </w:r>
-      <w:proofErr w:type="spellStart"/>
-      <w:r>
-        <w:rPr>
-          <w:lang w:val="en-US"/>
-        </w:rPr>
-        <w:t>Jurnal</w:t>
-      </w:r>
-      <w:proofErr w:type="spellEnd"/>
-      <w:r>
-        <w:rPr>
-          <w:lang w:val="en-US"/>
-        </w:rPr>
-        <w:t xml:space="preserve"> </w:t>
-      </w:r>
-      <w:proofErr w:type="spellStart"/>
-      <w:r>
-        <w:rPr>
-          <w:lang w:val="en-US"/>
-        </w:rPr>
-        <w:t>Perkuliahan</w:t>
-      </w:r>
-      <w:proofErr w:type="spellEnd"/>
-      <w:r>
-        <w:rPr>
-          <w:lang w:val="en-US"/>
-        </w:rPr>
-        <w:t xml:space="preserve">” </w:t>
-      </w:r>
-      <w:proofErr w:type="spellStart"/>
-      <w:r>
-        <w:rPr>
-          <w:lang w:val="en-US"/>
-        </w:rPr>
-        <w:t>menjadi</w:t>
-      </w:r>
-      <w:proofErr w:type="spellEnd"/>
-      <w:r>
-        <w:rPr>
-          <w:lang w:val="en-US"/>
-        </w:rPr>
-        <w:t xml:space="preserve"> </w:t>
-      </w:r>
-      <w:proofErr w:type="spellStart"/>
-      <w:r>
-        <w:rPr>
-          <w:lang w:val="en-US"/>
-        </w:rPr>
-        <w:t>halaman</w:t>
+        <w:t>default</w:t>
+      </w:r>
+      <w:r>
+        <w:rPr>
+          <w:lang w:val="en-US"/>
+        </w:rPr>
+        <w:t xml:space="preserve"> </w:t>
+      </w:r>
+      <w:proofErr w:type="spellStart"/>
+      <w:r>
+        <w:rPr>
+          <w:lang w:val="en-US"/>
+        </w:rPr>
+        <w:t>setelah</w:t>
       </w:r>
       <w:proofErr w:type="spellEnd"/>
       <w:r>
@@ -1727,21 +1729,21 @@
           <w:iCs/>
           <w:lang w:val="en-US"/>
         </w:rPr>
-        <w:t xml:space="preserve">default </w:t>
-      </w:r>
-      <w:proofErr w:type="spellStart"/>
-      <w:r>
-        <w:rPr>
-          <w:lang w:val="en-US"/>
-        </w:rPr>
-        <w:t>setelah</w:t>
-      </w:r>
-      <w:proofErr w:type="spellEnd"/>
-      <w:r>
-        <w:rPr>
-          <w:lang w:val="en-US"/>
-        </w:rPr>
-        <w:t xml:space="preserve"> </w:t>
+        <w:t xml:space="preserve">user </w:t>
+      </w:r>
+      <w:proofErr w:type="spellStart"/>
+      <w:r>
+        <w:rPr>
+          <w:lang w:val="en-US"/>
+        </w:rPr>
+        <w:t>melakukan</w:t>
+      </w:r>
+      <w:proofErr w:type="spellEnd"/>
+      <w:r>
+        <w:rPr>
+          <w:lang w:val="en-US"/>
+        </w:rPr>
+        <w:t xml:space="preserve"> proses </w:t>
       </w:r>
       <w:r>
         <w:rPr>
@@ -1749,21 +1751,97 @@
           <w:iCs/>
           <w:lang w:val="en-US"/>
         </w:rPr>
-        <w:t xml:space="preserve">user </w:t>
-      </w:r>
-      <w:proofErr w:type="spellStart"/>
-      <w:r>
-        <w:rPr>
-          <w:lang w:val="en-US"/>
-        </w:rPr>
-        <w:t>melakukan</w:t>
-      </w:r>
-      <w:proofErr w:type="spellEnd"/>
-      <w:r>
-        <w:rPr>
-          <w:lang w:val="en-US"/>
-        </w:rPr>
-        <w:t xml:space="preserve"> proses </w:t>
+        <w:t>login</w:t>
+      </w:r>
+      <w:r>
+        <w:rPr>
+          <w:lang w:val="en-US"/>
+        </w:rPr>
+        <w:t xml:space="preserve">. Halaman </w:t>
+      </w:r>
+      <w:proofErr w:type="spellStart"/>
+      <w:r>
+        <w:rPr>
+          <w:lang w:val="en-US"/>
+        </w:rPr>
+        <w:t>ini</w:t>
+      </w:r>
+      <w:proofErr w:type="spellEnd"/>
+      <w:r>
+        <w:rPr>
+          <w:lang w:val="en-US"/>
+        </w:rPr>
+        <w:t xml:space="preserve"> </w:t>
+      </w:r>
+      <w:proofErr w:type="spellStart"/>
+      <w:r>
+        <w:rPr>
+          <w:lang w:val="en-US"/>
+        </w:rPr>
+        <w:t>menampilkan</w:t>
+      </w:r>
+      <w:proofErr w:type="spellEnd"/>
+      <w:r>
+        <w:rPr>
+          <w:lang w:val="en-US"/>
+        </w:rPr>
+        <w:t xml:space="preserve"> data </w:t>
+      </w:r>
+      <w:proofErr w:type="spellStart"/>
+      <w:r>
+        <w:rPr>
+          <w:lang w:val="en-US"/>
+        </w:rPr>
+        <w:t>mata</w:t>
+      </w:r>
+      <w:proofErr w:type="spellEnd"/>
+      <w:r>
+        <w:rPr>
+          <w:lang w:val="en-US"/>
+        </w:rPr>
+        <w:t xml:space="preserve"> </w:t>
+      </w:r>
+      <w:proofErr w:type="spellStart"/>
+      <w:r>
+        <w:rPr>
+          <w:lang w:val="en-US"/>
+        </w:rPr>
+        <w:t>kuliah</w:t>
+      </w:r>
+      <w:proofErr w:type="spellEnd"/>
+      <w:r>
+        <w:rPr>
+          <w:lang w:val="en-US"/>
+        </w:rPr>
+        <w:t xml:space="preserve"> yang </w:t>
+      </w:r>
+      <w:proofErr w:type="spellStart"/>
+      <w:r>
+        <w:rPr>
+          <w:lang w:val="en-US"/>
+        </w:rPr>
+        <w:t>dimiliki</w:t>
+      </w:r>
+      <w:proofErr w:type="spellEnd"/>
+      <w:r>
+        <w:rPr>
+          <w:lang w:val="en-US"/>
+        </w:rPr>
+        <w:t xml:space="preserve"> oleh </w:t>
+      </w:r>
+      <w:proofErr w:type="spellStart"/>
+      <w:r>
+        <w:rPr>
+          <w:lang w:val="en-US"/>
+        </w:rPr>
+        <w:t>setiap</w:t>
+      </w:r>
+      <w:proofErr w:type="spellEnd"/>
+      <w:r>
+        <w:rPr>
+          <w:lang w:val="en-US"/>
+        </w:rPr>
+        <w:t xml:space="preserve"> </w:t>
       </w:r>
       <w:r>
         <w:rPr>
@@ -1771,118 +1849,34 @@
           <w:iCs/>
           <w:lang w:val="en-US"/>
         </w:rPr>
-        <w:t>login</w:t>
-      </w:r>
-      <w:r>
-        <w:rPr>
-          <w:lang w:val="en-US"/>
-        </w:rPr>
-        <w:t xml:space="preserve">. Pada </w:t>
-      </w:r>
-      <w:proofErr w:type="spellStart"/>
-      <w:r>
-        <w:rPr>
-          <w:lang w:val="en-US"/>
-        </w:rPr>
-        <w:t>halaman</w:t>
-      </w:r>
-      <w:proofErr w:type="spellEnd"/>
-      <w:r>
-        <w:rPr>
-          <w:lang w:val="en-US"/>
-        </w:rPr>
-        <w:t xml:space="preserve"> </w:t>
-      </w:r>
-      <w:proofErr w:type="spellStart"/>
-      <w:r>
-        <w:rPr>
-          <w:lang w:val="en-US"/>
-        </w:rPr>
-        <w:t>ini</w:t>
-      </w:r>
-      <w:proofErr w:type="spellEnd"/>
-      <w:r>
-        <w:rPr>
-          <w:lang w:val="en-US"/>
-        </w:rPr>
-        <w:t xml:space="preserve">, </w:t>
-      </w:r>
-      <w:proofErr w:type="spellStart"/>
-      <w:r>
-        <w:rPr>
-          <w:lang w:val="en-US"/>
-        </w:rPr>
-        <w:t>akan</w:t>
-      </w:r>
-      <w:proofErr w:type="spellEnd"/>
-      <w:r>
-        <w:rPr>
-          <w:lang w:val="en-US"/>
-        </w:rPr>
-        <w:t xml:space="preserve"> </w:t>
-      </w:r>
-      <w:proofErr w:type="spellStart"/>
-      <w:r>
-        <w:rPr>
-          <w:lang w:val="en-US"/>
-        </w:rPr>
-        <w:t>menampilkan</w:t>
-      </w:r>
-      <w:proofErr w:type="spellEnd"/>
-      <w:r>
-        <w:rPr>
-          <w:lang w:val="en-US"/>
-        </w:rPr>
-        <w:t xml:space="preserve"> </w:t>
-      </w:r>
-      <w:proofErr w:type="spellStart"/>
-      <w:r>
-        <w:rPr>
-          <w:lang w:val="en-US"/>
-        </w:rPr>
-        <w:t>seluruh</w:t>
-      </w:r>
-      <w:proofErr w:type="spellEnd"/>
-      <w:r>
-        <w:rPr>
-          <w:lang w:val="en-US"/>
-        </w:rPr>
-        <w:t xml:space="preserve"> </w:t>
-      </w:r>
-      <w:proofErr w:type="spellStart"/>
-      <w:r>
-        <w:rPr>
-          <w:lang w:val="en-US"/>
-        </w:rPr>
-        <w:t>jurnal</w:t>
-      </w:r>
-      <w:proofErr w:type="spellEnd"/>
-      <w:r>
-        <w:rPr>
-          <w:lang w:val="en-US"/>
-        </w:rPr>
-        <w:t xml:space="preserve"> </w:t>
-      </w:r>
-      <w:proofErr w:type="spellStart"/>
-      <w:r>
-        <w:rPr>
-          <w:lang w:val="en-US"/>
-        </w:rPr>
-        <w:t>perkuliahan</w:t>
-      </w:r>
-      <w:proofErr w:type="spellEnd"/>
-      <w:r>
-        <w:rPr>
-          <w:lang w:val="en-US"/>
-        </w:rPr>
-        <w:t xml:space="preserve"> pada masing-masing </w:t>
-      </w:r>
-      <w:proofErr w:type="spellStart"/>
-      <w:r>
-        <w:rPr>
-          <w:lang w:val="en-US"/>
-        </w:rPr>
-        <w:t>kelas</w:t>
+        <w:t>user</w:t>
+      </w:r>
+      <w:r>
+        <w:rPr>
+          <w:lang w:val="en-US"/>
+        </w:rPr>
+        <w:t xml:space="preserve"> per </w:t>
+      </w:r>
+      <w:proofErr w:type="spellStart"/>
+      <w:r>
+        <w:rPr>
+          <w:lang w:val="en-US"/>
+        </w:rPr>
+        <w:t>periode</w:t>
+      </w:r>
+      <w:proofErr w:type="spellEnd"/>
+      <w:r>
+        <w:rPr>
+          <w:lang w:val="en-US"/>
+        </w:rPr>
+        <w:t xml:space="preserve">, total data </w:t>
+      </w:r>
+      <w:proofErr w:type="spellStart"/>
+      <w:r>
+        <w:rPr>
+          <w:lang w:val="en-US"/>
+        </w:rPr>
+        <w:t>pertemuan</w:t>
       </w:r>
       <w:proofErr w:type="spellEnd"/>
       <w:r>
@@ -1896,14 +1890,14 @@
         <w:rPr>
           <w:lang w:val="en-US"/>
         </w:rPr>
-        <w:t>dimiliki</w:t>
-      </w:r>
-      <w:proofErr w:type="spellEnd"/>
-      <w:r>
-        <w:rPr>
-          <w:lang w:val="en-US"/>
-        </w:rPr>
-        <w:t xml:space="preserve"> oleh </w:t>
+        <w:t>tersimpan</w:t>
+      </w:r>
+      <w:proofErr w:type="spellEnd"/>
+      <w:r>
+        <w:rPr>
+          <w:lang w:val="en-US"/>
+        </w:rPr>
+        <w:t xml:space="preserve"> pada </w:t>
       </w:r>
       <w:r>
         <w:rPr>
@@ -1911,8 +1905,106 @@
           <w:iCs/>
           <w:lang w:val="en-US"/>
         </w:rPr>
-        <w:t>user</w:t>
-      </w:r>
+        <w:t xml:space="preserve">server, </w:t>
+      </w:r>
+      <w:r>
+        <w:rPr>
+          <w:lang w:val="en-US"/>
+        </w:rPr>
+        <w:t xml:space="preserve">dan </w:t>
+      </w:r>
+      <w:proofErr w:type="spellStart"/>
+      <w:r>
+        <w:rPr>
+          <w:lang w:val="en-US"/>
+        </w:rPr>
+        <w:t>tanggal</w:t>
+      </w:r>
+      <w:proofErr w:type="spellEnd"/>
+      <w:r>
+        <w:rPr>
+          <w:lang w:val="en-US"/>
+        </w:rPr>
+        <w:t xml:space="preserve"> </w:t>
+      </w:r>
+      <w:proofErr w:type="spellStart"/>
+      <w:r>
+        <w:rPr>
+          <w:lang w:val="en-US"/>
+        </w:rPr>
+        <w:t>terakhir</w:t>
+      </w:r>
+      <w:proofErr w:type="spellEnd"/>
+      <w:r>
+        <w:rPr>
+          <w:lang w:val="en-US"/>
+        </w:rPr>
+        <w:t xml:space="preserve"> </w:t>
+      </w:r>
+      <w:proofErr w:type="spellStart"/>
+      <w:r>
+        <w:rPr>
+          <w:lang w:val="en-US"/>
+        </w:rPr>
+        <w:t>kelas</w:t>
+      </w:r>
+      <w:proofErr w:type="spellEnd"/>
+      <w:r>
+        <w:rPr>
+          <w:lang w:val="en-US"/>
+        </w:rPr>
+        <w:t xml:space="preserve"> </w:t>
+      </w:r>
+      <w:proofErr w:type="spellStart"/>
+      <w:r>
+        <w:rPr>
+          <w:lang w:val="en-US"/>
+        </w:rPr>
+        <w:t>dilakukan</w:t>
+      </w:r>
+      <w:proofErr w:type="spellEnd"/>
+      <w:r>
+        <w:rPr>
+          <w:lang w:val="en-US"/>
+        </w:rPr>
+        <w:t xml:space="preserve"> </w:t>
+      </w:r>
+      <w:proofErr w:type="spellStart"/>
+      <w:r>
+        <w:rPr>
+          <w:lang w:val="en-US"/>
+        </w:rPr>
+        <w:t>untuk</w:t>
+      </w:r>
+      <w:proofErr w:type="spellEnd"/>
+      <w:r>
+        <w:rPr>
+          <w:lang w:val="en-US"/>
+        </w:rPr>
+        <w:t xml:space="preserve"> masing-masing </w:t>
+      </w:r>
+      <w:proofErr w:type="spellStart"/>
+      <w:r>
+        <w:rPr>
+          <w:lang w:val="en-US"/>
+        </w:rPr>
+        <w:t>mata</w:t>
+      </w:r>
+      <w:proofErr w:type="spellEnd"/>
+      <w:r>
+        <w:rPr>
+          <w:lang w:val="en-US"/>
+        </w:rPr>
+        <w:t xml:space="preserve"> </w:t>
+      </w:r>
+      <w:proofErr w:type="spellStart"/>
+      <w:r>
+        <w:rPr>
+          <w:lang w:val="en-US"/>
+        </w:rPr>
+        <w:t>kuliah</w:t>
+      </w:r>
+      <w:proofErr w:type="spellEnd"/>
       <w:r>
         <w:rPr>
           <w:lang w:val="en-US"/>
@@ -1924,47 +2016,21 @@
         <w:rPr>
           <w:lang w:val="en-US"/>
         </w:rPr>
-        <w:t>Terdapat</w:t>
-      </w:r>
-      <w:proofErr w:type="spellEnd"/>
-      <w:r>
-        <w:rPr>
-          <w:lang w:val="en-US"/>
-        </w:rPr>
-        <w:t xml:space="preserve"> </w:t>
-      </w:r>
-      <w:r>
-        <w:rPr>
-          <w:lang w:val="id-ID"/>
-        </w:rPr>
-        <w:t>6</w:t>
-      </w:r>
-      <w:r>
-        <w:rPr>
-          <w:lang w:val="en-US"/>
-        </w:rPr>
-        <w:t xml:space="preserve"> </w:t>
-      </w:r>
-      <w:proofErr w:type="spellStart"/>
-      <w:r>
-        <w:rPr>
-          <w:lang w:val="en-US"/>
-        </w:rPr>
-        <w:t>kolom</w:t>
-      </w:r>
-      <w:proofErr w:type="spellEnd"/>
-      <w:r>
-        <w:rPr>
-          <w:lang w:val="en-US"/>
-        </w:rPr>
-        <w:t xml:space="preserve"> </w:t>
-      </w:r>
-      <w:proofErr w:type="spellStart"/>
-      <w:r>
-        <w:rPr>
-          <w:lang w:val="en-US"/>
-        </w:rPr>
-        <w:t>dengan</w:t>
+        <w:t>Dalam</w:t>
+      </w:r>
+      <w:proofErr w:type="spellEnd"/>
+      <w:r>
+        <w:rPr>
+          <w:lang w:val="en-US"/>
+        </w:rPr>
+        <w:t xml:space="preserve"> </w:t>
+      </w:r>
+      <w:proofErr w:type="spellStart"/>
+      <w:r>
+        <w:rPr>
+          <w:lang w:val="en-US"/>
+        </w:rPr>
+        <w:t>memudahkan</w:t>
       </w:r>
       <w:proofErr w:type="spellEnd"/>
       <w:r>
@@ -1979,201 +2045,78 @@
           <w:iCs/>
           <w:lang w:val="en-US"/>
         </w:rPr>
-        <w:t xml:space="preserve">include </w:t>
-      </w:r>
-      <w:proofErr w:type="spellStart"/>
-      <w:r>
-        <w:rPr>
-          <w:lang w:val="en-US"/>
-        </w:rPr>
-        <w:t>kolom</w:t>
-      </w:r>
-      <w:proofErr w:type="spellEnd"/>
-      <w:r>
-        <w:rPr>
-          <w:lang w:val="en-US"/>
-        </w:rPr>
-        <w:t xml:space="preserve"> </w:t>
-      </w:r>
-      <w:proofErr w:type="spellStart"/>
-      <w:r>
-        <w:rPr>
-          <w:lang w:val="en-US"/>
-        </w:rPr>
-        <w:t>nomor</w:t>
-      </w:r>
-      <w:proofErr w:type="spellEnd"/>
-      <w:r>
-        <w:rPr>
-          <w:lang w:val="en-US"/>
-        </w:rPr>
-        <w:t xml:space="preserve">, </w:t>
-      </w:r>
-      <w:proofErr w:type="spellStart"/>
-      <w:r>
-        <w:rPr>
-          <w:lang w:val="en-US"/>
-        </w:rPr>
-        <w:t>seperti</w:t>
-      </w:r>
-      <w:proofErr w:type="spellEnd"/>
-      <w:r>
-        <w:rPr>
-          <w:lang w:val="en-US"/>
-        </w:rPr>
-        <w:t xml:space="preserve"> </w:t>
-      </w:r>
-      <w:proofErr w:type="spellStart"/>
-      <w:r>
-        <w:rPr>
-          <w:lang w:val="en-US"/>
-        </w:rPr>
-        <w:t>mata</w:t>
-      </w:r>
-      <w:proofErr w:type="spellEnd"/>
-      <w:r>
-        <w:rPr>
-          <w:lang w:val="en-US"/>
-        </w:rPr>
-        <w:t xml:space="preserve"> </w:t>
-      </w:r>
-      <w:proofErr w:type="spellStart"/>
-      <w:r>
-        <w:rPr>
-          <w:lang w:val="en-US"/>
-        </w:rPr>
-        <w:t>kuliah</w:t>
-      </w:r>
-      <w:proofErr w:type="spellEnd"/>
-      <w:r>
-        <w:rPr>
-          <w:lang w:val="en-US"/>
-        </w:rPr>
-        <w:t xml:space="preserve">, </w:t>
-      </w:r>
-      <w:proofErr w:type="spellStart"/>
-      <w:r>
-        <w:rPr>
-          <w:lang w:val="en-US"/>
-        </w:rPr>
-        <w:t>pertemuan</w:t>
-      </w:r>
-      <w:proofErr w:type="spellEnd"/>
-      <w:r>
-        <w:rPr>
-          <w:lang w:val="en-US"/>
-        </w:rPr>
-        <w:t xml:space="preserve"> </w:t>
-      </w:r>
-      <w:proofErr w:type="spellStart"/>
-      <w:r>
-        <w:rPr>
-          <w:lang w:val="en-US"/>
-        </w:rPr>
-        <w:t>ke</w:t>
-      </w:r>
-      <w:proofErr w:type="spellEnd"/>
-      <w:r>
-        <w:rPr>
-          <w:lang w:val="en-US"/>
-        </w:rPr>
-        <w:t xml:space="preserve"> </w:t>
-      </w:r>
-      <w:proofErr w:type="spellStart"/>
-      <w:r>
-        <w:rPr>
-          <w:lang w:val="en-US"/>
-        </w:rPr>
-        <w:t>berapa</w:t>
-      </w:r>
-      <w:proofErr w:type="spellEnd"/>
-      <w:r>
-        <w:rPr>
-          <w:lang w:val="en-US"/>
-        </w:rPr>
-        <w:t xml:space="preserve">, </w:t>
-      </w:r>
-      <w:proofErr w:type="spellStart"/>
-      <w:r>
-        <w:rPr>
-          <w:lang w:val="en-US"/>
-        </w:rPr>
-        <w:t>tanggal</w:t>
-      </w:r>
-      <w:proofErr w:type="spellEnd"/>
-      <w:r>
-        <w:rPr>
-          <w:lang w:val="en-US"/>
-        </w:rPr>
-        <w:t xml:space="preserve"> </w:t>
-      </w:r>
-      <w:proofErr w:type="spellStart"/>
-      <w:r>
-        <w:rPr>
-          <w:lang w:val="en-US"/>
-        </w:rPr>
-        <w:t>kelas</w:t>
-      </w:r>
-      <w:proofErr w:type="spellEnd"/>
-      <w:r>
-        <w:rPr>
-          <w:lang w:val="en-US"/>
-        </w:rPr>
-        <w:t>,</w:t>
-      </w:r>
-      <w:r>
-        <w:rPr>
-          <w:lang w:val="id-ID"/>
-        </w:rPr>
-        <w:t xml:space="preserve"> </w:t>
-      </w:r>
-      <w:proofErr w:type="spellStart"/>
-      <w:r>
-        <w:rPr>
-          <w:lang w:val="en-US"/>
-        </w:rPr>
-        <w:t>rencana</w:t>
-      </w:r>
-      <w:proofErr w:type="spellEnd"/>
-      <w:r>
-        <w:rPr>
-          <w:lang w:val="en-US"/>
-        </w:rPr>
-        <w:t xml:space="preserve"> dan </w:t>
-      </w:r>
-      <w:proofErr w:type="spellStart"/>
-      <w:r>
-        <w:rPr>
-          <w:lang w:val="en-US"/>
-        </w:rPr>
-        <w:t>realisasi</w:t>
-      </w:r>
-      <w:proofErr w:type="spellEnd"/>
-      <w:r>
-        <w:rPr>
-          <w:lang w:val="id-ID"/>
-        </w:rPr>
-        <w:t xml:space="preserve"> </w:t>
-      </w:r>
-      <w:proofErr w:type="spellStart"/>
-      <w:r>
-        <w:rPr>
-          <w:lang w:val="en-US"/>
-        </w:rPr>
-        <w:t>materi</w:t>
-      </w:r>
-      <w:proofErr w:type="spellEnd"/>
-      <w:r>
-        <w:rPr>
-          <w:lang w:val="en-US"/>
-        </w:rPr>
-        <w:t>.</w:t>
-      </w:r>
+        <w:t xml:space="preserve">user </w:t>
+      </w:r>
+      <w:proofErr w:type="spellStart"/>
+      <w:r>
+        <w:rPr>
+          <w:lang w:val="en-US"/>
+        </w:rPr>
+        <w:t>dalam</w:t>
+      </w:r>
+      <w:proofErr w:type="spellEnd"/>
+      <w:r>
+        <w:rPr>
+          <w:lang w:val="en-US"/>
+        </w:rPr>
+        <w:t xml:space="preserve"> </w:t>
+      </w:r>
+      <w:proofErr w:type="spellStart"/>
+      <w:r>
+        <w:rPr>
+          <w:lang w:val="en-US"/>
+        </w:rPr>
+        <w:t>melakukan</w:t>
+      </w:r>
+      <w:proofErr w:type="spellEnd"/>
+      <w:r>
+        <w:rPr>
+          <w:lang w:val="en-US"/>
+        </w:rPr>
+        <w:t xml:space="preserve"> </w:t>
+      </w:r>
+      <w:proofErr w:type="spellStart"/>
+      <w:r>
+        <w:rPr>
+          <w:lang w:val="en-US"/>
+        </w:rPr>
+        <w:t>pencarian</w:t>
+      </w:r>
+      <w:proofErr w:type="spellEnd"/>
+      <w:r>
+        <w:rPr>
+          <w:lang w:val="en-US"/>
+        </w:rPr>
+        <w:t xml:space="preserve"> </w:t>
+      </w:r>
+      <w:proofErr w:type="spellStart"/>
+      <w:r>
+        <w:rPr>
+          <w:lang w:val="en-US"/>
+        </w:rPr>
+        <w:t>ketika</w:t>
+      </w:r>
+      <w:proofErr w:type="spellEnd"/>
+      <w:r>
+        <w:rPr>
+          <w:lang w:val="en-US"/>
+        </w:rPr>
+        <w:t xml:space="preserve"> data yang </w:t>
+      </w:r>
+      <w:proofErr w:type="spellStart"/>
+      <w:r>
+        <w:rPr>
+          <w:lang w:val="en-US"/>
+        </w:rPr>
+        <w:t>ada</w:t>
+      </w:r>
+      <w:proofErr w:type="spellEnd"/>
     </w:p>
     <w:p>
       <w:pPr>
         <w:pStyle w:val="ListParagraph"/>
-        <w:ind w:left="1418" w:right="718" w:firstLine="0"/>
+        <w:spacing w:after="240"/>
+        <w:ind w:left="1418" w:right="772" w:firstLine="0"/>
         <w:rPr>
           <w:lang w:val="en-US"/>
         </w:rPr>
@@ -2184,70 +2127,84 @@
           <w:lang w:val="en-US"/>
         </w:rPr>
         <w:lastRenderedPageBreak/>
-        <w:t>Jurnal</w:t>
-      </w:r>
-      <w:proofErr w:type="spellEnd"/>
-      <w:r>
-        <w:rPr>
-          <w:lang w:val="id-ID"/>
-        </w:rPr>
-        <w:t xml:space="preserve"> </w:t>
-      </w:r>
-      <w:proofErr w:type="spellStart"/>
-      <w:r>
-        <w:rPr>
-          <w:lang w:val="en-US"/>
-        </w:rPr>
-        <w:t>perkuliahan</w:t>
-      </w:r>
-      <w:proofErr w:type="spellEnd"/>
-      <w:r>
-        <w:rPr>
-          <w:lang w:val="en-US"/>
-        </w:rPr>
-        <w:t xml:space="preserve"> yang </w:t>
-      </w:r>
-      <w:proofErr w:type="spellStart"/>
-      <w:r>
-        <w:rPr>
-          <w:lang w:val="en-US"/>
-        </w:rPr>
-        <w:t>ditampilkan</w:t>
-      </w:r>
-      <w:proofErr w:type="spellEnd"/>
-      <w:r>
-        <w:rPr>
-          <w:lang w:val="en-US"/>
-        </w:rPr>
-        <w:t xml:space="preserve"> per </w:t>
-      </w:r>
-      <w:proofErr w:type="spellStart"/>
-      <w:r>
-        <w:rPr>
-          <w:lang w:val="en-US"/>
-        </w:rPr>
-        <w:t>halaman</w:t>
-      </w:r>
-      <w:proofErr w:type="spellEnd"/>
-      <w:r>
-        <w:rPr>
-          <w:lang w:val="en-US"/>
-        </w:rPr>
-        <w:t xml:space="preserve"> </w:t>
-      </w:r>
-      <w:proofErr w:type="spellStart"/>
-      <w:r>
-        <w:rPr>
-          <w:lang w:val="en-US"/>
-        </w:rPr>
-        <w:t>berjumlah</w:t>
-      </w:r>
-      <w:proofErr w:type="spellEnd"/>
-      <w:r>
-        <w:rPr>
-          <w:lang w:val="en-US"/>
-        </w:rPr>
-        <w:t xml:space="preserve"> 10, </w:t>
+        <w:t>banyak</w:t>
+      </w:r>
+      <w:proofErr w:type="spellEnd"/>
+      <w:r>
+        <w:rPr>
+          <w:lang w:val="en-US"/>
+        </w:rPr>
+        <w:t xml:space="preserve">, </w:t>
+      </w:r>
+      <w:proofErr w:type="spellStart"/>
+      <w:r>
+        <w:rPr>
+          <w:lang w:val="en-US"/>
+        </w:rPr>
+        <w:t>terdapat</w:t>
+      </w:r>
+      <w:proofErr w:type="spellEnd"/>
+      <w:r>
+        <w:rPr>
+          <w:lang w:val="en-US"/>
+        </w:rPr>
+        <w:t xml:space="preserve"> </w:t>
+      </w:r>
+      <w:proofErr w:type="spellStart"/>
+      <w:r>
+        <w:rPr>
+          <w:lang w:val="en-US"/>
+        </w:rPr>
+        <w:t>fitur</w:t>
+      </w:r>
+      <w:proofErr w:type="spellEnd"/>
+      <w:r>
+        <w:rPr>
+          <w:lang w:val="en-US"/>
+        </w:rPr>
+        <w:t xml:space="preserve"> filter </w:t>
+      </w:r>
+      <w:proofErr w:type="spellStart"/>
+      <w:r>
+        <w:rPr>
+          <w:lang w:val="en-US"/>
+        </w:rPr>
+        <w:t>berdasarkan</w:t>
+      </w:r>
+      <w:proofErr w:type="spellEnd"/>
+      <w:r>
+        <w:rPr>
+          <w:lang w:val="en-US"/>
+        </w:rPr>
+        <w:t xml:space="preserve"> </w:t>
+      </w:r>
+      <w:proofErr w:type="spellStart"/>
+      <w:r>
+        <w:rPr>
+          <w:lang w:val="en-US"/>
+        </w:rPr>
+        <w:t>mata</w:t>
+      </w:r>
+      <w:proofErr w:type="spellEnd"/>
+      <w:r>
+        <w:rPr>
+          <w:lang w:val="en-US"/>
+        </w:rPr>
+        <w:t xml:space="preserve"> </w:t>
+      </w:r>
+      <w:proofErr w:type="spellStart"/>
+      <w:r>
+        <w:rPr>
+          <w:lang w:val="en-US"/>
+        </w:rPr>
+        <w:t>kuliah</w:t>
+      </w:r>
+      <w:proofErr w:type="spellEnd"/>
+      <w:r>
+        <w:rPr>
+          <w:lang w:val="en-US"/>
+        </w:rPr>
+        <w:t xml:space="preserve">, </w:t>
       </w:r>
       <w:r>
         <w:rPr>
@@ -2255,42 +2212,20 @@
           <w:iCs/>
           <w:lang w:val="en-US"/>
         </w:rPr>
-        <w:t xml:space="preserve">user </w:t>
-      </w:r>
-      <w:proofErr w:type="spellStart"/>
-      <w:r>
-        <w:rPr>
-          <w:lang w:val="en-US"/>
-        </w:rPr>
-        <w:t>dapat</w:t>
-      </w:r>
-      <w:proofErr w:type="spellEnd"/>
-      <w:r>
-        <w:rPr>
-          <w:lang w:val="id-ID"/>
-        </w:rPr>
-        <w:t xml:space="preserve"> </w:t>
-      </w:r>
-      <w:proofErr w:type="spellStart"/>
-      <w:r>
-        <w:rPr>
-          <w:lang w:val="en-US"/>
-        </w:rPr>
-        <w:t>menggati</w:t>
-      </w:r>
-      <w:proofErr w:type="spellEnd"/>
-      <w:r>
-        <w:rPr>
-          <w:lang w:val="en-US"/>
-        </w:rPr>
-        <w:t xml:space="preserve"> </w:t>
-      </w:r>
-      <w:proofErr w:type="spellStart"/>
-      <w:r>
-        <w:rPr>
-          <w:lang w:val="en-US"/>
-        </w:rPr>
-        <w:t>halaman</w:t>
+        <w:t xml:space="preserve">search bar </w:t>
+      </w:r>
+      <w:r>
+        <w:rPr>
+          <w:lang w:val="en-US"/>
+        </w:rPr>
+        <w:t xml:space="preserve">yang </w:t>
+      </w:r>
+      <w:proofErr w:type="spellStart"/>
+      <w:r>
+        <w:rPr>
+          <w:lang w:val="en-US"/>
+        </w:rPr>
+        <w:t>berada</w:t>
       </w:r>
       <w:proofErr w:type="spellEnd"/>
       <w:r>
@@ -2299,67 +2234,37 @@
         </w:rPr>
         <w:t xml:space="preserve"> pada </w:t>
       </w:r>
+      <w:proofErr w:type="spellStart"/>
       <w:r>
         <w:rPr>
           <w:i/>
           <w:iCs/>
           <w:lang w:val="en-US"/>
         </w:rPr>
-        <w:t>button pagination</w:t>
-      </w:r>
-      <w:r>
-        <w:rPr>
-          <w:lang w:val="id-ID"/>
-        </w:rPr>
-        <w:t xml:space="preserve">, atau melakukan </w:t>
-      </w:r>
+        <w:t>topbar</w:t>
+      </w:r>
+      <w:proofErr w:type="spellEnd"/>
       <w:r>
         <w:rPr>
           <w:i/>
           <w:iCs/>
-          <w:lang w:val="id-ID"/>
-        </w:rPr>
-        <w:t>filter</w:t>
-      </w:r>
-      <w:r>
-        <w:rPr>
-          <w:lang w:val="id-ID"/>
-        </w:rPr>
-        <w:t xml:space="preserve"> berdasarkan mata kuliah ataupun juga dengan</w:t>
-      </w:r>
-      <w:r>
-        <w:rPr>
-          <w:lang w:val="en-US"/>
-        </w:rPr>
-        <w:t xml:space="preserve"> m</w:t>
-      </w:r>
-      <w:proofErr w:type="spellStart"/>
-      <w:r>
-        <w:rPr>
-          <w:lang w:val="en-US"/>
-        </w:rPr>
-        <w:t>encari</w:t>
-      </w:r>
-      <w:proofErr w:type="spellEnd"/>
-      <w:r>
-        <w:rPr>
-          <w:lang w:val="en-US"/>
-        </w:rPr>
-        <w:t xml:space="preserve"> pada </w:t>
-      </w:r>
-      <w:proofErr w:type="spellStart"/>
-      <w:r>
-        <w:rPr>
-          <w:lang w:val="en-US"/>
-        </w:rPr>
-        <w:t>fitur</w:t>
-      </w:r>
-      <w:proofErr w:type="spellEnd"/>
-      <w:r>
-        <w:rPr>
-          <w:lang w:val="en-US"/>
-        </w:rPr>
-        <w:t xml:space="preserve"> </w:t>
+          <w:lang w:val="en-US"/>
+        </w:rPr>
+        <w:t xml:space="preserve"> </w:t>
+      </w:r>
+      <w:proofErr w:type="spellStart"/>
+      <w:r>
+        <w:rPr>
+          <w:lang w:val="en-US"/>
+        </w:rPr>
+        <w:t>dengan</w:t>
+      </w:r>
+      <w:proofErr w:type="spellEnd"/>
+      <w:r>
+        <w:rPr>
+          <w:lang w:val="en-US"/>
+        </w:rPr>
+        <w:t xml:space="preserve"> meng-</w:t>
       </w:r>
       <w:r>
         <w:rPr>
@@ -2367,153 +2272,7 @@
           <w:iCs/>
           <w:lang w:val="en-US"/>
         </w:rPr>
-        <w:t>search</w:t>
-      </w:r>
-      <w:r>
-        <w:rPr>
-          <w:lang w:val="en-US"/>
-        </w:rPr>
-        <w:t xml:space="preserve"> yang </w:t>
-      </w:r>
-      <w:proofErr w:type="spellStart"/>
-      <w:r>
-        <w:rPr>
-          <w:lang w:val="en-US"/>
-        </w:rPr>
-        <w:t>telah</w:t>
-      </w:r>
-      <w:proofErr w:type="spellEnd"/>
-      <w:r>
-        <w:rPr>
-          <w:lang w:val="en-US"/>
-        </w:rPr>
-        <w:t xml:space="preserve"> </w:t>
-      </w:r>
-      <w:proofErr w:type="spellStart"/>
-      <w:r>
-        <w:rPr>
-          <w:lang w:val="en-US"/>
-        </w:rPr>
-        <w:t>disediakan</w:t>
-      </w:r>
-      <w:proofErr w:type="spellEnd"/>
-      <w:r>
-        <w:rPr>
-          <w:lang w:val="en-US"/>
-        </w:rPr>
-        <w:t xml:space="preserve"> pada </w:t>
-      </w:r>
-      <w:proofErr w:type="spellStart"/>
-      <w:r>
-        <w:rPr>
-          <w:lang w:val="en-US"/>
-        </w:rPr>
-        <w:t>topbar</w:t>
-      </w:r>
-      <w:proofErr w:type="spellEnd"/>
-      <w:r>
-        <w:rPr>
-          <w:lang w:val="en-US"/>
-        </w:rPr>
-        <w:t xml:space="preserve"> </w:t>
-      </w:r>
-      <w:proofErr w:type="spellStart"/>
-      <w:r>
-        <w:rPr>
-          <w:lang w:val="en-US"/>
-        </w:rPr>
-        <w:t>untuk</w:t>
-      </w:r>
-      <w:proofErr w:type="spellEnd"/>
-      <w:r>
-        <w:rPr>
-          <w:lang w:val="en-US"/>
-        </w:rPr>
-        <w:t xml:space="preserve"> </w:t>
-      </w:r>
-      <w:proofErr w:type="spellStart"/>
-      <w:r>
-        <w:rPr>
-          <w:lang w:val="en-US"/>
-        </w:rPr>
-        <w:t>memudahkan</w:t>
-      </w:r>
-      <w:proofErr w:type="spellEnd"/>
-      <w:r>
-        <w:rPr>
-          <w:lang w:val="en-US"/>
-        </w:rPr>
-        <w:t xml:space="preserve"> </w:t>
-      </w:r>
-      <w:proofErr w:type="spellStart"/>
-      <w:r>
-        <w:rPr>
-          <w:lang w:val="en-US"/>
-        </w:rPr>
-        <w:t>bila</w:t>
-      </w:r>
-      <w:proofErr w:type="spellEnd"/>
-      <w:r>
-        <w:rPr>
-          <w:lang w:val="en-US"/>
-        </w:rPr>
-        <w:t xml:space="preserve"> </w:t>
-      </w:r>
-      <w:proofErr w:type="spellStart"/>
-      <w:r>
-        <w:rPr>
-          <w:lang w:val="en-US"/>
-        </w:rPr>
-        <w:t>ingin</w:t>
-      </w:r>
-      <w:proofErr w:type="spellEnd"/>
-      <w:r>
-        <w:rPr>
-          <w:lang w:val="en-US"/>
-        </w:rPr>
-        <w:t xml:space="preserve"> </w:t>
-      </w:r>
-      <w:proofErr w:type="spellStart"/>
-      <w:r>
-        <w:rPr>
-          <w:lang w:val="en-US"/>
-        </w:rPr>
-        <w:t>melakukan</w:t>
-      </w:r>
-      <w:proofErr w:type="spellEnd"/>
-      <w:r>
-        <w:rPr>
-          <w:lang w:val="en-US"/>
-        </w:rPr>
-        <w:t xml:space="preserve"> </w:t>
-      </w:r>
-      <w:proofErr w:type="spellStart"/>
-      <w:r>
-        <w:rPr>
-          <w:lang w:val="en-US"/>
-        </w:rPr>
-        <w:t>pencarian</w:t>
-      </w:r>
-      <w:proofErr w:type="spellEnd"/>
-      <w:r>
-        <w:rPr>
-          <w:lang w:val="en-US"/>
-        </w:rPr>
-        <w:t xml:space="preserve"> </w:t>
-      </w:r>
-      <w:proofErr w:type="spellStart"/>
-      <w:r>
-        <w:rPr>
-          <w:lang w:val="en-US"/>
-        </w:rPr>
-        <w:t>terhadap</w:t>
-      </w:r>
-      <w:proofErr w:type="spellEnd"/>
-      <w:r>
-        <w:rPr>
-          <w:lang w:val="en-US"/>
-        </w:rPr>
-        <w:t xml:space="preserve"> </w:t>
+        <w:t>input</w:t>
       </w:r>
       <w:r>
         <w:rPr>
@@ -2521,6 +2280,34 @@
           <w:iCs/>
           <w:lang w:val="en-US"/>
         </w:rPr>
+        <w:softHyphen/>
+      </w:r>
+      <w:r>
+        <w:rPr>
+          <w:lang w:val="en-US"/>
+        </w:rPr>
+        <w:t>-</w:t>
+      </w:r>
+      <w:proofErr w:type="spellStart"/>
+      <w:r>
+        <w:rPr>
+          <w:lang w:val="en-US"/>
+        </w:rPr>
+        <w:t>kan</w:t>
+      </w:r>
+      <w:proofErr w:type="spellEnd"/>
+      <w:r>
+        <w:rPr>
+          <w:lang w:val="en-US"/>
+        </w:rPr>
+        <w:t xml:space="preserve"> </w:t>
+      </w:r>
+      <w:r>
+        <w:rPr>
+          <w:i/>
+          <w:iCs/>
+          <w:lang w:val="en-US"/>
+        </w:rPr>
         <w:t xml:space="preserve">keyword </w:t>
       </w:r>
       <w:r>
@@ -2534,7 +2321,77 @@
         <w:rPr>
           <w:lang w:val="en-US"/>
         </w:rPr>
-        <w:t>dibutuhkan</w:t>
+        <w:t>dicari</w:t>
+      </w:r>
+      <w:proofErr w:type="spellEnd"/>
+      <w:r>
+        <w:rPr>
+          <w:lang w:val="en-US"/>
+        </w:rPr>
+        <w:t xml:space="preserve">, </w:t>
+      </w:r>
+      <w:r>
+        <w:rPr>
+          <w:lang w:val="en-US"/>
+        </w:rPr>
+        <w:t xml:space="preserve">dan </w:t>
+      </w:r>
+      <w:r>
+        <w:rPr>
+          <w:i/>
+          <w:iCs/>
+          <w:lang w:val="en-US"/>
+        </w:rPr>
+        <w:t>pagination</w:t>
+      </w:r>
+      <w:r>
+        <w:rPr>
+          <w:lang w:val="en-US"/>
+        </w:rPr>
+        <w:t xml:space="preserve"> </w:t>
+      </w:r>
+      <w:proofErr w:type="spellStart"/>
+      <w:r>
+        <w:rPr>
+          <w:lang w:val="en-US"/>
+        </w:rPr>
+        <w:t>dengan</w:t>
+      </w:r>
+      <w:proofErr w:type="spellEnd"/>
+      <w:r>
+        <w:rPr>
+          <w:lang w:val="en-US"/>
+        </w:rPr>
+        <w:t xml:space="preserve"> </w:t>
+      </w:r>
+      <w:r>
+        <w:rPr>
+          <w:i/>
+          <w:iCs/>
+          <w:lang w:val="en-US"/>
+        </w:rPr>
+        <w:t xml:space="preserve">limit </w:t>
+      </w:r>
+      <w:proofErr w:type="spellStart"/>
+      <w:r>
+        <w:rPr>
+          <w:lang w:val="en-US"/>
+        </w:rPr>
+        <w:t>sepuluh</w:t>
+      </w:r>
+      <w:proofErr w:type="spellEnd"/>
+      <w:r>
+        <w:rPr>
+          <w:lang w:val="en-US"/>
+        </w:rPr>
+        <w:t xml:space="preserve"> data per </w:t>
+      </w:r>
+      <w:proofErr w:type="spellStart"/>
+      <w:r>
+        <w:rPr>
+          <w:lang w:val="en-US"/>
+        </w:rPr>
+        <w:t>halaman</w:t>
       </w:r>
       <w:proofErr w:type="spellEnd"/>
       <w:r>
@@ -2551,40 +2408,136 @@
           <w:ilvl w:val="0"/>
           <w:numId w:val="16"/>
         </w:numPr>
-        <w:spacing w:before="240"/>
+        <w:spacing w:before="240" w:after="240"/>
         <w:ind w:left="1418"/>
         <w:rPr>
           <w:lang w:val="en-US"/>
         </w:rPr>
       </w:pPr>
-      <w:proofErr w:type="spellStart"/>
-      <w:r>
-        <w:rPr>
-          <w:lang w:val="en-US"/>
-        </w:rPr>
-        <w:t>Presensi</w:t>
-      </w:r>
-      <w:proofErr w:type="spellEnd"/>
+      <w:r>
+        <w:rPr>
+          <w:i/>
+          <w:iCs/>
+          <w:lang w:val="id-ID"/>
+        </w:rPr>
+        <w:t xml:space="preserve">Generate </w:t>
+      </w:r>
+      <w:r>
+        <w:rPr>
+          <w:lang w:val="id-ID"/>
+        </w:rPr>
+        <w:t>Laporan</w:t>
+      </w:r>
     </w:p>
     <w:p>
       <w:pPr>
         <w:pStyle w:val="ListParagraph"/>
+        <w:ind w:left="1418" w:right="736" w:firstLine="0"/>
+        <w:rPr>
+          <w:noProof/>
+          <w:lang w:val="en-US"/>
+        </w:rPr>
+      </w:pPr>
+      <w:r>
+        <w:rPr>
+          <w:i/>
+          <w:iCs/>
+          <w:noProof/>
+          <w:lang w:val="en-US"/>
+        </w:rPr>
+        <w:t xml:space="preserve">Generate </w:t>
+      </w:r>
+      <w:r>
+        <w:rPr>
+          <w:noProof/>
+          <w:lang w:val="en-US"/>
+        </w:rPr>
+        <w:t xml:space="preserve">laporan terdapat pada </w:t>
+      </w:r>
+      <w:r>
+        <w:rPr>
+          <w:i/>
+          <w:iCs/>
+          <w:noProof/>
+          <w:lang w:val="en-US"/>
+        </w:rPr>
+        <w:t xml:space="preserve">button </w:t>
+      </w:r>
+      <w:r>
+        <w:rPr>
+          <w:noProof/>
+          <w:lang w:val="en-US"/>
+        </w:rPr>
+        <w:t xml:space="preserve">yang memiliki </w:t>
+      </w:r>
+      <w:r>
+        <w:rPr>
+          <w:i/>
+          <w:iCs/>
+          <w:noProof/>
+          <w:lang w:val="en-US"/>
+        </w:rPr>
+        <w:t xml:space="preserve">icon print </w:t>
+      </w:r>
+      <w:r>
+        <w:rPr>
+          <w:noProof/>
+          <w:lang w:val="en-US"/>
+        </w:rPr>
+        <w:t xml:space="preserve">untuk setiap data yang tersedia. Proses </w:t>
+      </w:r>
+      <w:r>
+        <w:rPr>
+          <w:i/>
+          <w:iCs/>
+          <w:noProof/>
+          <w:lang w:val="en-US"/>
+        </w:rPr>
+        <w:t xml:space="preserve">generate </w:t>
+      </w:r>
+      <w:r>
+        <w:rPr>
+          <w:noProof/>
+          <w:lang w:val="en-US"/>
+        </w:rPr>
+        <w:t xml:space="preserve">laporan akan ditandai dengan </w:t>
+      </w:r>
+      <w:r>
+        <w:rPr>
+          <w:i/>
+          <w:iCs/>
+          <w:noProof/>
+          <w:lang w:val="en-US"/>
+        </w:rPr>
+        <w:t xml:space="preserve">loader </w:t>
+      </w:r>
+      <w:r>
+        <w:rPr>
+          <w:noProof/>
+          <w:lang w:val="en-US"/>
+        </w:rPr>
+        <w:t>berikut:</w:t>
+      </w:r>
+    </w:p>
+    <w:p>
+      <w:pPr>
+        <w:pStyle w:val="ListParagraph"/>
         <w:spacing w:before="240"/>
-        <w:ind w:left="1418" w:firstLine="0"/>
-        <w:rPr>
-          <w:lang w:val="id-ID"/>
+        <w:ind w:left="1418" w:right="736" w:firstLine="0"/>
+        <w:rPr>
+          <w:lang w:val="en-US"/>
         </w:rPr>
       </w:pPr>
       <w:r>
         <w:rPr>
           <w:noProof/>
-          <w:lang w:val="id-ID"/>
+          <w:lang w:val="en-US"/>
         </w:rPr>
         <w:drawing>
-          <wp:inline distT="0" distB="0" distL="0" distR="0" wp14:anchorId="2B5A7468" wp14:editId="05847E55">
-            <wp:extent cx="4658532" cy="2306204"/>
-            <wp:effectExtent l="0" t="0" r="0" b="0"/>
-            <wp:docPr id="7" name="Picture 7"/>
+          <wp:inline distT="0" distB="0" distL="0" distR="0" wp14:anchorId="1B46981D" wp14:editId="73C6C5E5">
+            <wp:extent cx="4663440" cy="2315524"/>
+            <wp:effectExtent l="0" t="0" r="3810" b="8890"/>
+            <wp:docPr id="10" name="Picture 10" descr="A screenshot of a computer&#10;&#10;Description automatically generated"/>
             <wp:cNvGraphicFramePr>
               <a:graphicFrameLocks xmlns:a="http://schemas.openxmlformats.org/drawingml/2006/main" noChangeAspect="1"/>
             </wp:cNvGraphicFramePr>
@@ -2592,7 +2545,7 @@
               <a:graphicData uri="http://schemas.openxmlformats.org/drawingml/2006/picture">
                 <pic:pic xmlns:pic="http://schemas.openxmlformats.org/drawingml/2006/picture">
                   <pic:nvPicPr>
-                    <pic:cNvPr id="7" name="Picture 7"/>
+                    <pic:cNvPr id="10" name="Picture 10" descr="A screenshot of a computer&#10;&#10;Description automatically generated"/>
                     <pic:cNvPicPr/>
                   </pic:nvPicPr>
                   <pic:blipFill>
@@ -2610,7 +2563,7 @@
                   <pic:spPr>
                     <a:xfrm>
                       <a:off x="0" y="0"/>
-                      <a:ext cx="4658532" cy="2306204"/>
+                      <a:ext cx="4663440" cy="2315524"/>
                     </a:xfrm>
                     <a:prstGeom prst="rect">
                       <a:avLst/>
@@ -2626,233 +2579,354 @@
     <w:p>
       <w:pPr>
         <w:pStyle w:val="ListParagraph"/>
-        <w:spacing w:before="240"/>
-        <w:ind w:left="1418" w:right="718" w:firstLine="0"/>
-        <w:rPr>
-          <w:lang w:val="id-ID"/>
-        </w:rPr>
-      </w:pPr>
-      <w:r>
-        <w:rPr>
-          <w:lang w:val="id-ID"/>
-        </w:rPr>
-        <w:t xml:space="preserve">Halaman PBM dengan </w:t>
+        <w:spacing w:before="240" w:after="240"/>
+        <w:ind w:left="1418" w:right="736" w:firstLine="0"/>
+        <w:rPr>
+          <w:lang w:val="en-US"/>
+        </w:rPr>
+      </w:pPr>
+      <w:r>
+        <w:rPr>
+          <w:lang w:val="en-US"/>
+        </w:rPr>
+        <w:t xml:space="preserve">Ketika </w:t>
       </w:r>
       <w:r>
         <w:rPr>
           <w:i/>
           <w:iCs/>
-          <w:lang w:val="id-ID"/>
-        </w:rPr>
-        <w:t xml:space="preserve">submenu </w:t>
-      </w:r>
-      <w:r>
-        <w:rPr>
-          <w:lang w:val="id-ID"/>
-        </w:rPr>
-        <w:t xml:space="preserve">“Presensi” menampilkan data akumulasi presensi untuk masing-masing mahasiswa. Terdapat 10 kolom dengan </w:t>
+          <w:lang w:val="en-US"/>
+        </w:rPr>
+        <w:t xml:space="preserve">loader </w:t>
+      </w:r>
+      <w:proofErr w:type="spellStart"/>
+      <w:r>
+        <w:rPr>
+          <w:lang w:val="en-US"/>
+        </w:rPr>
+        <w:t>telah</w:t>
+      </w:r>
+      <w:proofErr w:type="spellEnd"/>
+      <w:r>
+        <w:rPr>
+          <w:lang w:val="en-US"/>
+        </w:rPr>
+        <w:t xml:space="preserve"> </w:t>
+      </w:r>
+      <w:proofErr w:type="spellStart"/>
+      <w:r>
+        <w:rPr>
+          <w:lang w:val="en-US"/>
+        </w:rPr>
+        <w:t>selesai</w:t>
+      </w:r>
+      <w:proofErr w:type="spellEnd"/>
+      <w:r>
+        <w:rPr>
+          <w:lang w:val="en-US"/>
+        </w:rPr>
+        <w:t xml:space="preserve">, </w:t>
+      </w:r>
+      <w:proofErr w:type="spellStart"/>
+      <w:r>
+        <w:rPr>
+          <w:lang w:val="en-US"/>
+        </w:rPr>
+        <w:t>sistem</w:t>
+      </w:r>
+      <w:proofErr w:type="spellEnd"/>
+      <w:r>
+        <w:rPr>
+          <w:lang w:val="en-US"/>
+        </w:rPr>
+        <w:t xml:space="preserve"> </w:t>
+      </w:r>
+      <w:proofErr w:type="spellStart"/>
+      <w:r>
+        <w:rPr>
+          <w:lang w:val="en-US"/>
+        </w:rPr>
+        <w:t>akan</w:t>
+      </w:r>
+      <w:proofErr w:type="spellEnd"/>
+      <w:r>
+        <w:rPr>
+          <w:lang w:val="en-US"/>
+        </w:rPr>
+        <w:t xml:space="preserve"> </w:t>
+      </w:r>
+      <w:proofErr w:type="spellStart"/>
+      <w:r>
+        <w:rPr>
+          <w:lang w:val="en-US"/>
+        </w:rPr>
+        <w:t>mengarahkan</w:t>
+      </w:r>
+      <w:proofErr w:type="spellEnd"/>
+      <w:r>
+        <w:rPr>
+          <w:lang w:val="en-US"/>
+        </w:rPr>
+        <w:t xml:space="preserve"> </w:t>
       </w:r>
       <w:r>
         <w:rPr>
           <w:i/>
           <w:iCs/>
-          <w:lang w:val="id-ID"/>
-        </w:rPr>
-        <w:t xml:space="preserve">include </w:t>
-      </w:r>
-      <w:r>
-        <w:rPr>
-          <w:lang w:val="id-ID"/>
-        </w:rPr>
-        <w:t xml:space="preserve">kolom nomor pada halaman ini, seperti mata kuliah, NPM, nama mahasiswa, total pertemuan, </w:t>
+          <w:lang w:val="en-US"/>
+        </w:rPr>
+        <w:t xml:space="preserve">user </w:t>
+      </w:r>
+      <w:proofErr w:type="spellStart"/>
+      <w:r>
+        <w:rPr>
+          <w:lang w:val="en-US"/>
+        </w:rPr>
+        <w:t>untuk</w:t>
+      </w:r>
+      <w:proofErr w:type="spellEnd"/>
+      <w:r>
+        <w:rPr>
+          <w:lang w:val="en-US"/>
+        </w:rPr>
+        <w:t xml:space="preserve"> </w:t>
+      </w:r>
+      <w:proofErr w:type="spellStart"/>
+      <w:r>
+        <w:rPr>
+          <w:lang w:val="en-US"/>
+        </w:rPr>
+        <w:t>lansung</w:t>
+      </w:r>
+      <w:proofErr w:type="spellEnd"/>
+      <w:r>
+        <w:rPr>
+          <w:lang w:val="en-US"/>
+        </w:rPr>
+        <w:t xml:space="preserve"> </w:t>
+      </w:r>
+      <w:proofErr w:type="spellStart"/>
+      <w:r>
+        <w:rPr>
+          <w:lang w:val="en-US"/>
+        </w:rPr>
+        <w:t>mengunduh</w:t>
+      </w:r>
+      <w:proofErr w:type="spellEnd"/>
+      <w:r>
+        <w:rPr>
+          <w:lang w:val="en-US"/>
+        </w:rPr>
+        <w:t xml:space="preserve"> </w:t>
+      </w:r>
+      <w:proofErr w:type="spellStart"/>
+      <w:r>
+        <w:rPr>
+          <w:lang w:val="en-US"/>
+        </w:rPr>
+        <w:t>laporan</w:t>
+      </w:r>
+      <w:proofErr w:type="spellEnd"/>
+      <w:r>
+        <w:rPr>
+          <w:lang w:val="en-US"/>
+        </w:rPr>
+        <w:t xml:space="preserve"> BKD </w:t>
+      </w:r>
+      <w:proofErr w:type="spellStart"/>
+      <w:r>
+        <w:rPr>
+          <w:lang w:val="en-US"/>
+        </w:rPr>
+        <w:t>dengan</w:t>
+      </w:r>
+      <w:proofErr w:type="spellEnd"/>
+      <w:r>
+        <w:rPr>
+          <w:lang w:val="en-US"/>
+        </w:rPr>
+        <w:t xml:space="preserve"> format </w:t>
+      </w:r>
+      <w:proofErr w:type="spellStart"/>
+      <w:r>
+        <w:rPr>
+          <w:lang w:val="en-US"/>
+        </w:rPr>
+        <w:t>nama</w:t>
+      </w:r>
+      <w:proofErr w:type="spellEnd"/>
+      <w:r>
+        <w:rPr>
+          <w:lang w:val="en-US"/>
+        </w:rPr>
+        <w:t>, “</w:t>
+      </w:r>
+      <w:proofErr w:type="spellStart"/>
+      <w:r>
+        <w:rPr>
+          <w:lang w:val="en-US"/>
+        </w:rPr>
+        <w:t>LaporanBKD_</w:t>
       </w:r>
       <w:r>
         <w:rPr>
           <w:i/>
           <w:iCs/>
-          <w:lang w:val="id-ID"/>
-        </w:rPr>
-        <w:t>alfa</w:t>
-      </w:r>
-      <w:r>
-        <w:rPr>
-          <w:lang w:val="id-ID"/>
-        </w:rPr>
-        <w:t>, hadir, ijin, sakit, dan persentase mahasis</w:t>
-      </w:r>
-      <w:r>
-        <w:rPr>
-          <w:lang w:val="id-ID"/>
-        </w:rPr>
-        <w:t xml:space="preserve">wa. Sama halnya pada </w:t>
+          <w:lang w:val="en-US"/>
+        </w:rPr>
+        <w:t>periode</w:t>
+      </w:r>
+      <w:r>
+        <w:rPr>
+          <w:lang w:val="en-US"/>
+        </w:rPr>
+        <w:t>_</w:t>
       </w:r>
       <w:r>
         <w:rPr>
           <w:i/>
           <w:iCs/>
-          <w:lang w:val="id-ID"/>
-        </w:rPr>
-        <w:t xml:space="preserve">submenu </w:t>
-      </w:r>
-      <w:r>
-        <w:rPr>
-          <w:lang w:val="id-ID"/>
-        </w:rPr>
-        <w:t xml:space="preserve">“Jurnal Perkuliahan”, data yang ditampilkan berjumlah 10 </w:t>
-      </w:r>
+          <w:lang w:val="en-US"/>
+        </w:rPr>
+        <w:t>matakuliah</w:t>
+      </w:r>
+      <w:proofErr w:type="spellEnd"/>
       <w:r>
         <w:rPr>
           <w:i/>
           <w:iCs/>
-          <w:lang w:val="id-ID"/>
-        </w:rPr>
-        <w:t>rows</w:t>
-      </w:r>
-      <w:r>
-        <w:rPr>
-          <w:lang w:val="id-ID"/>
-        </w:rPr>
-        <w:t xml:space="preserve">, </w:t>
-      </w:r>
+          <w:lang w:val="en-US"/>
+        </w:rPr>
+        <w:t>(user)_</w:t>
+      </w:r>
+      <w:proofErr w:type="spellStart"/>
       <w:r>
         <w:rPr>
           <w:i/>
           <w:iCs/>
-          <w:lang w:val="id-ID"/>
-        </w:rPr>
-        <w:t xml:space="preserve">user </w:t>
-      </w:r>
-      <w:r>
-        <w:rPr>
-          <w:lang w:val="id-ID"/>
-        </w:rPr>
-        <w:t xml:space="preserve">dapat mengganti atau mencari data yang dimaksud dengan fitur </w:t>
-      </w:r>
+          <w:lang w:val="en-US"/>
+        </w:rPr>
+        <w:t>nama</w:t>
+      </w:r>
+      <w:proofErr w:type="spellEnd"/>
       <w:r>
         <w:rPr>
           <w:i/>
           <w:iCs/>
-          <w:lang w:val="id-ID"/>
-        </w:rPr>
-        <w:t xml:space="preserve">search, pagination button, </w:t>
-      </w:r>
-      <w:r>
-        <w:rPr>
-          <w:lang w:val="id-ID"/>
-        </w:rPr>
-        <w:t xml:space="preserve">dan </w:t>
-      </w:r>
-      <w:r>
-        <w:rPr>
-          <w:i/>
-          <w:iCs/>
-          <w:lang w:val="id-ID"/>
-        </w:rPr>
-        <w:t xml:space="preserve">search </w:t>
-      </w:r>
-      <w:r>
-        <w:rPr>
-          <w:lang w:val="id-ID"/>
-        </w:rPr>
-        <w:t xml:space="preserve">yang berada pada topbar dengan </w:t>
-      </w:r>
-      <w:r>
-        <w:rPr>
-          <w:i/>
-          <w:iCs/>
-          <w:lang w:val="id-ID"/>
-        </w:rPr>
-        <w:t xml:space="preserve">keyword </w:t>
-      </w:r>
-      <w:r>
-        <w:rPr>
-          <w:lang w:val="id-ID"/>
-        </w:rPr>
-        <w:t>yang sesuai.</w:t>
+          <w:lang w:val="en-US"/>
+        </w:rPr>
+        <w:t>(user)</w:t>
+      </w:r>
+      <w:r>
+        <w:rPr>
+          <w:lang w:val="en-US"/>
+        </w:rPr>
+        <w:t xml:space="preserve">.pdf” </w:t>
+      </w:r>
+      <w:proofErr w:type="spellStart"/>
+      <w:r>
+        <w:rPr>
+          <w:lang w:val="en-US"/>
+        </w:rPr>
+        <w:t>seperti</w:t>
+      </w:r>
+      <w:proofErr w:type="spellEnd"/>
+      <w:r>
+        <w:rPr>
+          <w:lang w:val="en-US"/>
+        </w:rPr>
+        <w:t xml:space="preserve"> pada </w:t>
+      </w:r>
+      <w:proofErr w:type="spellStart"/>
+      <w:r>
+        <w:rPr>
+          <w:lang w:val="en-US"/>
+        </w:rPr>
+        <w:t>gambar</w:t>
+      </w:r>
+      <w:proofErr w:type="spellEnd"/>
+      <w:r>
+        <w:rPr>
+          <w:lang w:val="en-US"/>
+        </w:rPr>
+        <w:t xml:space="preserve"> di </w:t>
+      </w:r>
+      <w:proofErr w:type="spellStart"/>
+      <w:r>
+        <w:rPr>
+          <w:lang w:val="en-US"/>
+        </w:rPr>
+        <w:t>bawah</w:t>
+      </w:r>
+      <w:proofErr w:type="spellEnd"/>
+      <w:r>
+        <w:rPr>
+          <w:lang w:val="en-US"/>
+        </w:rPr>
+        <w:t xml:space="preserve"> </w:t>
+      </w:r>
+      <w:proofErr w:type="spellStart"/>
+      <w:r>
+        <w:rPr>
+          <w:lang w:val="en-US"/>
+        </w:rPr>
+        <w:t>ini</w:t>
+      </w:r>
+      <w:proofErr w:type="spellEnd"/>
+      <w:r>
+        <w:rPr>
+          <w:lang w:val="en-US"/>
+        </w:rPr>
+        <w:t xml:space="preserve"> </w:t>
+      </w:r>
+      <w:proofErr w:type="spellStart"/>
+      <w:r>
+        <w:rPr>
+          <w:lang w:val="en-US"/>
+        </w:rPr>
+        <w:t>sebagai</w:t>
+      </w:r>
+      <w:proofErr w:type="spellEnd"/>
+      <w:r>
+        <w:rPr>
+          <w:lang w:val="en-US"/>
+        </w:rPr>
+        <w:t xml:space="preserve"> </w:t>
+      </w:r>
+      <w:proofErr w:type="spellStart"/>
+      <w:r>
+        <w:rPr>
+          <w:lang w:val="en-US"/>
+        </w:rPr>
+        <w:t>sampel</w:t>
+      </w:r>
+      <w:proofErr w:type="spellEnd"/>
+      <w:r>
+        <w:rPr>
+          <w:lang w:val="en-US"/>
+        </w:rPr>
+        <w:t>:</w:t>
       </w:r>
     </w:p>
     <w:p>
       <w:pPr>
         <w:pStyle w:val="ListParagraph"/>
-        <w:numPr>
-          <w:ilvl w:val="0"/>
-          <w:numId w:val="16"/>
-        </w:numPr>
         <w:spacing w:before="240" w:after="240"/>
-        <w:ind w:left="1418"/>
-        <w:rPr>
-          <w:lang w:val="en-US"/>
-        </w:rPr>
-      </w:pPr>
-      <w:proofErr w:type="spellStart"/>
-      <w:r>
-        <w:rPr>
-          <w:lang w:val="en-US"/>
-        </w:rPr>
-        <w:t>Transkrip</w:t>
-      </w:r>
-      <w:proofErr w:type="spellEnd"/>
-      <w:r>
-        <w:rPr>
-          <w:lang w:val="en-US"/>
-        </w:rPr>
-        <w:t xml:space="preserve"> Nilai</w:t>
-      </w:r>
-    </w:p>
-    <w:p>
-      <w:pPr>
-        <w:pStyle w:val="ListParagraph"/>
-        <w:numPr>
-          <w:ilvl w:val="0"/>
-          <w:numId w:val="16"/>
-        </w:numPr>
-        <w:spacing w:before="240" w:after="240"/>
-        <w:ind w:left="1418"/>
-        <w:rPr>
-          <w:lang w:val="en-US"/>
-        </w:rPr>
-      </w:pPr>
-      <w:r>
-        <w:rPr>
-          <w:i/>
-          <w:iCs/>
-          <w:lang w:val="id-ID"/>
-        </w:rPr>
-        <w:t>G</w:t>
-      </w:r>
-      <w:r>
-        <w:rPr>
-          <w:i/>
-          <w:iCs/>
-          <w:lang w:val="id-ID"/>
-        </w:rPr>
-        <w:t xml:space="preserve">enerate </w:t>
-      </w:r>
-      <w:r>
-        <w:rPr>
-          <w:lang w:val="id-ID"/>
-        </w:rPr>
-        <w:t>Laporan</w:t>
-      </w:r>
-    </w:p>
-    <w:p>
-      <w:pPr>
-        <w:pStyle w:val="ListParagraph"/>
-        <w:spacing w:before="240" w:after="240"/>
-        <w:ind w:left="1418" w:firstLine="0"/>
-        <w:rPr>
-          <w:lang w:val="en-US"/>
-        </w:rPr>
-      </w:pPr>
-      <w:r>
-        <w:rPr>
+        <w:ind w:left="1418" w:right="736" w:firstLine="0"/>
+        <w:rPr>
+          <w:lang w:val="en-US"/>
+        </w:rPr>
+      </w:pPr>
+      <w:r>
+        <w:rPr>
+          <w:noProof/>
           <w:lang w:val="en-US"/>
         </w:rPr>
         <w:drawing>
-          <wp:inline distT="0" distB="0" distL="0" distR="0" wp14:anchorId="3A1FC420" wp14:editId="65476A3F">
-            <wp:extent cx="4663440" cy="986637"/>
-            <wp:effectExtent l="0" t="0" r="3810" b="4445"/>
-            <wp:docPr id="8" name="Picture 8"/>
+          <wp:inline distT="0" distB="0" distL="0" distR="0" wp14:anchorId="503DB87E" wp14:editId="434E80C6">
+            <wp:extent cx="4663440" cy="233614"/>
+            <wp:effectExtent l="0" t="0" r="0" b="0"/>
+            <wp:docPr id="11" name="Picture 11"/>
             <wp:cNvGraphicFramePr>
               <a:graphicFrameLocks xmlns:a="http://schemas.openxmlformats.org/drawingml/2006/main" noChangeAspect="1"/>
             </wp:cNvGraphicFramePr>
@@ -2860,11 +2934,11 @@
               <a:graphicData uri="http://schemas.openxmlformats.org/drawingml/2006/picture">
                 <pic:pic xmlns:pic="http://schemas.openxmlformats.org/drawingml/2006/picture">
                   <pic:nvPicPr>
-                    <pic:cNvPr id="8" name="Picture 8"/>
+                    <pic:cNvPr id="11" name="Picture 11"/>
                     <pic:cNvPicPr/>
                   </pic:nvPicPr>
                   <pic:blipFill>
-                    <a:blip r:embed="rId12" cstate="print">
+                    <a:blip r:embed="rId12">
                       <a:extLst>
                         <a:ext uri="{28A0092B-C50C-407E-A947-70E740481C1C}">
                           <a14:useLocalDpi xmlns:a14="http://schemas.microsoft.com/office/drawing/2010/main" val="0"/>
@@ -2878,7 +2952,7 @@
                   <pic:spPr>
                     <a:xfrm>
                       <a:off x="0" y="0"/>
-                      <a:ext cx="4663440" cy="986637"/>
+                      <a:ext cx="4663440" cy="233614"/>
                     </a:xfrm>
                     <a:prstGeom prst="rect">
                       <a:avLst/>
@@ -2894,195 +2968,629 @@
     <w:p>
       <w:pPr>
         <w:pStyle w:val="ListParagraph"/>
+        <w:numPr>
+          <w:ilvl w:val="0"/>
+          <w:numId w:val="16"/>
+        </w:numPr>
         <w:spacing w:before="240" w:after="240"/>
-        <w:ind w:left="1418" w:right="718" w:firstLine="0"/>
-        <w:rPr>
-          <w:lang w:val="id-ID"/>
-        </w:rPr>
-      </w:pPr>
-      <w:r>
-        <w:rPr>
-          <w:lang w:val="id-ID"/>
-        </w:rPr>
-        <w:t xml:space="preserve">Fitur </w:t>
-      </w:r>
+        <w:ind w:left="1418"/>
+        <w:rPr>
+          <w:lang w:val="en-US"/>
+        </w:rPr>
+      </w:pPr>
       <w:r>
         <w:rPr>
           <w:i/>
           <w:iCs/>
-          <w:lang w:val="id-ID"/>
-        </w:rPr>
-        <w:t xml:space="preserve">generate </w:t>
-      </w:r>
-      <w:r>
-        <w:rPr>
-          <w:lang w:val="id-ID"/>
-        </w:rPr>
-        <w:t xml:space="preserve">laporan terdapat pada </w:t>
+          <w:lang w:val="en-US"/>
+        </w:rPr>
+        <w:t>A</w:t>
       </w:r>
       <w:r>
         <w:rPr>
           <w:i/>
           <w:iCs/>
-          <w:lang w:val="id-ID"/>
-        </w:rPr>
-        <w:t xml:space="preserve">button print </w:t>
-      </w:r>
-      <w:r>
-        <w:rPr>
-          <w:lang w:val="id-ID"/>
-        </w:rPr>
-        <w:t xml:space="preserve">yang dapat diakses di masing-masing </w:t>
+          <w:lang w:val="en-US"/>
+        </w:rPr>
+        <w:t xml:space="preserve">utomatic </w:t>
       </w:r>
       <w:r>
         <w:rPr>
           <w:i/>
           <w:iCs/>
-          <w:lang w:val="id-ID"/>
-        </w:rPr>
-        <w:t xml:space="preserve">submenu </w:t>
-      </w:r>
-      <w:r>
-        <w:rPr>
-          <w:lang w:val="id-ID"/>
-        </w:rPr>
-        <w:t xml:space="preserve">pada menu “PBM”. Ketika </w:t>
+          <w:lang w:val="en-US"/>
+        </w:rPr>
+        <w:t>S</w:t>
       </w:r>
       <w:r>
         <w:rPr>
           <w:i/>
           <w:iCs/>
-          <w:lang w:val="id-ID"/>
-        </w:rPr>
-        <w:t xml:space="preserve">user </w:t>
-      </w:r>
-      <w:r>
-        <w:rPr>
-          <w:lang w:val="id-ID"/>
-        </w:rPr>
-        <w:t xml:space="preserve">mengklik </w:t>
+          <w:lang w:val="en-US"/>
+        </w:rPr>
+        <w:t>ynchronization</w:t>
+      </w:r>
+      <w:r>
+        <w:rPr>
+          <w:lang w:val="en-US"/>
+        </w:rPr>
+        <w:t xml:space="preserve"> </w:t>
+      </w:r>
+      <w:proofErr w:type="spellStart"/>
+      <w:r>
+        <w:rPr>
+          <w:lang w:val="en-US"/>
+        </w:rPr>
+        <w:t>Harian</w:t>
+      </w:r>
+      <w:proofErr w:type="spellEnd"/>
+    </w:p>
+    <w:p>
+      <w:pPr>
+        <w:pStyle w:val="ListParagraph"/>
+        <w:spacing w:before="240" w:after="240"/>
+        <w:ind w:left="1418" w:right="736" w:firstLine="0"/>
+        <w:rPr>
+          <w:lang w:val="en-US"/>
+        </w:rPr>
+      </w:pPr>
+      <w:proofErr w:type="spellStart"/>
+      <w:r>
+        <w:rPr>
+          <w:lang w:val="en-US"/>
+        </w:rPr>
+        <w:t>Sebagaimana</w:t>
+      </w:r>
+      <w:proofErr w:type="spellEnd"/>
+      <w:r>
+        <w:rPr>
+          <w:lang w:val="en-US"/>
+        </w:rPr>
+        <w:t xml:space="preserve"> yang </w:t>
+      </w:r>
+      <w:proofErr w:type="spellStart"/>
+      <w:r>
+        <w:rPr>
+          <w:lang w:val="en-US"/>
+        </w:rPr>
+        <w:t>terlihat</w:t>
+      </w:r>
+      <w:proofErr w:type="spellEnd"/>
+      <w:r>
+        <w:rPr>
+          <w:lang w:val="en-US"/>
+        </w:rPr>
+        <w:t xml:space="preserve"> pada </w:t>
+      </w:r>
+      <w:proofErr w:type="spellStart"/>
+      <w:r>
+        <w:rPr>
+          <w:lang w:val="en-US"/>
+        </w:rPr>
+        <w:t>gambar-gambar</w:t>
+      </w:r>
+      <w:proofErr w:type="spellEnd"/>
+      <w:r>
+        <w:rPr>
+          <w:lang w:val="en-US"/>
+        </w:rPr>
+        <w:t xml:space="preserve"> </w:t>
+      </w:r>
+      <w:proofErr w:type="spellStart"/>
+      <w:r>
+        <w:rPr>
+          <w:lang w:val="en-US"/>
+        </w:rPr>
+        <w:t>sebelumnya</w:t>
+      </w:r>
+      <w:proofErr w:type="spellEnd"/>
+      <w:r>
+        <w:rPr>
+          <w:lang w:val="en-US"/>
+        </w:rPr>
+        <w:t xml:space="preserve">, </w:t>
+      </w:r>
+      <w:proofErr w:type="spellStart"/>
+      <w:r>
+        <w:rPr>
+          <w:lang w:val="en-US"/>
+        </w:rPr>
+        <w:t>terdapat</w:t>
+      </w:r>
+      <w:proofErr w:type="spellEnd"/>
+      <w:r>
+        <w:rPr>
+          <w:lang w:val="en-US"/>
+        </w:rPr>
+        <w:t xml:space="preserve"> </w:t>
+      </w:r>
+      <w:proofErr w:type="spellStart"/>
+      <w:r>
+        <w:rPr>
+          <w:lang w:val="en-US"/>
+        </w:rPr>
+        <w:t>pesan</w:t>
+      </w:r>
+      <w:proofErr w:type="spellEnd"/>
+      <w:r>
+        <w:rPr>
+          <w:lang w:val="en-US"/>
+        </w:rPr>
+        <w:t xml:space="preserve"> yang </w:t>
+      </w:r>
+      <w:proofErr w:type="spellStart"/>
+      <w:r>
+        <w:rPr>
+          <w:lang w:val="en-US"/>
+        </w:rPr>
+        <w:t>berada</w:t>
+      </w:r>
+      <w:proofErr w:type="spellEnd"/>
+      <w:r>
+        <w:rPr>
+          <w:lang w:val="en-US"/>
+        </w:rPr>
+        <w:t xml:space="preserve"> pada </w:t>
+      </w:r>
+      <w:proofErr w:type="spellStart"/>
+      <w:r>
+        <w:rPr>
+          <w:lang w:val="en-US"/>
+        </w:rPr>
+        <w:t>bagian</w:t>
+      </w:r>
+      <w:proofErr w:type="spellEnd"/>
+      <w:r>
+        <w:rPr>
+          <w:lang w:val="en-US"/>
+        </w:rPr>
+        <w:t xml:space="preserve"> </w:t>
+      </w:r>
+      <w:proofErr w:type="spellStart"/>
+      <w:r>
+        <w:rPr>
+          <w:lang w:val="en-US"/>
+        </w:rPr>
+        <w:t>bawah</w:t>
+      </w:r>
+      <w:proofErr w:type="spellEnd"/>
+      <w:r>
+        <w:rPr>
+          <w:lang w:val="en-US"/>
+        </w:rPr>
+        <w:t xml:space="preserve"> </w:t>
       </w:r>
       <w:r>
         <w:rPr>
           <w:i/>
           <w:iCs/>
-          <w:lang w:val="id-ID"/>
-        </w:rPr>
-        <w:t>button print</w:t>
-      </w:r>
-      <w:r>
-        <w:rPr>
-          <w:lang w:val="id-ID"/>
-        </w:rPr>
-        <w:t xml:space="preserve">, akan ada </w:t>
+          <w:lang w:val="en-US"/>
+        </w:rPr>
+        <w:t>sidebar</w:t>
+      </w:r>
+      <w:r>
+        <w:rPr>
+          <w:lang w:val="en-US"/>
+        </w:rPr>
+        <w:t xml:space="preserve">. Hal </w:t>
+      </w:r>
+      <w:proofErr w:type="spellStart"/>
+      <w:r>
+        <w:rPr>
+          <w:lang w:val="en-US"/>
+        </w:rPr>
+        <w:t>ini</w:t>
+      </w:r>
+      <w:proofErr w:type="spellEnd"/>
+      <w:r>
+        <w:rPr>
+          <w:lang w:val="en-US"/>
+        </w:rPr>
+        <w:t xml:space="preserve"> </w:t>
+      </w:r>
+      <w:proofErr w:type="spellStart"/>
+      <w:r>
+        <w:rPr>
+          <w:lang w:val="en-US"/>
+        </w:rPr>
+        <w:t>bertujuan</w:t>
+      </w:r>
+      <w:proofErr w:type="spellEnd"/>
+      <w:r>
+        <w:rPr>
+          <w:lang w:val="en-US"/>
+        </w:rPr>
+        <w:t xml:space="preserve"> </w:t>
+      </w:r>
+      <w:proofErr w:type="spellStart"/>
+      <w:r>
+        <w:rPr>
+          <w:lang w:val="en-US"/>
+        </w:rPr>
+        <w:t>untuk</w:t>
+      </w:r>
+      <w:proofErr w:type="spellEnd"/>
+      <w:r>
+        <w:rPr>
+          <w:lang w:val="en-US"/>
+        </w:rPr>
+        <w:t xml:space="preserve"> </w:t>
+      </w:r>
+      <w:proofErr w:type="spellStart"/>
+      <w:r>
+        <w:rPr>
+          <w:lang w:val="en-US"/>
+        </w:rPr>
+        <w:t>menyamakan</w:t>
+      </w:r>
+      <w:proofErr w:type="spellEnd"/>
+      <w:r>
+        <w:rPr>
+          <w:lang w:val="en-US"/>
+        </w:rPr>
+        <w:t xml:space="preserve"> data yang </w:t>
+      </w:r>
+      <w:proofErr w:type="spellStart"/>
+      <w:r>
+        <w:rPr>
+          <w:lang w:val="en-US"/>
+        </w:rPr>
+        <w:t>telah</w:t>
+      </w:r>
+      <w:proofErr w:type="spellEnd"/>
+      <w:r>
+        <w:rPr>
+          <w:lang w:val="en-US"/>
+        </w:rPr>
+        <w:t xml:space="preserve"> </w:t>
       </w:r>
       <w:r>
         <w:rPr>
           <w:i/>
           <w:iCs/>
-          <w:lang w:val="id-ID"/>
-        </w:rPr>
-        <w:t xml:space="preserve">modal </w:t>
-      </w:r>
-      <w:r>
-        <w:rPr>
-          <w:lang w:val="id-ID"/>
-        </w:rPr>
-        <w:t xml:space="preserve">untuk </w:t>
+          <w:lang w:val="en-US"/>
+        </w:rPr>
+        <w:t xml:space="preserve">update </w:t>
+      </w:r>
+      <w:r>
+        <w:rPr>
+          <w:lang w:val="en-US"/>
+        </w:rPr>
+        <w:t xml:space="preserve">oleh </w:t>
       </w:r>
       <w:r>
         <w:rPr>
           <w:i/>
           <w:iCs/>
-          <w:lang w:val="id-ID"/>
+          <w:lang w:val="en-US"/>
         </w:rPr>
         <w:t xml:space="preserve">user </w:t>
       </w:r>
       <w:r>
         <w:rPr>
-          <w:lang w:val="id-ID"/>
-        </w:rPr>
-        <w:t xml:space="preserve">memilih laporan berdasarkan periode tahun ajaran bersamaan dengan sk pada periode yang sama (dengan yang dipilih </w:t>
+          <w:lang w:val="en-US"/>
+        </w:rPr>
+        <w:t xml:space="preserve">pada </w:t>
       </w:r>
       <w:r>
         <w:rPr>
           <w:i/>
           <w:iCs/>
-          <w:lang w:val="id-ID"/>
-        </w:rPr>
-        <w:t>user</w:t>
-      </w:r>
-      <w:r>
-        <w:rPr>
-          <w:lang w:val="id-ID"/>
-        </w:rPr>
-        <w:t>)</w:t>
-      </w:r>
-      <w:r>
-        <w:rPr>
-          <w:lang w:val="id-ID"/>
-        </w:rPr>
-        <w:t>.</w:t>
+          <w:lang w:val="en-US"/>
+        </w:rPr>
+        <w:t xml:space="preserve">platform </w:t>
+      </w:r>
+      <w:r>
+        <w:rPr>
+          <w:lang w:val="en-US"/>
+        </w:rPr>
+        <w:t xml:space="preserve">SEVIMA </w:t>
+      </w:r>
+      <w:proofErr w:type="spellStart"/>
+      <w:r>
+        <w:rPr>
+          <w:lang w:val="en-US"/>
+        </w:rPr>
+        <w:t>dengan</w:t>
+      </w:r>
+      <w:proofErr w:type="spellEnd"/>
+      <w:r>
+        <w:rPr>
+          <w:lang w:val="en-US"/>
+        </w:rPr>
+        <w:t xml:space="preserve"> data yang </w:t>
+      </w:r>
+      <w:proofErr w:type="spellStart"/>
+      <w:r>
+        <w:rPr>
+          <w:lang w:val="en-US"/>
+        </w:rPr>
+        <w:t>dimiliki</w:t>
+      </w:r>
+      <w:proofErr w:type="spellEnd"/>
+      <w:r>
+        <w:rPr>
+          <w:lang w:val="en-US"/>
+        </w:rPr>
+        <w:t xml:space="preserve"> oleh server </w:t>
+      </w:r>
+      <w:proofErr w:type="spellStart"/>
+      <w:r>
+        <w:rPr>
+          <w:lang w:val="en-US"/>
+        </w:rPr>
+        <w:t>aplikasi</w:t>
+      </w:r>
+      <w:proofErr w:type="spellEnd"/>
+      <w:r>
+        <w:rPr>
+          <w:lang w:val="en-US"/>
+        </w:rPr>
+        <w:t xml:space="preserve"> PBMP.</w:t>
       </w:r>
     </w:p>
     <w:p>
       <w:pPr>
-        <w:rPr>
-          <w:sz w:val="24"/>
-          <w:szCs w:val="24"/>
-          <w:lang w:val="id-ID"/>
-        </w:rPr>
-      </w:pPr>
-      <w:r>
-        <w:rPr>
-          <w:b/>
-          <w:bCs/>
-          <w:lang w:val="id-ID"/>
-        </w:rPr>
-        <w:br w:type="page"/>
-      </w:r>
+        <w:pStyle w:val="ListParagraph"/>
+        <w:numPr>
+          <w:ilvl w:val="0"/>
+          <w:numId w:val="16"/>
+        </w:numPr>
+        <w:spacing w:before="240" w:after="240"/>
+        <w:ind w:left="1418"/>
+        <w:rPr>
+          <w:lang w:val="en-US"/>
+        </w:rPr>
+      </w:pPr>
+      <w:r>
+        <w:rPr>
+          <w:i/>
+          <w:iCs/>
+          <w:lang w:val="en-US"/>
+        </w:rPr>
+        <w:t xml:space="preserve">Logout </w:t>
+      </w:r>
+      <w:proofErr w:type="spellStart"/>
+      <w:r>
+        <w:rPr>
+          <w:lang w:val="en-US"/>
+        </w:rPr>
+        <w:t>Aplikasi</w:t>
+      </w:r>
+      <w:proofErr w:type="spellEnd"/>
     </w:p>
     <w:p>
       <w:pPr>
-        <w:pStyle w:val="Heading1"/>
-        <w:numPr>
-          <w:ilvl w:val="0"/>
-          <w:numId w:val="11"/>
-        </w:numPr>
-        <w:spacing w:before="240" w:after="240" w:line="276" w:lineRule="auto"/>
-        <w:ind w:left="1080"/>
-        <w:jc w:val="left"/>
-        <w:rPr>
-          <w:b w:val="0"/>
-          <w:bCs w:val="0"/>
-          <w:lang w:val="en-US"/>
-        </w:rPr>
-      </w:pPr>
-      <w:r>
-        <w:rPr>
-          <w:b w:val="0"/>
-          <w:bCs w:val="0"/>
-          <w:lang w:val="id-ID"/>
-        </w:rPr>
-        <w:lastRenderedPageBreak/>
-        <w:t>Perwalian</w:t>
+        <w:pStyle w:val="ListParagraph"/>
+        <w:spacing w:before="240" w:after="240"/>
+        <w:ind w:left="1418" w:firstLine="0"/>
+        <w:rPr>
+          <w:lang w:val="en-US"/>
+        </w:rPr>
+      </w:pPr>
+      <w:r>
+        <w:rPr>
+          <w:lang w:val="en-US"/>
+        </w:rPr>
+        <w:drawing>
+          <wp:inline distT="0" distB="0" distL="0" distR="0" wp14:anchorId="1B2B375D" wp14:editId="4624C856">
+            <wp:extent cx="4663440" cy="1347205"/>
+            <wp:effectExtent l="0" t="0" r="3810" b="5715"/>
+            <wp:docPr id="13" name="Picture 13"/>
+            <wp:cNvGraphicFramePr>
+              <a:graphicFrameLocks xmlns:a="http://schemas.openxmlformats.org/drawingml/2006/main" noChangeAspect="1"/>
+            </wp:cNvGraphicFramePr>
+            <a:graphic xmlns:a="http://schemas.openxmlformats.org/drawingml/2006/main">
+              <a:graphicData uri="http://schemas.openxmlformats.org/drawingml/2006/picture">
+                <pic:pic xmlns:pic="http://schemas.openxmlformats.org/drawingml/2006/picture">
+                  <pic:nvPicPr>
+                    <pic:cNvPr id="1" name=""/>
+                    <pic:cNvPicPr/>
+                  </pic:nvPicPr>
+                  <pic:blipFill>
+                    <a:blip r:embed="rId13"/>
+                    <a:stretch>
+                      <a:fillRect/>
+                    </a:stretch>
+                  </pic:blipFill>
+                  <pic:spPr>
+                    <a:xfrm>
+                      <a:off x="0" y="0"/>
+                      <a:ext cx="4663440" cy="1347205"/>
+                    </a:xfrm>
+                    <a:prstGeom prst="rect">
+                      <a:avLst/>
+                    </a:prstGeom>
+                  </pic:spPr>
+                </pic:pic>
+              </a:graphicData>
+            </a:graphic>
+          </wp:inline>
+        </w:drawing>
       </w:r>
     </w:p>
     <w:p>
       <w:pPr>
-        <w:rPr>
-          <w:sz w:val="24"/>
-          <w:szCs w:val="24"/>
-          <w:lang w:val="en-US"/>
-        </w:rPr>
-      </w:pPr>
-      <w:r>
-        <w:rPr>
-          <w:sz w:val="24"/>
-          <w:szCs w:val="24"/>
-          <w:lang w:val="en-US"/>
-        </w:rPr>
-        <w:br w:type="page"/>
+        <w:pStyle w:val="ListParagraph"/>
+        <w:spacing w:before="240" w:after="240"/>
+        <w:ind w:left="1418" w:right="736" w:firstLine="0"/>
+        <w:rPr>
+          <w:lang w:val="en-US"/>
+        </w:rPr>
+      </w:pPr>
+      <w:r>
+        <w:rPr>
+          <w:i/>
+          <w:iCs/>
+          <w:lang w:val="en-US"/>
+        </w:rPr>
+        <w:t xml:space="preserve">Logout </w:t>
+      </w:r>
+      <w:proofErr w:type="spellStart"/>
+      <w:r>
+        <w:rPr>
+          <w:lang w:val="en-US"/>
+        </w:rPr>
+        <w:t>aplikasi</w:t>
+      </w:r>
+      <w:proofErr w:type="spellEnd"/>
+      <w:r>
+        <w:rPr>
+          <w:lang w:val="en-US"/>
+        </w:rPr>
+        <w:t xml:space="preserve"> </w:t>
+      </w:r>
+      <w:proofErr w:type="spellStart"/>
+      <w:r>
+        <w:rPr>
+          <w:lang w:val="en-US"/>
+        </w:rPr>
+        <w:t>terdapat</w:t>
+      </w:r>
+      <w:proofErr w:type="spellEnd"/>
+      <w:r>
+        <w:rPr>
+          <w:lang w:val="en-US"/>
+        </w:rPr>
+        <w:t xml:space="preserve"> pada </w:t>
+      </w:r>
+      <w:r>
+        <w:rPr>
+          <w:i/>
+          <w:iCs/>
+          <w:lang w:val="en-US"/>
+        </w:rPr>
+        <w:t>icon ellipsis</w:t>
+      </w:r>
+      <w:r>
+        <w:rPr>
+          <w:lang w:val="en-US"/>
+        </w:rPr>
+        <w:t xml:space="preserve"> pada </w:t>
+      </w:r>
+      <w:proofErr w:type="spellStart"/>
+      <w:r>
+        <w:rPr>
+          <w:i/>
+          <w:iCs/>
+          <w:lang w:val="en-US"/>
+        </w:rPr>
+        <w:t>topbar</w:t>
+      </w:r>
+      <w:proofErr w:type="spellEnd"/>
+      <w:r>
+        <w:rPr>
+          <w:i/>
+          <w:iCs/>
+          <w:lang w:val="en-US"/>
+        </w:rPr>
+        <w:t xml:space="preserve"> </w:t>
+      </w:r>
+      <w:proofErr w:type="spellStart"/>
+      <w:r>
+        <w:rPr>
+          <w:lang w:val="en-US"/>
+        </w:rPr>
+        <w:t>untuk</w:t>
+      </w:r>
+      <w:proofErr w:type="spellEnd"/>
+      <w:r>
+        <w:rPr>
+          <w:lang w:val="en-US"/>
+        </w:rPr>
+        <w:t xml:space="preserve"> </w:t>
+      </w:r>
+      <w:proofErr w:type="spellStart"/>
+      <w:r>
+        <w:rPr>
+          <w:lang w:val="en-US"/>
+        </w:rPr>
+        <w:t>menghapus</w:t>
+      </w:r>
+      <w:proofErr w:type="spellEnd"/>
+      <w:r>
+        <w:rPr>
+          <w:lang w:val="en-US"/>
+        </w:rPr>
+        <w:t xml:space="preserve"> data </w:t>
+      </w:r>
+      <w:r>
+        <w:rPr>
+          <w:i/>
+          <w:iCs/>
+          <w:lang w:val="en-US"/>
+        </w:rPr>
+        <w:t xml:space="preserve">cookie user </w:t>
+      </w:r>
+      <w:r>
+        <w:rPr>
+          <w:lang w:val="en-US"/>
+        </w:rPr>
+        <w:t xml:space="preserve">dan </w:t>
+      </w:r>
+      <w:proofErr w:type="spellStart"/>
+      <w:r>
+        <w:rPr>
+          <w:lang w:val="en-US"/>
+        </w:rPr>
+        <w:t>mengarahkan</w:t>
+      </w:r>
+      <w:proofErr w:type="spellEnd"/>
+      <w:r>
+        <w:rPr>
+          <w:lang w:val="en-US"/>
+        </w:rPr>
+        <w:t xml:space="preserve"> </w:t>
+      </w:r>
+      <w:r>
+        <w:rPr>
+          <w:i/>
+          <w:iCs/>
+          <w:lang w:val="en-US"/>
+        </w:rPr>
+        <w:t xml:space="preserve">user </w:t>
+      </w:r>
+      <w:proofErr w:type="spellStart"/>
+      <w:r>
+        <w:rPr>
+          <w:lang w:val="en-US"/>
+        </w:rPr>
+        <w:t>menuju</w:t>
+      </w:r>
+      <w:proofErr w:type="spellEnd"/>
+      <w:r>
+        <w:rPr>
+          <w:lang w:val="en-US"/>
+        </w:rPr>
+        <w:t xml:space="preserve"> </w:t>
+      </w:r>
+      <w:proofErr w:type="spellStart"/>
+      <w:r>
+        <w:rPr>
+          <w:lang w:val="en-US"/>
+        </w:rPr>
+        <w:t>halaman</w:t>
+      </w:r>
+      <w:proofErr w:type="spellEnd"/>
+      <w:r>
+        <w:rPr>
+          <w:lang w:val="en-US"/>
+        </w:rPr>
+        <w:t xml:space="preserve"> </w:t>
+      </w:r>
+      <w:r>
+        <w:rPr>
+          <w:i/>
+          <w:iCs/>
+          <w:lang w:val="en-US"/>
+        </w:rPr>
+        <w:t>auth</w:t>
+      </w:r>
+      <w:r>
+        <w:rPr>
+          <w:lang w:val="en-US"/>
+        </w:rPr>
+        <w:t>.</w:t>
       </w:r>
     </w:p>
     <w:p>
@@ -3926,7 +4434,7 @@
       <w:r>
         <w:t xml:space="preserve"> dapat diakses melalui browser modern dengan membuka URL berikut: </w:t>
       </w:r>
-      <w:hyperlink r:id="rId13" w:history="1">
+      <w:hyperlink r:id="rId14" w:history="1">
         <w:r>
           <w:rPr>
             <w:rStyle w:val="Hyperlink"/>
@@ -4317,8 +4825,8 @@
       </w:r>
     </w:p>
     <w:sectPr>
-      <w:headerReference w:type="default" r:id="rId14"/>
-      <w:footerReference w:type="default" r:id="rId15"/>
+      <w:headerReference w:type="default" r:id="rId15"/>
+      <w:footerReference w:type="default" r:id="rId16"/>
       <w:pgSz w:w="11910" w:h="16840"/>
       <w:pgMar w:top="1420" w:right="708" w:bottom="1540" w:left="1700" w:header="758" w:footer="1355" w:gutter="0"/>
       <w:cols w:space="720"/>
@@ -4439,7 +4947,7 @@
             </wp:anchor>
           </w:drawing>
         </mc:Choice>
-        <mc:Fallback xmlns:w16sdtfl="http://schemas.microsoft.com/office/word/2024/wordml/sdtformatlock" xmlns:w16du="http://schemas.microsoft.com/office/word/2023/wordml/word16du" xmlns:oel="http://schemas.microsoft.com/office/2019/extlst">
+        <mc:Fallback xmlns:oel="http://schemas.microsoft.com/office/2019/extlst" xmlns:w16du="http://schemas.microsoft.com/office/word/2023/wordml/word16du" xmlns:w16sdtfl="http://schemas.microsoft.com/office/word/2024/wordml/sdtformatlock">
           <w:pict>
             <v:shape w14:anchorId="0D8678B8" id="Graphic 3" o:spid="_x0000_s1026" style="position:absolute;margin-left:1in;margin-top:760.2pt;width:451.4pt;height:5.8pt;z-index:-251633664;visibility:visible;mso-wrap-style:square;mso-wrap-distance-left:0;mso-wrap-distance-top:0;mso-wrap-distance-right:0;mso-wrap-distance-bottom:0;mso-position-horizontal:absolute;mso-position-horizontal-relative:page;mso-position-vertical:absolute;mso-position-vertical-relative:page;v-text-anchor:top" coordsize="5732780,73660" o:gfxdata="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" path="m5732399,l2882265,,,,,73660r2882265,l5732399,73660r,-73660xe" fillcolor="#155f82" stroked="f">
               <v:path arrowok="t"/>
@@ -4853,7 +5361,7 @@
             </wp:anchor>
           </w:drawing>
         </mc:Choice>
-        <mc:Fallback xmlns:w16sdtfl="http://schemas.microsoft.com/office/word/2024/wordml/sdtformatlock" xmlns:w16du="http://schemas.microsoft.com/office/word/2023/wordml/word16du" xmlns:oel="http://schemas.microsoft.com/office/2019/extlst">
+        <mc:Fallback xmlns:oel="http://schemas.microsoft.com/office/2019/extlst" xmlns:w16du="http://schemas.microsoft.com/office/word/2023/wordml/word16du" xmlns:w16sdtfl="http://schemas.microsoft.com/office/word/2024/wordml/sdtformatlock">
           <w:pict>
             <v:shape w14:anchorId="062E200C" id="Graphic 1" o:spid="_x0000_s1026" style="position:absolute;margin-left:1in;margin-top:37.9pt;width:451.3pt;height:22.85pt;z-index:-251736064;visibility:visible;mso-wrap-style:square;mso-wrap-distance-left:0;mso-wrap-distance-top:0;mso-wrap-distance-right:0;mso-wrap-distance-bottom:0;mso-position-horizontal:absolute;mso-position-horizontal-relative:page;mso-position-vertical:absolute;mso-position-vertical-relative:page;v-text-anchor:top" coordsize="5731510,290195" o:gfxdata="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" path="m5731509,l,,,290195r5731509,l5731509,xe" fillcolor="#155f82" stroked="f">
               <v:path arrowok="t"/>

</xml_diff>

<commit_message>
fix: correct formatting in PBMP documentation for improved readability
</commit_message>
<xml_diff>
--- a/Pedoman Teknis PBMP.docx
+++ b/Pedoman Teknis PBMP.docx
@@ -497,6 +497,10 @@
         </w:rPr>
       </w:pPr>
       <w:r>
+        <w:rPr>
+          <w:sz w:val="24"/>
+          <w:szCs w:val="24"/>
+        </w:rPr>
         <w:br w:type="page"/>
       </w:r>
     </w:p>
@@ -1540,12 +1544,16 @@
         <w:spacing w:before="240" w:after="240"/>
         <w:ind w:left="1418"/>
         <w:rPr>
-          <w:lang w:val="en-US"/>
-        </w:rPr>
-      </w:pPr>
-      <w:proofErr w:type="spellStart"/>
-      <w:r>
-        <w:rPr>
+          <w:sz w:val="24"/>
+          <w:szCs w:val="24"/>
+          <w:lang w:val="en-US"/>
+        </w:rPr>
+      </w:pPr>
+      <w:proofErr w:type="spellStart"/>
+      <w:r>
+        <w:rPr>
+          <w:sz w:val="24"/>
+          <w:szCs w:val="24"/>
           <w:lang w:val="en-US"/>
         </w:rPr>
         <w:t>Laporan</w:t>
@@ -1553,6 +1561,8 @@
       <w:proofErr w:type="spellEnd"/>
       <w:r>
         <w:rPr>
+          <w:sz w:val="24"/>
+          <w:szCs w:val="24"/>
           <w:lang w:val="en-US"/>
         </w:rPr>
         <w:t xml:space="preserve"> Mata </w:t>
@@ -1560,6 +1570,8 @@
       <w:proofErr w:type="spellStart"/>
       <w:r>
         <w:rPr>
+          <w:sz w:val="24"/>
+          <w:szCs w:val="24"/>
           <w:lang w:val="en-US"/>
         </w:rPr>
         <w:t>Kuliah</w:t>
@@ -1572,11 +1584,16 @@
         <w:spacing w:after="240"/>
         <w:ind w:left="1418" w:firstLine="0"/>
         <w:rPr>
-          <w:lang w:val="en-US"/>
-        </w:rPr>
-      </w:pPr>
-      <w:r>
-        <w:rPr>
+          <w:sz w:val="24"/>
+          <w:szCs w:val="24"/>
+          <w:lang w:val="en-US"/>
+        </w:rPr>
+      </w:pPr>
+      <w:r>
+        <w:rPr>
+          <w:noProof/>
+          <w:sz w:val="24"/>
+          <w:szCs w:val="24"/>
           <w:lang w:val="en-US"/>
         </w:rPr>
         <w:drawing>
@@ -1622,12 +1639,16 @@
         <w:spacing w:after="240"/>
         <w:ind w:left="1418" w:right="772" w:firstLine="0"/>
         <w:rPr>
-          <w:lang w:val="en-US"/>
-        </w:rPr>
-      </w:pPr>
-      <w:proofErr w:type="spellStart"/>
-      <w:r>
-        <w:rPr>
+          <w:sz w:val="24"/>
+          <w:szCs w:val="24"/>
+          <w:lang w:val="en-US"/>
+        </w:rPr>
+      </w:pPr>
+      <w:proofErr w:type="spellStart"/>
+      <w:r>
+        <w:rPr>
+          <w:sz w:val="24"/>
+          <w:szCs w:val="24"/>
           <w:lang w:val="en-US"/>
         </w:rPr>
         <w:t>Laporan</w:t>
@@ -1635,13 +1656,17 @@
       <w:proofErr w:type="spellEnd"/>
       <w:r>
         <w:rPr>
-          <w:lang w:val="en-US"/>
-        </w:rPr>
-        <w:t xml:space="preserve"> </w:t>
-      </w:r>
-      <w:proofErr w:type="spellStart"/>
-      <w:r>
-        <w:rPr>
+          <w:sz w:val="24"/>
+          <w:szCs w:val="24"/>
+          <w:lang w:val="en-US"/>
+        </w:rPr>
+        <w:t xml:space="preserve"> </w:t>
+      </w:r>
+      <w:proofErr w:type="spellStart"/>
+      <w:r>
+        <w:rPr>
+          <w:sz w:val="24"/>
+          <w:szCs w:val="24"/>
           <w:lang w:val="en-US"/>
         </w:rPr>
         <w:t>mata</w:t>
@@ -1649,13 +1674,17 @@
       <w:proofErr w:type="spellEnd"/>
       <w:r>
         <w:rPr>
-          <w:lang w:val="en-US"/>
-        </w:rPr>
-        <w:t xml:space="preserve"> </w:t>
-      </w:r>
-      <w:proofErr w:type="spellStart"/>
-      <w:r>
-        <w:rPr>
+          <w:sz w:val="24"/>
+          <w:szCs w:val="24"/>
+          <w:lang w:val="en-US"/>
+        </w:rPr>
+        <w:t xml:space="preserve"> </w:t>
+      </w:r>
+      <w:proofErr w:type="spellStart"/>
+      <w:r>
+        <w:rPr>
+          <w:sz w:val="24"/>
+          <w:szCs w:val="24"/>
           <w:lang w:val="en-US"/>
         </w:rPr>
         <w:t>kuliah</w:t>
@@ -1663,13 +1692,17 @@
       <w:proofErr w:type="spellEnd"/>
       <w:r>
         <w:rPr>
-          <w:lang w:val="en-US"/>
-        </w:rPr>
-        <w:t xml:space="preserve"> </w:t>
-      </w:r>
-      <w:proofErr w:type="spellStart"/>
-      <w:r>
-        <w:rPr>
+          <w:sz w:val="24"/>
+          <w:szCs w:val="24"/>
+          <w:lang w:val="en-US"/>
+        </w:rPr>
+        <w:t xml:space="preserve"> </w:t>
+      </w:r>
+      <w:proofErr w:type="spellStart"/>
+      <w:r>
+        <w:rPr>
+          <w:sz w:val="24"/>
+          <w:szCs w:val="24"/>
           <w:lang w:val="en-US"/>
         </w:rPr>
         <w:t>menjadi</w:t>
@@ -1677,13 +1710,17 @@
       <w:proofErr w:type="spellEnd"/>
       <w:r>
         <w:rPr>
-          <w:lang w:val="en-US"/>
-        </w:rPr>
-        <w:t xml:space="preserve"> </w:t>
-      </w:r>
-      <w:proofErr w:type="spellStart"/>
-      <w:r>
-        <w:rPr>
+          <w:sz w:val="24"/>
+          <w:szCs w:val="24"/>
+          <w:lang w:val="en-US"/>
+        </w:rPr>
+        <w:t xml:space="preserve"> </w:t>
+      </w:r>
+      <w:proofErr w:type="spellStart"/>
+      <w:r>
+        <w:rPr>
+          <w:sz w:val="24"/>
+          <w:szCs w:val="24"/>
           <w:lang w:val="en-US"/>
         </w:rPr>
         <w:t>halaman</w:t>
@@ -1691,6 +1728,8 @@
       <w:proofErr w:type="spellEnd"/>
       <w:r>
         <w:rPr>
+          <w:sz w:val="24"/>
+          <w:szCs w:val="24"/>
           <w:lang w:val="en-US"/>
         </w:rPr>
         <w:t xml:space="preserve"> </w:t>
@@ -1699,19 +1738,25 @@
         <w:rPr>
           <w:i/>
           <w:iCs/>
+          <w:sz w:val="24"/>
+          <w:szCs w:val="24"/>
           <w:lang w:val="en-US"/>
         </w:rPr>
         <w:t>default</w:t>
       </w:r>
       <w:r>
         <w:rPr>
-          <w:lang w:val="en-US"/>
-        </w:rPr>
-        <w:t xml:space="preserve"> </w:t>
-      </w:r>
-      <w:proofErr w:type="spellStart"/>
-      <w:r>
-        <w:rPr>
+          <w:sz w:val="24"/>
+          <w:szCs w:val="24"/>
+          <w:lang w:val="en-US"/>
+        </w:rPr>
+        <w:t xml:space="preserve"> </w:t>
+      </w:r>
+      <w:proofErr w:type="spellStart"/>
+      <w:r>
+        <w:rPr>
+          <w:sz w:val="24"/>
+          <w:szCs w:val="24"/>
           <w:lang w:val="en-US"/>
         </w:rPr>
         <w:t>setelah</w:t>
@@ -1719,6 +1764,8 @@
       <w:proofErr w:type="spellEnd"/>
       <w:r>
         <w:rPr>
+          <w:sz w:val="24"/>
+          <w:szCs w:val="24"/>
           <w:lang w:val="en-US"/>
         </w:rPr>
         <w:t xml:space="preserve"> </w:t>
@@ -1727,6 +1774,8 @@
         <w:rPr>
           <w:i/>
           <w:iCs/>
+          <w:sz w:val="24"/>
+          <w:szCs w:val="24"/>
           <w:lang w:val="en-US"/>
         </w:rPr>
         <w:t xml:space="preserve">user </w:t>
@@ -1734,6 +1783,8 @@
       <w:proofErr w:type="spellStart"/>
       <w:r>
         <w:rPr>
+          <w:sz w:val="24"/>
+          <w:szCs w:val="24"/>
           <w:lang w:val="en-US"/>
         </w:rPr>
         <w:t>melakukan</w:t>
@@ -1741,6 +1792,8 @@
       <w:proofErr w:type="spellEnd"/>
       <w:r>
         <w:rPr>
+          <w:sz w:val="24"/>
+          <w:szCs w:val="24"/>
           <w:lang w:val="en-US"/>
         </w:rPr>
         <w:t xml:space="preserve"> proses </w:t>
@@ -1749,12 +1802,16 @@
         <w:rPr>
           <w:i/>
           <w:iCs/>
+          <w:sz w:val="24"/>
+          <w:szCs w:val="24"/>
           <w:lang w:val="en-US"/>
         </w:rPr>
         <w:t>login</w:t>
       </w:r>
       <w:r>
         <w:rPr>
+          <w:sz w:val="24"/>
+          <w:szCs w:val="24"/>
           <w:lang w:val="en-US"/>
         </w:rPr>
         <w:t xml:space="preserve">. Halaman </w:t>
@@ -1762,6 +1819,8 @@
       <w:proofErr w:type="spellStart"/>
       <w:r>
         <w:rPr>
+          <w:sz w:val="24"/>
+          <w:szCs w:val="24"/>
           <w:lang w:val="en-US"/>
         </w:rPr>
         <w:t>ini</w:t>
@@ -1769,13 +1828,17 @@
       <w:proofErr w:type="spellEnd"/>
       <w:r>
         <w:rPr>
-          <w:lang w:val="en-US"/>
-        </w:rPr>
-        <w:t xml:space="preserve"> </w:t>
-      </w:r>
-      <w:proofErr w:type="spellStart"/>
-      <w:r>
-        <w:rPr>
+          <w:sz w:val="24"/>
+          <w:szCs w:val="24"/>
+          <w:lang w:val="en-US"/>
+        </w:rPr>
+        <w:t xml:space="preserve"> </w:t>
+      </w:r>
+      <w:proofErr w:type="spellStart"/>
+      <w:r>
+        <w:rPr>
+          <w:sz w:val="24"/>
+          <w:szCs w:val="24"/>
           <w:lang w:val="en-US"/>
         </w:rPr>
         <w:t>menampilkan</w:t>
@@ -1783,6 +1846,8 @@
       <w:proofErr w:type="spellEnd"/>
       <w:r>
         <w:rPr>
+          <w:sz w:val="24"/>
+          <w:szCs w:val="24"/>
           <w:lang w:val="en-US"/>
         </w:rPr>
         <w:t xml:space="preserve"> data </w:t>
@@ -1790,6 +1855,8 @@
       <w:proofErr w:type="spellStart"/>
       <w:r>
         <w:rPr>
+          <w:sz w:val="24"/>
+          <w:szCs w:val="24"/>
           <w:lang w:val="en-US"/>
         </w:rPr>
         <w:t>mata</w:t>
@@ -1797,13 +1864,17 @@
       <w:proofErr w:type="spellEnd"/>
       <w:r>
         <w:rPr>
-          <w:lang w:val="en-US"/>
-        </w:rPr>
-        <w:t xml:space="preserve"> </w:t>
-      </w:r>
-      <w:proofErr w:type="spellStart"/>
-      <w:r>
-        <w:rPr>
+          <w:sz w:val="24"/>
+          <w:szCs w:val="24"/>
+          <w:lang w:val="en-US"/>
+        </w:rPr>
+        <w:t xml:space="preserve"> </w:t>
+      </w:r>
+      <w:proofErr w:type="spellStart"/>
+      <w:r>
+        <w:rPr>
+          <w:sz w:val="24"/>
+          <w:szCs w:val="24"/>
           <w:lang w:val="en-US"/>
         </w:rPr>
         <w:t>kuliah</w:t>
@@ -1811,6 +1882,8 @@
       <w:proofErr w:type="spellEnd"/>
       <w:r>
         <w:rPr>
+          <w:sz w:val="24"/>
+          <w:szCs w:val="24"/>
           <w:lang w:val="en-US"/>
         </w:rPr>
         <w:t xml:space="preserve"> yang </w:t>
@@ -1818,6 +1891,8 @@
       <w:proofErr w:type="spellStart"/>
       <w:r>
         <w:rPr>
+          <w:sz w:val="24"/>
+          <w:szCs w:val="24"/>
           <w:lang w:val="en-US"/>
         </w:rPr>
         <w:t>dimiliki</w:t>
@@ -1825,6 +1900,8 @@
       <w:proofErr w:type="spellEnd"/>
       <w:r>
         <w:rPr>
+          <w:sz w:val="24"/>
+          <w:szCs w:val="24"/>
           <w:lang w:val="en-US"/>
         </w:rPr>
         <w:t xml:space="preserve"> oleh </w:t>
@@ -1832,6 +1909,8 @@
       <w:proofErr w:type="spellStart"/>
       <w:r>
         <w:rPr>
+          <w:sz w:val="24"/>
+          <w:szCs w:val="24"/>
           <w:lang w:val="en-US"/>
         </w:rPr>
         <w:t>setiap</w:t>
@@ -1839,6 +1918,8 @@
       <w:proofErr w:type="spellEnd"/>
       <w:r>
         <w:rPr>
+          <w:sz w:val="24"/>
+          <w:szCs w:val="24"/>
           <w:lang w:val="en-US"/>
         </w:rPr>
         <w:t xml:space="preserve"> </w:t>
@@ -1847,12 +1928,16 @@
         <w:rPr>
           <w:i/>
           <w:iCs/>
+          <w:sz w:val="24"/>
+          <w:szCs w:val="24"/>
           <w:lang w:val="en-US"/>
         </w:rPr>
         <w:t>user</w:t>
       </w:r>
       <w:r>
         <w:rPr>
+          <w:sz w:val="24"/>
+          <w:szCs w:val="24"/>
           <w:lang w:val="en-US"/>
         </w:rPr>
         <w:t xml:space="preserve"> per </w:t>
@@ -1860,6 +1945,8 @@
       <w:proofErr w:type="spellStart"/>
       <w:r>
         <w:rPr>
+          <w:sz w:val="24"/>
+          <w:szCs w:val="24"/>
           <w:lang w:val="en-US"/>
         </w:rPr>
         <w:t>periode</w:t>
@@ -1867,6 +1954,8 @@
       <w:proofErr w:type="spellEnd"/>
       <w:r>
         <w:rPr>
+          <w:sz w:val="24"/>
+          <w:szCs w:val="24"/>
           <w:lang w:val="en-US"/>
         </w:rPr>
         <w:t xml:space="preserve">, total data </w:t>
@@ -1874,6 +1963,8 @@
       <w:proofErr w:type="spellStart"/>
       <w:r>
         <w:rPr>
+          <w:sz w:val="24"/>
+          <w:szCs w:val="24"/>
           <w:lang w:val="en-US"/>
         </w:rPr>
         <w:t>pertemuan</w:t>
@@ -1881,6 +1972,8 @@
       <w:proofErr w:type="spellEnd"/>
       <w:r>
         <w:rPr>
+          <w:sz w:val="24"/>
+          <w:szCs w:val="24"/>
           <w:lang w:val="en-US"/>
         </w:rPr>
         <w:t xml:space="preserve"> yang </w:t>
@@ -1888,6 +1981,8 @@
       <w:proofErr w:type="spellStart"/>
       <w:r>
         <w:rPr>
+          <w:sz w:val="24"/>
+          <w:szCs w:val="24"/>
           <w:lang w:val="en-US"/>
         </w:rPr>
         <w:t>tersimpan</w:t>
@@ -1895,6 +1990,8 @@
       <w:proofErr w:type="spellEnd"/>
       <w:r>
         <w:rPr>
+          <w:sz w:val="24"/>
+          <w:szCs w:val="24"/>
           <w:lang w:val="en-US"/>
         </w:rPr>
         <w:t xml:space="preserve"> pada </w:t>
@@ -1903,12 +2000,16 @@
         <w:rPr>
           <w:i/>
           <w:iCs/>
+          <w:sz w:val="24"/>
+          <w:szCs w:val="24"/>
           <w:lang w:val="en-US"/>
         </w:rPr>
         <w:t xml:space="preserve">server, </w:t>
       </w:r>
       <w:r>
         <w:rPr>
+          <w:sz w:val="24"/>
+          <w:szCs w:val="24"/>
           <w:lang w:val="en-US"/>
         </w:rPr>
         <w:t xml:space="preserve">dan </w:t>
@@ -1916,6 +2017,8 @@
       <w:proofErr w:type="spellStart"/>
       <w:r>
         <w:rPr>
+          <w:sz w:val="24"/>
+          <w:szCs w:val="24"/>
           <w:lang w:val="en-US"/>
         </w:rPr>
         <w:t>tanggal</w:t>
@@ -1923,13 +2026,17 @@
       <w:proofErr w:type="spellEnd"/>
       <w:r>
         <w:rPr>
-          <w:lang w:val="en-US"/>
-        </w:rPr>
-        <w:t xml:space="preserve"> </w:t>
-      </w:r>
-      <w:proofErr w:type="spellStart"/>
-      <w:r>
-        <w:rPr>
+          <w:sz w:val="24"/>
+          <w:szCs w:val="24"/>
+          <w:lang w:val="en-US"/>
+        </w:rPr>
+        <w:t xml:space="preserve"> </w:t>
+      </w:r>
+      <w:proofErr w:type="spellStart"/>
+      <w:r>
+        <w:rPr>
+          <w:sz w:val="24"/>
+          <w:szCs w:val="24"/>
           <w:lang w:val="en-US"/>
         </w:rPr>
         <w:t>terakhir</w:t>
@@ -1937,13 +2044,17 @@
       <w:proofErr w:type="spellEnd"/>
       <w:r>
         <w:rPr>
-          <w:lang w:val="en-US"/>
-        </w:rPr>
-        <w:t xml:space="preserve"> </w:t>
-      </w:r>
-      <w:proofErr w:type="spellStart"/>
-      <w:r>
-        <w:rPr>
+          <w:sz w:val="24"/>
+          <w:szCs w:val="24"/>
+          <w:lang w:val="en-US"/>
+        </w:rPr>
+        <w:t xml:space="preserve"> </w:t>
+      </w:r>
+      <w:proofErr w:type="spellStart"/>
+      <w:r>
+        <w:rPr>
+          <w:sz w:val="24"/>
+          <w:szCs w:val="24"/>
           <w:lang w:val="en-US"/>
         </w:rPr>
         <w:t>kelas</w:t>
@@ -1951,13 +2062,17 @@
       <w:proofErr w:type="spellEnd"/>
       <w:r>
         <w:rPr>
-          <w:lang w:val="en-US"/>
-        </w:rPr>
-        <w:t xml:space="preserve"> </w:t>
-      </w:r>
-      <w:proofErr w:type="spellStart"/>
-      <w:r>
-        <w:rPr>
+          <w:sz w:val="24"/>
+          <w:szCs w:val="24"/>
+          <w:lang w:val="en-US"/>
+        </w:rPr>
+        <w:t xml:space="preserve"> </w:t>
+      </w:r>
+      <w:proofErr w:type="spellStart"/>
+      <w:r>
+        <w:rPr>
+          <w:sz w:val="24"/>
+          <w:szCs w:val="24"/>
           <w:lang w:val="en-US"/>
         </w:rPr>
         <w:t>dilakukan</w:t>
@@ -1965,13 +2080,17 @@
       <w:proofErr w:type="spellEnd"/>
       <w:r>
         <w:rPr>
-          <w:lang w:val="en-US"/>
-        </w:rPr>
-        <w:t xml:space="preserve"> </w:t>
-      </w:r>
-      <w:proofErr w:type="spellStart"/>
-      <w:r>
-        <w:rPr>
+          <w:sz w:val="24"/>
+          <w:szCs w:val="24"/>
+          <w:lang w:val="en-US"/>
+        </w:rPr>
+        <w:t xml:space="preserve"> </w:t>
+      </w:r>
+      <w:proofErr w:type="spellStart"/>
+      <w:r>
+        <w:rPr>
+          <w:sz w:val="24"/>
+          <w:szCs w:val="24"/>
           <w:lang w:val="en-US"/>
         </w:rPr>
         <w:t>untuk</w:t>
@@ -1979,6 +2098,8 @@
       <w:proofErr w:type="spellEnd"/>
       <w:r>
         <w:rPr>
+          <w:sz w:val="24"/>
+          <w:szCs w:val="24"/>
           <w:lang w:val="en-US"/>
         </w:rPr>
         <w:t xml:space="preserve"> masing-masing </w:t>
@@ -1986,6 +2107,8 @@
       <w:proofErr w:type="spellStart"/>
       <w:r>
         <w:rPr>
+          <w:sz w:val="24"/>
+          <w:szCs w:val="24"/>
           <w:lang w:val="en-US"/>
         </w:rPr>
         <w:t>mata</w:t>
@@ -1993,13 +2116,17 @@
       <w:proofErr w:type="spellEnd"/>
       <w:r>
         <w:rPr>
-          <w:lang w:val="en-US"/>
-        </w:rPr>
-        <w:t xml:space="preserve"> </w:t>
-      </w:r>
-      <w:proofErr w:type="spellStart"/>
-      <w:r>
-        <w:rPr>
+          <w:sz w:val="24"/>
+          <w:szCs w:val="24"/>
+          <w:lang w:val="en-US"/>
+        </w:rPr>
+        <w:t xml:space="preserve"> </w:t>
+      </w:r>
+      <w:proofErr w:type="spellStart"/>
+      <w:r>
+        <w:rPr>
+          <w:sz w:val="24"/>
+          <w:szCs w:val="24"/>
           <w:lang w:val="en-US"/>
         </w:rPr>
         <w:t>kuliah</w:t>
@@ -2007,6 +2134,8 @@
       <w:proofErr w:type="spellEnd"/>
       <w:r>
         <w:rPr>
+          <w:sz w:val="24"/>
+          <w:szCs w:val="24"/>
           <w:lang w:val="en-US"/>
         </w:rPr>
         <w:t xml:space="preserve">. </w:t>
@@ -2014,6 +2143,8 @@
       <w:proofErr w:type="spellStart"/>
       <w:r>
         <w:rPr>
+          <w:sz w:val="24"/>
+          <w:szCs w:val="24"/>
           <w:lang w:val="en-US"/>
         </w:rPr>
         <w:t>Dalam</w:t>
@@ -2021,13 +2152,17 @@
       <w:proofErr w:type="spellEnd"/>
       <w:r>
         <w:rPr>
-          <w:lang w:val="en-US"/>
-        </w:rPr>
-        <w:t xml:space="preserve"> </w:t>
-      </w:r>
-      <w:proofErr w:type="spellStart"/>
-      <w:r>
-        <w:rPr>
+          <w:sz w:val="24"/>
+          <w:szCs w:val="24"/>
+          <w:lang w:val="en-US"/>
+        </w:rPr>
+        <w:t xml:space="preserve"> </w:t>
+      </w:r>
+      <w:proofErr w:type="spellStart"/>
+      <w:r>
+        <w:rPr>
+          <w:sz w:val="24"/>
+          <w:szCs w:val="24"/>
           <w:lang w:val="en-US"/>
         </w:rPr>
         <w:t>memudahkan</w:t>
@@ -2035,6 +2170,8 @@
       <w:proofErr w:type="spellEnd"/>
       <w:r>
         <w:rPr>
+          <w:sz w:val="24"/>
+          <w:szCs w:val="24"/>
           <w:lang w:val="en-US"/>
         </w:rPr>
         <w:t xml:space="preserve"> </w:t>
@@ -2043,6 +2180,8 @@
         <w:rPr>
           <w:i/>
           <w:iCs/>
+          <w:sz w:val="24"/>
+          <w:szCs w:val="24"/>
           <w:lang w:val="en-US"/>
         </w:rPr>
         <w:t xml:space="preserve">user </w:t>
@@ -2050,6 +2189,8 @@
       <w:proofErr w:type="spellStart"/>
       <w:r>
         <w:rPr>
+          <w:sz w:val="24"/>
+          <w:szCs w:val="24"/>
           <w:lang w:val="en-US"/>
         </w:rPr>
         <w:t>dalam</w:t>
@@ -2057,27 +2198,36 @@
       <w:proofErr w:type="spellEnd"/>
       <w:r>
         <w:rPr>
-          <w:lang w:val="en-US"/>
-        </w:rPr>
-        <w:t xml:space="preserve"> </w:t>
-      </w:r>
-      <w:proofErr w:type="spellStart"/>
-      <w:r>
-        <w:rPr>
-          <w:lang w:val="en-US"/>
-        </w:rPr>
+          <w:sz w:val="24"/>
+          <w:szCs w:val="24"/>
+          <w:lang w:val="en-US"/>
+        </w:rPr>
+        <w:t xml:space="preserve"> </w:t>
+      </w:r>
+      <w:proofErr w:type="spellStart"/>
+      <w:r>
+        <w:rPr>
+          <w:sz w:val="24"/>
+          <w:szCs w:val="24"/>
+          <w:lang w:val="en-US"/>
+        </w:rPr>
+        <w:lastRenderedPageBreak/>
         <w:t>melakukan</w:t>
       </w:r>
       <w:proofErr w:type="spellEnd"/>
       <w:r>
         <w:rPr>
-          <w:lang w:val="en-US"/>
-        </w:rPr>
-        <w:t xml:space="preserve"> </w:t>
-      </w:r>
-      <w:proofErr w:type="spellStart"/>
-      <w:r>
-        <w:rPr>
+          <w:sz w:val="24"/>
+          <w:szCs w:val="24"/>
+          <w:lang w:val="en-US"/>
+        </w:rPr>
+        <w:t xml:space="preserve"> </w:t>
+      </w:r>
+      <w:proofErr w:type="spellStart"/>
+      <w:r>
+        <w:rPr>
+          <w:sz w:val="24"/>
+          <w:szCs w:val="24"/>
           <w:lang w:val="en-US"/>
         </w:rPr>
         <w:t>pencarian</w:t>
@@ -2085,13 +2235,17 @@
       <w:proofErr w:type="spellEnd"/>
       <w:r>
         <w:rPr>
-          <w:lang w:val="en-US"/>
-        </w:rPr>
-        <w:t xml:space="preserve"> </w:t>
-      </w:r>
-      <w:proofErr w:type="spellStart"/>
-      <w:r>
-        <w:rPr>
+          <w:sz w:val="24"/>
+          <w:szCs w:val="24"/>
+          <w:lang w:val="en-US"/>
+        </w:rPr>
+        <w:t xml:space="preserve"> </w:t>
+      </w:r>
+      <w:proofErr w:type="spellStart"/>
+      <w:r>
+        <w:rPr>
+          <w:sz w:val="24"/>
+          <w:szCs w:val="24"/>
           <w:lang w:val="en-US"/>
         </w:rPr>
         <w:t>ketika</w:t>
@@ -2099,6 +2253,8 @@
       <w:proofErr w:type="spellEnd"/>
       <w:r>
         <w:rPr>
+          <w:sz w:val="24"/>
+          <w:szCs w:val="24"/>
           <w:lang w:val="en-US"/>
         </w:rPr>
         <w:t xml:space="preserve"> data yang </w:t>
@@ -2106,32 +2262,35 @@
       <w:proofErr w:type="spellStart"/>
       <w:r>
         <w:rPr>
+          <w:sz w:val="24"/>
+          <w:szCs w:val="24"/>
           <w:lang w:val="en-US"/>
         </w:rPr>
         <w:t>ada</w:t>
       </w:r>
       <w:proofErr w:type="spellEnd"/>
-    </w:p>
-    <w:p>
-      <w:pPr>
-        <w:pStyle w:val="ListParagraph"/>
-        <w:spacing w:after="240"/>
-        <w:ind w:left="1418" w:right="772" w:firstLine="0"/>
-        <w:rPr>
-          <w:lang w:val="en-US"/>
-        </w:rPr>
-      </w:pPr>
-      <w:proofErr w:type="spellStart"/>
-      <w:r>
-        <w:rPr>
-          <w:lang w:val="en-US"/>
-        </w:rPr>
-        <w:lastRenderedPageBreak/>
+      <w:r>
+        <w:rPr>
+          <w:sz w:val="24"/>
+          <w:szCs w:val="24"/>
+          <w:lang w:val="en-US"/>
+        </w:rPr>
+        <w:t xml:space="preserve"> </w:t>
+      </w:r>
+      <w:proofErr w:type="spellStart"/>
+      <w:r>
+        <w:rPr>
+          <w:sz w:val="24"/>
+          <w:szCs w:val="24"/>
+          <w:lang w:val="en-US"/>
+        </w:rPr>
         <w:t>banyak</w:t>
       </w:r>
       <w:proofErr w:type="spellEnd"/>
       <w:r>
         <w:rPr>
+          <w:sz w:val="24"/>
+          <w:szCs w:val="24"/>
           <w:lang w:val="en-US"/>
         </w:rPr>
         <w:t xml:space="preserve">, </w:t>
@@ -2139,6 +2298,8 @@
       <w:proofErr w:type="spellStart"/>
       <w:r>
         <w:rPr>
+          <w:sz w:val="24"/>
+          <w:szCs w:val="24"/>
           <w:lang w:val="en-US"/>
         </w:rPr>
         <w:t>terdapat</w:t>
@@ -2146,13 +2307,17 @@
       <w:proofErr w:type="spellEnd"/>
       <w:r>
         <w:rPr>
-          <w:lang w:val="en-US"/>
-        </w:rPr>
-        <w:t xml:space="preserve"> </w:t>
-      </w:r>
-      <w:proofErr w:type="spellStart"/>
-      <w:r>
-        <w:rPr>
+          <w:sz w:val="24"/>
+          <w:szCs w:val="24"/>
+          <w:lang w:val="en-US"/>
+        </w:rPr>
+        <w:t xml:space="preserve"> </w:t>
+      </w:r>
+      <w:proofErr w:type="spellStart"/>
+      <w:r>
+        <w:rPr>
+          <w:sz w:val="24"/>
+          <w:szCs w:val="24"/>
           <w:lang w:val="en-US"/>
         </w:rPr>
         <w:t>fitur</w:t>
@@ -2160,6 +2325,8 @@
       <w:proofErr w:type="spellEnd"/>
       <w:r>
         <w:rPr>
+          <w:sz w:val="24"/>
+          <w:szCs w:val="24"/>
           <w:lang w:val="en-US"/>
         </w:rPr>
         <w:t xml:space="preserve"> filter </w:t>
@@ -2167,6 +2334,8 @@
       <w:proofErr w:type="spellStart"/>
       <w:r>
         <w:rPr>
+          <w:sz w:val="24"/>
+          <w:szCs w:val="24"/>
           <w:lang w:val="en-US"/>
         </w:rPr>
         <w:t>berdasarkan</w:t>
@@ -2174,13 +2343,17 @@
       <w:proofErr w:type="spellEnd"/>
       <w:r>
         <w:rPr>
-          <w:lang w:val="en-US"/>
-        </w:rPr>
-        <w:t xml:space="preserve"> </w:t>
-      </w:r>
-      <w:proofErr w:type="spellStart"/>
-      <w:r>
-        <w:rPr>
+          <w:sz w:val="24"/>
+          <w:szCs w:val="24"/>
+          <w:lang w:val="en-US"/>
+        </w:rPr>
+        <w:t xml:space="preserve"> </w:t>
+      </w:r>
+      <w:proofErr w:type="spellStart"/>
+      <w:r>
+        <w:rPr>
+          <w:sz w:val="24"/>
+          <w:szCs w:val="24"/>
           <w:lang w:val="en-US"/>
         </w:rPr>
         <w:t>mata</w:t>
@@ -2188,13 +2361,17 @@
       <w:proofErr w:type="spellEnd"/>
       <w:r>
         <w:rPr>
-          <w:lang w:val="en-US"/>
-        </w:rPr>
-        <w:t xml:space="preserve"> </w:t>
-      </w:r>
-      <w:proofErr w:type="spellStart"/>
-      <w:r>
-        <w:rPr>
+          <w:sz w:val="24"/>
+          <w:szCs w:val="24"/>
+          <w:lang w:val="en-US"/>
+        </w:rPr>
+        <w:t xml:space="preserve"> </w:t>
+      </w:r>
+      <w:proofErr w:type="spellStart"/>
+      <w:r>
+        <w:rPr>
+          <w:sz w:val="24"/>
+          <w:szCs w:val="24"/>
           <w:lang w:val="en-US"/>
         </w:rPr>
         <w:t>kuliah</w:t>
@@ -2202,6 +2379,8 @@
       <w:proofErr w:type="spellEnd"/>
       <w:r>
         <w:rPr>
+          <w:sz w:val="24"/>
+          <w:szCs w:val="24"/>
           <w:lang w:val="en-US"/>
         </w:rPr>
         <w:t xml:space="preserve">, </w:t>
@@ -2210,12 +2389,16 @@
         <w:rPr>
           <w:i/>
           <w:iCs/>
+          <w:sz w:val="24"/>
+          <w:szCs w:val="24"/>
           <w:lang w:val="en-US"/>
         </w:rPr>
         <w:t xml:space="preserve">search bar </w:t>
       </w:r>
       <w:r>
         <w:rPr>
+          <w:sz w:val="24"/>
+          <w:szCs w:val="24"/>
           <w:lang w:val="en-US"/>
         </w:rPr>
         <w:t xml:space="preserve">yang </w:t>
@@ -2223,6 +2406,8 @@
       <w:proofErr w:type="spellStart"/>
       <w:r>
         <w:rPr>
+          <w:sz w:val="24"/>
+          <w:szCs w:val="24"/>
           <w:lang w:val="en-US"/>
         </w:rPr>
         <w:t>berada</w:t>
@@ -2230,6 +2415,8 @@
       <w:proofErr w:type="spellEnd"/>
       <w:r>
         <w:rPr>
+          <w:sz w:val="24"/>
+          <w:szCs w:val="24"/>
           <w:lang w:val="en-US"/>
         </w:rPr>
         <w:t xml:space="preserve"> pada </w:t>
@@ -2239,6 +2426,8 @@
         <w:rPr>
           <w:i/>
           <w:iCs/>
+          <w:sz w:val="24"/>
+          <w:szCs w:val="24"/>
           <w:lang w:val="en-US"/>
         </w:rPr>
         <w:t>topbar</w:t>
@@ -2248,13 +2437,17 @@
         <w:rPr>
           <w:i/>
           <w:iCs/>
-          <w:lang w:val="en-US"/>
-        </w:rPr>
-        <w:t xml:space="preserve"> </w:t>
-      </w:r>
-      <w:proofErr w:type="spellStart"/>
-      <w:r>
-        <w:rPr>
+          <w:sz w:val="24"/>
+          <w:szCs w:val="24"/>
+          <w:lang w:val="en-US"/>
+        </w:rPr>
+        <w:t xml:space="preserve"> </w:t>
+      </w:r>
+      <w:proofErr w:type="spellStart"/>
+      <w:r>
+        <w:rPr>
+          <w:sz w:val="24"/>
+          <w:szCs w:val="24"/>
           <w:lang w:val="en-US"/>
         </w:rPr>
         <w:t>dengan</w:t>
@@ -2262,6 +2455,8 @@
       <w:proofErr w:type="spellEnd"/>
       <w:r>
         <w:rPr>
+          <w:sz w:val="24"/>
+          <w:szCs w:val="24"/>
           <w:lang w:val="en-US"/>
         </w:rPr>
         <w:t xml:space="preserve"> meng-</w:t>
@@ -2270,6 +2465,8 @@
         <w:rPr>
           <w:i/>
           <w:iCs/>
+          <w:sz w:val="24"/>
+          <w:szCs w:val="24"/>
           <w:lang w:val="en-US"/>
         </w:rPr>
         <w:t>input</w:t>
@@ -2278,12 +2475,16 @@
         <w:rPr>
           <w:i/>
           <w:iCs/>
+          <w:sz w:val="24"/>
+          <w:szCs w:val="24"/>
           <w:lang w:val="en-US"/>
         </w:rPr>
         <w:softHyphen/>
       </w:r>
       <w:r>
         <w:rPr>
+          <w:sz w:val="24"/>
+          <w:szCs w:val="24"/>
           <w:lang w:val="en-US"/>
         </w:rPr>
         <w:t>-</w:t>
@@ -2291,6 +2492,8 @@
       <w:proofErr w:type="spellStart"/>
       <w:r>
         <w:rPr>
+          <w:sz w:val="24"/>
+          <w:szCs w:val="24"/>
           <w:lang w:val="en-US"/>
         </w:rPr>
         <w:t>kan</w:t>
@@ -2298,6 +2501,8 @@
       <w:proofErr w:type="spellEnd"/>
       <w:r>
         <w:rPr>
+          <w:sz w:val="24"/>
+          <w:szCs w:val="24"/>
           <w:lang w:val="en-US"/>
         </w:rPr>
         <w:t xml:space="preserve"> </w:t>
@@ -2306,12 +2511,16 @@
         <w:rPr>
           <w:i/>
           <w:iCs/>
+          <w:sz w:val="24"/>
+          <w:szCs w:val="24"/>
           <w:lang w:val="en-US"/>
         </w:rPr>
         <w:t xml:space="preserve">keyword </w:t>
       </w:r>
       <w:r>
         <w:rPr>
+          <w:sz w:val="24"/>
+          <w:szCs w:val="24"/>
           <w:lang w:val="en-US"/>
         </w:rPr>
         <w:t xml:space="preserve">yang </w:t>
@@ -2319,6 +2528,8 @@
       <w:proofErr w:type="spellStart"/>
       <w:r>
         <w:rPr>
+          <w:sz w:val="24"/>
+          <w:szCs w:val="24"/>
           <w:lang w:val="en-US"/>
         </w:rPr>
         <w:t>dicari</w:t>
@@ -2326,12 +2537,16 @@
       <w:proofErr w:type="spellEnd"/>
       <w:r>
         <w:rPr>
+          <w:sz w:val="24"/>
+          <w:szCs w:val="24"/>
           <w:lang w:val="en-US"/>
         </w:rPr>
         <w:t xml:space="preserve">, </w:t>
       </w:r>
       <w:r>
         <w:rPr>
+          <w:sz w:val="24"/>
+          <w:szCs w:val="24"/>
           <w:lang w:val="en-US"/>
         </w:rPr>
         <w:t xml:space="preserve">dan </w:t>
@@ -2340,19 +2555,25 @@
         <w:rPr>
           <w:i/>
           <w:iCs/>
+          <w:sz w:val="24"/>
+          <w:szCs w:val="24"/>
           <w:lang w:val="en-US"/>
         </w:rPr>
         <w:t>pagination</w:t>
       </w:r>
       <w:r>
         <w:rPr>
-          <w:lang w:val="en-US"/>
-        </w:rPr>
-        <w:t xml:space="preserve"> </w:t>
-      </w:r>
-      <w:proofErr w:type="spellStart"/>
-      <w:r>
-        <w:rPr>
+          <w:sz w:val="24"/>
+          <w:szCs w:val="24"/>
+          <w:lang w:val="en-US"/>
+        </w:rPr>
+        <w:t xml:space="preserve"> </w:t>
+      </w:r>
+      <w:proofErr w:type="spellStart"/>
+      <w:r>
+        <w:rPr>
+          <w:sz w:val="24"/>
+          <w:szCs w:val="24"/>
           <w:lang w:val="en-US"/>
         </w:rPr>
         <w:t>dengan</w:t>
@@ -2360,6 +2581,8 @@
       <w:proofErr w:type="spellEnd"/>
       <w:r>
         <w:rPr>
+          <w:sz w:val="24"/>
+          <w:szCs w:val="24"/>
           <w:lang w:val="en-US"/>
         </w:rPr>
         <w:t xml:space="preserve"> </w:t>
@@ -2368,6 +2591,8 @@
         <w:rPr>
           <w:i/>
           <w:iCs/>
+          <w:sz w:val="24"/>
+          <w:szCs w:val="24"/>
           <w:lang w:val="en-US"/>
         </w:rPr>
         <w:t xml:space="preserve">limit </w:t>
@@ -2375,6 +2600,8 @@
       <w:proofErr w:type="spellStart"/>
       <w:r>
         <w:rPr>
+          <w:sz w:val="24"/>
+          <w:szCs w:val="24"/>
           <w:lang w:val="en-US"/>
         </w:rPr>
         <w:t>sepuluh</w:t>
@@ -2382,6 +2609,8 @@
       <w:proofErr w:type="spellEnd"/>
       <w:r>
         <w:rPr>
+          <w:sz w:val="24"/>
+          <w:szCs w:val="24"/>
           <w:lang w:val="en-US"/>
         </w:rPr>
         <w:t xml:space="preserve"> data per </w:t>
@@ -2389,6 +2618,8 @@
       <w:proofErr w:type="spellStart"/>
       <w:r>
         <w:rPr>
+          <w:sz w:val="24"/>
+          <w:szCs w:val="24"/>
           <w:lang w:val="en-US"/>
         </w:rPr>
         <w:t>halaman</w:t>
@@ -2396,6 +2627,8 @@
       <w:proofErr w:type="spellEnd"/>
       <w:r>
         <w:rPr>
+          <w:sz w:val="24"/>
+          <w:szCs w:val="24"/>
           <w:lang w:val="en-US"/>
         </w:rPr>
         <w:t>.</w:t>
@@ -2411,6 +2644,8 @@
         <w:spacing w:before="240" w:after="240"/>
         <w:ind w:left="1418"/>
         <w:rPr>
+          <w:sz w:val="24"/>
+          <w:szCs w:val="24"/>
           <w:lang w:val="en-US"/>
         </w:rPr>
       </w:pPr>
@@ -2418,12 +2653,16 @@
         <w:rPr>
           <w:i/>
           <w:iCs/>
+          <w:sz w:val="24"/>
+          <w:szCs w:val="24"/>
           <w:lang w:val="id-ID"/>
         </w:rPr>
         <w:t xml:space="preserve">Generate </w:t>
       </w:r>
       <w:r>
         <w:rPr>
+          <w:sz w:val="24"/>
+          <w:szCs w:val="24"/>
           <w:lang w:val="id-ID"/>
         </w:rPr>
         <w:t>Laporan</w:t>
@@ -2435,6 +2674,8 @@
         <w:ind w:left="1418" w:right="736" w:firstLine="0"/>
         <w:rPr>
           <w:noProof/>
+          <w:sz w:val="24"/>
+          <w:szCs w:val="24"/>
           <w:lang w:val="en-US"/>
         </w:rPr>
       </w:pPr>
@@ -2443,6 +2684,8 @@
           <w:i/>
           <w:iCs/>
           <w:noProof/>
+          <w:sz w:val="24"/>
+          <w:szCs w:val="24"/>
           <w:lang w:val="en-US"/>
         </w:rPr>
         <w:t xml:space="preserve">Generate </w:t>
@@ -2450,6 +2693,8 @@
       <w:r>
         <w:rPr>
           <w:noProof/>
+          <w:sz w:val="24"/>
+          <w:szCs w:val="24"/>
           <w:lang w:val="en-US"/>
         </w:rPr>
         <w:t xml:space="preserve">laporan terdapat pada </w:t>
@@ -2459,6 +2704,8 @@
           <w:i/>
           <w:iCs/>
           <w:noProof/>
+          <w:sz w:val="24"/>
+          <w:szCs w:val="24"/>
           <w:lang w:val="en-US"/>
         </w:rPr>
         <w:t xml:space="preserve">button </w:t>
@@ -2466,6 +2713,8 @@
       <w:r>
         <w:rPr>
           <w:noProof/>
+          <w:sz w:val="24"/>
+          <w:szCs w:val="24"/>
           <w:lang w:val="en-US"/>
         </w:rPr>
         <w:t xml:space="preserve">yang memiliki </w:t>
@@ -2475,6 +2724,8 @@
           <w:i/>
           <w:iCs/>
           <w:noProof/>
+          <w:sz w:val="24"/>
+          <w:szCs w:val="24"/>
           <w:lang w:val="en-US"/>
         </w:rPr>
         <w:t xml:space="preserve">icon print </w:t>
@@ -2482,6 +2733,8 @@
       <w:r>
         <w:rPr>
           <w:noProof/>
+          <w:sz w:val="24"/>
+          <w:szCs w:val="24"/>
           <w:lang w:val="en-US"/>
         </w:rPr>
         <w:t xml:space="preserve">untuk setiap data yang tersedia. Proses </w:t>
@@ -2491,6 +2744,8 @@
           <w:i/>
           <w:iCs/>
           <w:noProof/>
+          <w:sz w:val="24"/>
+          <w:szCs w:val="24"/>
           <w:lang w:val="en-US"/>
         </w:rPr>
         <w:t xml:space="preserve">generate </w:t>
@@ -2498,6 +2753,8 @@
       <w:r>
         <w:rPr>
           <w:noProof/>
+          <w:sz w:val="24"/>
+          <w:szCs w:val="24"/>
           <w:lang w:val="en-US"/>
         </w:rPr>
         <w:t xml:space="preserve">laporan akan ditandai dengan </w:t>
@@ -2507,6 +2764,8 @@
           <w:i/>
           <w:iCs/>
           <w:noProof/>
+          <w:sz w:val="24"/>
+          <w:szCs w:val="24"/>
           <w:lang w:val="en-US"/>
         </w:rPr>
         <w:t xml:space="preserve">loader </w:t>
@@ -2514,6 +2773,8 @@
       <w:r>
         <w:rPr>
           <w:noProof/>
+          <w:sz w:val="24"/>
+          <w:szCs w:val="24"/>
           <w:lang w:val="en-US"/>
         </w:rPr>
         <w:t>berikut:</w:t>
@@ -2525,12 +2786,16 @@
         <w:spacing w:before="240"/>
         <w:ind w:left="1418" w:right="736" w:firstLine="0"/>
         <w:rPr>
+          <w:sz w:val="24"/>
+          <w:szCs w:val="24"/>
           <w:lang w:val="en-US"/>
         </w:rPr>
       </w:pPr>
       <w:r>
         <w:rPr>
           <w:noProof/>
+          <w:sz w:val="24"/>
+          <w:szCs w:val="24"/>
           <w:lang w:val="en-US"/>
         </w:rPr>
         <w:drawing>
@@ -2582,11 +2847,15 @@
         <w:spacing w:before="240" w:after="240"/>
         <w:ind w:left="1418" w:right="736" w:firstLine="0"/>
         <w:rPr>
-          <w:lang w:val="en-US"/>
-        </w:rPr>
-      </w:pPr>
-      <w:r>
-        <w:rPr>
+          <w:sz w:val="24"/>
+          <w:szCs w:val="24"/>
+          <w:lang w:val="en-US"/>
+        </w:rPr>
+      </w:pPr>
+      <w:r>
+        <w:rPr>
+          <w:sz w:val="24"/>
+          <w:szCs w:val="24"/>
           <w:lang w:val="en-US"/>
         </w:rPr>
         <w:t xml:space="preserve">Ketika </w:t>
@@ -2595,6 +2864,8 @@
         <w:rPr>
           <w:i/>
           <w:iCs/>
+          <w:sz w:val="24"/>
+          <w:szCs w:val="24"/>
           <w:lang w:val="en-US"/>
         </w:rPr>
         <w:t xml:space="preserve">loader </w:t>
@@ -2602,6 +2873,8 @@
       <w:proofErr w:type="spellStart"/>
       <w:r>
         <w:rPr>
+          <w:sz w:val="24"/>
+          <w:szCs w:val="24"/>
           <w:lang w:val="en-US"/>
         </w:rPr>
         <w:t>telah</w:t>
@@ -2609,13 +2882,17 @@
       <w:proofErr w:type="spellEnd"/>
       <w:r>
         <w:rPr>
-          <w:lang w:val="en-US"/>
-        </w:rPr>
-        <w:t xml:space="preserve"> </w:t>
-      </w:r>
-      <w:proofErr w:type="spellStart"/>
-      <w:r>
-        <w:rPr>
+          <w:sz w:val="24"/>
+          <w:szCs w:val="24"/>
+          <w:lang w:val="en-US"/>
+        </w:rPr>
+        <w:t xml:space="preserve"> </w:t>
+      </w:r>
+      <w:proofErr w:type="spellStart"/>
+      <w:r>
+        <w:rPr>
+          <w:sz w:val="24"/>
+          <w:szCs w:val="24"/>
           <w:lang w:val="en-US"/>
         </w:rPr>
         <w:t>selesai</w:t>
@@ -2623,6 +2900,8 @@
       <w:proofErr w:type="spellEnd"/>
       <w:r>
         <w:rPr>
+          <w:sz w:val="24"/>
+          <w:szCs w:val="24"/>
           <w:lang w:val="en-US"/>
         </w:rPr>
         <w:t xml:space="preserve">, </w:t>
@@ -2630,6 +2909,8 @@
       <w:proofErr w:type="spellStart"/>
       <w:r>
         <w:rPr>
+          <w:sz w:val="24"/>
+          <w:szCs w:val="24"/>
           <w:lang w:val="en-US"/>
         </w:rPr>
         <w:t>sistem</w:t>
@@ -2637,13 +2918,17 @@
       <w:proofErr w:type="spellEnd"/>
       <w:r>
         <w:rPr>
-          <w:lang w:val="en-US"/>
-        </w:rPr>
-        <w:t xml:space="preserve"> </w:t>
-      </w:r>
-      <w:proofErr w:type="spellStart"/>
-      <w:r>
-        <w:rPr>
+          <w:sz w:val="24"/>
+          <w:szCs w:val="24"/>
+          <w:lang w:val="en-US"/>
+        </w:rPr>
+        <w:t xml:space="preserve"> </w:t>
+      </w:r>
+      <w:proofErr w:type="spellStart"/>
+      <w:r>
+        <w:rPr>
+          <w:sz w:val="24"/>
+          <w:szCs w:val="24"/>
           <w:lang w:val="en-US"/>
         </w:rPr>
         <w:t>akan</w:t>
@@ -2651,13 +2936,17 @@
       <w:proofErr w:type="spellEnd"/>
       <w:r>
         <w:rPr>
-          <w:lang w:val="en-US"/>
-        </w:rPr>
-        <w:t xml:space="preserve"> </w:t>
-      </w:r>
-      <w:proofErr w:type="spellStart"/>
-      <w:r>
-        <w:rPr>
+          <w:sz w:val="24"/>
+          <w:szCs w:val="24"/>
+          <w:lang w:val="en-US"/>
+        </w:rPr>
+        <w:t xml:space="preserve"> </w:t>
+      </w:r>
+      <w:proofErr w:type="spellStart"/>
+      <w:r>
+        <w:rPr>
+          <w:sz w:val="24"/>
+          <w:szCs w:val="24"/>
           <w:lang w:val="en-US"/>
         </w:rPr>
         <w:t>mengarahkan</w:t>
@@ -2665,6 +2954,8 @@
       <w:proofErr w:type="spellEnd"/>
       <w:r>
         <w:rPr>
+          <w:sz w:val="24"/>
+          <w:szCs w:val="24"/>
           <w:lang w:val="en-US"/>
         </w:rPr>
         <w:t xml:space="preserve"> </w:t>
@@ -2673,6 +2964,8 @@
         <w:rPr>
           <w:i/>
           <w:iCs/>
+          <w:sz w:val="24"/>
+          <w:szCs w:val="24"/>
           <w:lang w:val="en-US"/>
         </w:rPr>
         <w:t xml:space="preserve">user </w:t>
@@ -2680,6 +2973,8 @@
       <w:proofErr w:type="spellStart"/>
       <w:r>
         <w:rPr>
+          <w:sz w:val="24"/>
+          <w:szCs w:val="24"/>
           <w:lang w:val="en-US"/>
         </w:rPr>
         <w:t>untuk</w:t>
@@ -2687,13 +2982,17 @@
       <w:proofErr w:type="spellEnd"/>
       <w:r>
         <w:rPr>
-          <w:lang w:val="en-US"/>
-        </w:rPr>
-        <w:t xml:space="preserve"> </w:t>
-      </w:r>
-      <w:proofErr w:type="spellStart"/>
-      <w:r>
-        <w:rPr>
+          <w:sz w:val="24"/>
+          <w:szCs w:val="24"/>
+          <w:lang w:val="en-US"/>
+        </w:rPr>
+        <w:t xml:space="preserve"> </w:t>
+      </w:r>
+      <w:proofErr w:type="spellStart"/>
+      <w:r>
+        <w:rPr>
+          <w:sz w:val="24"/>
+          <w:szCs w:val="24"/>
           <w:lang w:val="en-US"/>
         </w:rPr>
         <w:t>lansung</w:t>
@@ -2701,13 +3000,17 @@
       <w:proofErr w:type="spellEnd"/>
       <w:r>
         <w:rPr>
-          <w:lang w:val="en-US"/>
-        </w:rPr>
-        <w:t xml:space="preserve"> </w:t>
-      </w:r>
-      <w:proofErr w:type="spellStart"/>
-      <w:r>
-        <w:rPr>
+          <w:sz w:val="24"/>
+          <w:szCs w:val="24"/>
+          <w:lang w:val="en-US"/>
+        </w:rPr>
+        <w:t xml:space="preserve"> </w:t>
+      </w:r>
+      <w:proofErr w:type="spellStart"/>
+      <w:r>
+        <w:rPr>
+          <w:sz w:val="24"/>
+          <w:szCs w:val="24"/>
           <w:lang w:val="en-US"/>
         </w:rPr>
         <w:t>mengunduh</w:t>
@@ -2715,13 +3018,17 @@
       <w:proofErr w:type="spellEnd"/>
       <w:r>
         <w:rPr>
-          <w:lang w:val="en-US"/>
-        </w:rPr>
-        <w:t xml:space="preserve"> </w:t>
-      </w:r>
-      <w:proofErr w:type="spellStart"/>
-      <w:r>
-        <w:rPr>
+          <w:sz w:val="24"/>
+          <w:szCs w:val="24"/>
+          <w:lang w:val="en-US"/>
+        </w:rPr>
+        <w:t xml:space="preserve"> </w:t>
+      </w:r>
+      <w:proofErr w:type="spellStart"/>
+      <w:r>
+        <w:rPr>
+          <w:sz w:val="24"/>
+          <w:szCs w:val="24"/>
           <w:lang w:val="en-US"/>
         </w:rPr>
         <w:t>laporan</w:t>
@@ -2729,6 +3036,8 @@
       <w:proofErr w:type="spellEnd"/>
       <w:r>
         <w:rPr>
+          <w:sz w:val="24"/>
+          <w:szCs w:val="24"/>
           <w:lang w:val="en-US"/>
         </w:rPr>
         <w:t xml:space="preserve"> BKD </w:t>
@@ -2736,6 +3045,8 @@
       <w:proofErr w:type="spellStart"/>
       <w:r>
         <w:rPr>
+          <w:sz w:val="24"/>
+          <w:szCs w:val="24"/>
           <w:lang w:val="en-US"/>
         </w:rPr>
         <w:t>dengan</w:t>
@@ -2743,6 +3054,8 @@
       <w:proofErr w:type="spellEnd"/>
       <w:r>
         <w:rPr>
+          <w:sz w:val="24"/>
+          <w:szCs w:val="24"/>
           <w:lang w:val="en-US"/>
         </w:rPr>
         <w:t xml:space="preserve"> format </w:t>
@@ -2750,6 +3063,8 @@
       <w:proofErr w:type="spellStart"/>
       <w:r>
         <w:rPr>
+          <w:sz w:val="24"/>
+          <w:szCs w:val="24"/>
           <w:lang w:val="en-US"/>
         </w:rPr>
         <w:t>nama</w:t>
@@ -2757,6 +3072,8 @@
       <w:proofErr w:type="spellEnd"/>
       <w:r>
         <w:rPr>
+          <w:sz w:val="24"/>
+          <w:szCs w:val="24"/>
           <w:lang w:val="en-US"/>
         </w:rPr>
         <w:t>, “</w:t>
@@ -2764,6 +3081,8 @@
       <w:proofErr w:type="spellStart"/>
       <w:r>
         <w:rPr>
+          <w:sz w:val="24"/>
+          <w:szCs w:val="24"/>
           <w:lang w:val="en-US"/>
         </w:rPr>
         <w:t>LaporanBKD_</w:t>
@@ -2772,12 +3091,16 @@
         <w:rPr>
           <w:i/>
           <w:iCs/>
+          <w:sz w:val="24"/>
+          <w:szCs w:val="24"/>
           <w:lang w:val="en-US"/>
         </w:rPr>
         <w:t>periode</w:t>
       </w:r>
       <w:r>
         <w:rPr>
+          <w:sz w:val="24"/>
+          <w:szCs w:val="24"/>
           <w:lang w:val="en-US"/>
         </w:rPr>
         <w:t>_</w:t>
@@ -2786,6 +3109,8 @@
         <w:rPr>
           <w:i/>
           <w:iCs/>
+          <w:sz w:val="24"/>
+          <w:szCs w:val="24"/>
           <w:lang w:val="en-US"/>
         </w:rPr>
         <w:t>matakuliah</w:t>
@@ -2795,6 +3120,8 @@
         <w:rPr>
           <w:i/>
           <w:iCs/>
+          <w:sz w:val="24"/>
+          <w:szCs w:val="24"/>
           <w:lang w:val="en-US"/>
         </w:rPr>
         <w:t>(user)_</w:t>
@@ -2804,6 +3131,8 @@
         <w:rPr>
           <w:i/>
           <w:iCs/>
+          <w:sz w:val="24"/>
+          <w:szCs w:val="24"/>
           <w:lang w:val="en-US"/>
         </w:rPr>
         <w:t>nama</w:t>
@@ -2813,12 +3142,16 @@
         <w:rPr>
           <w:i/>
           <w:iCs/>
+          <w:sz w:val="24"/>
+          <w:szCs w:val="24"/>
           <w:lang w:val="en-US"/>
         </w:rPr>
         <w:t>(user)</w:t>
       </w:r>
       <w:r>
         <w:rPr>
+          <w:sz w:val="24"/>
+          <w:szCs w:val="24"/>
           <w:lang w:val="en-US"/>
         </w:rPr>
         <w:t xml:space="preserve">.pdf” </w:t>
@@ -2826,6 +3159,8 @@
       <w:proofErr w:type="spellStart"/>
       <w:r>
         <w:rPr>
+          <w:sz w:val="24"/>
+          <w:szCs w:val="24"/>
           <w:lang w:val="en-US"/>
         </w:rPr>
         <w:t>seperti</w:t>
@@ -2833,6 +3168,8 @@
       <w:proofErr w:type="spellEnd"/>
       <w:r>
         <w:rPr>
+          <w:sz w:val="24"/>
+          <w:szCs w:val="24"/>
           <w:lang w:val="en-US"/>
         </w:rPr>
         <w:t xml:space="preserve"> pada </w:t>
@@ -2840,6 +3177,8 @@
       <w:proofErr w:type="spellStart"/>
       <w:r>
         <w:rPr>
+          <w:sz w:val="24"/>
+          <w:szCs w:val="24"/>
           <w:lang w:val="en-US"/>
         </w:rPr>
         <w:t>gambar</w:t>
@@ -2847,6 +3186,8 @@
       <w:proofErr w:type="spellEnd"/>
       <w:r>
         <w:rPr>
+          <w:sz w:val="24"/>
+          <w:szCs w:val="24"/>
           <w:lang w:val="en-US"/>
         </w:rPr>
         <w:t xml:space="preserve"> di </w:t>
@@ -2854,6 +3195,8 @@
       <w:proofErr w:type="spellStart"/>
       <w:r>
         <w:rPr>
+          <w:sz w:val="24"/>
+          <w:szCs w:val="24"/>
           <w:lang w:val="en-US"/>
         </w:rPr>
         <w:t>bawah</w:t>
@@ -2861,13 +3204,17 @@
       <w:proofErr w:type="spellEnd"/>
       <w:r>
         <w:rPr>
-          <w:lang w:val="en-US"/>
-        </w:rPr>
-        <w:t xml:space="preserve"> </w:t>
-      </w:r>
-      <w:proofErr w:type="spellStart"/>
-      <w:r>
-        <w:rPr>
+          <w:sz w:val="24"/>
+          <w:szCs w:val="24"/>
+          <w:lang w:val="en-US"/>
+        </w:rPr>
+        <w:t xml:space="preserve"> </w:t>
+      </w:r>
+      <w:proofErr w:type="spellStart"/>
+      <w:r>
+        <w:rPr>
+          <w:sz w:val="24"/>
+          <w:szCs w:val="24"/>
           <w:lang w:val="en-US"/>
         </w:rPr>
         <w:t>ini</w:t>
@@ -2875,13 +3222,17 @@
       <w:proofErr w:type="spellEnd"/>
       <w:r>
         <w:rPr>
-          <w:lang w:val="en-US"/>
-        </w:rPr>
-        <w:t xml:space="preserve"> </w:t>
-      </w:r>
-      <w:proofErr w:type="spellStart"/>
-      <w:r>
-        <w:rPr>
+          <w:sz w:val="24"/>
+          <w:szCs w:val="24"/>
+          <w:lang w:val="en-US"/>
+        </w:rPr>
+        <w:t xml:space="preserve"> </w:t>
+      </w:r>
+      <w:proofErr w:type="spellStart"/>
+      <w:r>
+        <w:rPr>
+          <w:sz w:val="24"/>
+          <w:szCs w:val="24"/>
           <w:lang w:val="en-US"/>
         </w:rPr>
         <w:t>sebagai</w:t>
@@ -2889,13 +3240,17 @@
       <w:proofErr w:type="spellEnd"/>
       <w:r>
         <w:rPr>
-          <w:lang w:val="en-US"/>
-        </w:rPr>
-        <w:t xml:space="preserve"> </w:t>
-      </w:r>
-      <w:proofErr w:type="spellStart"/>
-      <w:r>
-        <w:rPr>
+          <w:sz w:val="24"/>
+          <w:szCs w:val="24"/>
+          <w:lang w:val="en-US"/>
+        </w:rPr>
+        <w:t xml:space="preserve"> </w:t>
+      </w:r>
+      <w:proofErr w:type="spellStart"/>
+      <w:r>
+        <w:rPr>
+          <w:sz w:val="24"/>
+          <w:szCs w:val="24"/>
           <w:lang w:val="en-US"/>
         </w:rPr>
         <w:t>sampel</w:t>
@@ -2903,6 +3258,8 @@
       <w:proofErr w:type="spellEnd"/>
       <w:r>
         <w:rPr>
+          <w:sz w:val="24"/>
+          <w:szCs w:val="24"/>
           <w:lang w:val="en-US"/>
         </w:rPr>
         <w:t>:</w:t>
@@ -2914,12 +3271,16 @@
         <w:spacing w:before="240" w:after="240"/>
         <w:ind w:left="1418" w:right="736" w:firstLine="0"/>
         <w:rPr>
+          <w:sz w:val="24"/>
+          <w:szCs w:val="24"/>
           <w:lang w:val="en-US"/>
         </w:rPr>
       </w:pPr>
       <w:r>
         <w:rPr>
           <w:noProof/>
+          <w:sz w:val="24"/>
+          <w:szCs w:val="24"/>
           <w:lang w:val="en-US"/>
         </w:rPr>
         <w:drawing>
@@ -2975,6 +3336,8 @@
         <w:spacing w:before="240" w:after="240"/>
         <w:ind w:left="1418"/>
         <w:rPr>
+          <w:sz w:val="24"/>
+          <w:szCs w:val="24"/>
           <w:lang w:val="en-US"/>
         </w:rPr>
       </w:pPr>
@@ -2982,43 +3345,25 @@
         <w:rPr>
           <w:i/>
           <w:iCs/>
-          <w:lang w:val="en-US"/>
-        </w:rPr>
-        <w:t>A</w:t>
-      </w:r>
-      <w:r>
-        <w:rPr>
-          <w:i/>
-          <w:iCs/>
-          <w:lang w:val="en-US"/>
-        </w:rPr>
-        <w:t xml:space="preserve">utomatic </w:t>
-      </w:r>
-      <w:r>
-        <w:rPr>
-          <w:i/>
-          <w:iCs/>
-          <w:lang w:val="en-US"/>
-        </w:rPr>
-        <w:t>S</w:t>
-      </w:r>
-      <w:r>
-        <w:rPr>
-          <w:i/>
-          <w:iCs/>
-          <w:lang w:val="en-US"/>
-        </w:rPr>
-        <w:t>ynchronization</w:t>
-      </w:r>
-      <w:r>
-        <w:rPr>
-          <w:lang w:val="en-US"/>
-        </w:rPr>
-        <w:t xml:space="preserve"> </w:t>
-      </w:r>
-      <w:proofErr w:type="spellStart"/>
-      <w:r>
-        <w:rPr>
+          <w:sz w:val="24"/>
+          <w:szCs w:val="24"/>
+          <w:lang w:val="en-US"/>
+        </w:rPr>
+        <w:t>Automatic Synchronization</w:t>
+      </w:r>
+      <w:r>
+        <w:rPr>
+          <w:sz w:val="24"/>
+          <w:szCs w:val="24"/>
+          <w:lang w:val="en-US"/>
+        </w:rPr>
+        <w:t xml:space="preserve"> </w:t>
+      </w:r>
+      <w:proofErr w:type="spellStart"/>
+      <w:r>
+        <w:rPr>
+          <w:sz w:val="24"/>
+          <w:szCs w:val="24"/>
           <w:lang w:val="en-US"/>
         </w:rPr>
         <w:t>Harian</w:t>
@@ -3031,12 +3376,16 @@
         <w:spacing w:before="240" w:after="240"/>
         <w:ind w:left="1418" w:right="736" w:firstLine="0"/>
         <w:rPr>
-          <w:lang w:val="en-US"/>
-        </w:rPr>
-      </w:pPr>
-      <w:proofErr w:type="spellStart"/>
-      <w:r>
-        <w:rPr>
+          <w:sz w:val="24"/>
+          <w:szCs w:val="24"/>
+          <w:lang w:val="en-US"/>
+        </w:rPr>
+      </w:pPr>
+      <w:proofErr w:type="spellStart"/>
+      <w:r>
+        <w:rPr>
+          <w:sz w:val="24"/>
+          <w:szCs w:val="24"/>
           <w:lang w:val="en-US"/>
         </w:rPr>
         <w:t>Sebagaimana</w:t>
@@ -3044,6 +3393,8 @@
       <w:proofErr w:type="spellEnd"/>
       <w:r>
         <w:rPr>
+          <w:sz w:val="24"/>
+          <w:szCs w:val="24"/>
           <w:lang w:val="en-US"/>
         </w:rPr>
         <w:t xml:space="preserve"> yang </w:t>
@@ -3051,6 +3402,8 @@
       <w:proofErr w:type="spellStart"/>
       <w:r>
         <w:rPr>
+          <w:sz w:val="24"/>
+          <w:szCs w:val="24"/>
           <w:lang w:val="en-US"/>
         </w:rPr>
         <w:t>terlihat</w:t>
@@ -3058,6 +3411,8 @@
       <w:proofErr w:type="spellEnd"/>
       <w:r>
         <w:rPr>
+          <w:sz w:val="24"/>
+          <w:szCs w:val="24"/>
           <w:lang w:val="en-US"/>
         </w:rPr>
         <w:t xml:space="preserve"> pada </w:t>
@@ -3065,6 +3420,8 @@
       <w:proofErr w:type="spellStart"/>
       <w:r>
         <w:rPr>
+          <w:sz w:val="24"/>
+          <w:szCs w:val="24"/>
           <w:lang w:val="en-US"/>
         </w:rPr>
         <w:t>gambar-gambar</w:t>
@@ -3072,13 +3429,17 @@
       <w:proofErr w:type="spellEnd"/>
       <w:r>
         <w:rPr>
-          <w:lang w:val="en-US"/>
-        </w:rPr>
-        <w:t xml:space="preserve"> </w:t>
-      </w:r>
-      <w:proofErr w:type="spellStart"/>
-      <w:r>
-        <w:rPr>
+          <w:sz w:val="24"/>
+          <w:szCs w:val="24"/>
+          <w:lang w:val="en-US"/>
+        </w:rPr>
+        <w:t xml:space="preserve"> </w:t>
+      </w:r>
+      <w:proofErr w:type="spellStart"/>
+      <w:r>
+        <w:rPr>
+          <w:sz w:val="24"/>
+          <w:szCs w:val="24"/>
           <w:lang w:val="en-US"/>
         </w:rPr>
         <w:t>sebelumnya</w:t>
@@ -3086,6 +3447,8 @@
       <w:proofErr w:type="spellEnd"/>
       <w:r>
         <w:rPr>
+          <w:sz w:val="24"/>
+          <w:szCs w:val="24"/>
           <w:lang w:val="en-US"/>
         </w:rPr>
         <w:t xml:space="preserve">, </w:t>
@@ -3093,6 +3456,8 @@
       <w:proofErr w:type="spellStart"/>
       <w:r>
         <w:rPr>
+          <w:sz w:val="24"/>
+          <w:szCs w:val="24"/>
           <w:lang w:val="en-US"/>
         </w:rPr>
         <w:t>terdapat</w:t>
@@ -3100,13 +3465,17 @@
       <w:proofErr w:type="spellEnd"/>
       <w:r>
         <w:rPr>
-          <w:lang w:val="en-US"/>
-        </w:rPr>
-        <w:t xml:space="preserve"> </w:t>
-      </w:r>
-      <w:proofErr w:type="spellStart"/>
-      <w:r>
-        <w:rPr>
+          <w:sz w:val="24"/>
+          <w:szCs w:val="24"/>
+          <w:lang w:val="en-US"/>
+        </w:rPr>
+        <w:t xml:space="preserve"> </w:t>
+      </w:r>
+      <w:proofErr w:type="spellStart"/>
+      <w:r>
+        <w:rPr>
+          <w:sz w:val="24"/>
+          <w:szCs w:val="24"/>
           <w:lang w:val="en-US"/>
         </w:rPr>
         <w:t>pesan</w:t>
@@ -3114,6 +3483,8 @@
       <w:proofErr w:type="spellEnd"/>
       <w:r>
         <w:rPr>
+          <w:sz w:val="24"/>
+          <w:szCs w:val="24"/>
           <w:lang w:val="en-US"/>
         </w:rPr>
         <w:t xml:space="preserve"> yang </w:t>
@@ -3121,6 +3492,8 @@
       <w:proofErr w:type="spellStart"/>
       <w:r>
         <w:rPr>
+          <w:sz w:val="24"/>
+          <w:szCs w:val="24"/>
           <w:lang w:val="en-US"/>
         </w:rPr>
         <w:t>berada</w:t>
@@ -3128,6 +3501,8 @@
       <w:proofErr w:type="spellEnd"/>
       <w:r>
         <w:rPr>
+          <w:sz w:val="24"/>
+          <w:szCs w:val="24"/>
           <w:lang w:val="en-US"/>
         </w:rPr>
         <w:t xml:space="preserve"> pada </w:t>
@@ -3135,6 +3510,8 @@
       <w:proofErr w:type="spellStart"/>
       <w:r>
         <w:rPr>
+          <w:sz w:val="24"/>
+          <w:szCs w:val="24"/>
           <w:lang w:val="en-US"/>
         </w:rPr>
         <w:t>bagian</w:t>
@@ -3142,13 +3519,17 @@
       <w:proofErr w:type="spellEnd"/>
       <w:r>
         <w:rPr>
-          <w:lang w:val="en-US"/>
-        </w:rPr>
-        <w:t xml:space="preserve"> </w:t>
-      </w:r>
-      <w:proofErr w:type="spellStart"/>
-      <w:r>
-        <w:rPr>
+          <w:sz w:val="24"/>
+          <w:szCs w:val="24"/>
+          <w:lang w:val="en-US"/>
+        </w:rPr>
+        <w:t xml:space="preserve"> </w:t>
+      </w:r>
+      <w:proofErr w:type="spellStart"/>
+      <w:r>
+        <w:rPr>
+          <w:sz w:val="24"/>
+          <w:szCs w:val="24"/>
           <w:lang w:val="en-US"/>
         </w:rPr>
         <w:t>bawah</w:t>
@@ -3156,6 +3537,8 @@
       <w:proofErr w:type="spellEnd"/>
       <w:r>
         <w:rPr>
+          <w:sz w:val="24"/>
+          <w:szCs w:val="24"/>
           <w:lang w:val="en-US"/>
         </w:rPr>
         <w:t xml:space="preserve"> </w:t>
@@ -3164,12 +3547,16 @@
         <w:rPr>
           <w:i/>
           <w:iCs/>
+          <w:sz w:val="24"/>
+          <w:szCs w:val="24"/>
           <w:lang w:val="en-US"/>
         </w:rPr>
         <w:t>sidebar</w:t>
       </w:r>
       <w:r>
         <w:rPr>
+          <w:sz w:val="24"/>
+          <w:szCs w:val="24"/>
           <w:lang w:val="en-US"/>
         </w:rPr>
         <w:t xml:space="preserve">. Hal </w:t>
@@ -3177,6 +3564,8 @@
       <w:proofErr w:type="spellStart"/>
       <w:r>
         <w:rPr>
+          <w:sz w:val="24"/>
+          <w:szCs w:val="24"/>
           <w:lang w:val="en-US"/>
         </w:rPr>
         <w:t>ini</w:t>
@@ -3184,13 +3573,17 @@
       <w:proofErr w:type="spellEnd"/>
       <w:r>
         <w:rPr>
-          <w:lang w:val="en-US"/>
-        </w:rPr>
-        <w:t xml:space="preserve"> </w:t>
-      </w:r>
-      <w:proofErr w:type="spellStart"/>
-      <w:r>
-        <w:rPr>
+          <w:sz w:val="24"/>
+          <w:szCs w:val="24"/>
+          <w:lang w:val="en-US"/>
+        </w:rPr>
+        <w:t xml:space="preserve"> </w:t>
+      </w:r>
+      <w:proofErr w:type="spellStart"/>
+      <w:r>
+        <w:rPr>
+          <w:sz w:val="24"/>
+          <w:szCs w:val="24"/>
           <w:lang w:val="en-US"/>
         </w:rPr>
         <w:t>bertujuan</w:t>
@@ -3198,13 +3591,17 @@
       <w:proofErr w:type="spellEnd"/>
       <w:r>
         <w:rPr>
-          <w:lang w:val="en-US"/>
-        </w:rPr>
-        <w:t xml:space="preserve"> </w:t>
-      </w:r>
-      <w:proofErr w:type="spellStart"/>
-      <w:r>
-        <w:rPr>
+          <w:sz w:val="24"/>
+          <w:szCs w:val="24"/>
+          <w:lang w:val="en-US"/>
+        </w:rPr>
+        <w:t xml:space="preserve"> </w:t>
+      </w:r>
+      <w:proofErr w:type="spellStart"/>
+      <w:r>
+        <w:rPr>
+          <w:sz w:val="24"/>
+          <w:szCs w:val="24"/>
           <w:lang w:val="en-US"/>
         </w:rPr>
         <w:t>untuk</w:t>
@@ -3212,13 +3609,17 @@
       <w:proofErr w:type="spellEnd"/>
       <w:r>
         <w:rPr>
-          <w:lang w:val="en-US"/>
-        </w:rPr>
-        <w:t xml:space="preserve"> </w:t>
-      </w:r>
-      <w:proofErr w:type="spellStart"/>
-      <w:r>
-        <w:rPr>
+          <w:sz w:val="24"/>
+          <w:szCs w:val="24"/>
+          <w:lang w:val="en-US"/>
+        </w:rPr>
+        <w:t xml:space="preserve"> </w:t>
+      </w:r>
+      <w:proofErr w:type="spellStart"/>
+      <w:r>
+        <w:rPr>
+          <w:sz w:val="24"/>
+          <w:szCs w:val="24"/>
           <w:lang w:val="en-US"/>
         </w:rPr>
         <w:t>menyamakan</w:t>
@@ -3226,6 +3627,8 @@
       <w:proofErr w:type="spellEnd"/>
       <w:r>
         <w:rPr>
+          <w:sz w:val="24"/>
+          <w:szCs w:val="24"/>
           <w:lang w:val="en-US"/>
         </w:rPr>
         <w:t xml:space="preserve"> data yang </w:t>
@@ -3233,6 +3636,8 @@
       <w:proofErr w:type="spellStart"/>
       <w:r>
         <w:rPr>
+          <w:sz w:val="24"/>
+          <w:szCs w:val="24"/>
           <w:lang w:val="en-US"/>
         </w:rPr>
         <w:t>telah</w:t>
@@ -3240,6 +3645,8 @@
       <w:proofErr w:type="spellEnd"/>
       <w:r>
         <w:rPr>
+          <w:sz w:val="24"/>
+          <w:szCs w:val="24"/>
           <w:lang w:val="en-US"/>
         </w:rPr>
         <w:t xml:space="preserve"> </w:t>
@@ -3248,12 +3655,16 @@
         <w:rPr>
           <w:i/>
           <w:iCs/>
+          <w:sz w:val="24"/>
+          <w:szCs w:val="24"/>
           <w:lang w:val="en-US"/>
         </w:rPr>
         <w:t xml:space="preserve">update </w:t>
       </w:r>
       <w:r>
         <w:rPr>
+          <w:sz w:val="24"/>
+          <w:szCs w:val="24"/>
           <w:lang w:val="en-US"/>
         </w:rPr>
         <w:t xml:space="preserve">oleh </w:t>
@@ -3262,12 +3673,16 @@
         <w:rPr>
           <w:i/>
           <w:iCs/>
+          <w:sz w:val="24"/>
+          <w:szCs w:val="24"/>
           <w:lang w:val="en-US"/>
         </w:rPr>
         <w:t xml:space="preserve">user </w:t>
       </w:r>
       <w:r>
         <w:rPr>
+          <w:sz w:val="24"/>
+          <w:szCs w:val="24"/>
           <w:lang w:val="en-US"/>
         </w:rPr>
         <w:t xml:space="preserve">pada </w:t>
@@ -3276,12 +3691,16 @@
         <w:rPr>
           <w:i/>
           <w:iCs/>
+          <w:sz w:val="24"/>
+          <w:szCs w:val="24"/>
           <w:lang w:val="en-US"/>
         </w:rPr>
         <w:t xml:space="preserve">platform </w:t>
       </w:r>
       <w:r>
         <w:rPr>
+          <w:sz w:val="24"/>
+          <w:szCs w:val="24"/>
           <w:lang w:val="en-US"/>
         </w:rPr>
         <w:t xml:space="preserve">SEVIMA </w:t>
@@ -3289,6 +3708,8 @@
       <w:proofErr w:type="spellStart"/>
       <w:r>
         <w:rPr>
+          <w:sz w:val="24"/>
+          <w:szCs w:val="24"/>
           <w:lang w:val="en-US"/>
         </w:rPr>
         <w:t>dengan</w:t>
@@ -3296,6 +3717,8 @@
       <w:proofErr w:type="spellEnd"/>
       <w:r>
         <w:rPr>
+          <w:sz w:val="24"/>
+          <w:szCs w:val="24"/>
           <w:lang w:val="en-US"/>
         </w:rPr>
         <w:t xml:space="preserve"> data yang </w:t>
@@ -3303,6 +3726,8 @@
       <w:proofErr w:type="spellStart"/>
       <w:r>
         <w:rPr>
+          <w:sz w:val="24"/>
+          <w:szCs w:val="24"/>
           <w:lang w:val="en-US"/>
         </w:rPr>
         <w:t>dimiliki</w:t>
@@ -3310,6 +3735,8 @@
       <w:proofErr w:type="spellEnd"/>
       <w:r>
         <w:rPr>
+          <w:sz w:val="24"/>
+          <w:szCs w:val="24"/>
           <w:lang w:val="en-US"/>
         </w:rPr>
         <w:t xml:space="preserve"> oleh server </w:t>
@@ -3317,6 +3744,8 @@
       <w:proofErr w:type="spellStart"/>
       <w:r>
         <w:rPr>
+          <w:sz w:val="24"/>
+          <w:szCs w:val="24"/>
           <w:lang w:val="en-US"/>
         </w:rPr>
         <w:t>aplikasi</w:t>
@@ -3324,6 +3753,8 @@
       <w:proofErr w:type="spellEnd"/>
       <w:r>
         <w:rPr>
+          <w:sz w:val="24"/>
+          <w:szCs w:val="24"/>
           <w:lang w:val="en-US"/>
         </w:rPr>
         <w:t xml:space="preserve"> PBMP.</w:t>
@@ -3339,6 +3770,8 @@
         <w:spacing w:before="240" w:after="240"/>
         <w:ind w:left="1418"/>
         <w:rPr>
+          <w:sz w:val="24"/>
+          <w:szCs w:val="24"/>
           <w:lang w:val="en-US"/>
         </w:rPr>
       </w:pPr>
@@ -3346,6 +3779,8 @@
         <w:rPr>
           <w:i/>
           <w:iCs/>
+          <w:sz w:val="24"/>
+          <w:szCs w:val="24"/>
           <w:lang w:val="en-US"/>
         </w:rPr>
         <w:t xml:space="preserve">Logout </w:t>
@@ -3353,6 +3788,8 @@
       <w:proofErr w:type="spellStart"/>
       <w:r>
         <w:rPr>
+          <w:sz w:val="24"/>
+          <w:szCs w:val="24"/>
           <w:lang w:val="en-US"/>
         </w:rPr>
         <w:t>Aplikasi</w:t>
@@ -3365,11 +3802,16 @@
         <w:spacing w:before="240" w:after="240"/>
         <w:ind w:left="1418" w:firstLine="0"/>
         <w:rPr>
-          <w:lang w:val="en-US"/>
-        </w:rPr>
-      </w:pPr>
-      <w:r>
-        <w:rPr>
+          <w:sz w:val="24"/>
+          <w:szCs w:val="24"/>
+          <w:lang w:val="en-US"/>
+        </w:rPr>
+      </w:pPr>
+      <w:r>
+        <w:rPr>
+          <w:noProof/>
+          <w:sz w:val="24"/>
+          <w:szCs w:val="24"/>
           <w:lang w:val="en-US"/>
         </w:rPr>
         <w:drawing>
@@ -3415,6 +3857,8 @@
         <w:spacing w:before="240" w:after="240"/>
         <w:ind w:left="1418" w:right="736" w:firstLine="0"/>
         <w:rPr>
+          <w:sz w:val="24"/>
+          <w:szCs w:val="24"/>
           <w:lang w:val="en-US"/>
         </w:rPr>
       </w:pPr>
@@ -3422,13 +3866,18 @@
         <w:rPr>
           <w:i/>
           <w:iCs/>
-          <w:lang w:val="en-US"/>
-        </w:rPr>
+          <w:sz w:val="24"/>
+          <w:szCs w:val="24"/>
+          <w:lang w:val="en-US"/>
+        </w:rPr>
+        <w:lastRenderedPageBreak/>
         <w:t xml:space="preserve">Logout </w:t>
       </w:r>
       <w:proofErr w:type="spellStart"/>
       <w:r>
         <w:rPr>
+          <w:sz w:val="24"/>
+          <w:szCs w:val="24"/>
           <w:lang w:val="en-US"/>
         </w:rPr>
         <w:t>aplikasi</w:t>
@@ -3436,13 +3885,17 @@
       <w:proofErr w:type="spellEnd"/>
       <w:r>
         <w:rPr>
-          <w:lang w:val="en-US"/>
-        </w:rPr>
-        <w:t xml:space="preserve"> </w:t>
-      </w:r>
-      <w:proofErr w:type="spellStart"/>
-      <w:r>
-        <w:rPr>
+          <w:sz w:val="24"/>
+          <w:szCs w:val="24"/>
+          <w:lang w:val="en-US"/>
+        </w:rPr>
+        <w:t xml:space="preserve"> </w:t>
+      </w:r>
+      <w:proofErr w:type="spellStart"/>
+      <w:r>
+        <w:rPr>
+          <w:sz w:val="24"/>
+          <w:szCs w:val="24"/>
           <w:lang w:val="en-US"/>
         </w:rPr>
         <w:t>terdapat</w:t>
@@ -3450,6 +3903,8 @@
       <w:proofErr w:type="spellEnd"/>
       <w:r>
         <w:rPr>
+          <w:sz w:val="24"/>
+          <w:szCs w:val="24"/>
           <w:lang w:val="en-US"/>
         </w:rPr>
         <w:t xml:space="preserve"> pada </w:t>
@@ -3458,12 +3913,16 @@
         <w:rPr>
           <w:i/>
           <w:iCs/>
+          <w:sz w:val="24"/>
+          <w:szCs w:val="24"/>
           <w:lang w:val="en-US"/>
         </w:rPr>
         <w:t>icon ellipsis</w:t>
       </w:r>
       <w:r>
         <w:rPr>
+          <w:sz w:val="24"/>
+          <w:szCs w:val="24"/>
           <w:lang w:val="en-US"/>
         </w:rPr>
         <w:t xml:space="preserve"> pada </w:t>
@@ -3473,6 +3932,8 @@
         <w:rPr>
           <w:i/>
           <w:iCs/>
+          <w:sz w:val="24"/>
+          <w:szCs w:val="24"/>
           <w:lang w:val="en-US"/>
         </w:rPr>
         <w:t>topbar</w:t>
@@ -3482,13 +3943,17 @@
         <w:rPr>
           <w:i/>
           <w:iCs/>
-          <w:lang w:val="en-US"/>
-        </w:rPr>
-        <w:t xml:space="preserve"> </w:t>
-      </w:r>
-      <w:proofErr w:type="spellStart"/>
-      <w:r>
-        <w:rPr>
+          <w:sz w:val="24"/>
+          <w:szCs w:val="24"/>
+          <w:lang w:val="en-US"/>
+        </w:rPr>
+        <w:t xml:space="preserve"> </w:t>
+      </w:r>
+      <w:proofErr w:type="spellStart"/>
+      <w:r>
+        <w:rPr>
+          <w:sz w:val="24"/>
+          <w:szCs w:val="24"/>
           <w:lang w:val="en-US"/>
         </w:rPr>
         <w:t>untuk</w:t>
@@ -3496,13 +3961,17 @@
       <w:proofErr w:type="spellEnd"/>
       <w:r>
         <w:rPr>
-          <w:lang w:val="en-US"/>
-        </w:rPr>
-        <w:t xml:space="preserve"> </w:t>
-      </w:r>
-      <w:proofErr w:type="spellStart"/>
-      <w:r>
-        <w:rPr>
+          <w:sz w:val="24"/>
+          <w:szCs w:val="24"/>
+          <w:lang w:val="en-US"/>
+        </w:rPr>
+        <w:t xml:space="preserve"> </w:t>
+      </w:r>
+      <w:proofErr w:type="spellStart"/>
+      <w:r>
+        <w:rPr>
+          <w:sz w:val="24"/>
+          <w:szCs w:val="24"/>
           <w:lang w:val="en-US"/>
         </w:rPr>
         <w:t>menghapus</w:t>
@@ -3510,6 +3979,8 @@
       <w:proofErr w:type="spellEnd"/>
       <w:r>
         <w:rPr>
+          <w:sz w:val="24"/>
+          <w:szCs w:val="24"/>
           <w:lang w:val="en-US"/>
         </w:rPr>
         <w:t xml:space="preserve"> data </w:t>
@@ -3518,12 +3989,16 @@
         <w:rPr>
           <w:i/>
           <w:iCs/>
+          <w:sz w:val="24"/>
+          <w:szCs w:val="24"/>
           <w:lang w:val="en-US"/>
         </w:rPr>
         <w:t xml:space="preserve">cookie user </w:t>
       </w:r>
       <w:r>
         <w:rPr>
+          <w:sz w:val="24"/>
+          <w:szCs w:val="24"/>
           <w:lang w:val="en-US"/>
         </w:rPr>
         <w:t xml:space="preserve">dan </w:t>
@@ -3531,6 +4006,8 @@
       <w:proofErr w:type="spellStart"/>
       <w:r>
         <w:rPr>
+          <w:sz w:val="24"/>
+          <w:szCs w:val="24"/>
           <w:lang w:val="en-US"/>
         </w:rPr>
         <w:t>mengarahkan</w:t>
@@ -3538,6 +4015,8 @@
       <w:proofErr w:type="spellEnd"/>
       <w:r>
         <w:rPr>
+          <w:sz w:val="24"/>
+          <w:szCs w:val="24"/>
           <w:lang w:val="en-US"/>
         </w:rPr>
         <w:t xml:space="preserve"> </w:t>
@@ -3546,6 +4025,8 @@
         <w:rPr>
           <w:i/>
           <w:iCs/>
+          <w:sz w:val="24"/>
+          <w:szCs w:val="24"/>
           <w:lang w:val="en-US"/>
         </w:rPr>
         <w:t xml:space="preserve">user </w:t>
@@ -3553,6 +4034,8 @@
       <w:proofErr w:type="spellStart"/>
       <w:r>
         <w:rPr>
+          <w:sz w:val="24"/>
+          <w:szCs w:val="24"/>
           <w:lang w:val="en-US"/>
         </w:rPr>
         <w:t>menuju</w:t>
@@ -3560,13 +4043,17 @@
       <w:proofErr w:type="spellEnd"/>
       <w:r>
         <w:rPr>
-          <w:lang w:val="en-US"/>
-        </w:rPr>
-        <w:t xml:space="preserve"> </w:t>
-      </w:r>
-      <w:proofErr w:type="spellStart"/>
-      <w:r>
-        <w:rPr>
+          <w:sz w:val="24"/>
+          <w:szCs w:val="24"/>
+          <w:lang w:val="en-US"/>
+        </w:rPr>
+        <w:t xml:space="preserve"> </w:t>
+      </w:r>
+      <w:proofErr w:type="spellStart"/>
+      <w:r>
+        <w:rPr>
+          <w:sz w:val="24"/>
+          <w:szCs w:val="24"/>
           <w:lang w:val="en-US"/>
         </w:rPr>
         <w:t>halaman</w:t>
@@ -3574,6 +4061,8 @@
       <w:proofErr w:type="spellEnd"/>
       <w:r>
         <w:rPr>
+          <w:sz w:val="24"/>
+          <w:szCs w:val="24"/>
           <w:lang w:val="en-US"/>
         </w:rPr>
         <w:t xml:space="preserve"> </w:t>
@@ -3582,12 +4071,16 @@
         <w:rPr>
           <w:i/>
           <w:iCs/>
+          <w:sz w:val="24"/>
+          <w:szCs w:val="24"/>
           <w:lang w:val="en-US"/>
         </w:rPr>
         <w:t>auth</w:t>
       </w:r>
       <w:r>
         <w:rPr>
+          <w:sz w:val="24"/>
+          <w:szCs w:val="24"/>
           <w:lang w:val="en-US"/>
         </w:rPr>
         <w:t>.</w:t>
@@ -3607,7 +4100,6 @@
         <w:ind w:left="458" w:hanging="358"/>
       </w:pPr>
       <w:r>
-        <w:lastRenderedPageBreak/>
         <w:t>Spesifikasi</w:t>
       </w:r>
       <w:r>
@@ -4947,7 +5439,7 @@
             </wp:anchor>
           </w:drawing>
         </mc:Choice>
-        <mc:Fallback xmlns:oel="http://schemas.microsoft.com/office/2019/extlst" xmlns:w16du="http://schemas.microsoft.com/office/word/2023/wordml/word16du" xmlns:w16sdtfl="http://schemas.microsoft.com/office/word/2024/wordml/sdtformatlock">
+        <mc:Fallback xmlns:w16sdtfl="http://schemas.microsoft.com/office/word/2024/wordml/sdtformatlock" xmlns:w16du="http://schemas.microsoft.com/office/word/2023/wordml/word16du" xmlns:oel="http://schemas.microsoft.com/office/2019/extlst">
           <w:pict>
             <v:shape w14:anchorId="0D8678B8" id="Graphic 3" o:spid="_x0000_s1026" style="position:absolute;margin-left:1in;margin-top:760.2pt;width:451.4pt;height:5.8pt;z-index:-251633664;visibility:visible;mso-wrap-style:square;mso-wrap-distance-left:0;mso-wrap-distance-top:0;mso-wrap-distance-right:0;mso-wrap-distance-bottom:0;mso-position-horizontal:absolute;mso-position-horizontal-relative:page;mso-position-vertical:absolute;mso-position-vertical-relative:page;v-text-anchor:top" coordsize="5732780,73660" o:gfxdata="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" path="m5732399,l2882265,,,,,73660r2882265,l5732399,73660r,-73660xe" fillcolor="#155f82" stroked="f">
               <v:path arrowok="t"/>
@@ -5361,7 +5853,7 @@
             </wp:anchor>
           </w:drawing>
         </mc:Choice>
-        <mc:Fallback xmlns:oel="http://schemas.microsoft.com/office/2019/extlst" xmlns:w16du="http://schemas.microsoft.com/office/word/2023/wordml/word16du" xmlns:w16sdtfl="http://schemas.microsoft.com/office/word/2024/wordml/sdtformatlock">
+        <mc:Fallback xmlns:w16sdtfl="http://schemas.microsoft.com/office/word/2024/wordml/sdtformatlock" xmlns:w16du="http://schemas.microsoft.com/office/word/2023/wordml/word16du" xmlns:oel="http://schemas.microsoft.com/office/2019/extlst">
           <w:pict>
             <v:shape w14:anchorId="062E200C" id="Graphic 1" o:spid="_x0000_s1026" style="position:absolute;margin-left:1in;margin-top:37.9pt;width:451.3pt;height:22.85pt;z-index:-251736064;visibility:visible;mso-wrap-style:square;mso-wrap-distance-left:0;mso-wrap-distance-top:0;mso-wrap-distance-right:0;mso-wrap-distance-bottom:0;mso-position-horizontal:absolute;mso-position-horizontal-relative:page;mso-position-vertical:absolute;mso-position-vertical-relative:page;v-text-anchor:top" coordsize="5731510,290195" o:gfxdata="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" path="m5731509,l,,,290195r5731509,l5731509,xe" fillcolor="#155f82" stroked="f">
               <v:path arrowok="t"/>

</xml_diff>

<commit_message>
fix: update authentication process description and add login options in technical guidelines
</commit_message>
<xml_diff>
--- a/Pedoman Teknis PBMP.docx
+++ b/Pedoman Teknis PBMP.docx
@@ -569,8 +569,8 @@
           <w:lang w:val="en-US"/>
         </w:rPr>
         <w:drawing>
-          <wp:inline distT="0" distB="0" distL="0" distR="0" wp14:anchorId="602AD3A7" wp14:editId="484767DA">
-            <wp:extent cx="4846320" cy="2254268"/>
+          <wp:inline distT="0" distB="0" distL="0" distR="0" wp14:anchorId="602AD3A7" wp14:editId="586AE6BE">
+            <wp:extent cx="4553621" cy="2254268"/>
             <wp:effectExtent l="0" t="0" r="0" b="0"/>
             <wp:docPr id="12" name="Picture 12"/>
             <wp:cNvGraphicFramePr>
@@ -598,7 +598,7 @@
                   <pic:spPr>
                     <a:xfrm>
                       <a:off x="0" y="0"/>
-                      <a:ext cx="4846320" cy="2254268"/>
+                      <a:ext cx="4553621" cy="2254268"/>
                     </a:xfrm>
                     <a:prstGeom prst="rect">
                       <a:avLst/>
@@ -613,7 +613,7 @@
     </w:p>
     <w:p>
       <w:pPr>
-        <w:spacing w:before="240" w:after="240" w:line="276" w:lineRule="auto"/>
+        <w:spacing w:before="240" w:line="276" w:lineRule="auto"/>
         <w:ind w:left="1080" w:right="772"/>
         <w:jc w:val="both"/>
         <w:rPr>
@@ -872,7 +872,25 @@
           <w:szCs w:val="24"/>
           <w:lang w:val="en-US"/>
         </w:rPr>
-        <w:t xml:space="preserve"> / </w:t>
+        <w:t xml:space="preserve"> </w:t>
+      </w:r>
+      <w:proofErr w:type="spellStart"/>
+      <w:r>
+        <w:rPr>
+          <w:sz w:val="24"/>
+          <w:szCs w:val="24"/>
+          <w:lang w:val="en-US"/>
+        </w:rPr>
+        <w:t>atau</w:t>
+      </w:r>
+      <w:proofErr w:type="spellEnd"/>
+      <w:r>
+        <w:rPr>
+          <w:sz w:val="24"/>
+          <w:szCs w:val="24"/>
+          <w:lang w:val="en-US"/>
+        </w:rPr>
+        <w:t xml:space="preserve"> </w:t>
       </w:r>
       <w:proofErr w:type="spellStart"/>
       <w:r>
@@ -1206,7 +1224,23 @@
           <w:szCs w:val="24"/>
           <w:lang w:val="en-US"/>
         </w:rPr>
-        <w:t xml:space="preserve"> 24 jam, dan </w:t>
+        <w:t xml:space="preserve"> </w:t>
+      </w:r>
+      <w:r>
+        <w:rPr>
+          <w:sz w:val="24"/>
+          <w:szCs w:val="24"/>
+          <w:lang w:val="en-US"/>
+        </w:rPr>
+        <w:t>18</w:t>
+      </w:r>
+      <w:r>
+        <w:rPr>
+          <w:sz w:val="24"/>
+          <w:szCs w:val="24"/>
+          <w:lang w:val="en-US"/>
+        </w:rPr>
+        <w:t xml:space="preserve"> jam dan </w:t>
       </w:r>
       <w:proofErr w:type="spellStart"/>
       <w:r>
@@ -1507,6 +1541,474 @@
           <w:lang w:val="en-US"/>
         </w:rPr>
         <w:t>.</w:t>
+      </w:r>
+    </w:p>
+    <w:p>
+      <w:pPr>
+        <w:spacing w:after="240" w:line="276" w:lineRule="auto"/>
+        <w:ind w:left="1080" w:right="772"/>
+        <w:jc w:val="both"/>
+        <w:rPr>
+          <w:sz w:val="24"/>
+          <w:szCs w:val="24"/>
+          <w:lang w:val="en-US"/>
+        </w:rPr>
+      </w:pPr>
+      <w:proofErr w:type="spellStart"/>
+      <w:r>
+        <w:rPr>
+          <w:sz w:val="24"/>
+          <w:szCs w:val="24"/>
+          <w:lang w:val="en-US"/>
+        </w:rPr>
+        <w:t>Sistem</w:t>
+      </w:r>
+      <w:proofErr w:type="spellEnd"/>
+      <w:r>
+        <w:rPr>
+          <w:sz w:val="24"/>
+          <w:szCs w:val="24"/>
+          <w:lang w:val="en-US"/>
+        </w:rPr>
+        <w:t xml:space="preserve"> PBMP </w:t>
+      </w:r>
+      <w:proofErr w:type="spellStart"/>
+      <w:r>
+        <w:rPr>
+          <w:sz w:val="24"/>
+          <w:szCs w:val="24"/>
+          <w:lang w:val="en-US"/>
+        </w:rPr>
+        <w:t>menyediakan</w:t>
+      </w:r>
+      <w:proofErr w:type="spellEnd"/>
+      <w:r>
+        <w:rPr>
+          <w:sz w:val="24"/>
+          <w:szCs w:val="24"/>
+          <w:lang w:val="en-US"/>
+        </w:rPr>
+        <w:t xml:space="preserve"> 2 </w:t>
+      </w:r>
+      <w:proofErr w:type="spellStart"/>
+      <w:r>
+        <w:rPr>
+          <w:sz w:val="24"/>
+          <w:szCs w:val="24"/>
+          <w:lang w:val="en-US"/>
+        </w:rPr>
+        <w:t>opsi</w:t>
+      </w:r>
+      <w:proofErr w:type="spellEnd"/>
+      <w:r>
+        <w:rPr>
+          <w:sz w:val="24"/>
+          <w:szCs w:val="24"/>
+          <w:lang w:val="en-US"/>
+        </w:rPr>
+        <w:t xml:space="preserve"> </w:t>
+      </w:r>
+      <w:r>
+        <w:rPr>
+          <w:i/>
+          <w:iCs/>
+          <w:sz w:val="24"/>
+          <w:szCs w:val="24"/>
+          <w:lang w:val="en-US"/>
+        </w:rPr>
+        <w:t>login</w:t>
+      </w:r>
+      <w:r>
+        <w:rPr>
+          <w:sz w:val="24"/>
+          <w:szCs w:val="24"/>
+          <w:lang w:val="en-US"/>
+        </w:rPr>
+        <w:t xml:space="preserve">, </w:t>
+      </w:r>
+      <w:proofErr w:type="spellStart"/>
+      <w:r>
+        <w:rPr>
+          <w:sz w:val="24"/>
+          <w:szCs w:val="24"/>
+          <w:lang w:val="en-US"/>
+        </w:rPr>
+        <w:t>yaitu</w:t>
+      </w:r>
+      <w:proofErr w:type="spellEnd"/>
+      <w:r>
+        <w:rPr>
+          <w:sz w:val="24"/>
+          <w:szCs w:val="24"/>
+          <w:lang w:val="en-US"/>
+        </w:rPr>
+        <w:t xml:space="preserve"> </w:t>
+      </w:r>
+      <w:proofErr w:type="spellStart"/>
+      <w:r>
+        <w:rPr>
+          <w:sz w:val="24"/>
+          <w:szCs w:val="24"/>
+          <w:lang w:val="en-US"/>
+        </w:rPr>
+        <w:t>menggunakan</w:t>
+      </w:r>
+      <w:proofErr w:type="spellEnd"/>
+      <w:r>
+        <w:rPr>
+          <w:sz w:val="24"/>
+          <w:szCs w:val="24"/>
+          <w:lang w:val="en-US"/>
+        </w:rPr>
+        <w:t xml:space="preserve"> </w:t>
+      </w:r>
+      <w:r>
+        <w:rPr>
+          <w:i/>
+          <w:iCs/>
+          <w:sz w:val="24"/>
+          <w:szCs w:val="24"/>
+          <w:lang w:val="en-US"/>
+        </w:rPr>
+        <w:t xml:space="preserve">form </w:t>
+      </w:r>
+      <w:proofErr w:type="spellStart"/>
+      <w:r>
+        <w:rPr>
+          <w:sz w:val="24"/>
+          <w:szCs w:val="24"/>
+          <w:lang w:val="en-US"/>
+        </w:rPr>
+        <w:t>dengan</w:t>
+      </w:r>
+      <w:proofErr w:type="spellEnd"/>
+      <w:r>
+        <w:rPr>
+          <w:sz w:val="24"/>
+          <w:szCs w:val="24"/>
+          <w:lang w:val="en-US"/>
+        </w:rPr>
+        <w:t xml:space="preserve"> </w:t>
+      </w:r>
+      <w:r>
+        <w:rPr>
+          <w:i/>
+          <w:iCs/>
+          <w:sz w:val="24"/>
+          <w:szCs w:val="24"/>
+          <w:lang w:val="en-US"/>
+        </w:rPr>
+        <w:t xml:space="preserve">input email </w:t>
+      </w:r>
+      <w:proofErr w:type="spellStart"/>
+      <w:r>
+        <w:rPr>
+          <w:sz w:val="24"/>
+          <w:szCs w:val="24"/>
+          <w:lang w:val="en-US"/>
+        </w:rPr>
+        <w:t>atau</w:t>
+      </w:r>
+      <w:proofErr w:type="spellEnd"/>
+      <w:r>
+        <w:rPr>
+          <w:sz w:val="24"/>
+          <w:szCs w:val="24"/>
+          <w:lang w:val="en-US"/>
+        </w:rPr>
+        <w:t xml:space="preserve"> </w:t>
+      </w:r>
+      <w:proofErr w:type="spellStart"/>
+      <w:r>
+        <w:rPr>
+          <w:sz w:val="24"/>
+          <w:szCs w:val="24"/>
+          <w:lang w:val="en-US"/>
+        </w:rPr>
+        <w:t>nidn</w:t>
+      </w:r>
+      <w:proofErr w:type="spellEnd"/>
+      <w:r>
+        <w:rPr>
+          <w:sz w:val="24"/>
+          <w:szCs w:val="24"/>
+          <w:lang w:val="en-US"/>
+        </w:rPr>
+        <w:t xml:space="preserve"> dan </w:t>
+      </w:r>
+      <w:r>
+        <w:rPr>
+          <w:i/>
+          <w:iCs/>
+          <w:sz w:val="24"/>
+          <w:szCs w:val="24"/>
+          <w:lang w:val="en-US"/>
+        </w:rPr>
+        <w:t xml:space="preserve">password </w:t>
+      </w:r>
+      <w:r>
+        <w:rPr>
+          <w:sz w:val="24"/>
+          <w:szCs w:val="24"/>
+          <w:lang w:val="en-US"/>
+        </w:rPr>
+        <w:t xml:space="preserve">yang </w:t>
+      </w:r>
+      <w:proofErr w:type="spellStart"/>
+      <w:r>
+        <w:rPr>
+          <w:sz w:val="24"/>
+          <w:szCs w:val="24"/>
+          <w:lang w:val="en-US"/>
+        </w:rPr>
+        <w:t>sama</w:t>
+      </w:r>
+      <w:proofErr w:type="spellEnd"/>
+      <w:r>
+        <w:rPr>
+          <w:sz w:val="24"/>
+          <w:szCs w:val="24"/>
+          <w:lang w:val="en-US"/>
+        </w:rPr>
+        <w:t xml:space="preserve"> </w:t>
+      </w:r>
+      <w:proofErr w:type="spellStart"/>
+      <w:r>
+        <w:rPr>
+          <w:sz w:val="24"/>
+          <w:szCs w:val="24"/>
+          <w:lang w:val="en-US"/>
+        </w:rPr>
+        <w:t>dengan</w:t>
+      </w:r>
+      <w:proofErr w:type="spellEnd"/>
+      <w:r>
+        <w:rPr>
+          <w:sz w:val="24"/>
+          <w:szCs w:val="24"/>
+          <w:lang w:val="en-US"/>
+        </w:rPr>
+        <w:t xml:space="preserve"> </w:t>
+      </w:r>
+      <w:proofErr w:type="spellStart"/>
+      <w:r>
+        <w:rPr>
+          <w:sz w:val="24"/>
+          <w:szCs w:val="24"/>
+          <w:lang w:val="en-US"/>
+        </w:rPr>
+        <w:t>akun</w:t>
+      </w:r>
+      <w:proofErr w:type="spellEnd"/>
+      <w:r>
+        <w:rPr>
+          <w:sz w:val="24"/>
+          <w:szCs w:val="24"/>
+          <w:lang w:val="en-US"/>
+        </w:rPr>
+        <w:t xml:space="preserve"> yang </w:t>
+      </w:r>
+      <w:proofErr w:type="spellStart"/>
+      <w:r>
+        <w:rPr>
+          <w:sz w:val="24"/>
+          <w:szCs w:val="24"/>
+          <w:lang w:val="en-US"/>
+        </w:rPr>
+        <w:t>dimiliki</w:t>
+      </w:r>
+      <w:proofErr w:type="spellEnd"/>
+      <w:r>
+        <w:rPr>
+          <w:sz w:val="24"/>
+          <w:szCs w:val="24"/>
+          <w:lang w:val="en-US"/>
+        </w:rPr>
+        <w:t xml:space="preserve"> </w:t>
+      </w:r>
+      <w:r>
+        <w:rPr>
+          <w:i/>
+          <w:iCs/>
+          <w:sz w:val="24"/>
+          <w:szCs w:val="24"/>
+          <w:lang w:val="en-US"/>
+        </w:rPr>
+        <w:t xml:space="preserve">user </w:t>
+      </w:r>
+      <w:r>
+        <w:rPr>
+          <w:sz w:val="24"/>
+          <w:szCs w:val="24"/>
+          <w:lang w:val="en-US"/>
+        </w:rPr>
+        <w:t>pada platform SEVIMA/</w:t>
+      </w:r>
+      <w:proofErr w:type="spellStart"/>
+      <w:r>
+        <w:rPr>
+          <w:sz w:val="24"/>
+          <w:szCs w:val="24"/>
+          <w:lang w:val="en-US"/>
+        </w:rPr>
+        <w:t>Edlink</w:t>
+      </w:r>
+      <w:proofErr w:type="spellEnd"/>
+      <w:r>
+        <w:rPr>
+          <w:sz w:val="24"/>
+          <w:szCs w:val="24"/>
+          <w:lang w:val="en-US"/>
+        </w:rPr>
+        <w:t xml:space="preserve">, </w:t>
+      </w:r>
+      <w:proofErr w:type="spellStart"/>
+      <w:r>
+        <w:rPr>
+          <w:sz w:val="24"/>
+          <w:szCs w:val="24"/>
+          <w:lang w:val="en-US"/>
+        </w:rPr>
+        <w:t>serta</w:t>
+      </w:r>
+      <w:proofErr w:type="spellEnd"/>
+      <w:r>
+        <w:rPr>
+          <w:sz w:val="24"/>
+          <w:szCs w:val="24"/>
+          <w:lang w:val="en-US"/>
+        </w:rPr>
+        <w:t xml:space="preserve"> </w:t>
+      </w:r>
+      <w:proofErr w:type="spellStart"/>
+      <w:r>
+        <w:rPr>
+          <w:sz w:val="24"/>
+          <w:szCs w:val="24"/>
+          <w:lang w:val="en-US"/>
+        </w:rPr>
+        <w:t>dengan</w:t>
+      </w:r>
+      <w:proofErr w:type="spellEnd"/>
+      <w:r>
+        <w:rPr>
+          <w:sz w:val="24"/>
+          <w:szCs w:val="24"/>
+          <w:lang w:val="en-US"/>
+        </w:rPr>
+        <w:t xml:space="preserve"> </w:t>
+      </w:r>
+      <w:proofErr w:type="spellStart"/>
+      <w:r>
+        <w:rPr>
+          <w:i/>
+          <w:iCs/>
+          <w:sz w:val="24"/>
+          <w:szCs w:val="24"/>
+          <w:lang w:val="en-US"/>
+        </w:rPr>
+        <w:t>sso</w:t>
+      </w:r>
+      <w:proofErr w:type="spellEnd"/>
+      <w:r>
+        <w:rPr>
+          <w:i/>
+          <w:iCs/>
+          <w:sz w:val="24"/>
+          <w:szCs w:val="24"/>
+          <w:lang w:val="en-US"/>
+        </w:rPr>
+        <w:t xml:space="preserve"> (single sign on)</w:t>
+      </w:r>
+      <w:r>
+        <w:rPr>
+          <w:sz w:val="24"/>
+          <w:szCs w:val="24"/>
+          <w:lang w:val="en-US"/>
+        </w:rPr>
+        <w:t xml:space="preserve"> Google yang juga </w:t>
+      </w:r>
+      <w:proofErr w:type="spellStart"/>
+      <w:r>
+        <w:rPr>
+          <w:sz w:val="24"/>
+          <w:szCs w:val="24"/>
+          <w:lang w:val="en-US"/>
+        </w:rPr>
+        <w:t>sama</w:t>
+      </w:r>
+      <w:proofErr w:type="spellEnd"/>
+      <w:r>
+        <w:rPr>
+          <w:sz w:val="24"/>
+          <w:szCs w:val="24"/>
+          <w:lang w:val="en-US"/>
+        </w:rPr>
+        <w:t xml:space="preserve"> </w:t>
+      </w:r>
+      <w:proofErr w:type="spellStart"/>
+      <w:r>
+        <w:rPr>
+          <w:sz w:val="24"/>
+          <w:szCs w:val="24"/>
+          <w:lang w:val="en-US"/>
+        </w:rPr>
+        <w:t>dengan</w:t>
+      </w:r>
+      <w:proofErr w:type="spellEnd"/>
+      <w:r>
+        <w:rPr>
+          <w:sz w:val="24"/>
+          <w:szCs w:val="24"/>
+          <w:lang w:val="en-US"/>
+        </w:rPr>
+        <w:t xml:space="preserve"> email yang </w:t>
+      </w:r>
+      <w:proofErr w:type="spellStart"/>
+      <w:r>
+        <w:rPr>
+          <w:sz w:val="24"/>
+          <w:szCs w:val="24"/>
+          <w:lang w:val="en-US"/>
+        </w:rPr>
+        <w:t>terdaftar</w:t>
+      </w:r>
+      <w:proofErr w:type="spellEnd"/>
+      <w:r>
+        <w:rPr>
+          <w:sz w:val="24"/>
+          <w:szCs w:val="24"/>
+          <w:lang w:val="en-US"/>
+        </w:rPr>
+        <w:t xml:space="preserve"> pada SEVIMA/</w:t>
+      </w:r>
+      <w:proofErr w:type="spellStart"/>
+      <w:r>
+        <w:rPr>
+          <w:sz w:val="24"/>
+          <w:szCs w:val="24"/>
+          <w:lang w:val="en-US"/>
+        </w:rPr>
+        <w:t>Edlink</w:t>
+      </w:r>
+      <w:proofErr w:type="spellEnd"/>
+      <w:r>
+        <w:rPr>
+          <w:sz w:val="24"/>
+          <w:szCs w:val="24"/>
+          <w:lang w:val="en-US"/>
+        </w:rPr>
+        <w:t>.</w:t>
+      </w:r>
+      <w:r>
+        <w:rPr>
+          <w:i/>
+          <w:iCs/>
+          <w:sz w:val="24"/>
+          <w:szCs w:val="24"/>
+          <w:lang w:val="en-US"/>
+        </w:rPr>
+        <w:t xml:space="preserve"> </w:t>
       </w:r>
     </w:p>
     <w:p>
@@ -1651,6 +2153,7 @@
           <w:szCs w:val="24"/>
           <w:lang w:val="en-US"/>
         </w:rPr>
+        <w:lastRenderedPageBreak/>
         <w:t>Laporan</w:t>
       </w:r>
       <w:proofErr w:type="spellEnd"/>
@@ -2211,7 +2714,6 @@
           <w:szCs w:val="24"/>
           <w:lang w:val="en-US"/>
         </w:rPr>
-        <w:lastRenderedPageBreak/>
         <w:t>melakukan</w:t>
       </w:r>
       <w:proofErr w:type="spellEnd"/>
@@ -3814,6 +4316,7 @@
           <w:szCs w:val="24"/>
           <w:lang w:val="en-US"/>
         </w:rPr>
+        <w:lastRenderedPageBreak/>
         <w:drawing>
           <wp:inline distT="0" distB="0" distL="0" distR="0" wp14:anchorId="1B2B375D" wp14:editId="4624C856">
             <wp:extent cx="4663440" cy="1347205"/>
@@ -3870,7 +4373,6 @@
           <w:szCs w:val="24"/>
           <w:lang w:val="en-US"/>
         </w:rPr>
-        <w:lastRenderedPageBreak/>
         <w:t xml:space="preserve">Logout </w:t>
       </w:r>
       <w:proofErr w:type="spellStart"/>
@@ -5439,7 +5941,7 @@
             </wp:anchor>
           </w:drawing>
         </mc:Choice>
-        <mc:Fallback xmlns:w16sdtfl="http://schemas.microsoft.com/office/word/2024/wordml/sdtformatlock" xmlns:w16du="http://schemas.microsoft.com/office/word/2023/wordml/word16du" xmlns:oel="http://schemas.microsoft.com/office/2019/extlst">
+        <mc:Fallback xmlns:oel="http://schemas.microsoft.com/office/2019/extlst" xmlns:w16du="http://schemas.microsoft.com/office/word/2023/wordml/word16du" xmlns:w16sdtfl="http://schemas.microsoft.com/office/word/2024/wordml/sdtformatlock">
           <w:pict>
             <v:shape w14:anchorId="0D8678B8" id="Graphic 3" o:spid="_x0000_s1026" style="position:absolute;margin-left:1in;margin-top:760.2pt;width:451.4pt;height:5.8pt;z-index:-251633664;visibility:visible;mso-wrap-style:square;mso-wrap-distance-left:0;mso-wrap-distance-top:0;mso-wrap-distance-right:0;mso-wrap-distance-bottom:0;mso-position-horizontal:absolute;mso-position-horizontal-relative:page;mso-position-vertical:absolute;mso-position-vertical-relative:page;v-text-anchor:top" coordsize="5732780,73660" o:gfxdata="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" path="m5732399,l2882265,,,,,73660r2882265,l5732399,73660r,-73660xe" fillcolor="#155f82" stroked="f">
               <v:path arrowok="t"/>
@@ -5853,7 +6355,7 @@
             </wp:anchor>
           </w:drawing>
         </mc:Choice>
-        <mc:Fallback xmlns:w16sdtfl="http://schemas.microsoft.com/office/word/2024/wordml/sdtformatlock" xmlns:w16du="http://schemas.microsoft.com/office/word/2023/wordml/word16du" xmlns:oel="http://schemas.microsoft.com/office/2019/extlst">
+        <mc:Fallback xmlns:oel="http://schemas.microsoft.com/office/2019/extlst" xmlns:w16du="http://schemas.microsoft.com/office/word/2023/wordml/word16du" xmlns:w16sdtfl="http://schemas.microsoft.com/office/word/2024/wordml/sdtformatlock">
           <w:pict>
             <v:shape w14:anchorId="062E200C" id="Graphic 1" o:spid="_x0000_s1026" style="position:absolute;margin-left:1in;margin-top:37.9pt;width:451.3pt;height:22.85pt;z-index:-251736064;visibility:visible;mso-wrap-style:square;mso-wrap-distance-left:0;mso-wrap-distance-top:0;mso-wrap-distance-right:0;mso-wrap-distance-bottom:0;mso-position-horizontal:absolute;mso-position-horizontal-relative:page;mso-position-vertical:absolute;mso-position-vertical-relative:page;v-text-anchor:top" coordsize="5731510,290195" o:gfxdata="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" path="m5731509,l,,,290195r5731509,l5731509,xe" fillcolor="#155f82" stroked="f">
               <v:path arrowok="t"/>

</xml_diff>

<commit_message>
fix: update report filename format in documentation
</commit_message>
<xml_diff>
--- a/Pedoman Teknis PBMP.docx
+++ b/Pedoman Teknis PBMP.docx
@@ -1,6 +1,6 @@
 
 <file path=word/document.xml><?xml version="1.0" encoding="utf-8"?>
-<w:document xmlns:wpc="http://schemas.microsoft.com/office/word/2010/wordprocessingCanvas" xmlns:cx="http://schemas.microsoft.com/office/drawing/2014/chartex" xmlns:cx1="http://schemas.microsoft.com/office/drawing/2015/9/8/chartex" xmlns:cx2="http://schemas.microsoft.com/office/drawing/2015/10/21/chartex" xmlns:cx3="http://schemas.microsoft.com/office/drawing/2016/5/9/chartex" xmlns:cx4="http://schemas.microsoft.com/office/drawing/2016/5/10/chartex" xmlns:cx5="http://schemas.microsoft.com/office/drawing/2016/5/11/chartex" xmlns:cx6="http://schemas.microsoft.com/office/drawing/2016/5/12/chartex" xmlns:cx7="http://schemas.microsoft.com/office/drawing/2016/5/13/chartex" xmlns:cx8="http://schemas.microsoft.com/office/drawing/2016/5/14/chartex" xmlns:mc="http://schemas.openxmlformats.org/markup-compatibility/2006" xmlns:aink="http://schemas.microsoft.com/office/drawing/2016/ink" xmlns:am3d="http://schemas.microsoft.com/office/drawing/2017/model3d" xmlns:o="urn:schemas-microsoft-com:office:office" xmlns:r="http://schemas.openxmlformats.org/officeDocument/2006/relationships" xmlns:m="http://schemas.openxmlformats.org/officeDocument/2006/math" xmlns:v="urn:schemas-microsoft-com:vml" xmlns:wp14="http://schemas.microsoft.com/office/word/2010/wordprocessingDrawing" xmlns:wp="http://schemas.openxmlformats.org/drawingml/2006/wordprocessingDrawing" xmlns:w10="urn:schemas-microsoft-com:office:word" xmlns:w="http://schemas.openxmlformats.org/wordprocessingml/2006/main" xmlns:w14="http://schemas.microsoft.com/office/word/2010/wordml" xmlns:w15="http://schemas.microsoft.com/office/word/2012/wordml" xmlns:w16cex="http://schemas.microsoft.com/office/word/2018/wordml/cex" xmlns:w16cid="http://schemas.microsoft.com/office/word/2016/wordml/cid" xmlns:w16="http://schemas.microsoft.com/office/word/2018/wordml" xmlns:w16sdtdh="http://schemas.microsoft.com/office/word/2020/wordml/sdtdatahash" xmlns:w16se="http://schemas.microsoft.com/office/word/2015/wordml/symex" xmlns:wpg="http://schemas.microsoft.com/office/word/2010/wordprocessingGroup" xmlns:wpi="http://schemas.microsoft.com/office/word/2010/wordprocessingInk" xmlns:wne="http://schemas.microsoft.com/office/word/2006/wordml" xmlns:wps="http://schemas.microsoft.com/office/word/2010/wordprocessingShape" mc:Ignorable="w14 w15 w16se w16cid w16 w16cex w16sdtdh wp14">
+<w:document xmlns:wpc="http://schemas.microsoft.com/office/word/2010/wordprocessingCanvas" xmlns:cx="http://schemas.microsoft.com/office/drawing/2014/chartex" xmlns:mc="http://schemas.openxmlformats.org/markup-compatibility/2006" xmlns:o="urn:schemas-microsoft-com:office:office" xmlns:r="http://schemas.openxmlformats.org/officeDocument/2006/relationships" xmlns:m="http://schemas.openxmlformats.org/officeDocument/2006/math" xmlns:v="urn:schemas-microsoft-com:vml" xmlns:wp14="http://schemas.microsoft.com/office/word/2010/wordprocessingDrawing" xmlns:wp="http://schemas.openxmlformats.org/drawingml/2006/wordprocessingDrawing" xmlns:w10="urn:schemas-microsoft-com:office:word" xmlns:w="http://schemas.openxmlformats.org/wordprocessingml/2006/main" xmlns:w14="http://schemas.microsoft.com/office/word/2010/wordml" xmlns:w15="http://schemas.microsoft.com/office/word/2012/wordml" xmlns:w16se="http://schemas.microsoft.com/office/word/2015/wordml/symex" xmlns:wpg="http://schemas.microsoft.com/office/word/2010/wordprocessingGroup" xmlns:wpi="http://schemas.microsoft.com/office/word/2010/wordprocessingInk" xmlns:wne="http://schemas.microsoft.com/office/word/2006/wordml" xmlns:wps="http://schemas.microsoft.com/office/word/2010/wordprocessingShape" mc:Ignorable="w14 w15 w16se wp14">
   <w:body>
     <w:p>
       <w:pPr>
@@ -25,6 +25,7 @@
       <w:r>
         <w:rPr>
           <w:noProof/>
+          <w:lang w:val="en-US"/>
         </w:rPr>
         <w:drawing>
           <wp:anchor distT="0" distB="0" distL="0" distR="0" simplePos="0" relativeHeight="251657216" behindDoc="1" locked="0" layoutInCell="1" allowOverlap="1" wp14:anchorId="095841DE" wp14:editId="1B22DFF2">
@@ -710,25 +711,7 @@
           <w:szCs w:val="24"/>
           <w:lang w:val="en-US"/>
         </w:rPr>
-        <w:t xml:space="preserve"> </w:t>
-      </w:r>
-      <w:proofErr w:type="spellStart"/>
-      <w:r>
-        <w:rPr>
-          <w:sz w:val="24"/>
-          <w:szCs w:val="24"/>
-          <w:lang w:val="en-US"/>
-        </w:rPr>
-        <w:t>sistem</w:t>
-      </w:r>
-      <w:proofErr w:type="spellEnd"/>
-      <w:r>
-        <w:rPr>
-          <w:sz w:val="24"/>
-          <w:szCs w:val="24"/>
-          <w:lang w:val="en-US"/>
-        </w:rPr>
-        <w:t xml:space="preserve"> PBMP </w:t>
+        <w:t xml:space="preserve"> sistem PBMP </w:t>
       </w:r>
       <w:proofErr w:type="spellStart"/>
       <w:r>
@@ -748,6 +731,7 @@
         </w:rPr>
         <w:t xml:space="preserve"> proses </w:t>
       </w:r>
+      <w:proofErr w:type="spellStart"/>
       <w:r>
         <w:rPr>
           <w:i/>
@@ -758,6 +742,7 @@
         </w:rPr>
         <w:t>auth</w:t>
       </w:r>
+      <w:proofErr w:type="spellEnd"/>
       <w:r>
         <w:rPr>
           <w:sz w:val="24"/>
@@ -890,43 +875,7 @@
           <w:szCs w:val="24"/>
           <w:lang w:val="en-US"/>
         </w:rPr>
-        <w:t xml:space="preserve"> </w:t>
-      </w:r>
-      <w:proofErr w:type="spellStart"/>
-      <w:r>
-        <w:rPr>
-          <w:sz w:val="24"/>
-          <w:szCs w:val="24"/>
-          <w:lang w:val="en-US"/>
-        </w:rPr>
-        <w:t>dosen</w:t>
-      </w:r>
-      <w:proofErr w:type="spellEnd"/>
-      <w:r>
-        <w:rPr>
-          <w:sz w:val="24"/>
-          <w:szCs w:val="24"/>
-          <w:lang w:val="en-US"/>
-        </w:rPr>
-        <w:t xml:space="preserve"> </w:t>
-      </w:r>
-      <w:proofErr w:type="spellStart"/>
-      <w:r>
-        <w:rPr>
-          <w:sz w:val="24"/>
-          <w:szCs w:val="24"/>
-          <w:lang w:val="en-US"/>
-        </w:rPr>
-        <w:t>untuk</w:t>
-      </w:r>
-      <w:proofErr w:type="spellEnd"/>
-      <w:r>
-        <w:rPr>
-          <w:sz w:val="24"/>
-          <w:szCs w:val="24"/>
-          <w:lang w:val="en-US"/>
-        </w:rPr>
-        <w:t xml:space="preserve"> </w:t>
+        <w:t xml:space="preserve"> dosen untuk </w:t>
       </w:r>
       <w:proofErr w:type="spellStart"/>
       <w:r>
@@ -952,25 +901,7 @@
           <w:szCs w:val="24"/>
           <w:lang w:val="en-US"/>
         </w:rPr>
-        <w:t xml:space="preserve">yang </w:t>
-      </w:r>
-      <w:proofErr w:type="spellStart"/>
-      <w:r>
-        <w:rPr>
-          <w:sz w:val="24"/>
-          <w:szCs w:val="24"/>
-          <w:lang w:val="en-US"/>
-        </w:rPr>
-        <w:t>sesuai</w:t>
-      </w:r>
-      <w:proofErr w:type="spellEnd"/>
-      <w:r>
-        <w:rPr>
-          <w:sz w:val="24"/>
-          <w:szCs w:val="24"/>
-          <w:lang w:val="en-US"/>
-        </w:rPr>
-        <w:t xml:space="preserve"> </w:t>
+        <w:t xml:space="preserve">yang sesuai </w:t>
       </w:r>
       <w:proofErr w:type="spellStart"/>
       <w:r>
@@ -988,25 +919,25 @@
           <w:szCs w:val="24"/>
           <w:lang w:val="en-US"/>
         </w:rPr>
-        <w:t xml:space="preserve"> masing-masing </w:t>
-      </w:r>
-      <w:proofErr w:type="spellStart"/>
-      <w:r>
-        <w:rPr>
-          <w:sz w:val="24"/>
-          <w:szCs w:val="24"/>
-          <w:lang w:val="en-US"/>
-        </w:rPr>
-        <w:t>dosen</w:t>
-      </w:r>
-      <w:proofErr w:type="spellEnd"/>
-      <w:r>
-        <w:rPr>
-          <w:sz w:val="24"/>
-          <w:szCs w:val="24"/>
-          <w:lang w:val="en-US"/>
-        </w:rPr>
-        <w:t xml:space="preserve"> </w:t>
+        <w:t xml:space="preserve"> </w:t>
+      </w:r>
+      <w:proofErr w:type="spellStart"/>
+      <w:r>
+        <w:rPr>
+          <w:sz w:val="24"/>
+          <w:szCs w:val="24"/>
+          <w:lang w:val="en-US"/>
+        </w:rPr>
+        <w:t>masing-masing</w:t>
+      </w:r>
+      <w:proofErr w:type="spellEnd"/>
+      <w:r>
+        <w:rPr>
+          <w:sz w:val="24"/>
+          <w:szCs w:val="24"/>
+          <w:lang w:val="en-US"/>
+        </w:rPr>
+        <w:t xml:space="preserve"> dosen </w:t>
       </w:r>
       <w:proofErr w:type="spellStart"/>
       <w:r>
@@ -1024,7 +955,25 @@
           <w:szCs w:val="24"/>
           <w:lang w:val="en-US"/>
         </w:rPr>
-        <w:t xml:space="preserve"> pada </w:t>
+        <w:t xml:space="preserve"> </w:t>
+      </w:r>
+      <w:proofErr w:type="spellStart"/>
+      <w:r>
+        <w:rPr>
+          <w:sz w:val="24"/>
+          <w:szCs w:val="24"/>
+          <w:lang w:val="en-US"/>
+        </w:rPr>
+        <w:t>pada</w:t>
+      </w:r>
+      <w:proofErr w:type="spellEnd"/>
+      <w:r>
+        <w:rPr>
+          <w:sz w:val="24"/>
+          <w:szCs w:val="24"/>
+          <w:lang w:val="en-US"/>
+        </w:rPr>
+        <w:t xml:space="preserve"> </w:t>
       </w:r>
       <w:proofErr w:type="spellStart"/>
       <w:r>
@@ -1142,26 +1091,9 @@
           <w:szCs w:val="24"/>
           <w:lang w:val="en-US"/>
         </w:rPr>
-        <w:t xml:space="preserve"> </w:t>
-      </w:r>
-      <w:proofErr w:type="spellStart"/>
-      <w:r>
-        <w:rPr>
-          <w:sz w:val="24"/>
-          <w:szCs w:val="24"/>
-          <w:lang w:val="en-US"/>
-        </w:rPr>
-        <w:t>dilakukan</w:t>
-      </w:r>
-      <w:proofErr w:type="spellEnd"/>
-      <w:r>
-        <w:rPr>
-          <w:sz w:val="24"/>
-          <w:szCs w:val="24"/>
-          <w:lang w:val="en-US"/>
-        </w:rPr>
-        <w:t xml:space="preserve"> proses </w:t>
-      </w:r>
+        <w:t xml:space="preserve"> dilakukan proses </w:t>
+      </w:r>
+      <w:proofErr w:type="spellStart"/>
       <w:r>
         <w:rPr>
           <w:i/>
@@ -1170,150 +1102,9 @@
           <w:szCs w:val="24"/>
           <w:lang w:val="en-US"/>
         </w:rPr>
-        <w:t xml:space="preserve">auth </w:t>
-      </w:r>
-      <w:proofErr w:type="spellStart"/>
-      <w:r>
-        <w:rPr>
-          <w:sz w:val="24"/>
-          <w:szCs w:val="24"/>
-          <w:lang w:val="en-US"/>
-        </w:rPr>
-        <w:t>akan</w:t>
-      </w:r>
-      <w:proofErr w:type="spellEnd"/>
-      <w:r>
-        <w:rPr>
-          <w:sz w:val="24"/>
-          <w:szCs w:val="24"/>
-          <w:lang w:val="en-US"/>
-        </w:rPr>
-        <w:t xml:space="preserve"> </w:t>
-      </w:r>
-      <w:proofErr w:type="spellStart"/>
-      <w:r>
-        <w:rPr>
-          <w:sz w:val="24"/>
-          <w:szCs w:val="24"/>
-          <w:lang w:val="en-US"/>
-        </w:rPr>
-        <w:t>tersimpan</w:t>
-      </w:r>
-      <w:proofErr w:type="spellEnd"/>
-      <w:r>
-        <w:rPr>
-          <w:sz w:val="24"/>
-          <w:szCs w:val="24"/>
-          <w:lang w:val="en-US"/>
-        </w:rPr>
-        <w:t xml:space="preserve"> </w:t>
-      </w:r>
-      <w:proofErr w:type="spellStart"/>
-      <w:r>
-        <w:rPr>
-          <w:sz w:val="24"/>
-          <w:szCs w:val="24"/>
-          <w:lang w:val="en-US"/>
-        </w:rPr>
-        <w:t>selama</w:t>
-      </w:r>
-      <w:proofErr w:type="spellEnd"/>
-      <w:r>
-        <w:rPr>
-          <w:sz w:val="24"/>
-          <w:szCs w:val="24"/>
-          <w:lang w:val="en-US"/>
-        </w:rPr>
-        <w:t xml:space="preserve"> </w:t>
-      </w:r>
-      <w:r>
-        <w:rPr>
-          <w:sz w:val="24"/>
-          <w:szCs w:val="24"/>
-          <w:lang w:val="en-US"/>
-        </w:rPr>
-        <w:t>18</w:t>
-      </w:r>
-      <w:r>
-        <w:rPr>
-          <w:sz w:val="24"/>
-          <w:szCs w:val="24"/>
-          <w:lang w:val="en-US"/>
-        </w:rPr>
-        <w:t xml:space="preserve"> jam dan </w:t>
-      </w:r>
-      <w:proofErr w:type="spellStart"/>
-      <w:r>
-        <w:rPr>
-          <w:sz w:val="24"/>
-          <w:szCs w:val="24"/>
-          <w:lang w:val="en-US"/>
-        </w:rPr>
-        <w:t>apabila</w:t>
-      </w:r>
-      <w:proofErr w:type="spellEnd"/>
-      <w:r>
-        <w:rPr>
-          <w:sz w:val="24"/>
-          <w:szCs w:val="24"/>
-          <w:lang w:val="en-US"/>
-        </w:rPr>
-        <w:t xml:space="preserve"> </w:t>
-      </w:r>
-      <w:proofErr w:type="spellStart"/>
-      <w:r>
-        <w:rPr>
-          <w:sz w:val="24"/>
-          <w:szCs w:val="24"/>
-          <w:lang w:val="en-US"/>
-        </w:rPr>
-        <w:t>melebihi</w:t>
-      </w:r>
-      <w:proofErr w:type="spellEnd"/>
-      <w:r>
-        <w:rPr>
-          <w:sz w:val="24"/>
-          <w:szCs w:val="24"/>
-          <w:lang w:val="en-US"/>
-        </w:rPr>
-        <w:t xml:space="preserve"> </w:t>
-      </w:r>
-      <w:proofErr w:type="spellStart"/>
-      <w:r>
-        <w:rPr>
-          <w:sz w:val="24"/>
-          <w:szCs w:val="24"/>
-          <w:lang w:val="en-US"/>
-        </w:rPr>
-        <w:t>batas</w:t>
-      </w:r>
-      <w:proofErr w:type="spellEnd"/>
-      <w:r>
-        <w:rPr>
-          <w:sz w:val="24"/>
-          <w:szCs w:val="24"/>
-          <w:lang w:val="en-US"/>
-        </w:rPr>
-        <w:t xml:space="preserve"> yang </w:t>
-      </w:r>
-      <w:proofErr w:type="spellStart"/>
-      <w:r>
-        <w:rPr>
-          <w:sz w:val="24"/>
-          <w:szCs w:val="24"/>
-          <w:lang w:val="en-US"/>
-        </w:rPr>
-        <w:t>ditentukan</w:t>
-      </w:r>
-      <w:proofErr w:type="spellEnd"/>
-      <w:r>
-        <w:rPr>
-          <w:sz w:val="24"/>
-          <w:szCs w:val="24"/>
-          <w:lang w:val="en-US"/>
-        </w:rPr>
-        <w:t xml:space="preserve">, </w:t>
-      </w:r>
+        <w:t>auth</w:t>
+      </w:r>
+      <w:proofErr w:type="spellEnd"/>
       <w:r>
         <w:rPr>
           <w:i/>
@@ -1322,42 +1113,6 @@
           <w:szCs w:val="24"/>
           <w:lang w:val="en-US"/>
         </w:rPr>
-        <w:t xml:space="preserve">user </w:t>
-      </w:r>
-      <w:proofErr w:type="spellStart"/>
-      <w:r>
-        <w:rPr>
-          <w:sz w:val="24"/>
-          <w:szCs w:val="24"/>
-          <w:lang w:val="en-US"/>
-        </w:rPr>
-        <w:t>atau</w:t>
-      </w:r>
-      <w:proofErr w:type="spellEnd"/>
-      <w:r>
-        <w:rPr>
-          <w:sz w:val="24"/>
-          <w:szCs w:val="24"/>
-          <w:lang w:val="en-US"/>
-        </w:rPr>
-        <w:t xml:space="preserve"> </w:t>
-      </w:r>
-      <w:proofErr w:type="spellStart"/>
-      <w:r>
-        <w:rPr>
-          <w:sz w:val="24"/>
-          <w:szCs w:val="24"/>
-          <w:lang w:val="en-US"/>
-        </w:rPr>
-        <w:t>dosen</w:t>
-      </w:r>
-      <w:proofErr w:type="spellEnd"/>
-      <w:r>
-        <w:rPr>
-          <w:sz w:val="24"/>
-          <w:szCs w:val="24"/>
-          <w:lang w:val="en-US"/>
-        </w:rPr>
         <w:t xml:space="preserve"> </w:t>
       </w:r>
       <w:proofErr w:type="spellStart"/>
@@ -1385,88 +1140,140 @@
           <w:szCs w:val="24"/>
           <w:lang w:val="en-US"/>
         </w:rPr>
-        <w:t>dipindahkan</w:t>
-      </w:r>
-      <w:proofErr w:type="spellEnd"/>
-      <w:r>
-        <w:rPr>
-          <w:sz w:val="24"/>
-          <w:szCs w:val="24"/>
-          <w:lang w:val="en-US"/>
-        </w:rPr>
-        <w:t xml:space="preserve"> </w:t>
-      </w:r>
-      <w:proofErr w:type="spellStart"/>
-      <w:r>
-        <w:rPr>
-          <w:sz w:val="24"/>
-          <w:szCs w:val="24"/>
-          <w:lang w:val="en-US"/>
-        </w:rPr>
-        <w:t>secara</w:t>
-      </w:r>
-      <w:proofErr w:type="spellEnd"/>
-      <w:r>
-        <w:rPr>
-          <w:sz w:val="24"/>
-          <w:szCs w:val="24"/>
-          <w:lang w:val="en-US"/>
-        </w:rPr>
-        <w:t xml:space="preserve"> </w:t>
-      </w:r>
-      <w:proofErr w:type="spellStart"/>
-      <w:r>
-        <w:rPr>
-          <w:sz w:val="24"/>
-          <w:szCs w:val="24"/>
-          <w:lang w:val="en-US"/>
-        </w:rPr>
-        <w:t>paksa</w:t>
-      </w:r>
-      <w:proofErr w:type="spellEnd"/>
-      <w:r>
-        <w:rPr>
-          <w:sz w:val="24"/>
-          <w:szCs w:val="24"/>
-          <w:lang w:val="en-US"/>
-        </w:rPr>
-        <w:t xml:space="preserve"> </w:t>
-      </w:r>
-      <w:proofErr w:type="spellStart"/>
-      <w:r>
-        <w:rPr>
-          <w:sz w:val="24"/>
-          <w:szCs w:val="24"/>
-          <w:lang w:val="en-US"/>
-        </w:rPr>
-        <w:t>menuju</w:t>
-      </w:r>
-      <w:proofErr w:type="spellEnd"/>
-      <w:r>
-        <w:rPr>
-          <w:sz w:val="24"/>
-          <w:szCs w:val="24"/>
-          <w:lang w:val="en-US"/>
-        </w:rPr>
-        <w:t xml:space="preserve"> </w:t>
-      </w:r>
-      <w:proofErr w:type="spellStart"/>
-      <w:r>
-        <w:rPr>
-          <w:sz w:val="24"/>
-          <w:szCs w:val="24"/>
-          <w:lang w:val="en-US"/>
-        </w:rPr>
-        <w:t>halaman</w:t>
-      </w:r>
-      <w:proofErr w:type="spellEnd"/>
-      <w:r>
-        <w:rPr>
-          <w:sz w:val="24"/>
-          <w:szCs w:val="24"/>
-          <w:lang w:val="en-US"/>
-        </w:rPr>
-        <w:t xml:space="preserve"> </w:t>
+        <w:t>tersimpan</w:t>
+      </w:r>
+      <w:proofErr w:type="spellEnd"/>
+      <w:r>
+        <w:rPr>
+          <w:sz w:val="24"/>
+          <w:szCs w:val="24"/>
+          <w:lang w:val="en-US"/>
+        </w:rPr>
+        <w:t xml:space="preserve"> </w:t>
+      </w:r>
+      <w:proofErr w:type="spellStart"/>
+      <w:r>
+        <w:rPr>
+          <w:sz w:val="24"/>
+          <w:szCs w:val="24"/>
+          <w:lang w:val="en-US"/>
+        </w:rPr>
+        <w:t>selama</w:t>
+      </w:r>
+      <w:proofErr w:type="spellEnd"/>
+      <w:r>
+        <w:rPr>
+          <w:sz w:val="24"/>
+          <w:szCs w:val="24"/>
+          <w:lang w:val="en-US"/>
+        </w:rPr>
+        <w:t xml:space="preserve"> </w:t>
+      </w:r>
+      <w:r>
+        <w:rPr>
+          <w:sz w:val="24"/>
+          <w:szCs w:val="24"/>
+          <w:lang w:val="en-US"/>
+        </w:rPr>
+        <w:t>18</w:t>
+      </w:r>
+      <w:r>
+        <w:rPr>
+          <w:sz w:val="24"/>
+          <w:szCs w:val="24"/>
+          <w:lang w:val="en-US"/>
+        </w:rPr>
+        <w:t xml:space="preserve"> jam </w:t>
+      </w:r>
+      <w:proofErr w:type="spellStart"/>
+      <w:r>
+        <w:rPr>
+          <w:sz w:val="24"/>
+          <w:szCs w:val="24"/>
+          <w:lang w:val="en-US"/>
+        </w:rPr>
+        <w:t>dan</w:t>
+      </w:r>
+      <w:proofErr w:type="spellEnd"/>
+      <w:r>
+        <w:rPr>
+          <w:sz w:val="24"/>
+          <w:szCs w:val="24"/>
+          <w:lang w:val="en-US"/>
+        </w:rPr>
+        <w:t xml:space="preserve"> </w:t>
+      </w:r>
+      <w:proofErr w:type="spellStart"/>
+      <w:r>
+        <w:rPr>
+          <w:sz w:val="24"/>
+          <w:szCs w:val="24"/>
+          <w:lang w:val="en-US"/>
+        </w:rPr>
+        <w:t>apabila</w:t>
+      </w:r>
+      <w:proofErr w:type="spellEnd"/>
+      <w:r>
+        <w:rPr>
+          <w:sz w:val="24"/>
+          <w:szCs w:val="24"/>
+          <w:lang w:val="en-US"/>
+        </w:rPr>
+        <w:t xml:space="preserve"> </w:t>
+      </w:r>
+      <w:proofErr w:type="spellStart"/>
+      <w:r>
+        <w:rPr>
+          <w:sz w:val="24"/>
+          <w:szCs w:val="24"/>
+          <w:lang w:val="en-US"/>
+        </w:rPr>
+        <w:t>melebihi</w:t>
+      </w:r>
+      <w:proofErr w:type="spellEnd"/>
+      <w:r>
+        <w:rPr>
+          <w:sz w:val="24"/>
+          <w:szCs w:val="24"/>
+          <w:lang w:val="en-US"/>
+        </w:rPr>
+        <w:t xml:space="preserve"> </w:t>
+      </w:r>
+      <w:proofErr w:type="spellStart"/>
+      <w:r>
+        <w:rPr>
+          <w:sz w:val="24"/>
+          <w:szCs w:val="24"/>
+          <w:lang w:val="en-US"/>
+        </w:rPr>
+        <w:t>batas</w:t>
+      </w:r>
+      <w:proofErr w:type="spellEnd"/>
+      <w:r>
+        <w:rPr>
+          <w:sz w:val="24"/>
+          <w:szCs w:val="24"/>
+          <w:lang w:val="en-US"/>
+        </w:rPr>
+        <w:t xml:space="preserve"> yang </w:t>
+      </w:r>
+      <w:proofErr w:type="spellStart"/>
+      <w:r>
+        <w:rPr>
+          <w:sz w:val="24"/>
+          <w:szCs w:val="24"/>
+          <w:lang w:val="en-US"/>
+        </w:rPr>
+        <w:t>ditentukan</w:t>
+      </w:r>
+      <w:proofErr w:type="spellEnd"/>
+      <w:r>
+        <w:rPr>
+          <w:sz w:val="24"/>
+          <w:szCs w:val="24"/>
+          <w:lang w:val="en-US"/>
+        </w:rPr>
+        <w:t xml:space="preserve">, </w:t>
       </w:r>
       <w:r>
         <w:rPr>
@@ -1476,43 +1283,133 @@
           <w:szCs w:val="24"/>
           <w:lang w:val="en-US"/>
         </w:rPr>
-        <w:t xml:space="preserve">default </w:t>
-      </w:r>
-      <w:proofErr w:type="spellStart"/>
-      <w:r>
-        <w:rPr>
-          <w:sz w:val="24"/>
-          <w:szCs w:val="24"/>
-          <w:lang w:val="en-US"/>
-        </w:rPr>
-        <w:t>untuk</w:t>
-      </w:r>
-      <w:proofErr w:type="spellEnd"/>
-      <w:r>
-        <w:rPr>
-          <w:sz w:val="24"/>
-          <w:szCs w:val="24"/>
-          <w:lang w:val="en-US"/>
-        </w:rPr>
-        <w:t xml:space="preserve"> </w:t>
-      </w:r>
-      <w:proofErr w:type="spellStart"/>
-      <w:r>
-        <w:rPr>
-          <w:sz w:val="24"/>
-          <w:szCs w:val="24"/>
-          <w:lang w:val="en-US"/>
-        </w:rPr>
-        <w:t>melakukan</w:t>
-      </w:r>
-      <w:proofErr w:type="spellEnd"/>
-      <w:r>
-        <w:rPr>
-          <w:sz w:val="24"/>
-          <w:szCs w:val="24"/>
-          <w:lang w:val="en-US"/>
-        </w:rPr>
-        <w:t xml:space="preserve"> proses </w:t>
+        <w:t xml:space="preserve">user </w:t>
+      </w:r>
+      <w:proofErr w:type="spellStart"/>
+      <w:r>
+        <w:rPr>
+          <w:sz w:val="24"/>
+          <w:szCs w:val="24"/>
+          <w:lang w:val="en-US"/>
+        </w:rPr>
+        <w:t>atau</w:t>
+      </w:r>
+      <w:proofErr w:type="spellEnd"/>
+      <w:r>
+        <w:rPr>
+          <w:sz w:val="24"/>
+          <w:szCs w:val="24"/>
+          <w:lang w:val="en-US"/>
+        </w:rPr>
+        <w:t xml:space="preserve"> dosen </w:t>
+      </w:r>
+      <w:proofErr w:type="spellStart"/>
+      <w:r>
+        <w:rPr>
+          <w:sz w:val="24"/>
+          <w:szCs w:val="24"/>
+          <w:lang w:val="en-US"/>
+        </w:rPr>
+        <w:t>akan</w:t>
+      </w:r>
+      <w:proofErr w:type="spellEnd"/>
+      <w:r>
+        <w:rPr>
+          <w:sz w:val="24"/>
+          <w:szCs w:val="24"/>
+          <w:lang w:val="en-US"/>
+        </w:rPr>
+        <w:t xml:space="preserve"> </w:t>
+      </w:r>
+      <w:proofErr w:type="spellStart"/>
+      <w:r>
+        <w:rPr>
+          <w:sz w:val="24"/>
+          <w:szCs w:val="24"/>
+          <w:lang w:val="en-US"/>
+        </w:rPr>
+        <w:t>dipindahkan</w:t>
+      </w:r>
+      <w:proofErr w:type="spellEnd"/>
+      <w:r>
+        <w:rPr>
+          <w:sz w:val="24"/>
+          <w:szCs w:val="24"/>
+          <w:lang w:val="en-US"/>
+        </w:rPr>
+        <w:t xml:space="preserve"> </w:t>
+      </w:r>
+      <w:proofErr w:type="spellStart"/>
+      <w:r>
+        <w:rPr>
+          <w:sz w:val="24"/>
+          <w:szCs w:val="24"/>
+          <w:lang w:val="en-US"/>
+        </w:rPr>
+        <w:t>secara</w:t>
+      </w:r>
+      <w:proofErr w:type="spellEnd"/>
+      <w:r>
+        <w:rPr>
+          <w:sz w:val="24"/>
+          <w:szCs w:val="24"/>
+          <w:lang w:val="en-US"/>
+        </w:rPr>
+        <w:t xml:space="preserve"> </w:t>
+      </w:r>
+      <w:proofErr w:type="spellStart"/>
+      <w:r>
+        <w:rPr>
+          <w:sz w:val="24"/>
+          <w:szCs w:val="24"/>
+          <w:lang w:val="en-US"/>
+        </w:rPr>
+        <w:t>paksa</w:t>
+      </w:r>
+      <w:proofErr w:type="spellEnd"/>
+      <w:r>
+        <w:rPr>
+          <w:sz w:val="24"/>
+          <w:szCs w:val="24"/>
+          <w:lang w:val="en-US"/>
+        </w:rPr>
+        <w:t xml:space="preserve"> </w:t>
+      </w:r>
+      <w:proofErr w:type="spellStart"/>
+      <w:r>
+        <w:rPr>
+          <w:sz w:val="24"/>
+          <w:szCs w:val="24"/>
+          <w:lang w:val="en-US"/>
+        </w:rPr>
+        <w:t>menuju</w:t>
+      </w:r>
+      <w:proofErr w:type="spellEnd"/>
+      <w:r>
+        <w:rPr>
+          <w:sz w:val="24"/>
+          <w:szCs w:val="24"/>
+          <w:lang w:val="en-US"/>
+        </w:rPr>
+        <w:t xml:space="preserve"> </w:t>
+      </w:r>
+      <w:proofErr w:type="spellStart"/>
+      <w:r>
+        <w:rPr>
+          <w:sz w:val="24"/>
+          <w:szCs w:val="24"/>
+          <w:lang w:val="en-US"/>
+        </w:rPr>
+        <w:t>halaman</w:t>
+      </w:r>
+      <w:proofErr w:type="spellEnd"/>
+      <w:r>
+        <w:rPr>
+          <w:sz w:val="24"/>
+          <w:szCs w:val="24"/>
+          <w:lang w:val="en-US"/>
+        </w:rPr>
+        <w:t xml:space="preserve"> </w:t>
       </w:r>
       <w:r>
         <w:rPr>
@@ -1522,7 +1419,55 @@
           <w:szCs w:val="24"/>
           <w:lang w:val="en-US"/>
         </w:rPr>
-        <w:t xml:space="preserve">auth </w:t>
+        <w:t xml:space="preserve">default </w:t>
+      </w:r>
+      <w:r>
+        <w:rPr>
+          <w:sz w:val="24"/>
+          <w:szCs w:val="24"/>
+          <w:lang w:val="en-US"/>
+        </w:rPr>
+        <w:t xml:space="preserve">untuk </w:t>
+      </w:r>
+      <w:proofErr w:type="spellStart"/>
+      <w:r>
+        <w:rPr>
+          <w:sz w:val="24"/>
+          <w:szCs w:val="24"/>
+          <w:lang w:val="en-US"/>
+        </w:rPr>
+        <w:t>melakukan</w:t>
+      </w:r>
+      <w:proofErr w:type="spellEnd"/>
+      <w:r>
+        <w:rPr>
+          <w:sz w:val="24"/>
+          <w:szCs w:val="24"/>
+          <w:lang w:val="en-US"/>
+        </w:rPr>
+        <w:t xml:space="preserve"> proses </w:t>
+      </w:r>
+      <w:proofErr w:type="spellStart"/>
+      <w:r>
+        <w:rPr>
+          <w:i/>
+          <w:iCs/>
+          <w:sz w:val="24"/>
+          <w:szCs w:val="24"/>
+          <w:lang w:val="en-US"/>
+        </w:rPr>
+        <w:t>auth</w:t>
+      </w:r>
+      <w:proofErr w:type="spellEnd"/>
+      <w:r>
+        <w:rPr>
+          <w:i/>
+          <w:iCs/>
+          <w:sz w:val="24"/>
+          <w:szCs w:val="24"/>
+          <w:lang w:val="en-US"/>
+        </w:rPr>
+        <w:t xml:space="preserve"> </w:t>
       </w:r>
       <w:proofErr w:type="spellStart"/>
       <w:r>
@@ -1554,23 +1499,13 @@
           <w:lang w:val="en-US"/>
         </w:rPr>
       </w:pPr>
-      <w:proofErr w:type="spellStart"/>
-      <w:r>
-        <w:rPr>
-          <w:sz w:val="24"/>
-          <w:szCs w:val="24"/>
-          <w:lang w:val="en-US"/>
-        </w:rPr>
-        <w:t>Sistem</w:t>
-      </w:r>
-      <w:proofErr w:type="spellEnd"/>
-      <w:r>
-        <w:rPr>
-          <w:sz w:val="24"/>
-          <w:szCs w:val="24"/>
-          <w:lang w:val="en-US"/>
-        </w:rPr>
-        <w:t xml:space="preserve"> PBMP </w:t>
+      <w:r>
+        <w:rPr>
+          <w:sz w:val="24"/>
+          <w:szCs w:val="24"/>
+          <w:lang w:val="en-US"/>
+        </w:rPr>
+        <w:t xml:space="preserve">Sistem PBMP </w:t>
       </w:r>
       <w:proofErr w:type="spellStart"/>
       <w:r>
@@ -1734,7 +1669,25 @@
           <w:szCs w:val="24"/>
           <w:lang w:val="en-US"/>
         </w:rPr>
-        <w:t xml:space="preserve"> dan </w:t>
+        <w:t xml:space="preserve"> </w:t>
+      </w:r>
+      <w:proofErr w:type="spellStart"/>
+      <w:r>
+        <w:rPr>
+          <w:sz w:val="24"/>
+          <w:szCs w:val="24"/>
+          <w:lang w:val="en-US"/>
+        </w:rPr>
+        <w:t>dan</w:t>
+      </w:r>
+      <w:proofErr w:type="spellEnd"/>
+      <w:r>
+        <w:rPr>
+          <w:sz w:val="24"/>
+          <w:szCs w:val="24"/>
+          <w:lang w:val="en-US"/>
+        </w:rPr>
+        <w:t xml:space="preserve"> </w:t>
       </w:r>
       <w:r>
         <w:rPr>
@@ -1836,13 +1789,23 @@
         </w:rPr>
         <w:t xml:space="preserve">user </w:t>
       </w:r>
-      <w:r>
-        <w:rPr>
-          <w:sz w:val="24"/>
-          <w:szCs w:val="24"/>
-          <w:lang w:val="en-US"/>
-        </w:rPr>
-        <w:t>pada platform SEVIMA/</w:t>
+      <w:proofErr w:type="spellStart"/>
+      <w:r>
+        <w:rPr>
+          <w:sz w:val="24"/>
+          <w:szCs w:val="24"/>
+          <w:lang w:val="en-US"/>
+        </w:rPr>
+        <w:t>pada</w:t>
+      </w:r>
+      <w:proofErr w:type="spellEnd"/>
+      <w:r>
+        <w:rPr>
+          <w:sz w:val="24"/>
+          <w:szCs w:val="24"/>
+          <w:lang w:val="en-US"/>
+        </w:rPr>
+        <w:t xml:space="preserve"> platform SEVIMA/</w:t>
       </w:r>
       <w:proofErr w:type="spellStart"/>
       <w:r>
@@ -1926,7 +1889,25 @@
           <w:szCs w:val="24"/>
           <w:lang w:val="en-US"/>
         </w:rPr>
-        <w:t xml:space="preserve"> Google yang juga </w:t>
+        <w:t xml:space="preserve"> Google yang </w:t>
+      </w:r>
+      <w:proofErr w:type="spellStart"/>
+      <w:r>
+        <w:rPr>
+          <w:sz w:val="24"/>
+          <w:szCs w:val="24"/>
+          <w:lang w:val="en-US"/>
+        </w:rPr>
+        <w:t>juga</w:t>
+      </w:r>
+      <w:proofErr w:type="spellEnd"/>
+      <w:r>
+        <w:rPr>
+          <w:sz w:val="24"/>
+          <w:szCs w:val="24"/>
+          <w:lang w:val="en-US"/>
+        </w:rPr>
+        <w:t xml:space="preserve"> </w:t>
       </w:r>
       <w:proofErr w:type="spellStart"/>
       <w:r>
@@ -1980,7 +1961,25 @@
           <w:szCs w:val="24"/>
           <w:lang w:val="en-US"/>
         </w:rPr>
-        <w:t xml:space="preserve"> pada SEVIMA/</w:t>
+        <w:t xml:space="preserve"> </w:t>
+      </w:r>
+      <w:proofErr w:type="spellStart"/>
+      <w:r>
+        <w:rPr>
+          <w:sz w:val="24"/>
+          <w:szCs w:val="24"/>
+          <w:lang w:val="en-US"/>
+        </w:rPr>
+        <w:t>pada</w:t>
+      </w:r>
+      <w:proofErr w:type="spellEnd"/>
+      <w:r>
+        <w:rPr>
+          <w:sz w:val="24"/>
+          <w:szCs w:val="24"/>
+          <w:lang w:val="en-US"/>
+        </w:rPr>
+        <w:t xml:space="preserve"> SEVIMA/</w:t>
       </w:r>
       <w:proofErr w:type="spellStart"/>
       <w:r>
@@ -2051,34 +2050,14 @@
           <w:lang w:val="en-US"/>
         </w:rPr>
       </w:pPr>
-      <w:proofErr w:type="spellStart"/>
-      <w:r>
-        <w:rPr>
-          <w:sz w:val="24"/>
-          <w:szCs w:val="24"/>
-          <w:lang w:val="en-US"/>
-        </w:rPr>
-        <w:t>Laporan</w:t>
-      </w:r>
-      <w:proofErr w:type="spellEnd"/>
-      <w:r>
-        <w:rPr>
-          <w:sz w:val="24"/>
-          <w:szCs w:val="24"/>
-          <w:lang w:val="en-US"/>
-        </w:rPr>
-        <w:t xml:space="preserve"> Mata </w:t>
-      </w:r>
-      <w:proofErr w:type="spellStart"/>
-      <w:r>
-        <w:rPr>
-          <w:sz w:val="24"/>
-          <w:szCs w:val="24"/>
-          <w:lang w:val="en-US"/>
-        </w:rPr>
-        <w:t>Kuliah</w:t>
-      </w:r>
-      <w:proofErr w:type="spellEnd"/>
+      <w:r>
+        <w:rPr>
+          <w:sz w:val="24"/>
+          <w:szCs w:val="24"/>
+          <w:lang w:val="en-US"/>
+        </w:rPr>
+        <w:t>Laporan Mata Kuliah</w:t>
+      </w:r>
     </w:p>
     <w:p>
       <w:pPr>
@@ -2146,7 +2125,6 @@
           <w:lang w:val="en-US"/>
         </w:rPr>
       </w:pPr>
-      <w:proofErr w:type="spellStart"/>
       <w:r>
         <w:rPr>
           <w:sz w:val="24"/>
@@ -2154,16 +2132,7 @@
           <w:lang w:val="en-US"/>
         </w:rPr>
         <w:lastRenderedPageBreak/>
-        <w:t>Laporan</w:t>
-      </w:r>
-      <w:proofErr w:type="spellEnd"/>
-      <w:r>
-        <w:rPr>
-          <w:sz w:val="24"/>
-          <w:szCs w:val="24"/>
-          <w:lang w:val="en-US"/>
-        </w:rPr>
-        <w:t xml:space="preserve"> </w:t>
+        <w:t xml:space="preserve">Laporan </w:t>
       </w:r>
       <w:proofErr w:type="spellStart"/>
       <w:r>
@@ -2181,25 +2150,7 @@
           <w:szCs w:val="24"/>
           <w:lang w:val="en-US"/>
         </w:rPr>
-        <w:t xml:space="preserve"> </w:t>
-      </w:r>
-      <w:proofErr w:type="spellStart"/>
-      <w:r>
-        <w:rPr>
-          <w:sz w:val="24"/>
-          <w:szCs w:val="24"/>
-          <w:lang w:val="en-US"/>
-        </w:rPr>
-        <w:t>kuliah</w:t>
-      </w:r>
-      <w:proofErr w:type="spellEnd"/>
-      <w:r>
-        <w:rPr>
-          <w:sz w:val="24"/>
-          <w:szCs w:val="24"/>
-          <w:lang w:val="en-US"/>
-        </w:rPr>
-        <w:t xml:space="preserve"> </w:t>
+        <w:t xml:space="preserve"> kuliah </w:t>
       </w:r>
       <w:proofErr w:type="spellStart"/>
       <w:r>
@@ -2317,7 +2268,25 @@
           <w:szCs w:val="24"/>
           <w:lang w:val="en-US"/>
         </w:rPr>
-        <w:t xml:space="preserve">. Halaman </w:t>
+        <w:t xml:space="preserve">. </w:t>
+      </w:r>
+      <w:proofErr w:type="spellStart"/>
+      <w:r>
+        <w:rPr>
+          <w:sz w:val="24"/>
+          <w:szCs w:val="24"/>
+          <w:lang w:val="en-US"/>
+        </w:rPr>
+        <w:t>Halaman</w:t>
+      </w:r>
+      <w:proofErr w:type="spellEnd"/>
+      <w:r>
+        <w:rPr>
+          <w:sz w:val="24"/>
+          <w:szCs w:val="24"/>
+          <w:lang w:val="en-US"/>
+        </w:rPr>
+        <w:t xml:space="preserve"> </w:t>
       </w:r>
       <w:proofErr w:type="spellStart"/>
       <w:r>
@@ -2371,25 +2340,7 @@
           <w:szCs w:val="24"/>
           <w:lang w:val="en-US"/>
         </w:rPr>
-        <w:t xml:space="preserve"> </w:t>
-      </w:r>
-      <w:proofErr w:type="spellStart"/>
-      <w:r>
-        <w:rPr>
-          <w:sz w:val="24"/>
-          <w:szCs w:val="24"/>
-          <w:lang w:val="en-US"/>
-        </w:rPr>
-        <w:t>kuliah</w:t>
-      </w:r>
-      <w:proofErr w:type="spellEnd"/>
-      <w:r>
-        <w:rPr>
-          <w:sz w:val="24"/>
-          <w:szCs w:val="24"/>
-          <w:lang w:val="en-US"/>
-        </w:rPr>
-        <w:t xml:space="preserve"> yang </w:t>
+        <w:t xml:space="preserve"> kuliah yang </w:t>
       </w:r>
       <w:proofErr w:type="spellStart"/>
       <w:r>
@@ -2407,7 +2358,25 @@
           <w:szCs w:val="24"/>
           <w:lang w:val="en-US"/>
         </w:rPr>
-        <w:t xml:space="preserve"> oleh </w:t>
+        <w:t xml:space="preserve"> </w:t>
+      </w:r>
+      <w:proofErr w:type="spellStart"/>
+      <w:r>
+        <w:rPr>
+          <w:sz w:val="24"/>
+          <w:szCs w:val="24"/>
+          <w:lang w:val="en-US"/>
+        </w:rPr>
+        <w:t>oleh</w:t>
+      </w:r>
+      <w:proofErr w:type="spellEnd"/>
+      <w:r>
+        <w:rPr>
+          <w:sz w:val="24"/>
+          <w:szCs w:val="24"/>
+          <w:lang w:val="en-US"/>
+        </w:rPr>
+        <w:t xml:space="preserve"> </w:t>
       </w:r>
       <w:proofErr w:type="spellStart"/>
       <w:r>
@@ -2497,7 +2466,25 @@
           <w:szCs w:val="24"/>
           <w:lang w:val="en-US"/>
         </w:rPr>
-        <w:t xml:space="preserve"> pada </w:t>
+        <w:t xml:space="preserve"> </w:t>
+      </w:r>
+      <w:proofErr w:type="spellStart"/>
+      <w:r>
+        <w:rPr>
+          <w:sz w:val="24"/>
+          <w:szCs w:val="24"/>
+          <w:lang w:val="en-US"/>
+        </w:rPr>
+        <w:t>pada</w:t>
+      </w:r>
+      <w:proofErr w:type="spellEnd"/>
+      <w:r>
+        <w:rPr>
+          <w:sz w:val="24"/>
+          <w:szCs w:val="24"/>
+          <w:lang w:val="en-US"/>
+        </w:rPr>
+        <w:t xml:space="preserve"> </w:t>
       </w:r>
       <w:r>
         <w:rPr>
@@ -2509,13 +2496,23 @@
         </w:rPr>
         <w:t xml:space="preserve">server, </w:t>
       </w:r>
-      <w:r>
-        <w:rPr>
-          <w:sz w:val="24"/>
-          <w:szCs w:val="24"/>
-          <w:lang w:val="en-US"/>
-        </w:rPr>
-        <w:t xml:space="preserve">dan </w:t>
+      <w:proofErr w:type="spellStart"/>
+      <w:r>
+        <w:rPr>
+          <w:sz w:val="24"/>
+          <w:szCs w:val="24"/>
+          <w:lang w:val="en-US"/>
+        </w:rPr>
+        <w:t>dan</w:t>
+      </w:r>
+      <w:proofErr w:type="spellEnd"/>
+      <w:r>
+        <w:rPr>
+          <w:sz w:val="24"/>
+          <w:szCs w:val="24"/>
+          <w:lang w:val="en-US"/>
+        </w:rPr>
+        <w:t xml:space="preserve"> </w:t>
       </w:r>
       <w:proofErr w:type="spellStart"/>
       <w:r>
@@ -2569,43 +2566,25 @@
           <w:szCs w:val="24"/>
           <w:lang w:val="en-US"/>
         </w:rPr>
-        <w:t xml:space="preserve"> </w:t>
-      </w:r>
-      <w:proofErr w:type="spellStart"/>
-      <w:r>
-        <w:rPr>
-          <w:sz w:val="24"/>
-          <w:szCs w:val="24"/>
-          <w:lang w:val="en-US"/>
-        </w:rPr>
-        <w:t>dilakukan</w:t>
-      </w:r>
-      <w:proofErr w:type="spellEnd"/>
-      <w:r>
-        <w:rPr>
-          <w:sz w:val="24"/>
-          <w:szCs w:val="24"/>
-          <w:lang w:val="en-US"/>
-        </w:rPr>
-        <w:t xml:space="preserve"> </w:t>
-      </w:r>
-      <w:proofErr w:type="spellStart"/>
-      <w:r>
-        <w:rPr>
-          <w:sz w:val="24"/>
-          <w:szCs w:val="24"/>
-          <w:lang w:val="en-US"/>
-        </w:rPr>
-        <w:t>untuk</w:t>
-      </w:r>
-      <w:proofErr w:type="spellEnd"/>
-      <w:r>
-        <w:rPr>
-          <w:sz w:val="24"/>
-          <w:szCs w:val="24"/>
-          <w:lang w:val="en-US"/>
-        </w:rPr>
-        <w:t xml:space="preserve"> masing-masing </w:t>
+        <w:t xml:space="preserve"> dilakukan untuk </w:t>
+      </w:r>
+      <w:proofErr w:type="spellStart"/>
+      <w:r>
+        <w:rPr>
+          <w:sz w:val="24"/>
+          <w:szCs w:val="24"/>
+          <w:lang w:val="en-US"/>
+        </w:rPr>
+        <w:t>masing-masing</w:t>
+      </w:r>
+      <w:proofErr w:type="spellEnd"/>
+      <w:r>
+        <w:rPr>
+          <w:sz w:val="24"/>
+          <w:szCs w:val="24"/>
+          <w:lang w:val="en-US"/>
+        </w:rPr>
+        <w:t xml:space="preserve"> </w:t>
       </w:r>
       <w:proofErr w:type="spellStart"/>
       <w:r>
@@ -2623,43 +2602,7 @@
           <w:szCs w:val="24"/>
           <w:lang w:val="en-US"/>
         </w:rPr>
-        <w:t xml:space="preserve"> </w:t>
-      </w:r>
-      <w:proofErr w:type="spellStart"/>
-      <w:r>
-        <w:rPr>
-          <w:sz w:val="24"/>
-          <w:szCs w:val="24"/>
-          <w:lang w:val="en-US"/>
-        </w:rPr>
-        <w:t>kuliah</w:t>
-      </w:r>
-      <w:proofErr w:type="spellEnd"/>
-      <w:r>
-        <w:rPr>
-          <w:sz w:val="24"/>
-          <w:szCs w:val="24"/>
-          <w:lang w:val="en-US"/>
-        </w:rPr>
-        <w:t xml:space="preserve">. </w:t>
-      </w:r>
-      <w:proofErr w:type="spellStart"/>
-      <w:r>
-        <w:rPr>
-          <w:sz w:val="24"/>
-          <w:szCs w:val="24"/>
-          <w:lang w:val="en-US"/>
-        </w:rPr>
-        <w:t>Dalam</w:t>
-      </w:r>
-      <w:proofErr w:type="spellEnd"/>
-      <w:r>
-        <w:rPr>
-          <w:sz w:val="24"/>
-          <w:szCs w:val="24"/>
-          <w:lang w:val="en-US"/>
-        </w:rPr>
-        <w:t xml:space="preserve"> </w:t>
+        <w:t xml:space="preserve"> kuliah. Dalam </w:t>
       </w:r>
       <w:proofErr w:type="spellStart"/>
       <w:r>
@@ -2689,23 +2632,13 @@
         </w:rPr>
         <w:t xml:space="preserve">user </w:t>
       </w:r>
-      <w:proofErr w:type="spellStart"/>
-      <w:r>
-        <w:rPr>
-          <w:sz w:val="24"/>
-          <w:szCs w:val="24"/>
-          <w:lang w:val="en-US"/>
-        </w:rPr>
-        <w:t>dalam</w:t>
-      </w:r>
-      <w:proofErr w:type="spellEnd"/>
-      <w:r>
-        <w:rPr>
-          <w:sz w:val="24"/>
-          <w:szCs w:val="24"/>
-          <w:lang w:val="en-US"/>
-        </w:rPr>
-        <w:t xml:space="preserve"> </w:t>
+      <w:r>
+        <w:rPr>
+          <w:sz w:val="24"/>
+          <w:szCs w:val="24"/>
+          <w:lang w:val="en-US"/>
+        </w:rPr>
+        <w:t xml:space="preserve">dalam </w:t>
       </w:r>
       <w:proofErr w:type="spellStart"/>
       <w:r>
@@ -2831,25 +2764,7 @@
           <w:szCs w:val="24"/>
           <w:lang w:val="en-US"/>
         </w:rPr>
-        <w:t xml:space="preserve"> filter </w:t>
-      </w:r>
-      <w:proofErr w:type="spellStart"/>
-      <w:r>
-        <w:rPr>
-          <w:sz w:val="24"/>
-          <w:szCs w:val="24"/>
-          <w:lang w:val="en-US"/>
-        </w:rPr>
-        <w:t>berdasarkan</w:t>
-      </w:r>
-      <w:proofErr w:type="spellEnd"/>
-      <w:r>
-        <w:rPr>
-          <w:sz w:val="24"/>
-          <w:szCs w:val="24"/>
-          <w:lang w:val="en-US"/>
-        </w:rPr>
-        <w:t xml:space="preserve"> </w:t>
+        <w:t xml:space="preserve"> filter berdasarkan </w:t>
       </w:r>
       <w:proofErr w:type="spellStart"/>
       <w:r>
@@ -2867,25 +2782,7 @@
           <w:szCs w:val="24"/>
           <w:lang w:val="en-US"/>
         </w:rPr>
-        <w:t xml:space="preserve"> </w:t>
-      </w:r>
-      <w:proofErr w:type="spellStart"/>
-      <w:r>
-        <w:rPr>
-          <w:sz w:val="24"/>
-          <w:szCs w:val="24"/>
-          <w:lang w:val="en-US"/>
-        </w:rPr>
-        <w:t>kuliah</w:t>
-      </w:r>
-      <w:proofErr w:type="spellEnd"/>
-      <w:r>
-        <w:rPr>
-          <w:sz w:val="24"/>
-          <w:szCs w:val="24"/>
-          <w:lang w:val="en-US"/>
-        </w:rPr>
-        <w:t xml:space="preserve">, </w:t>
+        <w:t xml:space="preserve"> kuliah, </w:t>
       </w:r>
       <w:r>
         <w:rPr>
@@ -2921,7 +2818,25 @@
           <w:szCs w:val="24"/>
           <w:lang w:val="en-US"/>
         </w:rPr>
-        <w:t xml:space="preserve"> pada </w:t>
+        <w:t xml:space="preserve"> </w:t>
+      </w:r>
+      <w:proofErr w:type="spellStart"/>
+      <w:r>
+        <w:rPr>
+          <w:sz w:val="24"/>
+          <w:szCs w:val="24"/>
+          <w:lang w:val="en-US"/>
+        </w:rPr>
+        <w:t>pada</w:t>
+      </w:r>
+      <w:proofErr w:type="spellEnd"/>
+      <w:r>
+        <w:rPr>
+          <w:sz w:val="24"/>
+          <w:szCs w:val="24"/>
+          <w:lang w:val="en-US"/>
+        </w:rPr>
+        <w:t xml:space="preserve"> </w:t>
       </w:r>
       <w:proofErr w:type="spellStart"/>
       <w:r>
@@ -2961,7 +2876,25 @@
           <w:szCs w:val="24"/>
           <w:lang w:val="en-US"/>
         </w:rPr>
-        <w:t xml:space="preserve"> meng-</w:t>
+        <w:t xml:space="preserve"> </w:t>
+      </w:r>
+      <w:proofErr w:type="spellStart"/>
+      <w:r>
+        <w:rPr>
+          <w:sz w:val="24"/>
+          <w:szCs w:val="24"/>
+          <w:lang w:val="en-US"/>
+        </w:rPr>
+        <w:t>meng</w:t>
+      </w:r>
+      <w:proofErr w:type="spellEnd"/>
+      <w:r>
+        <w:rPr>
+          <w:sz w:val="24"/>
+          <w:szCs w:val="24"/>
+          <w:lang w:val="en-US"/>
+        </w:rPr>
+        <w:t>-</w:t>
       </w:r>
       <w:r>
         <w:rPr>
@@ -3045,13 +2978,23 @@
         </w:rPr>
         <w:t xml:space="preserve">, </w:t>
       </w:r>
-      <w:r>
-        <w:rPr>
-          <w:sz w:val="24"/>
-          <w:szCs w:val="24"/>
-          <w:lang w:val="en-US"/>
-        </w:rPr>
-        <w:t xml:space="preserve">dan </w:t>
+      <w:proofErr w:type="spellStart"/>
+      <w:r>
+        <w:rPr>
+          <w:sz w:val="24"/>
+          <w:szCs w:val="24"/>
+          <w:lang w:val="en-US"/>
+        </w:rPr>
+        <w:t>dan</w:t>
+      </w:r>
+      <w:proofErr w:type="spellEnd"/>
+      <w:r>
+        <w:rPr>
+          <w:sz w:val="24"/>
+          <w:szCs w:val="24"/>
+          <w:lang w:val="en-US"/>
+        </w:rPr>
+        <w:t xml:space="preserve"> </w:t>
       </w:r>
       <w:r>
         <w:rPr>
@@ -3354,13 +3297,23 @@
           <w:lang w:val="en-US"/>
         </w:rPr>
       </w:pPr>
-      <w:r>
-        <w:rPr>
-          <w:sz w:val="24"/>
-          <w:szCs w:val="24"/>
-          <w:lang w:val="en-US"/>
-        </w:rPr>
-        <w:t xml:space="preserve">Ketika </w:t>
+      <w:proofErr w:type="spellStart"/>
+      <w:r>
+        <w:rPr>
+          <w:sz w:val="24"/>
+          <w:szCs w:val="24"/>
+          <w:lang w:val="en-US"/>
+        </w:rPr>
+        <w:t>Ketika</w:t>
+      </w:r>
+      <w:proofErr w:type="spellEnd"/>
+      <w:r>
+        <w:rPr>
+          <w:sz w:val="24"/>
+          <w:szCs w:val="24"/>
+          <w:lang w:val="en-US"/>
+        </w:rPr>
+        <w:t xml:space="preserve"> </w:t>
       </w:r>
       <w:r>
         <w:rPr>
@@ -3406,25 +3359,7 @@
           <w:szCs w:val="24"/>
           <w:lang w:val="en-US"/>
         </w:rPr>
-        <w:t xml:space="preserve">, </w:t>
-      </w:r>
-      <w:proofErr w:type="spellStart"/>
-      <w:r>
-        <w:rPr>
-          <w:sz w:val="24"/>
-          <w:szCs w:val="24"/>
-          <w:lang w:val="en-US"/>
-        </w:rPr>
-        <w:t>sistem</w:t>
-      </w:r>
-      <w:proofErr w:type="spellEnd"/>
-      <w:r>
-        <w:rPr>
-          <w:sz w:val="24"/>
-          <w:szCs w:val="24"/>
-          <w:lang w:val="en-US"/>
-        </w:rPr>
-        <w:t xml:space="preserve"> </w:t>
+        <w:t xml:space="preserve">, sistem </w:t>
       </w:r>
       <w:proofErr w:type="spellStart"/>
       <w:r>
@@ -3472,23 +3407,13 @@
         </w:rPr>
         <w:t xml:space="preserve">user </w:t>
       </w:r>
-      <w:proofErr w:type="spellStart"/>
-      <w:r>
-        <w:rPr>
-          <w:sz w:val="24"/>
-          <w:szCs w:val="24"/>
-          <w:lang w:val="en-US"/>
-        </w:rPr>
-        <w:t>untuk</w:t>
-      </w:r>
-      <w:proofErr w:type="spellEnd"/>
-      <w:r>
-        <w:rPr>
-          <w:sz w:val="24"/>
-          <w:szCs w:val="24"/>
-          <w:lang w:val="en-US"/>
-        </w:rPr>
-        <w:t xml:space="preserve"> </w:t>
+      <w:r>
+        <w:rPr>
+          <w:sz w:val="24"/>
+          <w:szCs w:val="24"/>
+          <w:lang w:val="en-US"/>
+        </w:rPr>
+        <w:t xml:space="preserve">untuk </w:t>
       </w:r>
       <w:proofErr w:type="spellStart"/>
       <w:r>
@@ -3524,25 +3449,7 @@
           <w:szCs w:val="24"/>
           <w:lang w:val="en-US"/>
         </w:rPr>
-        <w:t xml:space="preserve"> </w:t>
-      </w:r>
-      <w:proofErr w:type="spellStart"/>
-      <w:r>
-        <w:rPr>
-          <w:sz w:val="24"/>
-          <w:szCs w:val="24"/>
-          <w:lang w:val="en-US"/>
-        </w:rPr>
-        <w:t>laporan</w:t>
-      </w:r>
-      <w:proofErr w:type="spellEnd"/>
-      <w:r>
-        <w:rPr>
-          <w:sz w:val="24"/>
-          <w:szCs w:val="24"/>
-          <w:lang w:val="en-US"/>
-        </w:rPr>
-        <w:t xml:space="preserve"> BKD </w:t>
+        <w:t xml:space="preserve"> laporan BKD </w:t>
       </w:r>
       <w:proofErr w:type="spellStart"/>
       <w:r>
@@ -3610,14 +3517,12 @@
       <w:r>
         <w:rPr>
           <w:i/>
-          <w:iCs/>
-          <w:sz w:val="24"/>
-          <w:szCs w:val="24"/>
-          <w:lang w:val="en-US"/>
-        </w:rPr>
-        <w:t>matakuliah</w:t>
-      </w:r>
-      <w:proofErr w:type="spellEnd"/>
+          <w:sz w:val="24"/>
+          <w:szCs w:val="24"/>
+          <w:lang w:val="en-US"/>
+        </w:rPr>
+        <w:t>kode</w:t>
+      </w:r>
       <w:r>
         <w:rPr>
           <w:i/>
@@ -3626,9 +3531,9 @@
           <w:szCs w:val="24"/>
           <w:lang w:val="en-US"/>
         </w:rPr>
-        <w:t>(user)_</w:t>
-      </w:r>
-      <w:proofErr w:type="spellStart"/>
+        <w:t>matakuliah</w:t>
+      </w:r>
+      <w:proofErr w:type="spellEnd"/>
       <w:r>
         <w:rPr>
           <w:i/>
@@ -3637,9 +3542,10 @@
           <w:szCs w:val="24"/>
           <w:lang w:val="en-US"/>
         </w:rPr>
-        <w:t>nama</w:t>
-      </w:r>
-      <w:proofErr w:type="spellEnd"/>
+        <w:t>(us</w:t>
+      </w:r>
+      <w:bookmarkStart w:id="0" w:name="_GoBack"/>
+      <w:bookmarkEnd w:id="0"/>
       <w:r>
         <w:rPr>
           <w:i/>
@@ -3648,6 +3554,28 @@
           <w:szCs w:val="24"/>
           <w:lang w:val="en-US"/>
         </w:rPr>
+        <w:t>er)_</w:t>
+      </w:r>
+      <w:proofErr w:type="spellStart"/>
+      <w:r>
+        <w:rPr>
+          <w:i/>
+          <w:iCs/>
+          <w:sz w:val="24"/>
+          <w:szCs w:val="24"/>
+          <w:lang w:val="en-US"/>
+        </w:rPr>
+        <w:t>nama</w:t>
+      </w:r>
+      <w:proofErr w:type="spellEnd"/>
+      <w:r>
+        <w:rPr>
+          <w:i/>
+          <w:iCs/>
+          <w:sz w:val="24"/>
+          <w:szCs w:val="24"/>
+          <w:lang w:val="en-US"/>
+        </w:rPr>
         <w:t>(user)</w:t>
       </w:r>
       <w:r>
@@ -3674,7 +3602,25 @@
           <w:szCs w:val="24"/>
           <w:lang w:val="en-US"/>
         </w:rPr>
-        <w:t xml:space="preserve"> pada </w:t>
+        <w:t xml:space="preserve"> </w:t>
+      </w:r>
+      <w:proofErr w:type="spellStart"/>
+      <w:r>
+        <w:rPr>
+          <w:sz w:val="24"/>
+          <w:szCs w:val="24"/>
+          <w:lang w:val="en-US"/>
+        </w:rPr>
+        <w:t>pada</w:t>
+      </w:r>
+      <w:proofErr w:type="spellEnd"/>
+      <w:r>
+        <w:rPr>
+          <w:sz w:val="24"/>
+          <w:szCs w:val="24"/>
+          <w:lang w:val="en-US"/>
+        </w:rPr>
+        <w:t xml:space="preserve"> </w:t>
       </w:r>
       <w:proofErr w:type="spellStart"/>
       <w:r>
@@ -3786,10 +3732,10 @@
           <w:lang w:val="en-US"/>
         </w:rPr>
         <w:drawing>
-          <wp:inline distT="0" distB="0" distL="0" distR="0" wp14:anchorId="503DB87E" wp14:editId="434E80C6">
-            <wp:extent cx="4663440" cy="233614"/>
-            <wp:effectExtent l="0" t="0" r="0" b="0"/>
-            <wp:docPr id="11" name="Picture 11"/>
+          <wp:inline distT="0" distB="0" distL="0" distR="0" wp14:anchorId="558312FC" wp14:editId="1442F38D">
+            <wp:extent cx="4683128" cy="412750"/>
+            <wp:effectExtent l="0" t="0" r="3175" b="6350"/>
+            <wp:docPr id="7" name="Picture 7"/>
             <wp:cNvGraphicFramePr>
               <a:graphicFrameLocks xmlns:a="http://schemas.openxmlformats.org/drawingml/2006/main" noChangeAspect="1"/>
             </wp:cNvGraphicFramePr>
@@ -3797,17 +3743,11 @@
               <a:graphicData uri="http://schemas.openxmlformats.org/drawingml/2006/picture">
                 <pic:pic xmlns:pic="http://schemas.openxmlformats.org/drawingml/2006/picture">
                   <pic:nvPicPr>
-                    <pic:cNvPr id="11" name="Picture 11"/>
+                    <pic:cNvPr id="1" name=""/>
                     <pic:cNvPicPr/>
                   </pic:nvPicPr>
                   <pic:blipFill>
-                    <a:blip r:embed="rId12">
-                      <a:extLst>
-                        <a:ext uri="{28A0092B-C50C-407E-A947-70E740481C1C}">
-                          <a14:useLocalDpi xmlns:a14="http://schemas.microsoft.com/office/drawing/2010/main" val="0"/>
-                        </a:ext>
-                      </a:extLst>
-                    </a:blip>
+                    <a:blip r:embed="rId12"/>
                     <a:stretch>
                       <a:fillRect/>
                     </a:stretch>
@@ -3815,7 +3755,7 @@
                   <pic:spPr>
                     <a:xfrm>
                       <a:off x="0" y="0"/>
-                      <a:ext cx="4663440" cy="233614"/>
+                      <a:ext cx="4762123" cy="419712"/>
                     </a:xfrm>
                     <a:prstGeom prst="rect">
                       <a:avLst/>
@@ -3917,7 +3857,25 @@
           <w:szCs w:val="24"/>
           <w:lang w:val="en-US"/>
         </w:rPr>
-        <w:t xml:space="preserve"> pada </w:t>
+        <w:t xml:space="preserve"> </w:t>
+      </w:r>
+      <w:proofErr w:type="spellStart"/>
+      <w:r>
+        <w:rPr>
+          <w:sz w:val="24"/>
+          <w:szCs w:val="24"/>
+          <w:lang w:val="en-US"/>
+        </w:rPr>
+        <w:t>pada</w:t>
+      </w:r>
+      <w:proofErr w:type="spellEnd"/>
+      <w:r>
+        <w:rPr>
+          <w:sz w:val="24"/>
+          <w:szCs w:val="24"/>
+          <w:lang w:val="en-US"/>
+        </w:rPr>
+        <w:t xml:space="preserve"> </w:t>
       </w:r>
       <w:proofErr w:type="spellStart"/>
       <w:r>
@@ -3971,25 +3929,7 @@
           <w:szCs w:val="24"/>
           <w:lang w:val="en-US"/>
         </w:rPr>
-        <w:t xml:space="preserve"> </w:t>
-      </w:r>
-      <w:proofErr w:type="spellStart"/>
-      <w:r>
-        <w:rPr>
-          <w:sz w:val="24"/>
-          <w:szCs w:val="24"/>
-          <w:lang w:val="en-US"/>
-        </w:rPr>
-        <w:t>pesan</w:t>
-      </w:r>
-      <w:proofErr w:type="spellEnd"/>
-      <w:r>
-        <w:rPr>
-          <w:sz w:val="24"/>
-          <w:szCs w:val="24"/>
-          <w:lang w:val="en-US"/>
-        </w:rPr>
-        <w:t xml:space="preserve"> yang </w:t>
+        <w:t xml:space="preserve"> pesan yang </w:t>
       </w:r>
       <w:proofErr w:type="spellStart"/>
       <w:r>
@@ -4007,7 +3947,25 @@
           <w:szCs w:val="24"/>
           <w:lang w:val="en-US"/>
         </w:rPr>
-        <w:t xml:space="preserve"> pada </w:t>
+        <w:t xml:space="preserve"> </w:t>
+      </w:r>
+      <w:proofErr w:type="spellStart"/>
+      <w:r>
+        <w:rPr>
+          <w:sz w:val="24"/>
+          <w:szCs w:val="24"/>
+          <w:lang w:val="en-US"/>
+        </w:rPr>
+        <w:t>pada</w:t>
+      </w:r>
+      <w:proofErr w:type="spellEnd"/>
+      <w:r>
+        <w:rPr>
+          <w:sz w:val="24"/>
+          <w:szCs w:val="24"/>
+          <w:lang w:val="en-US"/>
+        </w:rPr>
+        <w:t xml:space="preserve"> </w:t>
       </w:r>
       <w:proofErr w:type="spellStart"/>
       <w:r>
@@ -4097,25 +4055,7 @@
           <w:szCs w:val="24"/>
           <w:lang w:val="en-US"/>
         </w:rPr>
-        <w:t xml:space="preserve"> </w:t>
-      </w:r>
-      <w:proofErr w:type="spellStart"/>
-      <w:r>
-        <w:rPr>
-          <w:sz w:val="24"/>
-          <w:szCs w:val="24"/>
-          <w:lang w:val="en-US"/>
-        </w:rPr>
-        <w:t>untuk</w:t>
-      </w:r>
-      <w:proofErr w:type="spellEnd"/>
-      <w:r>
-        <w:rPr>
-          <w:sz w:val="24"/>
-          <w:szCs w:val="24"/>
-          <w:lang w:val="en-US"/>
-        </w:rPr>
-        <w:t xml:space="preserve"> </w:t>
+        <w:t xml:space="preserve"> untuk </w:t>
       </w:r>
       <w:proofErr w:type="spellStart"/>
       <w:r>
@@ -4163,13 +4103,23 @@
         </w:rPr>
         <w:t xml:space="preserve">update </w:t>
       </w:r>
-      <w:r>
-        <w:rPr>
-          <w:sz w:val="24"/>
-          <w:szCs w:val="24"/>
-          <w:lang w:val="en-US"/>
-        </w:rPr>
-        <w:t xml:space="preserve">oleh </w:t>
+      <w:proofErr w:type="spellStart"/>
+      <w:r>
+        <w:rPr>
+          <w:sz w:val="24"/>
+          <w:szCs w:val="24"/>
+          <w:lang w:val="en-US"/>
+        </w:rPr>
+        <w:t>oleh</w:t>
+      </w:r>
+      <w:proofErr w:type="spellEnd"/>
+      <w:r>
+        <w:rPr>
+          <w:sz w:val="24"/>
+          <w:szCs w:val="24"/>
+          <w:lang w:val="en-US"/>
+        </w:rPr>
+        <w:t xml:space="preserve"> </w:t>
       </w:r>
       <w:r>
         <w:rPr>
@@ -4181,13 +4131,23 @@
         </w:rPr>
         <w:t xml:space="preserve">user </w:t>
       </w:r>
-      <w:r>
-        <w:rPr>
-          <w:sz w:val="24"/>
-          <w:szCs w:val="24"/>
-          <w:lang w:val="en-US"/>
-        </w:rPr>
-        <w:t xml:space="preserve">pada </w:t>
+      <w:proofErr w:type="spellStart"/>
+      <w:r>
+        <w:rPr>
+          <w:sz w:val="24"/>
+          <w:szCs w:val="24"/>
+          <w:lang w:val="en-US"/>
+        </w:rPr>
+        <w:t>pada</w:t>
+      </w:r>
+      <w:proofErr w:type="spellEnd"/>
+      <w:r>
+        <w:rPr>
+          <w:sz w:val="24"/>
+          <w:szCs w:val="24"/>
+          <w:lang w:val="en-US"/>
+        </w:rPr>
+        <w:t xml:space="preserve"> </w:t>
       </w:r>
       <w:r>
         <w:rPr>
@@ -4241,7 +4201,25 @@
           <w:szCs w:val="24"/>
           <w:lang w:val="en-US"/>
         </w:rPr>
-        <w:t xml:space="preserve"> oleh server </w:t>
+        <w:t xml:space="preserve"> </w:t>
+      </w:r>
+      <w:proofErr w:type="spellStart"/>
+      <w:r>
+        <w:rPr>
+          <w:sz w:val="24"/>
+          <w:szCs w:val="24"/>
+          <w:lang w:val="en-US"/>
+        </w:rPr>
+        <w:t>oleh</w:t>
+      </w:r>
+      <w:proofErr w:type="spellEnd"/>
+      <w:r>
+        <w:rPr>
+          <w:sz w:val="24"/>
+          <w:szCs w:val="24"/>
+          <w:lang w:val="en-US"/>
+        </w:rPr>
+        <w:t xml:space="preserve"> server </w:t>
       </w:r>
       <w:proofErr w:type="spellStart"/>
       <w:r>
@@ -4409,7 +4387,25 @@
           <w:szCs w:val="24"/>
           <w:lang w:val="en-US"/>
         </w:rPr>
-        <w:t xml:space="preserve"> pada </w:t>
+        <w:t xml:space="preserve"> </w:t>
+      </w:r>
+      <w:proofErr w:type="spellStart"/>
+      <w:r>
+        <w:rPr>
+          <w:sz w:val="24"/>
+          <w:szCs w:val="24"/>
+          <w:lang w:val="en-US"/>
+        </w:rPr>
+        <w:t>pada</w:t>
+      </w:r>
+      <w:proofErr w:type="spellEnd"/>
+      <w:r>
+        <w:rPr>
+          <w:sz w:val="24"/>
+          <w:szCs w:val="24"/>
+          <w:lang w:val="en-US"/>
+        </w:rPr>
+        <w:t xml:space="preserve"> </w:t>
       </w:r>
       <w:r>
         <w:rPr>
@@ -4427,7 +4423,25 @@
           <w:szCs w:val="24"/>
           <w:lang w:val="en-US"/>
         </w:rPr>
-        <w:t xml:space="preserve"> pada </w:t>
+        <w:t xml:space="preserve"> </w:t>
+      </w:r>
+      <w:proofErr w:type="spellStart"/>
+      <w:r>
+        <w:rPr>
+          <w:sz w:val="24"/>
+          <w:szCs w:val="24"/>
+          <w:lang w:val="en-US"/>
+        </w:rPr>
+        <w:t>pada</w:t>
+      </w:r>
+      <w:proofErr w:type="spellEnd"/>
+      <w:r>
+        <w:rPr>
+          <w:sz w:val="24"/>
+          <w:szCs w:val="24"/>
+          <w:lang w:val="en-US"/>
+        </w:rPr>
+        <w:t xml:space="preserve"> </w:t>
       </w:r>
       <w:proofErr w:type="spellStart"/>
       <w:r>
@@ -4451,23 +4465,13 @@
         </w:rPr>
         <w:t xml:space="preserve"> </w:t>
       </w:r>
-      <w:proofErr w:type="spellStart"/>
-      <w:r>
-        <w:rPr>
-          <w:sz w:val="24"/>
-          <w:szCs w:val="24"/>
-          <w:lang w:val="en-US"/>
-        </w:rPr>
-        <w:t>untuk</w:t>
-      </w:r>
-      <w:proofErr w:type="spellEnd"/>
-      <w:r>
-        <w:rPr>
-          <w:sz w:val="24"/>
-          <w:szCs w:val="24"/>
-          <w:lang w:val="en-US"/>
-        </w:rPr>
-        <w:t xml:space="preserve"> </w:t>
+      <w:r>
+        <w:rPr>
+          <w:sz w:val="24"/>
+          <w:szCs w:val="24"/>
+          <w:lang w:val="en-US"/>
+        </w:rPr>
+        <w:t xml:space="preserve">untuk </w:t>
       </w:r>
       <w:proofErr w:type="spellStart"/>
       <w:r>
@@ -4497,13 +4501,23 @@
         </w:rPr>
         <w:t xml:space="preserve">cookie user </w:t>
       </w:r>
-      <w:r>
-        <w:rPr>
-          <w:sz w:val="24"/>
-          <w:szCs w:val="24"/>
-          <w:lang w:val="en-US"/>
-        </w:rPr>
-        <w:t xml:space="preserve">dan </w:t>
+      <w:proofErr w:type="spellStart"/>
+      <w:r>
+        <w:rPr>
+          <w:sz w:val="24"/>
+          <w:szCs w:val="24"/>
+          <w:lang w:val="en-US"/>
+        </w:rPr>
+        <w:t>dan</w:t>
+      </w:r>
+      <w:proofErr w:type="spellEnd"/>
+      <w:r>
+        <w:rPr>
+          <w:sz w:val="24"/>
+          <w:szCs w:val="24"/>
+          <w:lang w:val="en-US"/>
+        </w:rPr>
+        <w:t xml:space="preserve"> </w:t>
       </w:r>
       <w:proofErr w:type="spellStart"/>
       <w:r>
@@ -5830,7 +5844,7 @@
 </file>
 
 <file path=word/endnotes.xml><?xml version="1.0" encoding="utf-8"?>
-<w:endnotes xmlns:wpc="http://schemas.microsoft.com/office/word/2010/wordprocessingCanvas" xmlns:cx="http://schemas.microsoft.com/office/drawing/2014/chartex" xmlns:cx1="http://schemas.microsoft.com/office/drawing/2015/9/8/chartex" xmlns:cx2="http://schemas.microsoft.com/office/drawing/2015/10/21/chartex" xmlns:cx3="http://schemas.microsoft.com/office/drawing/2016/5/9/chartex" xmlns:cx4="http://schemas.microsoft.com/office/drawing/2016/5/10/chartex" xmlns:cx5="http://schemas.microsoft.com/office/drawing/2016/5/11/chartex" xmlns:cx6="http://schemas.microsoft.com/office/drawing/2016/5/12/chartex" xmlns:cx7="http://schemas.microsoft.com/office/drawing/2016/5/13/chartex" xmlns:cx8="http://schemas.microsoft.com/office/drawing/2016/5/14/chartex" xmlns:mc="http://schemas.openxmlformats.org/markup-compatibility/2006" xmlns:aink="http://schemas.microsoft.com/office/drawing/2016/ink" xmlns:am3d="http://schemas.microsoft.com/office/drawing/2017/model3d" xmlns:o="urn:schemas-microsoft-com:office:office" xmlns:r="http://schemas.openxmlformats.org/officeDocument/2006/relationships" xmlns:m="http://schemas.openxmlformats.org/officeDocument/2006/math" xmlns:v="urn:schemas-microsoft-com:vml" xmlns:wp14="http://schemas.microsoft.com/office/word/2010/wordprocessingDrawing" xmlns:wp="http://schemas.openxmlformats.org/drawingml/2006/wordprocessingDrawing" xmlns:w10="urn:schemas-microsoft-com:office:word" xmlns:w="http://schemas.openxmlformats.org/wordprocessingml/2006/main" xmlns:w14="http://schemas.microsoft.com/office/word/2010/wordml" xmlns:w15="http://schemas.microsoft.com/office/word/2012/wordml" xmlns:w16cex="http://schemas.microsoft.com/office/word/2018/wordml/cex" xmlns:w16cid="http://schemas.microsoft.com/office/word/2016/wordml/cid" xmlns:w16="http://schemas.microsoft.com/office/word/2018/wordml" xmlns:w16sdtdh="http://schemas.microsoft.com/office/word/2020/wordml/sdtdatahash" xmlns:w16se="http://schemas.microsoft.com/office/word/2015/wordml/symex" xmlns:wpg="http://schemas.microsoft.com/office/word/2010/wordprocessingGroup" xmlns:wpi="http://schemas.microsoft.com/office/word/2010/wordprocessingInk" xmlns:wne="http://schemas.microsoft.com/office/word/2006/wordml" xmlns:wps="http://schemas.microsoft.com/office/word/2010/wordprocessingShape" mc:Ignorable="w14 w15 w16se w16cid w16 w16cex w16sdtdh wp14">
+<w:endnotes xmlns:wpc="http://schemas.microsoft.com/office/word/2010/wordprocessingCanvas" xmlns:cx="http://schemas.microsoft.com/office/drawing/2014/chartex" xmlns:mc="http://schemas.openxmlformats.org/markup-compatibility/2006" xmlns:o="urn:schemas-microsoft-com:office:office" xmlns:r="http://schemas.openxmlformats.org/officeDocument/2006/relationships" xmlns:m="http://schemas.openxmlformats.org/officeDocument/2006/math" xmlns:v="urn:schemas-microsoft-com:vml" xmlns:wp14="http://schemas.microsoft.com/office/word/2010/wordprocessingDrawing" xmlns:wp="http://schemas.openxmlformats.org/drawingml/2006/wordprocessingDrawing" xmlns:w10="urn:schemas-microsoft-com:office:word" xmlns:w="http://schemas.openxmlformats.org/wordprocessingml/2006/main" xmlns:w14="http://schemas.microsoft.com/office/word/2010/wordml" xmlns:w15="http://schemas.microsoft.com/office/word/2012/wordml" xmlns:w16se="http://schemas.microsoft.com/office/word/2015/wordml/symex" xmlns:wpg="http://schemas.microsoft.com/office/word/2010/wordprocessingGroup" xmlns:wpi="http://schemas.microsoft.com/office/word/2010/wordprocessingInk" xmlns:wne="http://schemas.microsoft.com/office/word/2006/wordml" xmlns:wps="http://schemas.microsoft.com/office/word/2010/wordprocessingShape" mc:Ignorable="w14 w15 w16se wp14">
   <w:endnote w:type="separator" w:id="-1">
     <w:p>
       <w:r>
@@ -5849,7 +5863,7 @@
 </file>
 
 <file path=word/footer1.xml><?xml version="1.0" encoding="utf-8"?>
-<w:ftr xmlns:wpc="http://schemas.microsoft.com/office/word/2010/wordprocessingCanvas" xmlns:cx="http://schemas.microsoft.com/office/drawing/2014/chartex" xmlns:cx1="http://schemas.microsoft.com/office/drawing/2015/9/8/chartex" xmlns:cx2="http://schemas.microsoft.com/office/drawing/2015/10/21/chartex" xmlns:cx3="http://schemas.microsoft.com/office/drawing/2016/5/9/chartex" xmlns:cx4="http://schemas.microsoft.com/office/drawing/2016/5/10/chartex" xmlns:cx5="http://schemas.microsoft.com/office/drawing/2016/5/11/chartex" xmlns:cx6="http://schemas.microsoft.com/office/drawing/2016/5/12/chartex" xmlns:cx7="http://schemas.microsoft.com/office/drawing/2016/5/13/chartex" xmlns:cx8="http://schemas.microsoft.com/office/drawing/2016/5/14/chartex" xmlns:mc="http://schemas.openxmlformats.org/markup-compatibility/2006" xmlns:aink="http://schemas.microsoft.com/office/drawing/2016/ink" xmlns:am3d="http://schemas.microsoft.com/office/drawing/2017/model3d" xmlns:o="urn:schemas-microsoft-com:office:office" xmlns:r="http://schemas.openxmlformats.org/officeDocument/2006/relationships" xmlns:m="http://schemas.openxmlformats.org/officeDocument/2006/math" xmlns:v="urn:schemas-microsoft-com:vml" xmlns:wp14="http://schemas.microsoft.com/office/word/2010/wordprocessingDrawing" xmlns:wp="http://schemas.openxmlformats.org/drawingml/2006/wordprocessingDrawing" xmlns:w10="urn:schemas-microsoft-com:office:word" xmlns:w="http://schemas.openxmlformats.org/wordprocessingml/2006/main" xmlns:w14="http://schemas.microsoft.com/office/word/2010/wordml" xmlns:w15="http://schemas.microsoft.com/office/word/2012/wordml" xmlns:w16cex="http://schemas.microsoft.com/office/word/2018/wordml/cex" xmlns:w16cid="http://schemas.microsoft.com/office/word/2016/wordml/cid" xmlns:w16="http://schemas.microsoft.com/office/word/2018/wordml" xmlns:w16sdtdh="http://schemas.microsoft.com/office/word/2020/wordml/sdtdatahash" xmlns:w16se="http://schemas.microsoft.com/office/word/2015/wordml/symex" xmlns:wpg="http://schemas.microsoft.com/office/word/2010/wordprocessingGroup" xmlns:wpi="http://schemas.microsoft.com/office/word/2010/wordprocessingInk" xmlns:wne="http://schemas.microsoft.com/office/word/2006/wordml" xmlns:wps="http://schemas.microsoft.com/office/word/2010/wordprocessingShape" mc:Ignorable="w14 w15 w16se w16cid w16 w16cex w16sdtdh wp14">
+<w:ftr xmlns:wpc="http://schemas.microsoft.com/office/word/2010/wordprocessingCanvas" xmlns:cx="http://schemas.microsoft.com/office/drawing/2014/chartex" xmlns:mc="http://schemas.openxmlformats.org/markup-compatibility/2006" xmlns:o="urn:schemas-microsoft-com:office:office" xmlns:r="http://schemas.openxmlformats.org/officeDocument/2006/relationships" xmlns:m="http://schemas.openxmlformats.org/officeDocument/2006/math" xmlns:v="urn:schemas-microsoft-com:vml" xmlns:wp14="http://schemas.microsoft.com/office/word/2010/wordprocessingDrawing" xmlns:wp="http://schemas.openxmlformats.org/drawingml/2006/wordprocessingDrawing" xmlns:w10="urn:schemas-microsoft-com:office:word" xmlns:w="http://schemas.openxmlformats.org/wordprocessingml/2006/main" xmlns:w14="http://schemas.microsoft.com/office/word/2010/wordml" xmlns:w15="http://schemas.microsoft.com/office/word/2012/wordml" xmlns:w16se="http://schemas.microsoft.com/office/word/2015/wordml/symex" xmlns:wpg="http://schemas.microsoft.com/office/word/2010/wordprocessingGroup" xmlns:wpi="http://schemas.microsoft.com/office/word/2010/wordprocessingInk" xmlns:wne="http://schemas.microsoft.com/office/word/2006/wordml" xmlns:wps="http://schemas.microsoft.com/office/word/2010/wordprocessingShape" mc:Ignorable="w14 w15 w16se wp14">
   <w:p>
     <w:pPr>
       <w:pStyle w:val="BodyText"/>
@@ -5862,6 +5876,7 @@
       <w:rPr>
         <w:noProof/>
         <w:sz w:val="20"/>
+        <w:lang w:val="en-US"/>
       </w:rPr>
       <mc:AlternateContent>
         <mc:Choice Requires="wps">
@@ -5941,7 +5956,7 @@
             </wp:anchor>
           </w:drawing>
         </mc:Choice>
-        <mc:Fallback xmlns:oel="http://schemas.microsoft.com/office/2019/extlst" xmlns:w16du="http://schemas.microsoft.com/office/word/2023/wordml/word16du" xmlns:w16sdtfl="http://schemas.microsoft.com/office/word/2024/wordml/sdtformatlock">
+        <mc:Fallback xmlns:w16sdtfl="http://schemas.microsoft.com/office/word/2024/wordml/sdtformatlock" xmlns:w16du="http://schemas.microsoft.com/office/word/2023/wordml/word16du" xmlns:oel="http://schemas.microsoft.com/office/2019/extlst" xmlns:w16sdtdh="http://schemas.microsoft.com/office/word/2020/wordml/sdtdatahash" xmlns:w16="http://schemas.microsoft.com/office/word/2018/wordml" xmlns:w16cid="http://schemas.microsoft.com/office/word/2016/wordml/cid" xmlns:w16cex="http://schemas.microsoft.com/office/word/2018/wordml/cex" xmlns:am3d="http://schemas.microsoft.com/office/drawing/2017/model3d" xmlns:aink="http://schemas.microsoft.com/office/drawing/2016/ink" xmlns:cx8="http://schemas.microsoft.com/office/drawing/2016/5/14/chartex" xmlns:cx7="http://schemas.microsoft.com/office/drawing/2016/5/13/chartex" xmlns:cx6="http://schemas.microsoft.com/office/drawing/2016/5/12/chartex" xmlns:cx5="http://schemas.microsoft.com/office/drawing/2016/5/11/chartex" xmlns:cx4="http://schemas.microsoft.com/office/drawing/2016/5/10/chartex" xmlns:cx3="http://schemas.microsoft.com/office/drawing/2016/5/9/chartex" xmlns:cx2="http://schemas.microsoft.com/office/drawing/2015/10/21/chartex" xmlns:cx1="http://schemas.microsoft.com/office/drawing/2015/9/8/chartex">
           <w:pict>
             <v:shape w14:anchorId="0D8678B8" id="Graphic 3" o:spid="_x0000_s1026" style="position:absolute;margin-left:1in;margin-top:760.2pt;width:451.4pt;height:5.8pt;z-index:-251633664;visibility:visible;mso-wrap-style:square;mso-wrap-distance-left:0;mso-wrap-distance-top:0;mso-wrap-distance-right:0;mso-wrap-distance-bottom:0;mso-position-horizontal:absolute;mso-position-horizontal-relative:page;mso-position-vertical:absolute;mso-position-vertical-relative:page;v-text-anchor:top" coordsize="5732780,73660" o:gfxdata="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" path="m5732399,l2882265,,,,,73660r2882265,l5732399,73660r,-73660xe" fillcolor="#155f82" stroked="f">
               <v:path arrowok="t"/>
@@ -5955,6 +5970,7 @@
       <w:rPr>
         <w:noProof/>
         <w:sz w:val="20"/>
+        <w:lang w:val="en-US"/>
       </w:rPr>
       <mc:AlternateContent>
         <mc:Choice Requires="wps">
@@ -6034,7 +6050,7 @@
             </wp:anchor>
           </w:drawing>
         </mc:Choice>
-        <mc:Fallback>
+        <mc:Fallback xmlns:w16sdtdh="http://schemas.microsoft.com/office/word/2020/wordml/sdtdatahash" xmlns:w16="http://schemas.microsoft.com/office/word/2018/wordml" xmlns:w16cid="http://schemas.microsoft.com/office/word/2016/wordml/cid" xmlns:w16cex="http://schemas.microsoft.com/office/word/2018/wordml/cex" xmlns:am3d="http://schemas.microsoft.com/office/drawing/2017/model3d" xmlns:aink="http://schemas.microsoft.com/office/drawing/2016/ink" xmlns:cx8="http://schemas.microsoft.com/office/drawing/2016/5/14/chartex" xmlns:cx7="http://schemas.microsoft.com/office/drawing/2016/5/13/chartex" xmlns:cx6="http://schemas.microsoft.com/office/drawing/2016/5/12/chartex" xmlns:cx5="http://schemas.microsoft.com/office/drawing/2016/5/11/chartex" xmlns:cx4="http://schemas.microsoft.com/office/drawing/2016/5/10/chartex" xmlns:cx3="http://schemas.microsoft.com/office/drawing/2016/5/9/chartex" xmlns:cx2="http://schemas.microsoft.com/office/drawing/2015/10/21/chartex" xmlns:cx1="http://schemas.microsoft.com/office/drawing/2015/9/8/chartex">
           <w:pict>
             <v:shapetype w14:anchorId="6A4EF209" id="_x0000_t202" coordsize="21600,21600" o:spt="202" path="m,l,21600r21600,l21600,xe">
               <v:stroke joinstyle="miter"/>
@@ -6087,6 +6103,7 @@
       <w:rPr>
         <w:noProof/>
         <w:sz w:val="20"/>
+        <w:lang w:val="en-US"/>
       </w:rPr>
       <mc:AlternateContent>
         <mc:Choice Requires="wps">
@@ -6157,11 +6174,12 @@
                           </w:r>
                           <w:r>
                             <w:rPr>
+                              <w:noProof/>
                               <w:color w:val="808080"/>
                               <w:spacing w:val="-10"/>
                               <w:sz w:val="18"/>
                             </w:rPr>
-                            <w:t>1</w:t>
+                            <w:t>4</w:t>
                           </w:r>
                           <w:r>
                             <w:rPr>
@@ -6185,7 +6203,12 @@
         </mc:Choice>
         <mc:Fallback>
           <w:pict>
-            <v:shape w14:anchorId="5A99B686" id="Textbox 5" o:spid="_x0000_s1028" type="#_x0000_t202" style="position:absolute;margin-left:509.75pt;margin-top:772.2pt;width:11.85pt;height:13pt;z-index:-251531264;visibility:visible;mso-wrap-style:square;mso-wrap-distance-left:0;mso-wrap-distance-top:0;mso-wrap-distance-right:0;mso-wrap-distance-bottom:0;mso-position-horizontal:absolute;mso-position-horizontal-relative:page;mso-position-vertical:absolute;mso-position-vertical-relative:page;v-text-anchor:top" o:gfxdata="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" filled="f" stroked="f">
+            <v:shapetype w14:anchorId="5A99B686" id="_x0000_t202" coordsize="21600,21600" o:spt="202" path="m,l,21600r21600,l21600,xe">
+              <v:stroke joinstyle="miter"/>
+              <v:path gradientshapeok="t" o:connecttype="rect"/>
+            </v:shapetype>
+            <v:shape id="Textbox 5" o:spid="_x0000_s1028" type="#_x0000_t202" style="position:absolute;margin-left:509.75pt;margin-top:772.2pt;width:11.85pt;height:13pt;z-index:-251531264;visibility:visible;mso-wrap-style:square;mso-wrap-distance-left:0;mso-wrap-distance-top:0;mso-wrap-distance-right:0;mso-wrap-distance-bottom:0;mso-position-horizontal:absolute;mso-position-horizontal-relative:page;mso-position-vertical:absolute;mso-position-vertical-relative:page;v-text-anchor:top" o:gfxdata="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" filled="f" stroked="f">
+              <v:path arrowok="t"/>
               <v:textbox inset="0,0,0,0">
                 <w:txbxContent>
                   <w:p>
@@ -6222,11 +6245,12 @@
                     </w:r>
                     <w:r>
                       <w:rPr>
+                        <w:noProof/>
                         <w:color w:val="808080"/>
                         <w:spacing w:val="-10"/>
                         <w:sz w:val="18"/>
                       </w:rPr>
-                      <w:t>1</w:t>
+                      <w:t>4</w:t>
                     </w:r>
                     <w:r>
                       <w:rPr>
@@ -6250,7 +6274,7 @@
 </file>
 
 <file path=word/footnotes.xml><?xml version="1.0" encoding="utf-8"?>
-<w:footnotes xmlns:wpc="http://schemas.microsoft.com/office/word/2010/wordprocessingCanvas" xmlns:cx="http://schemas.microsoft.com/office/drawing/2014/chartex" xmlns:cx1="http://schemas.microsoft.com/office/drawing/2015/9/8/chartex" xmlns:cx2="http://schemas.microsoft.com/office/drawing/2015/10/21/chartex" xmlns:cx3="http://schemas.microsoft.com/office/drawing/2016/5/9/chartex" xmlns:cx4="http://schemas.microsoft.com/office/drawing/2016/5/10/chartex" xmlns:cx5="http://schemas.microsoft.com/office/drawing/2016/5/11/chartex" xmlns:cx6="http://schemas.microsoft.com/office/drawing/2016/5/12/chartex" xmlns:cx7="http://schemas.microsoft.com/office/drawing/2016/5/13/chartex" xmlns:cx8="http://schemas.microsoft.com/office/drawing/2016/5/14/chartex" xmlns:mc="http://schemas.openxmlformats.org/markup-compatibility/2006" xmlns:aink="http://schemas.microsoft.com/office/drawing/2016/ink" xmlns:am3d="http://schemas.microsoft.com/office/drawing/2017/model3d" xmlns:o="urn:schemas-microsoft-com:office:office" xmlns:r="http://schemas.openxmlformats.org/officeDocument/2006/relationships" xmlns:m="http://schemas.openxmlformats.org/officeDocument/2006/math" xmlns:v="urn:schemas-microsoft-com:vml" xmlns:wp14="http://schemas.microsoft.com/office/word/2010/wordprocessingDrawing" xmlns:wp="http://schemas.openxmlformats.org/drawingml/2006/wordprocessingDrawing" xmlns:w10="urn:schemas-microsoft-com:office:word" xmlns:w="http://schemas.openxmlformats.org/wordprocessingml/2006/main" xmlns:w14="http://schemas.microsoft.com/office/word/2010/wordml" xmlns:w15="http://schemas.microsoft.com/office/word/2012/wordml" xmlns:w16cex="http://schemas.microsoft.com/office/word/2018/wordml/cex" xmlns:w16cid="http://schemas.microsoft.com/office/word/2016/wordml/cid" xmlns:w16="http://schemas.microsoft.com/office/word/2018/wordml" xmlns:w16sdtdh="http://schemas.microsoft.com/office/word/2020/wordml/sdtdatahash" xmlns:w16se="http://schemas.microsoft.com/office/word/2015/wordml/symex" xmlns:wpg="http://schemas.microsoft.com/office/word/2010/wordprocessingGroup" xmlns:wpi="http://schemas.microsoft.com/office/word/2010/wordprocessingInk" xmlns:wne="http://schemas.microsoft.com/office/word/2006/wordml" xmlns:wps="http://schemas.microsoft.com/office/word/2010/wordprocessingShape" mc:Ignorable="w14 w15 w16se w16cid w16 w16cex w16sdtdh wp14">
+<w:footnotes xmlns:wpc="http://schemas.microsoft.com/office/word/2010/wordprocessingCanvas" xmlns:cx="http://schemas.microsoft.com/office/drawing/2014/chartex" xmlns:mc="http://schemas.openxmlformats.org/markup-compatibility/2006" xmlns:o="urn:schemas-microsoft-com:office:office" xmlns:r="http://schemas.openxmlformats.org/officeDocument/2006/relationships" xmlns:m="http://schemas.openxmlformats.org/officeDocument/2006/math" xmlns:v="urn:schemas-microsoft-com:vml" xmlns:wp14="http://schemas.microsoft.com/office/word/2010/wordprocessingDrawing" xmlns:wp="http://schemas.openxmlformats.org/drawingml/2006/wordprocessingDrawing" xmlns:w10="urn:schemas-microsoft-com:office:word" xmlns:w="http://schemas.openxmlformats.org/wordprocessingml/2006/main" xmlns:w14="http://schemas.microsoft.com/office/word/2010/wordml" xmlns:w15="http://schemas.microsoft.com/office/word/2012/wordml" xmlns:w16se="http://schemas.microsoft.com/office/word/2015/wordml/symex" xmlns:wpg="http://schemas.microsoft.com/office/word/2010/wordprocessingGroup" xmlns:wpi="http://schemas.microsoft.com/office/word/2010/wordprocessingInk" xmlns:wne="http://schemas.microsoft.com/office/word/2006/wordml" xmlns:wps="http://schemas.microsoft.com/office/word/2010/wordprocessingShape" mc:Ignorable="w14 w15 w16se wp14">
   <w:footnote w:type="separator" w:id="-1">
     <w:p>
       <w:r>
@@ -6269,7 +6293,7 @@
 </file>
 
 <file path=word/header1.xml><?xml version="1.0" encoding="utf-8"?>
-<w:hdr xmlns:wpc="http://schemas.microsoft.com/office/word/2010/wordprocessingCanvas" xmlns:cx="http://schemas.microsoft.com/office/drawing/2014/chartex" xmlns:cx1="http://schemas.microsoft.com/office/drawing/2015/9/8/chartex" xmlns:cx2="http://schemas.microsoft.com/office/drawing/2015/10/21/chartex" xmlns:cx3="http://schemas.microsoft.com/office/drawing/2016/5/9/chartex" xmlns:cx4="http://schemas.microsoft.com/office/drawing/2016/5/10/chartex" xmlns:cx5="http://schemas.microsoft.com/office/drawing/2016/5/11/chartex" xmlns:cx6="http://schemas.microsoft.com/office/drawing/2016/5/12/chartex" xmlns:cx7="http://schemas.microsoft.com/office/drawing/2016/5/13/chartex" xmlns:cx8="http://schemas.microsoft.com/office/drawing/2016/5/14/chartex" xmlns:mc="http://schemas.openxmlformats.org/markup-compatibility/2006" xmlns:aink="http://schemas.microsoft.com/office/drawing/2016/ink" xmlns:am3d="http://schemas.microsoft.com/office/drawing/2017/model3d" xmlns:o="urn:schemas-microsoft-com:office:office" xmlns:r="http://schemas.openxmlformats.org/officeDocument/2006/relationships" xmlns:m="http://schemas.openxmlformats.org/officeDocument/2006/math" xmlns:v="urn:schemas-microsoft-com:vml" xmlns:wp14="http://schemas.microsoft.com/office/word/2010/wordprocessingDrawing" xmlns:wp="http://schemas.openxmlformats.org/drawingml/2006/wordprocessingDrawing" xmlns:w10="urn:schemas-microsoft-com:office:word" xmlns:w="http://schemas.openxmlformats.org/wordprocessingml/2006/main" xmlns:w14="http://schemas.microsoft.com/office/word/2010/wordml" xmlns:w15="http://schemas.microsoft.com/office/word/2012/wordml" xmlns:w16cex="http://schemas.microsoft.com/office/word/2018/wordml/cex" xmlns:w16cid="http://schemas.microsoft.com/office/word/2016/wordml/cid" xmlns:w16="http://schemas.microsoft.com/office/word/2018/wordml" xmlns:w16sdtdh="http://schemas.microsoft.com/office/word/2020/wordml/sdtdatahash" xmlns:w16se="http://schemas.microsoft.com/office/word/2015/wordml/symex" xmlns:wpg="http://schemas.microsoft.com/office/word/2010/wordprocessingGroup" xmlns:wpi="http://schemas.microsoft.com/office/word/2010/wordprocessingInk" xmlns:wne="http://schemas.microsoft.com/office/word/2006/wordml" xmlns:wps="http://schemas.microsoft.com/office/word/2010/wordprocessingShape" mc:Ignorable="w14 w15 w16se w16cid w16 w16cex w16sdtdh wp14">
+<w:hdr xmlns:wpc="http://schemas.microsoft.com/office/word/2010/wordprocessingCanvas" xmlns:cx="http://schemas.microsoft.com/office/drawing/2014/chartex" xmlns:mc="http://schemas.openxmlformats.org/markup-compatibility/2006" xmlns:o="urn:schemas-microsoft-com:office:office" xmlns:r="http://schemas.openxmlformats.org/officeDocument/2006/relationships" xmlns:m="http://schemas.openxmlformats.org/officeDocument/2006/math" xmlns:v="urn:schemas-microsoft-com:vml" xmlns:wp14="http://schemas.microsoft.com/office/word/2010/wordprocessingDrawing" xmlns:wp="http://schemas.openxmlformats.org/drawingml/2006/wordprocessingDrawing" xmlns:w10="urn:schemas-microsoft-com:office:word" xmlns:w="http://schemas.openxmlformats.org/wordprocessingml/2006/main" xmlns:w14="http://schemas.microsoft.com/office/word/2010/wordml" xmlns:w15="http://schemas.microsoft.com/office/word/2012/wordml" xmlns:w16se="http://schemas.microsoft.com/office/word/2015/wordml/symex" xmlns:wpg="http://schemas.microsoft.com/office/word/2010/wordprocessingGroup" xmlns:wpi="http://schemas.microsoft.com/office/word/2010/wordprocessingInk" xmlns:wne="http://schemas.microsoft.com/office/word/2006/wordml" xmlns:wps="http://schemas.microsoft.com/office/word/2010/wordprocessingShape" mc:Ignorable="w14 w15 w16se wp14">
   <w:p>
     <w:pPr>
       <w:pStyle w:val="BodyText"/>
@@ -6282,6 +6306,7 @@
       <w:rPr>
         <w:noProof/>
         <w:sz w:val="20"/>
+        <w:lang w:val="en-US"/>
       </w:rPr>
       <mc:AlternateContent>
         <mc:Choice Requires="wps">
@@ -6355,7 +6380,7 @@
             </wp:anchor>
           </w:drawing>
         </mc:Choice>
-        <mc:Fallback xmlns:oel="http://schemas.microsoft.com/office/2019/extlst" xmlns:w16du="http://schemas.microsoft.com/office/word/2023/wordml/word16du" xmlns:w16sdtfl="http://schemas.microsoft.com/office/word/2024/wordml/sdtformatlock">
+        <mc:Fallback xmlns:w16sdtfl="http://schemas.microsoft.com/office/word/2024/wordml/sdtformatlock" xmlns:w16du="http://schemas.microsoft.com/office/word/2023/wordml/word16du" xmlns:oel="http://schemas.microsoft.com/office/2019/extlst" xmlns:w16sdtdh="http://schemas.microsoft.com/office/word/2020/wordml/sdtdatahash" xmlns:w16="http://schemas.microsoft.com/office/word/2018/wordml" xmlns:w16cid="http://schemas.microsoft.com/office/word/2016/wordml/cid" xmlns:w16cex="http://schemas.microsoft.com/office/word/2018/wordml/cex" xmlns:am3d="http://schemas.microsoft.com/office/drawing/2017/model3d" xmlns:aink="http://schemas.microsoft.com/office/drawing/2016/ink" xmlns:cx8="http://schemas.microsoft.com/office/drawing/2016/5/14/chartex" xmlns:cx7="http://schemas.microsoft.com/office/drawing/2016/5/13/chartex" xmlns:cx6="http://schemas.microsoft.com/office/drawing/2016/5/12/chartex" xmlns:cx5="http://schemas.microsoft.com/office/drawing/2016/5/11/chartex" xmlns:cx4="http://schemas.microsoft.com/office/drawing/2016/5/10/chartex" xmlns:cx3="http://schemas.microsoft.com/office/drawing/2016/5/9/chartex" xmlns:cx2="http://schemas.microsoft.com/office/drawing/2015/10/21/chartex" xmlns:cx1="http://schemas.microsoft.com/office/drawing/2015/9/8/chartex">
           <w:pict>
             <v:shape w14:anchorId="062E200C" id="Graphic 1" o:spid="_x0000_s1026" style="position:absolute;margin-left:1in;margin-top:37.9pt;width:451.3pt;height:22.85pt;z-index:-251736064;visibility:visible;mso-wrap-style:square;mso-wrap-distance-left:0;mso-wrap-distance-top:0;mso-wrap-distance-right:0;mso-wrap-distance-bottom:0;mso-position-horizontal:absolute;mso-position-horizontal-relative:page;mso-position-vertical:absolute;mso-position-vertical-relative:page;v-text-anchor:top" coordsize="5731510,290195" o:gfxdata="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" path="m5731509,l,,,290195r5731509,l5731509,xe" fillcolor="#155f82" stroked="f">
               <v:path arrowok="t"/>
@@ -6369,6 +6394,7 @@
       <w:rPr>
         <w:noProof/>
         <w:sz w:val="20"/>
+        <w:lang w:val="en-US"/>
       </w:rPr>
       <mc:AlternateContent>
         <mc:Choice Requires="wps">
@@ -6430,7 +6456,7 @@
             </wp:anchor>
           </w:drawing>
         </mc:Choice>
-        <mc:Fallback>
+        <mc:Fallback xmlns:w16sdtdh="http://schemas.microsoft.com/office/word/2020/wordml/sdtdatahash" xmlns:w16="http://schemas.microsoft.com/office/word/2018/wordml" xmlns:w16cid="http://schemas.microsoft.com/office/word/2016/wordml/cid" xmlns:w16cex="http://schemas.microsoft.com/office/word/2018/wordml/cex" xmlns:am3d="http://schemas.microsoft.com/office/drawing/2017/model3d" xmlns:aink="http://schemas.microsoft.com/office/drawing/2016/ink" xmlns:cx8="http://schemas.microsoft.com/office/drawing/2016/5/14/chartex" xmlns:cx7="http://schemas.microsoft.com/office/drawing/2016/5/13/chartex" xmlns:cx6="http://schemas.microsoft.com/office/drawing/2016/5/12/chartex" xmlns:cx5="http://schemas.microsoft.com/office/drawing/2016/5/11/chartex" xmlns:cx4="http://schemas.microsoft.com/office/drawing/2016/5/10/chartex" xmlns:cx3="http://schemas.microsoft.com/office/drawing/2016/5/9/chartex" xmlns:cx2="http://schemas.microsoft.com/office/drawing/2015/10/21/chartex" xmlns:cx1="http://schemas.microsoft.com/office/drawing/2015/9/8/chartex">
           <w:pict>
             <v:shapetype w14:anchorId="4B5F155C" id="_x0000_t202" coordsize="21600,21600" o:spt="202" path="m,l,21600r21600,l21600,xe">
               <v:stroke joinstyle="miter"/>
@@ -6466,7 +6492,7 @@
 </file>
 
 <file path=word/numbering.xml><?xml version="1.0" encoding="utf-8"?>
-<w:numbering xmlns:wpc="http://schemas.microsoft.com/office/word/2010/wordprocessingCanvas" xmlns:cx="http://schemas.microsoft.com/office/drawing/2014/chartex" xmlns:cx1="http://schemas.microsoft.com/office/drawing/2015/9/8/chartex" xmlns:cx2="http://schemas.microsoft.com/office/drawing/2015/10/21/chartex" xmlns:cx3="http://schemas.microsoft.com/office/drawing/2016/5/9/chartex" xmlns:cx4="http://schemas.microsoft.com/office/drawing/2016/5/10/chartex" xmlns:cx5="http://schemas.microsoft.com/office/drawing/2016/5/11/chartex" xmlns:cx6="http://schemas.microsoft.com/office/drawing/2016/5/12/chartex" xmlns:cx7="http://schemas.microsoft.com/office/drawing/2016/5/13/chartex" xmlns:cx8="http://schemas.microsoft.com/office/drawing/2016/5/14/chartex" xmlns:mc="http://schemas.openxmlformats.org/markup-compatibility/2006" xmlns:aink="http://schemas.microsoft.com/office/drawing/2016/ink" xmlns:am3d="http://schemas.microsoft.com/office/drawing/2017/model3d" xmlns:o="urn:schemas-microsoft-com:office:office" xmlns:r="http://schemas.openxmlformats.org/officeDocument/2006/relationships" xmlns:m="http://schemas.openxmlformats.org/officeDocument/2006/math" xmlns:v="urn:schemas-microsoft-com:vml" xmlns:wp14="http://schemas.microsoft.com/office/word/2010/wordprocessingDrawing" xmlns:wp="http://schemas.openxmlformats.org/drawingml/2006/wordprocessingDrawing" xmlns:w10="urn:schemas-microsoft-com:office:word" xmlns:w="http://schemas.openxmlformats.org/wordprocessingml/2006/main" xmlns:w14="http://schemas.microsoft.com/office/word/2010/wordml" xmlns:w15="http://schemas.microsoft.com/office/word/2012/wordml" xmlns:w16cex="http://schemas.microsoft.com/office/word/2018/wordml/cex" xmlns:w16cid="http://schemas.microsoft.com/office/word/2016/wordml/cid" xmlns:w16="http://schemas.microsoft.com/office/word/2018/wordml" xmlns:w16sdtdh="http://schemas.microsoft.com/office/word/2020/wordml/sdtdatahash" xmlns:w16se="http://schemas.microsoft.com/office/word/2015/wordml/symex" xmlns:wpg="http://schemas.microsoft.com/office/word/2010/wordprocessingGroup" xmlns:wpi="http://schemas.microsoft.com/office/word/2010/wordprocessingInk" xmlns:wne="http://schemas.microsoft.com/office/word/2006/wordml" xmlns:wps="http://schemas.microsoft.com/office/word/2010/wordprocessingShape" mc:Ignorable="w14 w15 w16se w16cid w16 w16cex w16sdtdh wp14">
+<w:numbering xmlns:wpc="http://schemas.microsoft.com/office/word/2010/wordprocessingCanvas" xmlns:cx="http://schemas.microsoft.com/office/drawing/2014/chartex" xmlns:mc="http://schemas.openxmlformats.org/markup-compatibility/2006" xmlns:o="urn:schemas-microsoft-com:office:office" xmlns:r="http://schemas.openxmlformats.org/officeDocument/2006/relationships" xmlns:m="http://schemas.openxmlformats.org/officeDocument/2006/math" xmlns:v="urn:schemas-microsoft-com:vml" xmlns:wp14="http://schemas.microsoft.com/office/word/2010/wordprocessingDrawing" xmlns:wp="http://schemas.openxmlformats.org/drawingml/2006/wordprocessingDrawing" xmlns:w10="urn:schemas-microsoft-com:office:word" xmlns:w="http://schemas.openxmlformats.org/wordprocessingml/2006/main" xmlns:w14="http://schemas.microsoft.com/office/word/2010/wordml" xmlns:w15="http://schemas.microsoft.com/office/word/2012/wordml" xmlns:w16se="http://schemas.microsoft.com/office/word/2015/wordml/symex" xmlns:wpg="http://schemas.microsoft.com/office/word/2010/wordprocessingGroup" xmlns:wpi="http://schemas.microsoft.com/office/word/2010/wordprocessingInk" xmlns:wne="http://schemas.microsoft.com/office/word/2006/wordml" xmlns:wps="http://schemas.microsoft.com/office/word/2010/wordprocessingShape" mc:Ignorable="w14 w15 w16se wp14">
   <w:abstractNum w:abstractNumId="0" w15:restartNumberingAfterBreak="0">
     <w:nsid w:val="074E5AB8"/>
     <w:multiLevelType w:val="hybridMultilevel"/>
@@ -8406,7 +8432,7 @@
 </file>
 
 <file path=word/styles.xml><?xml version="1.0" encoding="utf-8"?>
-<w:styles xmlns:mc="http://schemas.openxmlformats.org/markup-compatibility/2006" xmlns:r="http://schemas.openxmlformats.org/officeDocument/2006/relationships" xmlns:w="http://schemas.openxmlformats.org/wordprocessingml/2006/main" xmlns:w14="http://schemas.microsoft.com/office/word/2010/wordml" xmlns:w15="http://schemas.microsoft.com/office/word/2012/wordml" xmlns:w16cex="http://schemas.microsoft.com/office/word/2018/wordml/cex" xmlns:w16cid="http://schemas.microsoft.com/office/word/2016/wordml/cid" xmlns:w16="http://schemas.microsoft.com/office/word/2018/wordml" xmlns:w16sdtdh="http://schemas.microsoft.com/office/word/2020/wordml/sdtdatahash" xmlns:w16se="http://schemas.microsoft.com/office/word/2015/wordml/symex" mc:Ignorable="w14 w15 w16se w16cid w16 w16cex w16sdtdh">
+<w:styles xmlns:mc="http://schemas.openxmlformats.org/markup-compatibility/2006" xmlns:r="http://schemas.openxmlformats.org/officeDocument/2006/relationships" xmlns:w="http://schemas.openxmlformats.org/wordprocessingml/2006/main" xmlns:w14="http://schemas.microsoft.com/office/word/2010/wordml" xmlns:w15="http://schemas.microsoft.com/office/word/2012/wordml" xmlns:w16se="http://schemas.microsoft.com/office/word/2015/wordml/symex" mc:Ignorable="w14 w15 w16se">
   <w:docDefaults>
     <w:rPrDefault>
       <w:rPr>
@@ -8424,7 +8450,7 @@
       </w:pPr>
     </w:pPrDefault>
   </w:docDefaults>
-  <w:latentStyles w:defLockedState="0" w:defUIPriority="99" w:defSemiHidden="0" w:defUnhideWhenUsed="0" w:defQFormat="0" w:count="376">
+  <w:latentStyles w:defLockedState="0" w:defUIPriority="99" w:defSemiHidden="0" w:defUnhideWhenUsed="0" w:defQFormat="0" w:count="371">
     <w:lsdException w:name="Normal" w:uiPriority="0" w:qFormat="1"/>
     <w:lsdException w:name="heading 1" w:uiPriority="9" w:qFormat="1"/>
     <w:lsdException w:name="heading 2" w:semiHidden="1" w:uiPriority="9" w:unhideWhenUsed="1" w:qFormat="1"/>
@@ -8796,11 +8822,6 @@
     <w:lsdException w:name="List Table 5 Dark Accent 6" w:uiPriority="50"/>
     <w:lsdException w:name="List Table 6 Colorful Accent 6" w:uiPriority="51"/>
     <w:lsdException w:name="List Table 7 Colorful Accent 6" w:uiPriority="52"/>
-    <w:lsdException w:name="Mention" w:semiHidden="1" w:unhideWhenUsed="1"/>
-    <w:lsdException w:name="Smart Hyperlink" w:semiHidden="1" w:unhideWhenUsed="1"/>
-    <w:lsdException w:name="Hashtag" w:semiHidden="1" w:unhideWhenUsed="1"/>
-    <w:lsdException w:name="Unresolved Mention" w:semiHidden="1" w:unhideWhenUsed="1"/>
-    <w:lsdException w:name="Smart Link" w:semiHidden="1" w:unhideWhenUsed="1"/>
   </w:latentStyles>
   <w:style w:type="paragraph" w:default="1" w:styleId="Normal">
     <w:name w:val="Normal"/>
@@ -8959,7 +8980,7 @@
       <w:u w:val="single"/>
     </w:rPr>
   </w:style>
-  <w:style w:type="character" w:styleId="UnresolvedMention">
+  <w:style w:type="character" w:customStyle="1" w:styleId="UnresolvedMention">
     <w:name w:val="Unresolved Mention"/>
     <w:basedOn w:val="DefaultParagraphFont"/>
     <w:uiPriority w:val="99"/>
@@ -9289,7 +9310,7 @@
 </file>
 
 <file path=customXml/itemProps1.xml><?xml version="1.0" encoding="utf-8"?>
-<ds:datastoreItem xmlns:ds="http://schemas.openxmlformats.org/officeDocument/2006/customXml" ds:itemID="{387E9282-077C-47D6-99E4-7E44A91D179F}">
+<ds:datastoreItem xmlns:ds="http://schemas.openxmlformats.org/officeDocument/2006/customXml" ds:itemID="{2D4BCC70-F748-4F89-9BB0-B62746B1AC87}">
   <ds:schemaRefs>
     <ds:schemaRef ds:uri="http://schemas.openxmlformats.org/officeDocument/2006/bibliography"/>
   </ds:schemaRefs>

</xml_diff>